<commit_message>
Ajout d'un mockup de la page d'accueil. Présente les différentes zones exploitable pour le moment.
// A terme on pourrait décider d'envoyer du contenu dans des zones à la vollée.
</commit_message>
<xml_diff>
--- a/documentation/RapportSiteCMS.docx
+++ b/documentation/RapportSiteCMS.docx
@@ -43,743 +43,1295 @@
           <w:szCs w:val="24"/>
         </w:rPr>
       </w:pPr>
+      <w:r>
+        <w:lastRenderedPageBreak/>
+        <w:br w:type="page"/>
+      </w:r>
+    </w:p>
+    <w:p>
+      <w:pPr>
+        <w:pStyle w:val="Standard"/>
+      </w:pPr>
+    </w:p>
+    <w:p>
+      <w:pPr>
+        <w:pStyle w:val="Titre1"/>
+      </w:pPr>
+      <w:r>
+        <w:t>Analyse</w:t>
+      </w:r>
+    </w:p>
+    <w:p>
+      <w:pPr>
+        <w:pStyle w:val="Titre2"/>
+      </w:pPr>
+      <w:r>
+        <w:t>Concept de base</w:t>
+      </w:r>
+    </w:p>
+    <w:p>
+      <w:r>
+        <w:t>Je veux réaliser un site web de type CMS. Ce site sera surtout orienté catalogue de vente, type e-commerce. Cependant tous les concepts du e-commerce ne seront pas traités dans cette version.</w:t>
+      </w:r>
+    </w:p>
+    <w:p>
+      <w:r>
+        <w:t xml:space="preserve">Un des concepts repris de </w:t>
+      </w:r>
+      <w:proofErr w:type="spellStart"/>
+      <w:r>
+        <w:t>Drupal</w:t>
+      </w:r>
+      <w:proofErr w:type="spellEnd"/>
+      <w:r>
+        <w:t xml:space="preserve"> est le concept des modèles de pages. Je m’explique vous pouvez avoir différents </w:t>
+      </w:r>
+      <w:r>
+        <w:rPr>
+          <w:i/>
+        </w:rPr>
+        <w:t>types</w:t>
+      </w:r>
+      <w:r>
+        <w:t xml:space="preserve"> de pages, ce qui signifie qu’il faut pouvoir définir des champs de saisies depuis une interface d’administration.</w:t>
+      </w:r>
+    </w:p>
+    <w:p>
+      <w:r>
+        <w:t>Exemple d’un modèle de page :</w:t>
+      </w:r>
+    </w:p>
+    <w:p>
+      <w:pPr>
+        <w:pStyle w:val="Paragraphedeliste"/>
+        <w:numPr>
+          <w:ilvl w:val="2"/>
+          <w:numId w:val="16"/>
+        </w:numPr>
+      </w:pPr>
+      <w:r>
+        <w:t>La page de type catalogue se définit de la sorte :</w:t>
+      </w:r>
+    </w:p>
+    <w:p>
+      <w:pPr>
+        <w:pStyle w:val="Paragraphedeliste"/>
+        <w:numPr>
+          <w:ilvl w:val="3"/>
+          <w:numId w:val="16"/>
+        </w:numPr>
+      </w:pPr>
+      <w:r>
+        <w:t>Un champ texte pour le nom du produit [obligatoire]</w:t>
+      </w:r>
+    </w:p>
+    <w:p>
+      <w:pPr>
+        <w:pStyle w:val="Paragraphedeliste"/>
+        <w:numPr>
+          <w:ilvl w:val="3"/>
+          <w:numId w:val="16"/>
+        </w:numPr>
+      </w:pPr>
+      <w:r>
+        <w:t>Un champ texte pour la référence du produit [facultatif]</w:t>
+      </w:r>
+    </w:p>
+    <w:p>
+      <w:pPr>
+        <w:pStyle w:val="Paragraphedeliste"/>
+        <w:numPr>
+          <w:ilvl w:val="3"/>
+          <w:numId w:val="16"/>
+        </w:numPr>
+      </w:pPr>
+      <w:r>
+        <w:t>Un champ bracelet</w:t>
+      </w:r>
+    </w:p>
+    <w:p>
+      <w:pPr>
+        <w:pStyle w:val="Paragraphedeliste"/>
+        <w:numPr>
+          <w:ilvl w:val="3"/>
+          <w:numId w:val="16"/>
+        </w:numPr>
+      </w:pPr>
+      <w:r>
+        <w:t>Un champ mouvement</w:t>
+      </w:r>
+    </w:p>
+    <w:p>
+      <w:pPr>
+        <w:pStyle w:val="Paragraphedeliste"/>
+        <w:numPr>
+          <w:ilvl w:val="3"/>
+          <w:numId w:val="16"/>
+        </w:numPr>
+      </w:pPr>
+      <w:r>
+        <w:t>Une zone de texte</w:t>
+      </w:r>
+    </w:p>
+    <w:p>
+      <w:pPr>
+        <w:pStyle w:val="Paragraphedeliste"/>
+        <w:numPr>
+          <w:ilvl w:val="3"/>
+          <w:numId w:val="16"/>
+        </w:numPr>
+      </w:pPr>
+      <w:r>
+        <w:t>Des pièces jointes :</w:t>
+      </w:r>
+    </w:p>
+    <w:p>
+      <w:pPr>
+        <w:pStyle w:val="Paragraphedeliste"/>
+        <w:numPr>
+          <w:ilvl w:val="4"/>
+          <w:numId w:val="17"/>
+        </w:numPr>
+        <w:ind w:left="3402"/>
+      </w:pPr>
+      <w:r>
+        <w:t>Des Im</w:t>
+      </w:r>
+      <w:r>
+        <w:t>a</w:t>
+      </w:r>
+      <w:r>
+        <w:t>ges [galerie]</w:t>
+      </w:r>
+    </w:p>
+    <w:p>
+      <w:pPr>
+        <w:pStyle w:val="Paragraphedeliste"/>
+        <w:numPr>
+          <w:ilvl w:val="4"/>
+          <w:numId w:val="17"/>
+        </w:numPr>
+        <w:ind w:left="3402"/>
+      </w:pPr>
+      <w:r>
+        <w:t>Des vidéos</w:t>
+      </w:r>
+    </w:p>
+    <w:p>
+      <w:pPr>
+        <w:pStyle w:val="Paragraphedeliste"/>
+        <w:numPr>
+          <w:ilvl w:val="4"/>
+          <w:numId w:val="17"/>
+        </w:numPr>
+        <w:ind w:left="3402"/>
+      </w:pPr>
+      <w:r>
+        <w:t>Un document PDF =&gt; Fiche produit à la volée</w:t>
+      </w:r>
+    </w:p>
+    <w:p>
+      <w:pPr>
+        <w:pStyle w:val="Paragraphedeliste"/>
+        <w:numPr>
+          <w:ilvl w:val="3"/>
+          <w:numId w:val="16"/>
+        </w:numPr>
+      </w:pPr>
+      <w:r>
+        <w:t>Un prix + gestion des monnaies étrangères</w:t>
+      </w:r>
+    </w:p>
+    <w:p>
+      <w:pPr>
+        <w:pStyle w:val="Paragraphedeliste"/>
+        <w:numPr>
+          <w:ilvl w:val="3"/>
+          <w:numId w:val="16"/>
+        </w:numPr>
+      </w:pPr>
+      <w:r>
+        <w:t>[…]</w:t>
+      </w:r>
+    </w:p>
+    <w:p>
+      <w:pPr>
+        <w:ind w:left="1080"/>
+      </w:pPr>
+      <w:r>
+        <w:t xml:space="preserve">Ce site tournera aussi avec un moteur de </w:t>
+      </w:r>
+      <w:proofErr w:type="spellStart"/>
+      <w:r>
+        <w:t>templates</w:t>
+      </w:r>
+      <w:proofErr w:type="spellEnd"/>
+      <w:r>
+        <w:t>, ce qui me forcera aussi d’une certaine manière à séparer un maximum les processus métiers de l’affichage.</w:t>
+      </w:r>
+    </w:p>
+    <w:p>
+      <w:pPr>
+        <w:ind w:left="1080"/>
+      </w:pPr>
+      <w:r>
+        <w:t>Pour une question de lisibilité ainsi que de maintenabilité je vais regrouper toutes les intelligences d’affichage et métier dans des classes et par conséquent utiliser la POO de PHP.</w:t>
+      </w:r>
+    </w:p>
+    <w:p>
+      <w:pPr>
+        <w:ind w:left="1080"/>
+      </w:pPr>
+      <w:r>
+        <w:t xml:space="preserve">Le contenu doit être stocké dans une base de données, cependant la partie </w:t>
+      </w:r>
+      <w:proofErr w:type="spellStart"/>
+      <w:r>
+        <w:t>admin</w:t>
+      </w:r>
+      <w:proofErr w:type="spellEnd"/>
+      <w:r>
+        <w:t xml:space="preserve"> peut être stockée dans des fichiers.</w:t>
+      </w:r>
+    </w:p>
+    <w:p>
+      <w:pPr>
+        <w:pStyle w:val="Titre2"/>
+      </w:pPr>
+      <w:proofErr w:type="spellStart"/>
+      <w:r>
+        <w:t>Drupal</w:t>
+      </w:r>
+      <w:proofErr w:type="spellEnd"/>
+    </w:p>
+    <w:p>
+      <w:pPr>
+        <w:pStyle w:val="Titre3"/>
+      </w:pPr>
+      <w:r>
+        <w:t>Modèles</w:t>
+      </w:r>
+      <w:r>
+        <w:t xml:space="preserve"> de documents</w:t>
+      </w:r>
+    </w:p>
+    <w:p>
+      <w:r>
+        <w:t xml:space="preserve">Un concept très intéressant de </w:t>
+      </w:r>
+      <w:proofErr w:type="spellStart"/>
+      <w:r>
+        <w:t>Drupal</w:t>
+      </w:r>
+      <w:proofErr w:type="spellEnd"/>
+      <w:r>
+        <w:t>, il permet de construire ces formulaires de saisie pour des types de pages que l’utilisateur défini. Ce qui offre une souplesse maximale à l’utilisateur.</w:t>
+      </w:r>
+    </w:p>
+    <w:p>
+      <w:pPr>
+        <w:pStyle w:val="Titre3"/>
+      </w:pPr>
+      <w:r>
+        <w:t>Affichage via des "</w:t>
+      </w:r>
+      <w:proofErr w:type="spellStart"/>
+      <w:r>
+        <w:t>templates</w:t>
+      </w:r>
+      <w:proofErr w:type="spellEnd"/>
+      <w:r>
+        <w:t>"</w:t>
+      </w:r>
+    </w:p>
+    <w:p>
+      <w:r>
+        <w:t xml:space="preserve">Le contenu est indépendant du contenant. Je m’explique on met en page des containers, puis on y injecte du contenu. Voici le procédé du </w:t>
+      </w:r>
+      <w:proofErr w:type="spellStart"/>
+      <w:r>
+        <w:t>templating</w:t>
+      </w:r>
+      <w:proofErr w:type="spellEnd"/>
+      <w:r>
+        <w:t>.</w:t>
+      </w:r>
+      <w:r>
+        <w:t xml:space="preserve"> Ce qui implique que le contenu doit être structuré. Pour ce faire il existe plusieurs technologie mais le concept est important ont doit récupérer un tableau de données.</w:t>
+      </w:r>
+    </w:p>
+    <w:p>
+      <w:pPr>
+        <w:pStyle w:val="Titre3"/>
+      </w:pPr>
+      <w:r>
+        <w:t>Tout tient dans des catégories</w:t>
+      </w:r>
+    </w:p>
+    <w:p>
+      <w:r>
+        <w:t xml:space="preserve">Dans </w:t>
+      </w:r>
+      <w:proofErr w:type="spellStart"/>
+      <w:r>
+        <w:t>Drupal</w:t>
+      </w:r>
+      <w:proofErr w:type="spellEnd"/>
+      <w:r>
+        <w:t xml:space="preserve"> un concept important est le concept de liens et d’organisation du contenu. On dit qu’il est fondé sur un principe de « taxonomie ». Ce concept est relativement compliqué mais il repose sur un système de classification avec des pondérations. Ce qui signifie concrètement qu’un contenu n’appartient pas à une page mais à une catégorie qui elle s’affiche indépendamment de la page. Ensuite il existe aussi une hiérarchie entre les différentes catégories.</w:t>
+      </w:r>
+    </w:p>
+    <w:p>
+      <w:pPr>
+        <w:pStyle w:val="Titre3"/>
+      </w:pPr>
+      <w:r>
+        <w:lastRenderedPageBreak/>
+        <w:t>Console d'administration</w:t>
+      </w:r>
+    </w:p>
+    <w:p>
+      <w:r>
+        <w:t xml:space="preserve">Il faut que je m’inspire pour ce projet de la console d’administration de </w:t>
+      </w:r>
+      <w:proofErr w:type="spellStart"/>
+      <w:r>
+        <w:t>Drupal</w:t>
+      </w:r>
+      <w:proofErr w:type="spellEnd"/>
+      <w:r>
+        <w:t>. Qui pour moi est vraiment trop complexe pour mon projet mais me paraît cohérente dans son interface. De plus il faut que je me penche sur leur système de modèles.</w:t>
+      </w:r>
+    </w:p>
+    <w:p>
+      <w:pPr>
+        <w:pStyle w:val="Titre3"/>
+      </w:pPr>
+      <w:r>
+        <w:t>Expérience utilisateurs</w:t>
+      </w:r>
+    </w:p>
+    <w:p>
+      <w:r>
+        <w:t>Nous allons essayer d’utiliser un maximum de technologies actuelles afin d’améliorer l’expérience de l’utilisateur avec notre plate-forme. Ce qui sous-entend que le JavaScript sera de la partie. Il faut aussi donc que je garde cette idée à l’esprit dans ma conception.</w:t>
+      </w:r>
+    </w:p>
+    <w:p>
+      <w:pPr>
+        <w:pStyle w:val="Titre2"/>
+      </w:pPr>
+      <w:proofErr w:type="spellStart"/>
+      <w:r>
+        <w:t>Vivamea</w:t>
+      </w:r>
+      <w:proofErr w:type="spellEnd"/>
+    </w:p>
+    <w:p>
+      <w:pPr>
+        <w:pStyle w:val="Titre3"/>
+      </w:pPr>
+      <w:r>
+        <w:t>Logique d'affichage</w:t>
+      </w:r>
+    </w:p>
+    <w:p>
+      <w:r>
+        <w:t xml:space="preserve">La logique d’affichage de </w:t>
+      </w:r>
+      <w:proofErr w:type="spellStart"/>
+      <w:r>
+        <w:t>Vivamea</w:t>
+      </w:r>
+      <w:proofErr w:type="spellEnd"/>
+      <w:r>
+        <w:t xml:space="preserve"> repose entièrement sur le moteur de </w:t>
+      </w:r>
+      <w:proofErr w:type="spellStart"/>
+      <w:r>
+        <w:t>template</w:t>
+      </w:r>
+      <w:proofErr w:type="spellEnd"/>
+      <w:r>
+        <w:t xml:space="preserve"> </w:t>
+      </w:r>
+      <w:proofErr w:type="spellStart"/>
+      <w:r>
+        <w:t>Smarty</w:t>
+      </w:r>
+      <w:proofErr w:type="spellEnd"/>
+      <w:r>
+        <w:t xml:space="preserve">. </w:t>
+      </w:r>
+      <w:proofErr w:type="spellStart"/>
+      <w:r>
+        <w:t>Etant</w:t>
+      </w:r>
+      <w:proofErr w:type="spellEnd"/>
+      <w:r>
+        <w:t xml:space="preserve"> donné que je l’ai déjà utilisé dans la maintenance de </w:t>
+      </w:r>
+      <w:proofErr w:type="spellStart"/>
+      <w:r>
+        <w:t>Vivamea</w:t>
+      </w:r>
+      <w:proofErr w:type="spellEnd"/>
+      <w:r>
+        <w:t xml:space="preserve">, j’ai opté pour ce moteur. De plus après quelles que recherches sur Internet il est vraiment bien positionné. Il permet de gérer le </w:t>
+      </w:r>
+      <w:proofErr w:type="spellStart"/>
+      <w:r>
+        <w:t>cach</w:t>
+      </w:r>
+      <w:proofErr w:type="spellEnd"/>
+      <w:r>
+        <w:t xml:space="preserve">, et surtout de séparer </w:t>
+      </w:r>
+      <w:proofErr w:type="gramStart"/>
+      <w:r>
+        <w:t>la</w:t>
+      </w:r>
+      <w:proofErr w:type="gramEnd"/>
+      <w:r>
+        <w:t xml:space="preserve"> logique métier de l’affichage.</w:t>
+      </w:r>
+    </w:p>
+    <w:p>
+      <w:pPr>
+        <w:pStyle w:val="Titre3"/>
+      </w:pPr>
+      <w:r>
+        <w:t>Procédé Commercial</w:t>
+      </w:r>
+    </w:p>
+    <w:p>
+      <w:r>
+        <w:t xml:space="preserve">Chez </w:t>
+      </w:r>
+      <w:proofErr w:type="spellStart"/>
+      <w:r>
+        <w:t>Vivaema</w:t>
+      </w:r>
+      <w:proofErr w:type="spellEnd"/>
+      <w:r>
+        <w:t>, j’ai pu aussi voir comment il fallait découper son affichage afin d’offrir des zones d’affichage supplémentaires pour des publicités par exemple.</w:t>
+      </w:r>
+    </w:p>
+    <w:p>
+      <w:r>
+        <w:t xml:space="preserve">Le principe de White Labels, c’est-à-dire de pouvoir modifier le </w:t>
+      </w:r>
+      <w:proofErr w:type="spellStart"/>
+      <w:r>
+        <w:t>layout</w:t>
+      </w:r>
+      <w:proofErr w:type="spellEnd"/>
+      <w:r>
+        <w:t xml:space="preserve"> d’un site sans en changer l’intelligence, permet de faire des partenariats commerciaux.</w:t>
+      </w:r>
+    </w:p>
+    <w:p>
+      <w:pPr>
+        <w:pStyle w:val="Titre2"/>
+      </w:pPr>
+      <w:r>
+        <w:t>Partis pris</w:t>
+      </w:r>
+    </w:p>
+    <w:p>
+      <w:pPr>
+        <w:pStyle w:val="Titre3"/>
+      </w:pPr>
+      <w:r>
+        <w:t xml:space="preserve">Librairie JS: </w:t>
+      </w:r>
+      <w:proofErr w:type="spellStart"/>
+      <w:r>
+        <w:t>JQuery</w:t>
+      </w:r>
+      <w:proofErr w:type="spellEnd"/>
+    </w:p>
+    <w:p>
+      <w:r>
+        <w:t xml:space="preserve">Pour la librairie JavaScript je vais opter pour </w:t>
+      </w:r>
+      <w:proofErr w:type="spellStart"/>
+      <w:r>
+        <w:t>JQuery</w:t>
+      </w:r>
+      <w:proofErr w:type="spellEnd"/>
+      <w:r>
+        <w:t>, elle est très bien documentée, me paraît parfaitement adaptée et une grosse communauté utilise cette librairie. Ce qui signifie que les informations se trouveront plus facilement.</w:t>
+      </w:r>
+    </w:p>
+    <w:p>
+      <w:pPr>
+        <w:pStyle w:val="Titre3"/>
+      </w:pPr>
+      <w:r>
+        <w:t xml:space="preserve">Moteur de </w:t>
+      </w:r>
+      <w:proofErr w:type="spellStart"/>
+      <w:r>
+        <w:t>template</w:t>
+      </w:r>
+      <w:proofErr w:type="spellEnd"/>
+      <w:r>
+        <w:t xml:space="preserve"> PHP: </w:t>
+      </w:r>
+      <w:proofErr w:type="spellStart"/>
+      <w:r>
+        <w:t>Smarty</w:t>
+      </w:r>
+      <w:proofErr w:type="spellEnd"/>
+    </w:p>
+    <w:p>
+      <w:r>
+        <w:t>Est un moteur complet, et je l’ai déjà utilisé, pas dans toute sa puissance mais son procédé ne m’est pas inconnu.</w:t>
+      </w:r>
+    </w:p>
+    <w:p>
+      <w:pPr>
+        <w:pStyle w:val="Titre3"/>
+      </w:pPr>
+      <w:r>
+        <w:t xml:space="preserve">Contenus stockés dans du </w:t>
+      </w:r>
+      <w:proofErr w:type="spellStart"/>
+      <w:r>
+        <w:t>MySql</w:t>
+      </w:r>
+      <w:proofErr w:type="spellEnd"/>
+      <w:r>
+        <w:t>: JSON</w:t>
+      </w:r>
+    </w:p>
+    <w:p>
+      <w:r>
+        <w:t xml:space="preserve">Pour la structure du contenu, étant donné que j’ai besoin d’un contenu structuré, j’ai choisi le format JSON (JavaScript Object Notation). </w:t>
+      </w:r>
+      <w:r>
+        <w:t>Ce format a été choisi parce qu’il offre de nombreux avantages.</w:t>
+      </w:r>
+    </w:p>
+    <w:p>
+      <w:pPr>
+        <w:pStyle w:val="Titre4"/>
+        <w:numPr>
+          <w:ilvl w:val="0"/>
+          <w:numId w:val="0"/>
+        </w:numPr>
+        <w:ind w:left="1080"/>
+      </w:pPr>
+      <w:r>
+        <w:t>JSON vs XML</w:t>
+      </w:r>
+    </w:p>
+    <w:p>
+      <w:r>
+        <w:t>Il est nettement plus économique en syntaxe que du XML. Et par conséquent plus léger que du XML.</w:t>
+      </w:r>
+    </w:p>
+    <w:p>
+      <w:pPr>
+        <w:pStyle w:val="Titre4"/>
+        <w:numPr>
+          <w:ilvl w:val="0"/>
+          <w:numId w:val="0"/>
+        </w:numPr>
+        <w:ind w:left="1080"/>
+      </w:pPr>
+      <w:r>
+        <w:t>Les prises en charges natives</w:t>
+      </w:r>
+    </w:p>
+    <w:p>
+      <w:proofErr w:type="spellStart"/>
+      <w:r>
+        <w:t>Javascript</w:t>
+      </w:r>
+      <w:proofErr w:type="spellEnd"/>
+      <w:r>
+        <w:t xml:space="preserve"> prend en charge nativement les objets JSON et PHP les transforment en tableaux PHP sans aucuns soucis.</w:t>
+      </w:r>
+    </w:p>
+    <w:p>
+      <w:pPr>
+        <w:pStyle w:val="Titre4"/>
+        <w:numPr>
+          <w:ilvl w:val="0"/>
+          <w:numId w:val="0"/>
+        </w:numPr>
+        <w:ind w:left="1080"/>
+      </w:pPr>
+      <w:r>
+        <w:lastRenderedPageBreak/>
+        <w:t>JSON est tendance</w:t>
+      </w:r>
+    </w:p>
+    <w:p>
+      <w:r>
+        <w:t xml:space="preserve">C’est un format qui a le vent en poupe. On parle maintenant de base </w:t>
+      </w:r>
+      <w:proofErr w:type="spellStart"/>
+      <w:r>
+        <w:t>NoSQL</w:t>
+      </w:r>
+      <w:proofErr w:type="spellEnd"/>
+      <w:r>
+        <w:t>, ces bases qui seraient l’avenir (Google et Facebook entre autre ne travaillent pratiquement qu’avec ces systèmes) intègrent aussi nativement le JSON.</w:t>
+      </w:r>
+    </w:p>
+    <w:p>
+      <w:pPr>
+        <w:pStyle w:val="Titre4"/>
+        <w:numPr>
+          <w:ilvl w:val="0"/>
+          <w:numId w:val="0"/>
+        </w:numPr>
+        <w:ind w:left="1080"/>
+      </w:pPr>
+      <w:r>
+        <w:t>AJAX</w:t>
+      </w:r>
+    </w:p>
+    <w:p>
+      <w:r>
+        <w:t>JSON est un format couramment utilisé avec les requêtes AJAX. On peut générer du XML cependant ce format n’est pas pris nativement en charge par PHP, ce qui n’est pas le cas de JSON… En effet on peut transformer un tableau PHP en JSON par une simple fonction.</w:t>
+      </w:r>
+    </w:p>
+    <w:p>
+      <w:pPr>
+        <w:pStyle w:val="Titre3"/>
+      </w:pPr>
+      <w:r>
+        <w:t>Accès aux données: PDO</w:t>
+      </w:r>
+    </w:p>
+    <w:p>
+      <w:r>
+        <w:t>Nous allons utiliser PDO afin d’accéder aux données. Ce qui me permet de faire un code d’accès aux données indépen</w:t>
+      </w:r>
+      <w:r>
+        <w:t>dant du SGBD. Elle joue le rôle d’interface, permettant au programmeur de coder sans trop se soucier du déploiement en divers environnements ni de se soucier de la suite.</w:t>
+      </w:r>
+    </w:p>
+    <w:p>
+      <w:r>
+        <w:t>PDO gère aussi les exceptions, ce qui permet d’avoir un script plus stable. De plus à partir de PHP 6, se sera le système par défaut activer pour accéder aux données, donc la librairie a de l’avenir devant elle.</w:t>
+      </w:r>
+    </w:p>
+    <w:p>
+      <w:pPr>
+        <w:pStyle w:val="Titre3"/>
+      </w:pPr>
+      <w:proofErr w:type="spellStart"/>
+      <w:r>
+        <w:t>Versionning</w:t>
+      </w:r>
+      <w:proofErr w:type="spellEnd"/>
+      <w:r>
+        <w:t xml:space="preserve">: </w:t>
+      </w:r>
+      <w:proofErr w:type="spellStart"/>
+      <w:r>
+        <w:t>Totoise</w:t>
+      </w:r>
+      <w:proofErr w:type="spellEnd"/>
+      <w:r>
+        <w:t xml:space="preserve"> SVN &amp; Code.Google.com</w:t>
+      </w:r>
+    </w:p>
+    <w:p>
+      <w:r>
+        <w:t xml:space="preserve">Durant le projet toutes les évolutions seront </w:t>
+      </w:r>
+      <w:proofErr w:type="spellStart"/>
+      <w:r>
+        <w:t>commitées</w:t>
+      </w:r>
+      <w:proofErr w:type="spellEnd"/>
+      <w:r>
+        <w:t>. Ce qui permet d’avoir des versions et de revenir sur des changements le cas échéant.</w:t>
+      </w:r>
+    </w:p>
+    <w:p>
+      <w:r>
+        <w:t xml:space="preserve">Comme </w:t>
+      </w:r>
+      <w:proofErr w:type="spellStart"/>
+      <w:r>
+        <w:t>Repository</w:t>
+      </w:r>
+      <w:proofErr w:type="spellEnd"/>
+      <w:r>
+        <w:t xml:space="preserve"> en ligne j’ai choisi Google Code, qui m’offre un serveur SVN en line gratuitement… enfin à voir.</w:t>
+      </w:r>
+    </w:p>
+    <w:p>
+      <w:pPr>
+        <w:spacing w:before="0" w:after="200" w:line="276" w:lineRule="auto"/>
+        <w:ind w:left="0"/>
+        <w:jc w:val="left"/>
+      </w:pPr>
+      <w:r>
+        <w:br w:type="page"/>
+      </w:r>
+    </w:p>
+    <w:p>
+      <w:pPr>
+        <w:pStyle w:val="Titre1"/>
+      </w:pPr>
+      <w:r>
+        <w:lastRenderedPageBreak/>
+        <w:t>Conception</w:t>
+      </w:r>
+    </w:p>
+    <w:p>
+      <w:pPr>
+        <w:pStyle w:val="Titre2"/>
+      </w:pPr>
+      <w:r>
+        <w:t>Intelligence d'affichage</w:t>
+      </w:r>
+    </w:p>
+    <w:p>
+      <w:pPr>
+        <w:pStyle w:val="Titre3"/>
+      </w:pPr>
+    </w:p>
+    <w:p>
+      <w:pPr>
+        <w:pStyle w:val="Titre3"/>
+      </w:pPr>
+      <w:r>
+        <w:rPr>
+          <w:noProof/>
+          <w:lang w:val="fr-CH" w:eastAsia="fr-CH" w:bidi="ar-SA"/>
+        </w:rPr>
+        <w:drawing>
+          <wp:anchor distT="0" distB="0" distL="114300" distR="114300" simplePos="0" relativeHeight="251658240" behindDoc="0" locked="0" layoutInCell="1" allowOverlap="1" wp14:anchorId="78C4916C" wp14:editId="280BDC37">
+            <wp:simplePos x="0" y="0"/>
+            <wp:positionH relativeFrom="column">
+              <wp:posOffset>422910</wp:posOffset>
+            </wp:positionH>
+            <wp:positionV relativeFrom="paragraph">
+              <wp:posOffset>321945</wp:posOffset>
+            </wp:positionV>
+            <wp:extent cx="5724525" cy="4343400"/>
+            <wp:effectExtent l="0" t="0" r="0" b="0"/>
+            <wp:wrapTopAndBottom/>
+            <wp:docPr id="2" name="Image 2"/>
+            <wp:cNvGraphicFramePr>
+              <a:graphicFrameLocks xmlns:a="http://schemas.openxmlformats.org/drawingml/2006/main" noChangeAspect="1"/>
+            </wp:cNvGraphicFramePr>
+            <a:graphic xmlns:a="http://schemas.openxmlformats.org/drawingml/2006/main">
+              <a:graphicData uri="http://schemas.openxmlformats.org/drawingml/2006/picture">
+                <pic:pic xmlns:pic="http://schemas.openxmlformats.org/drawingml/2006/picture">
+                  <pic:nvPicPr>
+                    <pic:cNvPr id="0" name="wireframes_accueil.png"/>
+                    <pic:cNvPicPr/>
+                  </pic:nvPicPr>
+                  <pic:blipFill rotWithShape="1">
+                    <a:blip r:embed="rId6">
+                      <a:extLst>
+                        <a:ext uri="{28A0092B-C50C-407E-A947-70E740481C1C}">
+                          <a14:useLocalDpi xmlns:a14="http://schemas.microsoft.com/office/drawing/2010/main" val="0"/>
+                        </a:ext>
+                      </a:extLst>
+                    </a:blip>
+                    <a:srcRect l="3275" t="3531" r="3018" b="1663"/>
+                    <a:stretch/>
+                  </pic:blipFill>
+                  <pic:spPr bwMode="auto">
+                    <a:xfrm>
+                      <a:off x="0" y="0"/>
+                      <a:ext cx="5724525" cy="4343400"/>
+                    </a:xfrm>
+                    <a:prstGeom prst="rect">
+                      <a:avLst/>
+                    </a:prstGeom>
+                    <a:ln>
+                      <a:noFill/>
+                    </a:ln>
+                    <a:extLst>
+                      <a:ext uri="{53640926-AAD7-44D8-BBD7-CCE9431645EC}">
+                        <a14:shadowObscured xmlns:a14="http://schemas.microsoft.com/office/drawing/2010/main"/>
+                      </a:ext>
+                    </a:extLst>
+                  </pic:spPr>
+                </pic:pic>
+              </a:graphicData>
+            </a:graphic>
+            <wp14:sizeRelH relativeFrom="page">
+              <wp14:pctWidth>0</wp14:pctWidth>
+            </wp14:sizeRelH>
+            <wp14:sizeRelV relativeFrom="page">
+              <wp14:pctHeight>0</wp14:pctHeight>
+            </wp14:sizeRelV>
+          </wp:anchor>
+        </w:drawing>
+      </w:r>
+      <w:r>
+        <w:t>Squelette de base du site</w:t>
+      </w:r>
       <w:bookmarkStart w:id="0" w:name="_GoBack"/>
       <w:bookmarkEnd w:id="0"/>
+    </w:p>
+    <w:p/>
+    <w:p>
+      <w:pPr>
+        <w:pStyle w:val="Titre4"/>
+      </w:pPr>
+      <w:r>
+        <w:t>Type Page</w:t>
+      </w:r>
+    </w:p>
+    <w:p/>
+    <w:p>
+      <w:pPr>
+        <w:pStyle w:val="Titre4"/>
+      </w:pPr>
+      <w:r>
+        <w:t>Type Formulaire</w:t>
+      </w:r>
+    </w:p>
+    <w:p/>
+    <w:p>
+      <w:pPr>
+        <w:pStyle w:val="Titre4"/>
+      </w:pPr>
+      <w:r>
+        <w:t>Type input</w:t>
+      </w:r>
+    </w:p>
+    <w:p/>
+    <w:p>
+      <w:pPr>
+        <w:pStyle w:val="Titre4"/>
+      </w:pPr>
+      <w:r>
+        <w:t xml:space="preserve">Type </w:t>
+      </w:r>
+      <w:proofErr w:type="spellStart"/>
+      <w:r>
+        <w:t>checkbox</w:t>
+      </w:r>
+      <w:proofErr w:type="spellEnd"/>
+    </w:p>
+    <w:p/>
+    <w:p>
+      <w:pPr>
+        <w:pStyle w:val="Titre4"/>
+      </w:pPr>
+      <w:r>
+        <w:t>Type radio</w:t>
+      </w:r>
+    </w:p>
+    <w:p/>
+    <w:p>
+      <w:pPr>
+        <w:pStyle w:val="Titre4"/>
+      </w:pPr>
+      <w:r>
+        <w:t>Type select</w:t>
+      </w:r>
+    </w:p>
+    <w:p/>
+    <w:p>
+      <w:pPr>
+        <w:pStyle w:val="Titre4"/>
+      </w:pPr>
+      <w:r>
+        <w:t xml:space="preserve">Type </w:t>
+      </w:r>
+      <w:proofErr w:type="spellStart"/>
+      <w:r>
+        <w:t>textarea</w:t>
+      </w:r>
+      <w:proofErr w:type="spellEnd"/>
+    </w:p>
+    <w:p/>
+    <w:p>
+      <w:pPr>
+        <w:pStyle w:val="Titre4"/>
+      </w:pPr>
       <w:r>
         <w:lastRenderedPageBreak/>
-        <w:br w:type="page"/>
-      </w:r>
-    </w:p>
-    <w:p>
-      <w:pPr>
-        <w:pStyle w:val="Standard"/>
-      </w:pPr>
-    </w:p>
+        <w:t>Type Matrice</w:t>
+      </w:r>
+    </w:p>
+    <w:p/>
+    <w:p>
+      <w:pPr>
+        <w:pStyle w:val="Titre4"/>
+      </w:pPr>
+      <w:r>
+        <w:t>Type Menu</w:t>
+      </w:r>
+    </w:p>
+    <w:p/>
+    <w:p>
+      <w:pPr>
+        <w:pStyle w:val="Titre4"/>
+      </w:pPr>
+      <w:proofErr w:type="spellStart"/>
+      <w:r>
+        <w:t>Theming</w:t>
+      </w:r>
+      <w:proofErr w:type="spellEnd"/>
+      <w:r>
+        <w:t xml:space="preserve"> – gestion des thèmes</w:t>
+      </w:r>
+    </w:p>
+    <w:p/>
+    <w:p>
+      <w:pPr>
+        <w:pStyle w:val="Titre4"/>
+      </w:pPr>
+      <w:r>
+        <w:t>Classique</w:t>
+      </w:r>
+    </w:p>
+    <w:p/>
+    <w:p>
+      <w:pPr>
+        <w:pStyle w:val="Titre4"/>
+      </w:pPr>
+      <w:proofErr w:type="spellStart"/>
+      <w:r>
+        <w:t>Tradiluxe</w:t>
+      </w:r>
+      <w:proofErr w:type="spellEnd"/>
+      <w:r>
+        <w:t xml:space="preserve"> </w:t>
+      </w:r>
+      <w:r>
+        <w:t>à venir</w:t>
+      </w:r>
+    </w:p>
+    <w:p/>
+    <w:p>
+      <w:pPr>
+        <w:pStyle w:val="Titre4"/>
+      </w:pPr>
+      <w:r>
+        <w:t>Arborescence</w:t>
+      </w:r>
+    </w:p>
+    <w:p/>
+    <w:p>
+      <w:pPr>
+        <w:pStyle w:val="Titre2"/>
+      </w:pPr>
+      <w:r>
+        <w:t>Conception de la BDD</w:t>
+      </w:r>
+    </w:p>
+    <w:p>
+      <w:pPr>
+        <w:pStyle w:val="Titre3"/>
+      </w:pPr>
+      <w:r>
+        <w:t>MCD</w:t>
+      </w:r>
+    </w:p>
+    <w:p/>
+    <w:p>
+      <w:pPr>
+        <w:pStyle w:val="Titre3"/>
+      </w:pPr>
+      <w:r>
+        <w:t>Raisonnements intermédiaires</w:t>
+      </w:r>
+    </w:p>
+    <w:p/>
+    <w:p>
+      <w:pPr>
+        <w:pStyle w:val="Titre3"/>
+      </w:pPr>
+      <w:r>
+        <w:t>MLD</w:t>
+      </w:r>
+    </w:p>
+    <w:p/>
+    <w:p>
+      <w:pPr>
+        <w:pStyle w:val="Titre2"/>
+      </w:pPr>
+      <w:r>
+        <w:t xml:space="preserve">Quels que </w:t>
+      </w:r>
+      <w:r>
+        <w:t>diagrammes</w:t>
+      </w:r>
+      <w:r>
+        <w:t xml:space="preserve"> de traitements</w:t>
+      </w:r>
+    </w:p>
+    <w:p>
+      <w:pPr>
+        <w:pStyle w:val="Titre3"/>
+      </w:pPr>
+      <w:r>
+        <w:t>Création d'un modèle de page</w:t>
+      </w:r>
+    </w:p>
+    <w:p/>
+    <w:p>
+      <w:pPr>
+        <w:pStyle w:val="Titre3"/>
+      </w:pPr>
+      <w:r>
+        <w:t>Ajout d'un produit dans le catalogue</w:t>
+      </w:r>
+    </w:p>
+    <w:p/>
+    <w:p>
+      <w:pPr>
+        <w:pStyle w:val="Titre3"/>
+      </w:pPr>
+      <w:r>
+        <w:t>Gestion d'un membre</w:t>
+      </w:r>
+    </w:p>
+    <w:p/>
+    <w:p>
+      <w:pPr>
+        <w:pStyle w:val="Titre2"/>
+      </w:pPr>
+      <w:r>
+        <w:t>Intelligence Métiers</w:t>
+      </w:r>
+    </w:p>
+    <w:p>
+      <w:pPr>
+        <w:pStyle w:val="Titre3"/>
+      </w:pPr>
+      <w:r>
+        <w:t>Diagramme</w:t>
+      </w:r>
+      <w:r>
+        <w:t xml:space="preserve"> des classes</w:t>
+      </w:r>
+    </w:p>
+    <w:p/>
+    <w:p>
+      <w:pPr>
+        <w:pStyle w:val="Titre3"/>
+      </w:pPr>
+      <w:r>
+        <w:t>Classes de gestion du site</w:t>
+      </w:r>
+    </w:p>
+    <w:p/>
+    <w:p>
+      <w:pPr>
+        <w:pStyle w:val="Titre4"/>
+      </w:pPr>
+      <w:proofErr w:type="spellStart"/>
+      <w:r>
+        <w:t>Artworks</w:t>
+      </w:r>
+      <w:proofErr w:type="spellEnd"/>
+    </w:p>
+    <w:p/>
+    <w:p>
+      <w:pPr>
+        <w:pStyle w:val="Titre4"/>
+      </w:pPr>
+      <w:proofErr w:type="spellStart"/>
+      <w:r>
+        <w:t>Categories</w:t>
+      </w:r>
+      <w:proofErr w:type="spellEnd"/>
+    </w:p>
+    <w:p/>
+    <w:p>
+      <w:pPr>
+        <w:pStyle w:val="Titre4"/>
+      </w:pPr>
+      <w:proofErr w:type="spellStart"/>
+      <w:r>
+        <w:lastRenderedPageBreak/>
+        <w:t>DataBase</w:t>
+      </w:r>
+      <w:proofErr w:type="spellEnd"/>
+    </w:p>
+    <w:p/>
+    <w:p>
+      <w:pPr>
+        <w:pStyle w:val="Titre4"/>
+      </w:pPr>
+      <w:proofErr w:type="spellStart"/>
+      <w:r>
+        <w:t>Debug</w:t>
+      </w:r>
+      <w:proofErr w:type="spellEnd"/>
+    </w:p>
+    <w:p/>
+    <w:p>
+      <w:pPr>
+        <w:pStyle w:val="Titre4"/>
+      </w:pPr>
+      <w:r>
+        <w:t>Documents</w:t>
+      </w:r>
+    </w:p>
+    <w:p/>
+    <w:p>
+      <w:pPr>
+        <w:pStyle w:val="Titre4"/>
+      </w:pPr>
+      <w:r>
+        <w:t>Files</w:t>
+      </w:r>
+    </w:p>
+    <w:p/>
+    <w:p>
+      <w:pPr>
+        <w:pStyle w:val="Titre4"/>
+      </w:pPr>
+      <w:proofErr w:type="spellStart"/>
+      <w:r>
+        <w:t>Form</w:t>
+      </w:r>
+      <w:proofErr w:type="spellEnd"/>
+    </w:p>
+    <w:p/>
+    <w:p>
+      <w:pPr>
+        <w:pStyle w:val="Titre4"/>
+      </w:pPr>
+      <w:r>
+        <w:t>Images</w:t>
+      </w:r>
+    </w:p>
+    <w:p/>
+    <w:p>
+      <w:pPr>
+        <w:pStyle w:val="Titre4"/>
+      </w:pPr>
+      <w:proofErr w:type="spellStart"/>
+      <w:r>
+        <w:t>InfosWebsite</w:t>
+      </w:r>
+      <w:proofErr w:type="spellEnd"/>
+    </w:p>
+    <w:p/>
+    <w:p>
+      <w:pPr>
+        <w:pStyle w:val="Titre4"/>
+      </w:pPr>
+      <w:proofErr w:type="spellStart"/>
+      <w:r>
+        <w:t>Languages</w:t>
+      </w:r>
+      <w:proofErr w:type="spellEnd"/>
+    </w:p>
+    <w:p/>
+    <w:p>
+      <w:pPr>
+        <w:pStyle w:val="Titre4"/>
+      </w:pPr>
+      <w:r>
+        <w:t>Matrice</w:t>
+      </w:r>
+    </w:p>
+    <w:p/>
+    <w:p>
+      <w:pPr>
+        <w:pStyle w:val="Titre4"/>
+      </w:pPr>
+      <w:r>
+        <w:t>Menu</w:t>
+      </w:r>
+    </w:p>
+    <w:p/>
+    <w:p>
+      <w:pPr>
+        <w:pStyle w:val="Titre4"/>
+      </w:pPr>
+      <w:r>
+        <w:t>Pages</w:t>
+      </w:r>
+    </w:p>
+    <w:p/>
+    <w:p>
+      <w:pPr>
+        <w:pStyle w:val="Titre4"/>
+      </w:pPr>
+      <w:r>
+        <w:t>Scripts</w:t>
+      </w:r>
+    </w:p>
+    <w:p/>
+    <w:p>
+      <w:pPr>
+        <w:pStyle w:val="Titre4"/>
+      </w:pPr>
+      <w:proofErr w:type="spellStart"/>
+      <w:r>
+        <w:t>SmartyYungi</w:t>
+      </w:r>
+      <w:proofErr w:type="spellEnd"/>
+    </w:p>
+    <w:p/>
+    <w:p>
+      <w:pPr>
+        <w:pStyle w:val="Titre4"/>
+      </w:pPr>
+      <w:r>
+        <w:t>String</w:t>
+      </w:r>
+    </w:p>
+    <w:p/>
+    <w:p>
+      <w:pPr>
+        <w:pStyle w:val="Titre4"/>
+      </w:pPr>
+      <w:proofErr w:type="spellStart"/>
+      <w:r>
+        <w:t>Upload</w:t>
+      </w:r>
+      <w:proofErr w:type="spellEnd"/>
+    </w:p>
+    <w:p/>
+    <w:p>
+      <w:pPr>
+        <w:pStyle w:val="Titre4"/>
+      </w:pPr>
+      <w:r>
+        <w:t>User</w:t>
+      </w:r>
+    </w:p>
+    <w:p/>
+    <w:p>
+      <w:pPr>
+        <w:pStyle w:val="Titre4"/>
+      </w:pPr>
+      <w:proofErr w:type="spellStart"/>
+      <w:r>
+        <w:t>Videos</w:t>
+      </w:r>
+      <w:proofErr w:type="spellEnd"/>
+    </w:p>
+    <w:p/>
+    <w:p>
+      <w:pPr>
+        <w:pStyle w:val="Titre4"/>
+      </w:pPr>
+      <w:r>
+        <w:t>Vues</w:t>
+      </w:r>
+    </w:p>
+    <w:p/>
     <w:p>
       <w:pPr>
         <w:pStyle w:val="Titre1"/>
       </w:pPr>
-      <w:r>
-        <w:t>Analyse</w:t>
-      </w:r>
-    </w:p>
-    <w:p>
-      <w:pPr>
-        <w:pStyle w:val="Titre2"/>
-      </w:pPr>
-      <w:r>
-        <w:t>Concept de base</w:t>
-      </w:r>
-    </w:p>
-    <w:p/>
-    <w:p>
-      <w:pPr>
-        <w:pStyle w:val="Titre2"/>
-      </w:pPr>
-      <w:proofErr w:type="spellStart"/>
-      <w:r>
-        <w:t>Drupal</w:t>
-      </w:r>
-      <w:proofErr w:type="spellEnd"/>
-    </w:p>
-    <w:p>
-      <w:pPr>
-        <w:pStyle w:val="Titre3"/>
-      </w:pPr>
-      <w:proofErr w:type="spellStart"/>
-      <w:r>
-        <w:t>Models</w:t>
-      </w:r>
-      <w:proofErr w:type="spellEnd"/>
-      <w:r>
-        <w:t xml:space="preserve"> de documents</w:t>
-      </w:r>
-    </w:p>
-    <w:p/>
-    <w:p>
-      <w:pPr>
-        <w:pStyle w:val="Titre3"/>
-      </w:pPr>
-      <w:r>
-        <w:t>Affichage via des "</w:t>
-      </w:r>
-      <w:proofErr w:type="spellStart"/>
-      <w:r>
-        <w:t>templates</w:t>
-      </w:r>
-      <w:proofErr w:type="spellEnd"/>
-      <w:r>
-        <w:t>"</w:t>
-      </w:r>
-    </w:p>
-    <w:p/>
-    <w:p>
-      <w:pPr>
-        <w:pStyle w:val="Titre3"/>
-      </w:pPr>
-      <w:r>
-        <w:t>Tout tient dans des catégories</w:t>
-      </w:r>
-    </w:p>
-    <w:p/>
-    <w:p>
-      <w:pPr>
-        <w:pStyle w:val="Titre3"/>
-      </w:pPr>
-      <w:r>
-        <w:t>Console d'administration</w:t>
-      </w:r>
-    </w:p>
-    <w:p/>
-    <w:p>
-      <w:pPr>
-        <w:pStyle w:val="Titre3"/>
-      </w:pPr>
-      <w:r>
-        <w:t>Expérience utilisateurs</w:t>
-      </w:r>
-    </w:p>
-    <w:p>
-      <w:pPr>
-        <w:pStyle w:val="Titre2"/>
-      </w:pPr>
-      <w:proofErr w:type="spellStart"/>
-      <w:r>
-        <w:t>Vivamea</w:t>
-      </w:r>
-      <w:proofErr w:type="spellEnd"/>
-    </w:p>
-    <w:p>
-      <w:pPr>
-        <w:pStyle w:val="Titre3"/>
-      </w:pPr>
-      <w:r>
-        <w:t xml:space="preserve">Logique </w:t>
-      </w:r>
-      <w:r>
-        <w:t>d'affichage</w:t>
-      </w:r>
-    </w:p>
-    <w:p/>
-    <w:p>
-      <w:pPr>
-        <w:pStyle w:val="Titre3"/>
-      </w:pPr>
-      <w:r>
-        <w:t>Procédé Commercial</w:t>
-      </w:r>
-    </w:p>
-    <w:p/>
-    <w:p>
-      <w:pPr>
-        <w:pStyle w:val="Titre2"/>
-      </w:pPr>
-      <w:r>
-        <w:t xml:space="preserve">Partis </w:t>
-      </w:r>
-      <w:r>
-        <w:t>pris</w:t>
-      </w:r>
-    </w:p>
-    <w:p>
-      <w:pPr>
-        <w:pStyle w:val="Titre3"/>
-      </w:pPr>
-      <w:r>
-        <w:t xml:space="preserve">Librairie JS: </w:t>
-      </w:r>
-      <w:proofErr w:type="spellStart"/>
-      <w:r>
-        <w:t>JQuery</w:t>
-      </w:r>
-      <w:proofErr w:type="spellEnd"/>
-    </w:p>
-    <w:p/>
-    <w:p>
-      <w:pPr>
-        <w:pStyle w:val="Titre3"/>
-      </w:pPr>
-      <w:r>
-        <w:t xml:space="preserve">Moteur de </w:t>
-      </w:r>
-      <w:proofErr w:type="spellStart"/>
-      <w:r>
-        <w:t>template</w:t>
-      </w:r>
-      <w:proofErr w:type="spellEnd"/>
-      <w:r>
-        <w:t xml:space="preserve"> PHP: </w:t>
-      </w:r>
-      <w:proofErr w:type="spellStart"/>
-      <w:r>
-        <w:t>Smarty</w:t>
-      </w:r>
-      <w:proofErr w:type="spellEnd"/>
-    </w:p>
-    <w:p/>
-    <w:p>
-      <w:pPr>
-        <w:pStyle w:val="Titre3"/>
-      </w:pPr>
-      <w:r>
-        <w:t xml:space="preserve">Contenus stockés dans du </w:t>
-      </w:r>
-      <w:proofErr w:type="spellStart"/>
-      <w:r>
-        <w:t>MySql</w:t>
-      </w:r>
-      <w:proofErr w:type="spellEnd"/>
-      <w:r>
-        <w:t xml:space="preserve">: </w:t>
-      </w:r>
-      <w:r>
-        <w:t>JSON</w:t>
-      </w:r>
-    </w:p>
-    <w:p/>
-    <w:p>
-      <w:pPr>
-        <w:pStyle w:val="Titre3"/>
-      </w:pPr>
-      <w:r>
-        <w:t xml:space="preserve">Accès aux données: </w:t>
-      </w:r>
-      <w:r>
-        <w:t>PDO</w:t>
-      </w:r>
-    </w:p>
-    <w:p/>
-    <w:p>
-      <w:pPr>
-        <w:pStyle w:val="Titre3"/>
-      </w:pPr>
-      <w:proofErr w:type="spellStart"/>
-      <w:r>
-        <w:t>Versionning</w:t>
-      </w:r>
-      <w:proofErr w:type="spellEnd"/>
-      <w:r>
-        <w:t xml:space="preserve">: </w:t>
-      </w:r>
-      <w:proofErr w:type="spellStart"/>
-      <w:r>
-        <w:t>Totoise</w:t>
-      </w:r>
-      <w:proofErr w:type="spellEnd"/>
-      <w:r>
-        <w:t xml:space="preserve"> SVN &amp; Code.Google.com</w:t>
-      </w:r>
-    </w:p>
-    <w:p/>
-    <w:p>
-      <w:pPr>
-        <w:pStyle w:val="Titre1"/>
-      </w:pPr>
+      <w:proofErr w:type="spellStart"/>
       <w:r>
         <w:lastRenderedPageBreak/>
-        <w:t>Conception</w:t>
-      </w:r>
-    </w:p>
-    <w:p>
-      <w:pPr>
-        <w:pStyle w:val="Titre2"/>
-      </w:pPr>
-      <w:r>
-        <w:t>Intelligence</w:t>
-      </w:r>
-      <w:r>
-        <w:t xml:space="preserve"> d'affichage</w:t>
-      </w:r>
-    </w:p>
-    <w:p>
-      <w:pPr>
-        <w:pStyle w:val="Titre3"/>
-      </w:pPr>
-      <w:r>
-        <w:t>Squelette de base du site</w:t>
-      </w:r>
-    </w:p>
-    <w:p/>
-    <w:p>
-      <w:pPr>
-        <w:pStyle w:val="Titre4"/>
-      </w:pPr>
-      <w:r>
-        <w:t xml:space="preserve">Type </w:t>
-      </w:r>
-      <w:r>
-        <w:t>Page</w:t>
-      </w:r>
-    </w:p>
-    <w:p/>
-    <w:p>
-      <w:pPr>
-        <w:pStyle w:val="Titre4"/>
-      </w:pPr>
-      <w:r>
-        <w:t xml:space="preserve">Type </w:t>
-      </w:r>
-      <w:r>
-        <w:t>Formulaire</w:t>
-      </w:r>
-    </w:p>
-    <w:p/>
-    <w:p>
-      <w:pPr>
-        <w:pStyle w:val="Titre4"/>
-      </w:pPr>
-      <w:r>
-        <w:t xml:space="preserve">Type </w:t>
-      </w:r>
-      <w:r>
-        <w:t>input</w:t>
-      </w:r>
-    </w:p>
-    <w:p/>
-    <w:p>
-      <w:pPr>
-        <w:pStyle w:val="Titre4"/>
-      </w:pPr>
-      <w:r>
-        <w:t xml:space="preserve">Type </w:t>
-      </w:r>
-      <w:proofErr w:type="spellStart"/>
-      <w:r>
-        <w:t>checkbox</w:t>
-      </w:r>
-      <w:proofErr w:type="spellEnd"/>
-    </w:p>
-    <w:p/>
-    <w:p>
-      <w:pPr>
-        <w:pStyle w:val="Titre4"/>
-      </w:pPr>
-      <w:r>
-        <w:t xml:space="preserve">Type </w:t>
-      </w:r>
-      <w:r>
-        <w:t>radio</w:t>
-      </w:r>
-    </w:p>
-    <w:p/>
-    <w:p>
-      <w:pPr>
-        <w:pStyle w:val="Titre4"/>
-      </w:pPr>
-      <w:r>
-        <w:t xml:space="preserve">Type </w:t>
-      </w:r>
-      <w:r>
-        <w:t>select</w:t>
-      </w:r>
-    </w:p>
-    <w:p/>
-    <w:p>
-      <w:pPr>
-        <w:pStyle w:val="Titre4"/>
-      </w:pPr>
-      <w:r>
-        <w:t xml:space="preserve">Type </w:t>
-      </w:r>
-      <w:proofErr w:type="spellStart"/>
-      <w:r>
-        <w:t>textarea</w:t>
-      </w:r>
-      <w:proofErr w:type="spellEnd"/>
-    </w:p>
-    <w:p/>
-    <w:p>
-      <w:pPr>
-        <w:pStyle w:val="Titre4"/>
-      </w:pPr>
-      <w:r>
-        <w:t xml:space="preserve">Type </w:t>
-      </w:r>
-      <w:r>
-        <w:t>Matrice</w:t>
-      </w:r>
-    </w:p>
-    <w:p/>
-    <w:p>
-      <w:pPr>
-        <w:pStyle w:val="Titre4"/>
-      </w:pPr>
-      <w:r>
-        <w:t xml:space="preserve">Type </w:t>
-      </w:r>
-      <w:r>
-        <w:t>Menu</w:t>
-      </w:r>
-    </w:p>
-    <w:p/>
-    <w:p>
-      <w:pPr>
-        <w:pStyle w:val="Titre4"/>
-      </w:pPr>
-      <w:proofErr w:type="spellStart"/>
-      <w:r>
-        <w:t>Theming</w:t>
-      </w:r>
-      <w:proofErr w:type="spellEnd"/>
-      <w:r>
-        <w:t xml:space="preserve"> – gestion des thèmes</w:t>
-      </w:r>
-    </w:p>
-    <w:p/>
-    <w:p>
-      <w:pPr>
-        <w:pStyle w:val="Titre4"/>
-      </w:pPr>
-      <w:r>
-        <w:t>Classique</w:t>
-      </w:r>
-    </w:p>
-    <w:p/>
-    <w:p>
-      <w:pPr>
-        <w:pStyle w:val="Titre4"/>
-      </w:pPr>
-      <w:proofErr w:type="spellStart"/>
-      <w:r>
-        <w:t>Tradiluxe</w:t>
-      </w:r>
-      <w:proofErr w:type="spellEnd"/>
-      <w:r>
-        <w:t xml:space="preserve"> </w:t>
-      </w:r>
-      <w:r>
-        <w:t>à venir</w:t>
-      </w:r>
-    </w:p>
-    <w:p/>
-    <w:p>
-      <w:pPr>
-        <w:pStyle w:val="Titre4"/>
-      </w:pPr>
-      <w:r>
-        <w:t>Arborescence</w:t>
-      </w:r>
-    </w:p>
-    <w:p/>
-    <w:p>
-      <w:pPr>
-        <w:pStyle w:val="Titre2"/>
-      </w:pPr>
-      <w:r>
-        <w:t>Conception de la BDD</w:t>
-      </w:r>
-    </w:p>
-    <w:p>
-      <w:pPr>
-        <w:pStyle w:val="Titre3"/>
-      </w:pPr>
-      <w:r>
-        <w:t>MCD</w:t>
-      </w:r>
-    </w:p>
-    <w:p/>
-    <w:p>
-      <w:pPr>
-        <w:pStyle w:val="Titre3"/>
-      </w:pPr>
-      <w:r>
-        <w:t>Raisonnements intermédiaires</w:t>
-      </w:r>
-    </w:p>
-    <w:p/>
-    <w:p>
-      <w:pPr>
-        <w:pStyle w:val="Titre3"/>
-      </w:pPr>
-      <w:r>
-        <w:lastRenderedPageBreak/>
-        <w:t>MLD</w:t>
-      </w:r>
-    </w:p>
-    <w:p/>
-    <w:p>
-      <w:pPr>
-        <w:pStyle w:val="Titre2"/>
-      </w:pPr>
-      <w:r>
-        <w:t xml:space="preserve">Quels que </w:t>
-      </w:r>
-      <w:r>
-        <w:t>diagrammes</w:t>
-      </w:r>
-      <w:r>
-        <w:t xml:space="preserve"> de traitements</w:t>
-      </w:r>
-    </w:p>
-    <w:p>
-      <w:pPr>
-        <w:pStyle w:val="Titre3"/>
-      </w:pPr>
-      <w:r>
-        <w:t>Création</w:t>
-      </w:r>
-      <w:r>
-        <w:t xml:space="preserve"> d'un modèle de page</w:t>
-      </w:r>
-    </w:p>
-    <w:p/>
-    <w:p>
-      <w:pPr>
-        <w:pStyle w:val="Titre3"/>
-      </w:pPr>
-      <w:r>
-        <w:t>Ajout d'un produit dans le catalogue</w:t>
-      </w:r>
-    </w:p>
-    <w:p/>
-    <w:p>
-      <w:pPr>
-        <w:pStyle w:val="Titre3"/>
-      </w:pPr>
-      <w:r>
-        <w:t>Gestion d'un membre</w:t>
-      </w:r>
-    </w:p>
-    <w:p/>
-    <w:p>
-      <w:pPr>
-        <w:pStyle w:val="Titre2"/>
-      </w:pPr>
-      <w:r>
-        <w:t>Intelligence</w:t>
-      </w:r>
-      <w:r>
-        <w:t xml:space="preserve"> Métiers</w:t>
-      </w:r>
-    </w:p>
-    <w:p>
-      <w:pPr>
-        <w:pStyle w:val="Titre3"/>
-      </w:pPr>
-      <w:r>
-        <w:t>Diagramme</w:t>
-      </w:r>
-      <w:r>
-        <w:t xml:space="preserve"> des classes</w:t>
-      </w:r>
-    </w:p>
-    <w:p/>
-    <w:p>
-      <w:pPr>
-        <w:pStyle w:val="Titre3"/>
-      </w:pPr>
-      <w:r>
-        <w:t>Classes de gestion du site</w:t>
-      </w:r>
-    </w:p>
-    <w:p/>
-    <w:p>
-      <w:pPr>
-        <w:pStyle w:val="Titre4"/>
-      </w:pPr>
-      <w:proofErr w:type="spellStart"/>
-      <w:r>
-        <w:t>Artworks</w:t>
-      </w:r>
-      <w:proofErr w:type="spellEnd"/>
-    </w:p>
-    <w:p/>
-    <w:p>
-      <w:pPr>
-        <w:pStyle w:val="Titre4"/>
-      </w:pPr>
-      <w:proofErr w:type="spellStart"/>
-      <w:r>
-        <w:t>Categories</w:t>
-      </w:r>
-      <w:proofErr w:type="spellEnd"/>
-    </w:p>
-    <w:p/>
-    <w:p>
-      <w:pPr>
-        <w:pStyle w:val="Titre4"/>
-      </w:pPr>
-      <w:proofErr w:type="spellStart"/>
-      <w:r>
-        <w:t>DataBase</w:t>
-      </w:r>
-      <w:proofErr w:type="spellEnd"/>
-    </w:p>
-    <w:p/>
-    <w:p>
-      <w:pPr>
-        <w:pStyle w:val="Titre4"/>
-      </w:pPr>
-      <w:proofErr w:type="spellStart"/>
-      <w:r>
-        <w:t>Debug</w:t>
-      </w:r>
-      <w:proofErr w:type="spellEnd"/>
-    </w:p>
-    <w:p/>
-    <w:p>
-      <w:pPr>
-        <w:pStyle w:val="Titre4"/>
-      </w:pPr>
-      <w:r>
-        <w:t>Documents</w:t>
-      </w:r>
-    </w:p>
-    <w:p/>
-    <w:p>
-      <w:pPr>
-        <w:pStyle w:val="Titre4"/>
-      </w:pPr>
-      <w:r>
-        <w:t>Files</w:t>
-      </w:r>
-    </w:p>
-    <w:p/>
-    <w:p>
-      <w:pPr>
-        <w:pStyle w:val="Titre4"/>
-      </w:pPr>
-      <w:proofErr w:type="spellStart"/>
-      <w:r>
-        <w:t>Form</w:t>
-      </w:r>
-      <w:proofErr w:type="spellEnd"/>
-    </w:p>
-    <w:p/>
-    <w:p>
-      <w:pPr>
-        <w:pStyle w:val="Titre4"/>
-      </w:pPr>
-      <w:r>
-        <w:t>Images</w:t>
-      </w:r>
-    </w:p>
-    <w:p/>
-    <w:p>
-      <w:pPr>
-        <w:pStyle w:val="Titre4"/>
-      </w:pPr>
-      <w:proofErr w:type="spellStart"/>
-      <w:r>
-        <w:t>InfosWebsite</w:t>
-      </w:r>
-      <w:proofErr w:type="spellEnd"/>
-    </w:p>
-    <w:p/>
-    <w:p>
-      <w:pPr>
-        <w:pStyle w:val="Titre4"/>
-      </w:pPr>
-      <w:proofErr w:type="spellStart"/>
-      <w:r>
-        <w:t>Languages</w:t>
-      </w:r>
-      <w:proofErr w:type="spellEnd"/>
-    </w:p>
-    <w:p/>
-    <w:p>
-      <w:pPr>
-        <w:pStyle w:val="Titre4"/>
-      </w:pPr>
-      <w:r>
-        <w:t>Matrice</w:t>
-      </w:r>
-    </w:p>
-    <w:p/>
-    <w:p>
-      <w:pPr>
-        <w:pStyle w:val="Titre4"/>
-      </w:pPr>
-      <w:r>
-        <w:lastRenderedPageBreak/>
-        <w:t>Menu</w:t>
-      </w:r>
-    </w:p>
-    <w:p/>
-    <w:p>
-      <w:pPr>
-        <w:pStyle w:val="Titre4"/>
-      </w:pPr>
-      <w:r>
-        <w:t>Pages</w:t>
-      </w:r>
-    </w:p>
-    <w:p/>
-    <w:p>
-      <w:pPr>
-        <w:pStyle w:val="Titre4"/>
-      </w:pPr>
-      <w:r>
-        <w:t>Scripts</w:t>
-      </w:r>
-    </w:p>
-    <w:p/>
-    <w:p>
-      <w:pPr>
-        <w:pStyle w:val="Titre4"/>
-      </w:pPr>
-      <w:proofErr w:type="spellStart"/>
-      <w:r>
-        <w:t>SmartyYungi</w:t>
-      </w:r>
-      <w:proofErr w:type="spellEnd"/>
-    </w:p>
-    <w:p/>
-    <w:p>
-      <w:pPr>
-        <w:pStyle w:val="Titre4"/>
-      </w:pPr>
-      <w:r>
-        <w:t>String</w:t>
-      </w:r>
-    </w:p>
-    <w:p/>
-    <w:p>
-      <w:pPr>
-        <w:pStyle w:val="Titre4"/>
-      </w:pPr>
-      <w:proofErr w:type="spellStart"/>
-      <w:r>
-        <w:t>Upload</w:t>
-      </w:r>
-      <w:proofErr w:type="spellEnd"/>
-    </w:p>
-    <w:p/>
-    <w:p>
-      <w:pPr>
-        <w:pStyle w:val="Titre4"/>
-      </w:pPr>
-      <w:r>
-        <w:t>User</w:t>
-      </w:r>
-    </w:p>
-    <w:p/>
-    <w:p>
-      <w:pPr>
-        <w:pStyle w:val="Titre4"/>
-      </w:pPr>
-      <w:proofErr w:type="spellStart"/>
-      <w:r>
-        <w:t>Videos</w:t>
-      </w:r>
-      <w:proofErr w:type="spellEnd"/>
-    </w:p>
-    <w:p/>
-    <w:p>
-      <w:pPr>
-        <w:pStyle w:val="Titre4"/>
-      </w:pPr>
-      <w:r>
-        <w:t>Vues</w:t>
-      </w:r>
-    </w:p>
-    <w:p/>
-    <w:p>
-      <w:pPr>
-        <w:pStyle w:val="Titre1"/>
-      </w:pPr>
-      <w:proofErr w:type="spellStart"/>
-      <w:r>
         <w:t>Réalistation</w:t>
       </w:r>
       <w:proofErr w:type="spellEnd"/>
@@ -1529,6 +2081,119 @@
     </w:lvl>
   </w:abstractNum>
   <w:abstractNum w:abstractNumId="6">
+    <w:nsid w:val="2D2117FF"/>
+    <w:multiLevelType w:val="hybridMultilevel"/>
+    <w:tmpl w:val="FF888F42"/>
+    <w:lvl w:ilvl="0" w:tplc="8C088F28">
+      <w:start w:val="1"/>
+      <w:numFmt w:val="bullet"/>
+      <w:lvlText w:val=""/>
+      <w:lvlJc w:val="left"/>
+      <w:pPr>
+        <w:ind w:left="1996" w:hanging="360"/>
+      </w:pPr>
+      <w:rPr>
+        <w:rFonts w:ascii="Wingdings" w:hAnsi="Wingdings" w:hint="default"/>
+      </w:rPr>
+    </w:lvl>
+    <w:lvl w:ilvl="1" w:tplc="100C0003">
+      <w:start w:val="1"/>
+      <w:numFmt w:val="bullet"/>
+      <w:lvlText w:val="o"/>
+      <w:lvlJc w:val="left"/>
+      <w:pPr>
+        <w:ind w:left="1440" w:hanging="360"/>
+      </w:pPr>
+      <w:rPr>
+        <w:rFonts w:ascii="Courier New" w:hAnsi="Courier New" w:cs="Courier New" w:hint="default"/>
+      </w:rPr>
+    </w:lvl>
+    <w:lvl w:ilvl="2" w:tplc="8C088F28">
+      <w:start w:val="1"/>
+      <w:numFmt w:val="bullet"/>
+      <w:lvlText w:val=""/>
+      <w:lvlJc w:val="left"/>
+      <w:pPr>
+        <w:ind w:left="2160" w:hanging="360"/>
+      </w:pPr>
+      <w:rPr>
+        <w:rFonts w:ascii="Wingdings" w:hAnsi="Wingdings" w:hint="default"/>
+      </w:rPr>
+    </w:lvl>
+    <w:lvl w:ilvl="3" w:tplc="100C000F">
+      <w:start w:val="1"/>
+      <w:numFmt w:val="decimal"/>
+      <w:lvlText w:val="%4."/>
+      <w:lvlJc w:val="left"/>
+      <w:pPr>
+        <w:ind w:left="2880" w:hanging="360"/>
+      </w:pPr>
+      <w:rPr>
+        <w:rFonts w:hint="default"/>
+      </w:rPr>
+    </w:lvl>
+    <w:lvl w:ilvl="4" w:tplc="100C0003">
+      <w:start w:val="1"/>
+      <w:numFmt w:val="bullet"/>
+      <w:lvlText w:val="o"/>
+      <w:lvlJc w:val="left"/>
+      <w:pPr>
+        <w:ind w:left="3600" w:hanging="360"/>
+      </w:pPr>
+      <w:rPr>
+        <w:rFonts w:ascii="Courier New" w:hAnsi="Courier New" w:cs="Courier New" w:hint="default"/>
+      </w:rPr>
+    </w:lvl>
+    <w:lvl w:ilvl="5" w:tplc="100C0005" w:tentative="1">
+      <w:start w:val="1"/>
+      <w:numFmt w:val="bullet"/>
+      <w:lvlText w:val=""/>
+      <w:lvlJc w:val="left"/>
+      <w:pPr>
+        <w:ind w:left="4320" w:hanging="360"/>
+      </w:pPr>
+      <w:rPr>
+        <w:rFonts w:ascii="Wingdings" w:hAnsi="Wingdings" w:hint="default"/>
+      </w:rPr>
+    </w:lvl>
+    <w:lvl w:ilvl="6" w:tplc="100C0001" w:tentative="1">
+      <w:start w:val="1"/>
+      <w:numFmt w:val="bullet"/>
+      <w:lvlText w:val=""/>
+      <w:lvlJc w:val="left"/>
+      <w:pPr>
+        <w:ind w:left="5040" w:hanging="360"/>
+      </w:pPr>
+      <w:rPr>
+        <w:rFonts w:ascii="Symbol" w:hAnsi="Symbol" w:hint="default"/>
+      </w:rPr>
+    </w:lvl>
+    <w:lvl w:ilvl="7" w:tplc="100C0003" w:tentative="1">
+      <w:start w:val="1"/>
+      <w:numFmt w:val="bullet"/>
+      <w:lvlText w:val="o"/>
+      <w:lvlJc w:val="left"/>
+      <w:pPr>
+        <w:ind w:left="5760" w:hanging="360"/>
+      </w:pPr>
+      <w:rPr>
+        <w:rFonts w:ascii="Courier New" w:hAnsi="Courier New" w:cs="Courier New" w:hint="default"/>
+      </w:rPr>
+    </w:lvl>
+    <w:lvl w:ilvl="8" w:tplc="100C0005" w:tentative="1">
+      <w:start w:val="1"/>
+      <w:numFmt w:val="bullet"/>
+      <w:lvlText w:val=""/>
+      <w:lvlJc w:val="left"/>
+      <w:pPr>
+        <w:ind w:left="6480" w:hanging="360"/>
+      </w:pPr>
+      <w:rPr>
+        <w:rFonts w:ascii="Wingdings" w:hAnsi="Wingdings" w:hint="default"/>
+      </w:rPr>
+    </w:lvl>
+  </w:abstractNum>
+  <w:abstractNum w:abstractNumId="7">
     <w:nsid w:val="33921586"/>
     <w:multiLevelType w:val="multilevel"/>
     <w:tmpl w:val="D1BA539E"/>
@@ -1641,7 +2306,7 @@
       </w:pPr>
     </w:lvl>
   </w:abstractNum>
-  <w:abstractNum w:abstractNumId="7">
+  <w:abstractNum w:abstractNumId="8">
     <w:nsid w:val="368370C6"/>
     <w:multiLevelType w:val="multilevel"/>
     <w:tmpl w:val="08D2B162"/>
@@ -1758,7 +2423,7 @@
       </w:rPr>
     </w:lvl>
   </w:abstractNum>
-  <w:abstractNum w:abstractNumId="8">
+  <w:abstractNum w:abstractNumId="9">
     <w:nsid w:val="3A517C86"/>
     <w:multiLevelType w:val="multilevel"/>
     <w:tmpl w:val="100C001D"/>
@@ -1844,7 +2509,7 @@
       </w:pPr>
     </w:lvl>
   </w:abstractNum>
-  <w:abstractNum w:abstractNumId="9">
+  <w:abstractNum w:abstractNumId="10">
     <w:nsid w:val="3B154D4B"/>
     <w:multiLevelType w:val="multilevel"/>
     <w:tmpl w:val="1070EB46"/>
@@ -1957,7 +2622,120 @@
       </w:pPr>
     </w:lvl>
   </w:abstractNum>
-  <w:abstractNum w:abstractNumId="10">
+  <w:abstractNum w:abstractNumId="11">
+    <w:nsid w:val="3F880F45"/>
+    <w:multiLevelType w:val="hybridMultilevel"/>
+    <w:tmpl w:val="FF306994"/>
+    <w:lvl w:ilvl="0" w:tplc="8C088F28">
+      <w:start w:val="1"/>
+      <w:numFmt w:val="bullet"/>
+      <w:lvlText w:val=""/>
+      <w:lvlJc w:val="left"/>
+      <w:pPr>
+        <w:ind w:left="1996" w:hanging="360"/>
+      </w:pPr>
+      <w:rPr>
+        <w:rFonts w:ascii="Wingdings" w:hAnsi="Wingdings" w:hint="default"/>
+      </w:rPr>
+    </w:lvl>
+    <w:lvl w:ilvl="1" w:tplc="100C0003">
+      <w:start w:val="1"/>
+      <w:numFmt w:val="bullet"/>
+      <w:lvlText w:val="o"/>
+      <w:lvlJc w:val="left"/>
+      <w:pPr>
+        <w:ind w:left="1440" w:hanging="360"/>
+      </w:pPr>
+      <w:rPr>
+        <w:rFonts w:ascii="Courier New" w:hAnsi="Courier New" w:cs="Courier New" w:hint="default"/>
+      </w:rPr>
+    </w:lvl>
+    <w:lvl w:ilvl="2" w:tplc="8C088F28">
+      <w:start w:val="1"/>
+      <w:numFmt w:val="bullet"/>
+      <w:lvlText w:val=""/>
+      <w:lvlJc w:val="left"/>
+      <w:pPr>
+        <w:ind w:left="2160" w:hanging="360"/>
+      </w:pPr>
+      <w:rPr>
+        <w:rFonts w:ascii="Wingdings" w:hAnsi="Wingdings" w:hint="default"/>
+      </w:rPr>
+    </w:lvl>
+    <w:lvl w:ilvl="3" w:tplc="100C000F">
+      <w:start w:val="1"/>
+      <w:numFmt w:val="decimal"/>
+      <w:lvlText w:val="%4."/>
+      <w:lvlJc w:val="left"/>
+      <w:pPr>
+        <w:ind w:left="2880" w:hanging="360"/>
+      </w:pPr>
+      <w:rPr>
+        <w:rFonts w:hint="default"/>
+      </w:rPr>
+    </w:lvl>
+    <w:lvl w:ilvl="4" w:tplc="100C000F">
+      <w:start w:val="1"/>
+      <w:numFmt w:val="decimal"/>
+      <w:lvlText w:val="%5."/>
+      <w:lvlJc w:val="left"/>
+      <w:pPr>
+        <w:ind w:left="3600" w:hanging="360"/>
+      </w:pPr>
+      <w:rPr>
+        <w:rFonts w:hint="default"/>
+      </w:rPr>
+    </w:lvl>
+    <w:lvl w:ilvl="5" w:tplc="100C0005" w:tentative="1">
+      <w:start w:val="1"/>
+      <w:numFmt w:val="bullet"/>
+      <w:lvlText w:val=""/>
+      <w:lvlJc w:val="left"/>
+      <w:pPr>
+        <w:ind w:left="4320" w:hanging="360"/>
+      </w:pPr>
+      <w:rPr>
+        <w:rFonts w:ascii="Wingdings" w:hAnsi="Wingdings" w:hint="default"/>
+      </w:rPr>
+    </w:lvl>
+    <w:lvl w:ilvl="6" w:tplc="100C0001" w:tentative="1">
+      <w:start w:val="1"/>
+      <w:numFmt w:val="bullet"/>
+      <w:lvlText w:val=""/>
+      <w:lvlJc w:val="left"/>
+      <w:pPr>
+        <w:ind w:left="5040" w:hanging="360"/>
+      </w:pPr>
+      <w:rPr>
+        <w:rFonts w:ascii="Symbol" w:hAnsi="Symbol" w:hint="default"/>
+      </w:rPr>
+    </w:lvl>
+    <w:lvl w:ilvl="7" w:tplc="100C0003" w:tentative="1">
+      <w:start w:val="1"/>
+      <w:numFmt w:val="bullet"/>
+      <w:lvlText w:val="o"/>
+      <w:lvlJc w:val="left"/>
+      <w:pPr>
+        <w:ind w:left="5760" w:hanging="360"/>
+      </w:pPr>
+      <w:rPr>
+        <w:rFonts w:ascii="Courier New" w:hAnsi="Courier New" w:cs="Courier New" w:hint="default"/>
+      </w:rPr>
+    </w:lvl>
+    <w:lvl w:ilvl="8" w:tplc="100C0005" w:tentative="1">
+      <w:start w:val="1"/>
+      <w:numFmt w:val="bullet"/>
+      <w:lvlText w:val=""/>
+      <w:lvlJc w:val="left"/>
+      <w:pPr>
+        <w:ind w:left="6480" w:hanging="360"/>
+      </w:pPr>
+      <w:rPr>
+        <w:rFonts w:ascii="Wingdings" w:hAnsi="Wingdings" w:hint="default"/>
+      </w:rPr>
+    </w:lvl>
+  </w:abstractNum>
+  <w:abstractNum w:abstractNumId="12">
     <w:nsid w:val="4082734C"/>
     <w:multiLevelType w:val="multilevel"/>
     <w:tmpl w:val="D8B663A8"/>
@@ -2070,7 +2848,7 @@
       </w:pPr>
     </w:lvl>
   </w:abstractNum>
-  <w:abstractNum w:abstractNumId="11">
+  <w:abstractNum w:abstractNumId="13">
     <w:nsid w:val="46A607F4"/>
     <w:multiLevelType w:val="multilevel"/>
     <w:tmpl w:val="818C42BC"/>
@@ -2183,7 +2961,7 @@
       </w:pPr>
     </w:lvl>
   </w:abstractNum>
-  <w:abstractNum w:abstractNumId="12">
+  <w:abstractNum w:abstractNumId="14">
     <w:nsid w:val="49ED4A96"/>
     <w:multiLevelType w:val="multilevel"/>
     <w:tmpl w:val="32704018"/>
@@ -2296,7 +3074,7 @@
       </w:pPr>
     </w:lvl>
   </w:abstractNum>
-  <w:abstractNum w:abstractNumId="13">
+  <w:abstractNum w:abstractNumId="15">
     <w:nsid w:val="54446C9C"/>
     <w:multiLevelType w:val="multilevel"/>
     <w:tmpl w:val="B87056C8"/>
@@ -2416,13 +3194,13 @@
     <w:abstractNumId w:val="0"/>
   </w:num>
   <w:num w:numId="3">
-    <w:abstractNumId w:val="10"/>
+    <w:abstractNumId w:val="12"/>
   </w:num>
   <w:num w:numId="4">
-    <w:abstractNumId w:val="13"/>
+    <w:abstractNumId w:val="15"/>
   </w:num>
   <w:num w:numId="5">
-    <w:abstractNumId w:val="12"/>
+    <w:abstractNumId w:val="14"/>
   </w:num>
   <w:num w:numId="6">
     <w:abstractNumId w:val="5"/>
@@ -2434,22 +3212,22 @@
     <w:abstractNumId w:val="3"/>
   </w:num>
   <w:num w:numId="9">
-    <w:abstractNumId w:val="9"/>
+    <w:abstractNumId w:val="10"/>
   </w:num>
   <w:num w:numId="10">
-    <w:abstractNumId w:val="6"/>
+    <w:abstractNumId w:val="7"/>
   </w:num>
   <w:num w:numId="11">
     <w:abstractNumId w:val="2"/>
   </w:num>
   <w:num w:numId="12">
-    <w:abstractNumId w:val="11"/>
+    <w:abstractNumId w:val="13"/>
   </w:num>
   <w:num w:numId="13">
-    <w:abstractNumId w:val="8"/>
+    <w:abstractNumId w:val="9"/>
   </w:num>
   <w:num w:numId="14">
-    <w:abstractNumId w:val="8"/>
+    <w:abstractNumId w:val="9"/>
     <w:lvlOverride w:ilvl="0">
       <w:startOverride w:val="1"/>
     </w:lvlOverride>
@@ -2479,7 +3257,13 @@
     </w:lvlOverride>
   </w:num>
   <w:num w:numId="15">
-    <w:abstractNumId w:val="7"/>
+    <w:abstractNumId w:val="8"/>
+  </w:num>
+  <w:num w:numId="16">
+    <w:abstractNumId w:val="6"/>
+  </w:num>
+  <w:num w:numId="17">
+    <w:abstractNumId w:val="11"/>
   </w:num>
 </w:numbering>
 </file>
@@ -2777,6 +3561,28 @@
       <w:color w:val="4A442A" w:themeColor="background2" w:themeShade="40"/>
     </w:rPr>
   </w:style>
+  <w:style w:type="paragraph" w:styleId="Titre6">
+    <w:name w:val="heading 6"/>
+    <w:basedOn w:val="Normal"/>
+    <w:next w:val="Normal"/>
+    <w:link w:val="Titre6Car"/>
+    <w:uiPriority w:val="9"/>
+    <w:unhideWhenUsed/>
+    <w:qFormat/>
+    <w:rsid w:val="00956C90"/>
+    <w:pPr>
+      <w:keepNext/>
+      <w:keepLines/>
+      <w:spacing w:before="200" w:after="0"/>
+      <w:outlineLvl w:val="5"/>
+    </w:pPr>
+    <w:rPr>
+      <w:rFonts w:asciiTheme="majorHAnsi" w:eastAsiaTheme="majorEastAsia" w:hAnsiTheme="majorHAnsi" w:cstheme="majorBidi"/>
+      <w:i/>
+      <w:iCs/>
+      <w:color w:val="243F60" w:themeColor="accent1" w:themeShade="7F"/>
+    </w:rPr>
+  </w:style>
   <w:style w:type="character" w:default="1" w:styleId="Policepardfaut">
     <w:name w:val="Default Paragraph Font"/>
     <w:uiPriority w:val="1"/>
@@ -2908,6 +3714,52 @@
       <w:ind w:left="720"/>
       <w:contextualSpacing/>
     </w:pPr>
+  </w:style>
+  <w:style w:type="character" w:customStyle="1" w:styleId="Titre6Car">
+    <w:name w:val="Titre 6 Car"/>
+    <w:basedOn w:val="Policepardfaut"/>
+    <w:link w:val="Titre6"/>
+    <w:uiPriority w:val="9"/>
+    <w:rsid w:val="00956C90"/>
+    <w:rPr>
+      <w:rFonts w:asciiTheme="majorHAnsi" w:eastAsiaTheme="majorEastAsia" w:hAnsiTheme="majorHAnsi" w:cstheme="majorBidi"/>
+      <w:i/>
+      <w:iCs/>
+      <w:color w:val="243F60" w:themeColor="accent1" w:themeShade="7F"/>
+      <w:lang w:val="fr-FR" w:eastAsia="fr-FR" w:bidi="fr-FR"/>
+    </w:rPr>
+  </w:style>
+  <w:style w:type="paragraph" w:styleId="Textedebulles">
+    <w:name w:val="Balloon Text"/>
+    <w:basedOn w:val="Normal"/>
+    <w:link w:val="TextedebullesCar"/>
+    <w:uiPriority w:val="99"/>
+    <w:semiHidden/>
+    <w:unhideWhenUsed/>
+    <w:rsid w:val="0025535F"/>
+    <w:pPr>
+      <w:spacing w:before="0" w:after="0"/>
+    </w:pPr>
+    <w:rPr>
+      <w:rFonts w:ascii="Tahoma" w:hAnsi="Tahoma" w:cs="Tahoma"/>
+      <w:sz w:val="16"/>
+      <w:szCs w:val="16"/>
+    </w:rPr>
+  </w:style>
+  <w:style w:type="character" w:customStyle="1" w:styleId="TextedebullesCar">
+    <w:name w:val="Texte de bulles Car"/>
+    <w:basedOn w:val="Policepardfaut"/>
+    <w:link w:val="Textedebulles"/>
+    <w:uiPriority w:val="99"/>
+    <w:semiHidden/>
+    <w:rsid w:val="0025535F"/>
+    <w:rPr>
+      <w:rFonts w:ascii="Tahoma" w:hAnsi="Tahoma" w:cs="Tahoma"/>
+      <w:color w:val="4A442A" w:themeColor="background2" w:themeShade="40"/>
+      <w:sz w:val="16"/>
+      <w:szCs w:val="16"/>
+      <w:lang w:val="fr-FR" w:eastAsia="fr-FR" w:bidi="fr-FR"/>
+    </w:rPr>
   </w:style>
 </w:styles>
 </file>

</xml_diff>

<commit_message>
MAJ -> RapportSiteCMS.docx -> des images découpage du site
</commit_message>
<xml_diff>
--- a/documentation/RapportSiteCMS.docx
+++ b/documentation/RapportSiteCMS.docx
@@ -4987,6 +4987,144 @@
       <w:r>
         <w:br w:type="page"/>
       </w:r>
+    </w:p>
+    <w:p>
+      <w:pPr>
+        <w:pStyle w:val="Titre4"/>
+      </w:pPr>
+      <w:r>
+        <w:rPr>
+          <w:noProof/>
+          <w:lang w:val="fr-CH" w:eastAsia="fr-CH" w:bidi="ar-SA"/>
+        </w:rPr>
+        <w:lastRenderedPageBreak/>
+        <w:drawing>
+          <wp:anchor distT="0" distB="0" distL="114300" distR="114300" simplePos="0" relativeHeight="251661312" behindDoc="0" locked="0" layoutInCell="1" allowOverlap="1" wp14:anchorId="3C9E8BDA" wp14:editId="2967F0C8">
+            <wp:simplePos x="0" y="0"/>
+            <wp:positionH relativeFrom="column">
+              <wp:posOffset>680085</wp:posOffset>
+            </wp:positionH>
+            <wp:positionV relativeFrom="paragraph">
+              <wp:posOffset>2594610</wp:posOffset>
+            </wp:positionV>
+            <wp:extent cx="5486400" cy="4114800"/>
+            <wp:effectExtent l="0" t="0" r="0" b="0"/>
+            <wp:wrapTopAndBottom/>
+            <wp:docPr id="4" name="Image 4"/>
+            <wp:cNvGraphicFramePr>
+              <a:graphicFrameLocks xmlns:a="http://schemas.openxmlformats.org/drawingml/2006/main" noChangeAspect="1"/>
+            </wp:cNvGraphicFramePr>
+            <a:graphic xmlns:a="http://schemas.openxmlformats.org/drawingml/2006/main">
+              <a:graphicData uri="http://schemas.openxmlformats.org/drawingml/2006/picture">
+                <pic:pic xmlns:pic="http://schemas.openxmlformats.org/drawingml/2006/picture">
+                  <pic:nvPicPr>
+                    <pic:cNvPr id="0" name="index.png"/>
+                    <pic:cNvPicPr/>
+                  </pic:nvPicPr>
+                  <pic:blipFill>
+                    <a:blip r:embed="rId8">
+                      <a:extLst>
+                        <a:ext uri="{28A0092B-C50C-407E-A947-70E740481C1C}">
+                          <a14:useLocalDpi xmlns:a14="http://schemas.microsoft.com/office/drawing/2010/main" val="0"/>
+                        </a:ext>
+                      </a:extLst>
+                    </a:blip>
+                    <a:stretch>
+                      <a:fillRect/>
+                    </a:stretch>
+                  </pic:blipFill>
+                  <pic:spPr>
+                    <a:xfrm>
+                      <a:off x="0" y="0"/>
+                      <a:ext cx="5486400" cy="4114800"/>
+                    </a:xfrm>
+                    <a:prstGeom prst="rect">
+                      <a:avLst/>
+                    </a:prstGeom>
+                  </pic:spPr>
+                </pic:pic>
+              </a:graphicData>
+            </a:graphic>
+            <wp14:sizeRelH relativeFrom="page">
+              <wp14:pctWidth>0</wp14:pctWidth>
+            </wp14:sizeRelH>
+            <wp14:sizeRelV relativeFrom="page">
+              <wp14:pctHeight>0</wp14:pctHeight>
+            </wp14:sizeRelV>
+          </wp:anchor>
+        </w:drawing>
+      </w:r>
+      <w:r>
+        <w:rPr>
+          <w:noProof/>
+          <w:lang w:val="fr-CH" w:eastAsia="fr-CH" w:bidi="ar-SA"/>
+        </w:rPr>
+        <w:drawing>
+          <wp:anchor distT="0" distB="0" distL="114300" distR="114300" simplePos="0" relativeHeight="251659264" behindDoc="0" locked="0" layoutInCell="1" allowOverlap="1" wp14:anchorId="138CEBA5" wp14:editId="2038DB41">
+            <wp:simplePos x="0" y="0"/>
+            <wp:positionH relativeFrom="column">
+              <wp:posOffset>670560</wp:posOffset>
+            </wp:positionH>
+            <wp:positionV relativeFrom="paragraph">
+              <wp:posOffset>270510</wp:posOffset>
+            </wp:positionV>
+            <wp:extent cx="5483860" cy="2400300"/>
+            <wp:effectExtent l="0" t="0" r="0" b="0"/>
+            <wp:wrapTopAndBottom/>
+            <wp:docPr id="1" name="Image 1"/>
+            <wp:cNvGraphicFramePr>
+              <a:graphicFrameLocks xmlns:a="http://schemas.openxmlformats.org/drawingml/2006/main" noChangeAspect="1"/>
+            </wp:cNvGraphicFramePr>
+            <a:graphic xmlns:a="http://schemas.openxmlformats.org/drawingml/2006/main">
+              <a:graphicData uri="http://schemas.openxmlformats.org/drawingml/2006/picture">
+                <pic:pic xmlns:pic="http://schemas.openxmlformats.org/drawingml/2006/picture">
+                  <pic:nvPicPr>
+                    <pic:cNvPr id="0" name="header_html.png"/>
+                    <pic:cNvPicPr/>
+                  </pic:nvPicPr>
+                  <pic:blipFill rotWithShape="1">
+                    <a:blip r:embed="rId9">
+                      <a:extLst>
+                        <a:ext uri="{28A0092B-C50C-407E-A947-70E740481C1C}">
+                          <a14:useLocalDpi xmlns:a14="http://schemas.microsoft.com/office/drawing/2010/main" val="0"/>
+                        </a:ext>
+                      </a:extLst>
+                    </a:blip>
+                    <a:srcRect b="41643"/>
+                    <a:stretch/>
+                  </pic:blipFill>
+                  <pic:spPr bwMode="auto">
+                    <a:xfrm>
+                      <a:off x="0" y="0"/>
+                      <a:ext cx="5483860" cy="2400300"/>
+                    </a:xfrm>
+                    <a:prstGeom prst="rect">
+                      <a:avLst/>
+                    </a:prstGeom>
+                    <a:ln>
+                      <a:noFill/>
+                    </a:ln>
+                    <a:extLst>
+                      <a:ext uri="{53640926-AAD7-44D8-BBD7-CCE9431645EC}">
+                        <a14:shadowObscured xmlns:a14="http://schemas.microsoft.com/office/drawing/2010/main"/>
+                      </a:ext>
+                    </a:extLst>
+                  </pic:spPr>
+                </pic:pic>
+              </a:graphicData>
+            </a:graphic>
+            <wp14:sizeRelH relativeFrom="page">
+              <wp14:pctWidth>0</wp14:pctWidth>
+            </wp14:sizeRelH>
+            <wp14:sizeRelV relativeFrom="page">
+              <wp14:pctHeight>0</wp14:pctHeight>
+            </wp14:sizeRelV>
+          </wp:anchor>
+        </w:drawing>
+      </w:r>
+      <w:r>
+        <w:t>Découpage du site principal</w:t>
+      </w:r>
       <w:bookmarkStart w:id="21" w:name="_GoBack"/>
       <w:bookmarkEnd w:id="21"/>
     </w:p>
@@ -4995,8 +5133,200 @@
         <w:pStyle w:val="Titre4"/>
       </w:pPr>
       <w:r>
+        <w:rPr>
+          <w:noProof/>
+          <w:lang w:val="fr-CH" w:eastAsia="fr-CH" w:bidi="ar-SA"/>
+        </w:rPr>
+        <w:drawing>
+          <wp:anchor distT="0" distB="0" distL="114300" distR="114300" simplePos="0" relativeHeight="251662336" behindDoc="0" locked="0" layoutInCell="1" allowOverlap="1" wp14:anchorId="76A2F23C" wp14:editId="6433D9D6">
+            <wp:simplePos x="0" y="0"/>
+            <wp:positionH relativeFrom="column">
+              <wp:posOffset>670560</wp:posOffset>
+            </wp:positionH>
+            <wp:positionV relativeFrom="paragraph">
+              <wp:posOffset>6413500</wp:posOffset>
+            </wp:positionV>
+            <wp:extent cx="5495925" cy="1129665"/>
+            <wp:effectExtent l="0" t="0" r="0" b="0"/>
+            <wp:wrapTopAndBottom/>
+            <wp:docPr id="3" name="Image 3"/>
+            <wp:cNvGraphicFramePr>
+              <a:graphicFrameLocks xmlns:a="http://schemas.openxmlformats.org/drawingml/2006/main" noChangeAspect="1"/>
+            </wp:cNvGraphicFramePr>
+            <a:graphic xmlns:a="http://schemas.openxmlformats.org/drawingml/2006/main">
+              <a:graphicData uri="http://schemas.openxmlformats.org/drawingml/2006/picture">
+                <pic:pic xmlns:pic="http://schemas.openxmlformats.org/drawingml/2006/picture">
+                  <pic:nvPicPr>
+                    <pic:cNvPr id="0" name="footer_html.png"/>
+                    <pic:cNvPicPr/>
+                  </pic:nvPicPr>
+                  <pic:blipFill rotWithShape="1">
+                    <a:blip r:embed="rId10">
+                      <a:extLst>
+                        <a:ext uri="{28A0092B-C50C-407E-A947-70E740481C1C}">
+                          <a14:useLocalDpi xmlns:a14="http://schemas.microsoft.com/office/drawing/2010/main" val="0"/>
+                        </a:ext>
+                      </a:extLst>
+                    </a:blip>
+                    <a:srcRect b="72587"/>
+                    <a:stretch/>
+                  </pic:blipFill>
+                  <pic:spPr bwMode="auto">
+                    <a:xfrm>
+                      <a:off x="0" y="0"/>
+                      <a:ext cx="5495925" cy="1129665"/>
+                    </a:xfrm>
+                    <a:prstGeom prst="rect">
+                      <a:avLst/>
+                    </a:prstGeom>
+                    <a:ln>
+                      <a:noFill/>
+                    </a:ln>
+                    <a:extLst>
+                      <a:ext uri="{53640926-AAD7-44D8-BBD7-CCE9431645EC}">
+                        <a14:shadowObscured xmlns:a14="http://schemas.microsoft.com/office/drawing/2010/main"/>
+                      </a:ext>
+                    </a:extLst>
+                  </pic:spPr>
+                </pic:pic>
+              </a:graphicData>
+            </a:graphic>
+            <wp14:sizeRelH relativeFrom="page">
+              <wp14:pctWidth>0</wp14:pctWidth>
+            </wp14:sizeRelH>
+            <wp14:sizeRelV relativeFrom="page">
+              <wp14:pctHeight>0</wp14:pctHeight>
+            </wp14:sizeRelV>
+          </wp:anchor>
+        </w:drawing>
+      </w:r>
+      <w:r>
+        <w:t>Type Page</w:t>
+      </w:r>
+    </w:p>
+    <w:p/>
+    <w:p>
+      <w:pPr>
+        <w:pStyle w:val="Titre4"/>
+      </w:pPr>
+      <w:r>
+        <w:t>Type Formulaire</w:t>
+      </w:r>
+    </w:p>
+    <w:p/>
+    <w:p>
+      <w:pPr>
+        <w:pStyle w:val="Titre5"/>
+        <w:tabs>
+          <w:tab w:val="left" w:pos="2552"/>
+        </w:tabs>
+      </w:pPr>
+      <w:r>
+        <w:t>Type input</w:t>
+      </w:r>
+    </w:p>
+    <w:p>
+      <w:pPr>
+        <w:ind w:left="1701"/>
+      </w:pPr>
+    </w:p>
+    <w:p>
+      <w:pPr>
+        <w:pStyle w:val="Titre5"/>
+        <w:tabs>
+          <w:tab w:val="left" w:pos="2552"/>
+        </w:tabs>
+      </w:pPr>
+      <w:r>
         <w:lastRenderedPageBreak/>
-        <w:t>Type Page</w:t>
+        <w:t xml:space="preserve">Type </w:t>
+      </w:r>
+      <w:proofErr w:type="spellStart"/>
+      <w:r>
+        <w:t>checkbox</w:t>
+      </w:r>
+      <w:proofErr w:type="spellEnd"/>
+    </w:p>
+    <w:p>
+      <w:pPr>
+        <w:ind w:left="1701"/>
+      </w:pPr>
+    </w:p>
+    <w:p>
+      <w:pPr>
+        <w:pStyle w:val="Titre5"/>
+        <w:tabs>
+          <w:tab w:val="left" w:pos="2552"/>
+        </w:tabs>
+      </w:pPr>
+      <w:r>
+        <w:t>Type radio</w:t>
+      </w:r>
+    </w:p>
+    <w:p>
+      <w:pPr>
+        <w:ind w:left="1701"/>
+      </w:pPr>
+    </w:p>
+    <w:p>
+      <w:pPr>
+        <w:pStyle w:val="Titre5"/>
+        <w:tabs>
+          <w:tab w:val="left" w:pos="2552"/>
+        </w:tabs>
+      </w:pPr>
+      <w:r>
+        <w:t>Type select</w:t>
+      </w:r>
+    </w:p>
+    <w:p>
+      <w:pPr>
+        <w:ind w:left="1701"/>
+      </w:pPr>
+    </w:p>
+    <w:p>
+      <w:pPr>
+        <w:pStyle w:val="Titre5"/>
+        <w:tabs>
+          <w:tab w:val="left" w:pos="2552"/>
+        </w:tabs>
+      </w:pPr>
+      <w:r>
+        <w:t xml:space="preserve">Type </w:t>
+      </w:r>
+      <w:proofErr w:type="spellStart"/>
+      <w:r>
+        <w:t>textarea</w:t>
+      </w:r>
+      <w:proofErr w:type="spellEnd"/>
+    </w:p>
+    <w:p>
+      <w:pPr>
+        <w:ind w:left="1701"/>
+      </w:pPr>
+    </w:p>
+    <w:p>
+      <w:pPr>
+        <w:pStyle w:val="Titre5"/>
+        <w:tabs>
+          <w:tab w:val="left" w:pos="2552"/>
+        </w:tabs>
+      </w:pPr>
+      <w:r>
+        <w:t>Type files</w:t>
+      </w:r>
+    </w:p>
+    <w:p>
+      <w:pPr>
+        <w:ind w:left="1701"/>
+      </w:pPr>
+    </w:p>
+    <w:p>
+      <w:pPr>
+        <w:pStyle w:val="Titre4"/>
+      </w:pPr>
+      <w:r>
+        <w:t>Type Matrice</w:t>
       </w:r>
     </w:p>
     <w:p/>
@@ -5005,132 +5335,196 @@
         <w:pStyle w:val="Titre4"/>
       </w:pPr>
       <w:r>
-        <w:t>Type Formulaire</w:t>
+        <w:t>Type Menu</w:t>
       </w:r>
     </w:p>
     <w:p/>
     <w:p>
       <w:pPr>
-        <w:pStyle w:val="Titre5"/>
-        <w:tabs>
-          <w:tab w:val="left" w:pos="2552"/>
-        </w:tabs>
-      </w:pPr>
-      <w:r>
-        <w:t>Type input</w:t>
-      </w:r>
-    </w:p>
-    <w:p>
-      <w:pPr>
-        <w:ind w:left="1701"/>
-      </w:pPr>
-    </w:p>
-    <w:p>
-      <w:pPr>
-        <w:pStyle w:val="Titre5"/>
-        <w:tabs>
-          <w:tab w:val="left" w:pos="2552"/>
-        </w:tabs>
-      </w:pPr>
-      <w:r>
-        <w:t xml:space="preserve">Type </w:t>
-      </w:r>
+        <w:pStyle w:val="Titre4"/>
+      </w:pPr>
       <w:proofErr w:type="spellStart"/>
       <w:r>
-        <w:t>checkbox</w:t>
+        <w:t>Theming</w:t>
       </w:r>
       <w:proofErr w:type="spellEnd"/>
-    </w:p>
-    <w:p>
-      <w:pPr>
-        <w:ind w:left="1701"/>
-      </w:pPr>
-    </w:p>
-    <w:p>
-      <w:pPr>
-        <w:pStyle w:val="Titre5"/>
-        <w:tabs>
-          <w:tab w:val="left" w:pos="2552"/>
-        </w:tabs>
-      </w:pPr>
-      <w:r>
-        <w:t>Type radio</w:t>
-      </w:r>
-    </w:p>
-    <w:p>
-      <w:pPr>
-        <w:ind w:left="1701"/>
-      </w:pPr>
-    </w:p>
-    <w:p>
-      <w:pPr>
-        <w:pStyle w:val="Titre5"/>
-        <w:tabs>
-          <w:tab w:val="left" w:pos="2552"/>
-        </w:tabs>
-      </w:pPr>
-      <w:r>
-        <w:t>Type select</w:t>
-      </w:r>
-    </w:p>
-    <w:p>
-      <w:pPr>
-        <w:ind w:left="1701"/>
-      </w:pPr>
-    </w:p>
-    <w:p>
-      <w:pPr>
-        <w:pStyle w:val="Titre5"/>
-        <w:tabs>
-          <w:tab w:val="left" w:pos="2552"/>
-        </w:tabs>
-      </w:pPr>
-      <w:r>
-        <w:t xml:space="preserve">Type </w:t>
-      </w:r>
+      <w:r>
+        <w:t xml:space="preserve"> – gestion des thèmes</w:t>
+      </w:r>
+    </w:p>
+    <w:p/>
+    <w:p>
+      <w:pPr>
+        <w:pStyle w:val="Titre4"/>
+      </w:pPr>
+      <w:r>
+        <w:t>Classique</w:t>
+      </w:r>
+    </w:p>
+    <w:p/>
+    <w:p>
+      <w:pPr>
+        <w:pStyle w:val="Titre4"/>
+      </w:pPr>
       <w:proofErr w:type="spellStart"/>
       <w:r>
-        <w:t>textarea</w:t>
+        <w:t>Tradiluxe</w:t>
       </w:r>
       <w:proofErr w:type="spellEnd"/>
-    </w:p>
-    <w:p>
-      <w:pPr>
-        <w:ind w:left="1701"/>
-      </w:pPr>
-    </w:p>
-    <w:p>
-      <w:pPr>
-        <w:pStyle w:val="Titre5"/>
-        <w:tabs>
-          <w:tab w:val="left" w:pos="2552"/>
-        </w:tabs>
-      </w:pPr>
-      <w:r>
-        <w:t>Type files</w:t>
-      </w:r>
-    </w:p>
-    <w:p>
-      <w:pPr>
-        <w:ind w:left="1701"/>
-      </w:pPr>
-    </w:p>
+      <w:r>
+        <w:t xml:space="preserve"> </w:t>
+      </w:r>
+      <w:r>
+        <w:t>à venir</w:t>
+      </w:r>
+    </w:p>
+    <w:p/>
     <w:p>
       <w:pPr>
         <w:pStyle w:val="Titre4"/>
       </w:pPr>
       <w:r>
-        <w:t>Type Matrice</w:t>
+        <w:t>Arborescence</w:t>
       </w:r>
     </w:p>
     <w:p/>
     <w:p>
       <w:pPr>
+        <w:pStyle w:val="Titre2"/>
+      </w:pPr>
+      <w:bookmarkStart w:id="22" w:name="_Toc321984624"/>
+      <w:r>
+        <w:t>Conception de la BDD</w:t>
+      </w:r>
+      <w:bookmarkEnd w:id="22"/>
+    </w:p>
+    <w:p>
+      <w:pPr>
+        <w:pStyle w:val="Titre3"/>
+      </w:pPr>
+      <w:bookmarkStart w:id="23" w:name="_Toc321984625"/>
+      <w:r>
+        <w:t>MCD</w:t>
+      </w:r>
+      <w:bookmarkEnd w:id="23"/>
+    </w:p>
+    <w:p/>
+    <w:p>
+      <w:pPr>
+        <w:pStyle w:val="Titre3"/>
+      </w:pPr>
+      <w:bookmarkStart w:id="24" w:name="_Toc321984626"/>
+      <w:r>
+        <w:t>Raisonnements intermédiaires</w:t>
+      </w:r>
+      <w:bookmarkEnd w:id="24"/>
+    </w:p>
+    <w:p/>
+    <w:p>
+      <w:pPr>
+        <w:pStyle w:val="Titre3"/>
+      </w:pPr>
+      <w:bookmarkStart w:id="25" w:name="_Toc321984627"/>
+      <w:r>
+        <w:t>MLD</w:t>
+      </w:r>
+      <w:bookmarkEnd w:id="25"/>
+    </w:p>
+    <w:p/>
+    <w:p>
+      <w:pPr>
+        <w:pStyle w:val="Titre2"/>
+      </w:pPr>
+      <w:bookmarkStart w:id="26" w:name="_Toc321984628"/>
+      <w:r>
+        <w:t xml:space="preserve">Quels que </w:t>
+      </w:r>
+      <w:r>
+        <w:t>diagrammes</w:t>
+      </w:r>
+      <w:r>
+        <w:t xml:space="preserve"> de traitements</w:t>
+      </w:r>
+      <w:bookmarkEnd w:id="26"/>
+    </w:p>
+    <w:p>
+      <w:pPr>
+        <w:pStyle w:val="Titre3"/>
+      </w:pPr>
+      <w:bookmarkStart w:id="27" w:name="_Toc321984629"/>
+      <w:r>
+        <w:t>Création d'un modèle de page</w:t>
+      </w:r>
+      <w:bookmarkEnd w:id="27"/>
+    </w:p>
+    <w:p/>
+    <w:p>
+      <w:pPr>
+        <w:pStyle w:val="Titre3"/>
+      </w:pPr>
+      <w:bookmarkStart w:id="28" w:name="_Toc321984630"/>
+      <w:r>
+        <w:t>Ajout d'un produit dans le catalogue</w:t>
+      </w:r>
+      <w:bookmarkEnd w:id="28"/>
+    </w:p>
+    <w:p/>
+    <w:p>
+      <w:pPr>
+        <w:pStyle w:val="Titre3"/>
+      </w:pPr>
+      <w:bookmarkStart w:id="29" w:name="_Toc321984631"/>
+      <w:r>
+        <w:t>Gestion d'un membre</w:t>
+      </w:r>
+      <w:bookmarkEnd w:id="29"/>
+    </w:p>
+    <w:p/>
+    <w:p>
+      <w:pPr>
+        <w:pStyle w:val="Titre2"/>
+      </w:pPr>
+      <w:bookmarkStart w:id="30" w:name="_Toc321984632"/>
+      <w:r>
+        <w:lastRenderedPageBreak/>
+        <w:t>Intelligence Métiers</w:t>
+      </w:r>
+      <w:bookmarkEnd w:id="30"/>
+    </w:p>
+    <w:p>
+      <w:pPr>
+        <w:pStyle w:val="Titre3"/>
+      </w:pPr>
+      <w:bookmarkStart w:id="31" w:name="_Toc321984633"/>
+      <w:r>
+        <w:t>Diagramme</w:t>
+      </w:r>
+      <w:r>
+        <w:t xml:space="preserve"> des classes</w:t>
+      </w:r>
+      <w:bookmarkEnd w:id="31"/>
+    </w:p>
+    <w:p/>
+    <w:p>
+      <w:pPr>
+        <w:pStyle w:val="Titre3"/>
+      </w:pPr>
+      <w:bookmarkStart w:id="32" w:name="_Toc321984634"/>
+      <w:r>
+        <w:t>Classes de gestion du site</w:t>
+      </w:r>
+      <w:bookmarkEnd w:id="32"/>
+    </w:p>
+    <w:p/>
+    <w:p>
+      <w:pPr>
         <w:pStyle w:val="Titre4"/>
       </w:pPr>
-      <w:r>
-        <w:t>Type Menu</w:t>
-      </w:r>
+      <w:proofErr w:type="spellStart"/>
+      <w:r>
+        <w:t>Artworks</w:t>
+      </w:r>
+      <w:proofErr w:type="spellEnd"/>
     </w:p>
     <w:p/>
     <w:p>
@@ -5139,21 +5533,20 @@
       </w:pPr>
       <w:proofErr w:type="spellStart"/>
       <w:r>
-        <w:t>Theming</w:t>
+        <w:t>Categories</w:t>
       </w:r>
       <w:proofErr w:type="spellEnd"/>
-      <w:r>
-        <w:t xml:space="preserve"> – gestion des thèmes</w:t>
-      </w:r>
     </w:p>
     <w:p/>
     <w:p>
       <w:pPr>
         <w:pStyle w:val="Titre4"/>
       </w:pPr>
-      <w:r>
-        <w:t>Classique</w:t>
-      </w:r>
+      <w:proofErr w:type="spellStart"/>
+      <w:r>
+        <w:t>DataBase</w:t>
+      </w:r>
+      <w:proofErr w:type="spellEnd"/>
     </w:p>
     <w:p/>
     <w:p>
@@ -5162,15 +5555,9 @@
       </w:pPr>
       <w:proofErr w:type="spellStart"/>
       <w:r>
-        <w:t>Tradiluxe</w:t>
+        <w:t>Debug</w:t>
       </w:r>
       <w:proofErr w:type="spellEnd"/>
-      <w:r>
-        <w:t xml:space="preserve"> </w:t>
-      </w:r>
-      <w:r>
-        <w:t>à venir</w:t>
-      </w:r>
     </w:p>
     <w:p/>
     <w:p>
@@ -5178,315 +5565,134 @@
         <w:pStyle w:val="Titre4"/>
       </w:pPr>
       <w:r>
-        <w:t>Arborescence</w:t>
+        <w:t>Documents</w:t>
       </w:r>
     </w:p>
     <w:p/>
     <w:p>
       <w:pPr>
-        <w:pStyle w:val="Titre2"/>
-      </w:pPr>
-      <w:bookmarkStart w:id="22" w:name="_Toc321984624"/>
-      <w:r>
-        <w:t>Conception de la BDD</w:t>
-      </w:r>
-      <w:bookmarkEnd w:id="22"/>
-    </w:p>
-    <w:p>
-      <w:pPr>
-        <w:pStyle w:val="Titre3"/>
-      </w:pPr>
-      <w:bookmarkStart w:id="23" w:name="_Toc321984625"/>
-      <w:r>
-        <w:t>MCD</w:t>
-      </w:r>
-      <w:bookmarkEnd w:id="23"/>
+        <w:pStyle w:val="Titre4"/>
+      </w:pPr>
+      <w:r>
+        <w:t>Files</w:t>
+      </w:r>
     </w:p>
     <w:p/>
     <w:p>
       <w:pPr>
-        <w:pStyle w:val="Titre3"/>
-      </w:pPr>
-      <w:bookmarkStart w:id="24" w:name="_Toc321984626"/>
-      <w:r>
-        <w:t>Raisonnements intermédiaires</w:t>
-      </w:r>
-      <w:bookmarkEnd w:id="24"/>
+        <w:pStyle w:val="Titre4"/>
+      </w:pPr>
+      <w:proofErr w:type="spellStart"/>
+      <w:r>
+        <w:t>Form</w:t>
+      </w:r>
+      <w:proofErr w:type="spellEnd"/>
     </w:p>
     <w:p/>
     <w:p>
       <w:pPr>
-        <w:pStyle w:val="Titre3"/>
-      </w:pPr>
-      <w:bookmarkStart w:id="25" w:name="_Toc321984627"/>
-      <w:r>
-        <w:t>MLD</w:t>
-      </w:r>
-      <w:bookmarkEnd w:id="25"/>
+        <w:pStyle w:val="Titre4"/>
+      </w:pPr>
+      <w:r>
+        <w:t>Images</w:t>
+      </w:r>
     </w:p>
     <w:p/>
     <w:p>
       <w:pPr>
-        <w:pStyle w:val="Titre2"/>
-      </w:pPr>
-      <w:bookmarkStart w:id="26" w:name="_Toc321984628"/>
+        <w:pStyle w:val="Titre4"/>
+      </w:pPr>
+      <w:proofErr w:type="spellStart"/>
+      <w:r>
+        <w:t>InfosWebsite</w:t>
+      </w:r>
+      <w:proofErr w:type="spellEnd"/>
+    </w:p>
+    <w:p/>
+    <w:p>
+      <w:pPr>
+        <w:pStyle w:val="Titre4"/>
+      </w:pPr>
+      <w:proofErr w:type="spellStart"/>
+      <w:r>
+        <w:t>Languages</w:t>
+      </w:r>
+      <w:proofErr w:type="spellEnd"/>
+    </w:p>
+    <w:p/>
+    <w:p>
+      <w:pPr>
+        <w:pStyle w:val="Titre4"/>
+      </w:pPr>
+      <w:r>
+        <w:t>Matrice</w:t>
+      </w:r>
+    </w:p>
+    <w:p/>
+    <w:p>
+      <w:pPr>
+        <w:pStyle w:val="Titre4"/>
+      </w:pPr>
+      <w:r>
+        <w:t>Menu</w:t>
+      </w:r>
+    </w:p>
+    <w:p/>
+    <w:p>
+      <w:pPr>
+        <w:pStyle w:val="Titre4"/>
+      </w:pPr>
+      <w:r>
+        <w:t>Pages</w:t>
+      </w:r>
+    </w:p>
+    <w:p/>
+    <w:p>
+      <w:pPr>
+        <w:pStyle w:val="Titre4"/>
+      </w:pPr>
+      <w:r>
+        <w:t>Scripts</w:t>
+      </w:r>
+    </w:p>
+    <w:p/>
+    <w:p>
+      <w:pPr>
+        <w:pStyle w:val="Titre4"/>
+      </w:pPr>
+      <w:proofErr w:type="spellStart"/>
+      <w:r>
+        <w:t>SmartyYungi</w:t>
+      </w:r>
+      <w:proofErr w:type="spellEnd"/>
+    </w:p>
+    <w:p/>
+    <w:p>
+      <w:pPr>
+        <w:pStyle w:val="Titre4"/>
+      </w:pPr>
+      <w:r>
+        <w:t>String</w:t>
+      </w:r>
+    </w:p>
+    <w:p/>
+    <w:p>
+      <w:pPr>
+        <w:pStyle w:val="Titre4"/>
+      </w:pPr>
+      <w:proofErr w:type="spellStart"/>
+      <w:r>
+        <w:t>Upload</w:t>
+      </w:r>
+      <w:proofErr w:type="spellEnd"/>
+    </w:p>
+    <w:p/>
+    <w:p>
+      <w:pPr>
+        <w:pStyle w:val="Titre4"/>
+      </w:pPr>
       <w:r>
         <w:lastRenderedPageBreak/>
-        <w:t xml:space="preserve">Quels que </w:t>
-      </w:r>
-      <w:r>
-        <w:t>diagrammes</w:t>
-      </w:r>
-      <w:r>
-        <w:t xml:space="preserve"> de traitements</w:t>
-      </w:r>
-      <w:bookmarkEnd w:id="26"/>
-    </w:p>
-    <w:p>
-      <w:pPr>
-        <w:pStyle w:val="Titre3"/>
-      </w:pPr>
-      <w:bookmarkStart w:id="27" w:name="_Toc321984629"/>
-      <w:r>
-        <w:t>Création d'un modèle de page</w:t>
-      </w:r>
-      <w:bookmarkEnd w:id="27"/>
-    </w:p>
-    <w:p/>
-    <w:p>
-      <w:pPr>
-        <w:pStyle w:val="Titre3"/>
-      </w:pPr>
-      <w:bookmarkStart w:id="28" w:name="_Toc321984630"/>
-      <w:r>
-        <w:t>Ajout d'un produit dans le catalogue</w:t>
-      </w:r>
-      <w:bookmarkEnd w:id="28"/>
-    </w:p>
-    <w:p/>
-    <w:p>
-      <w:pPr>
-        <w:pStyle w:val="Titre3"/>
-      </w:pPr>
-      <w:bookmarkStart w:id="29" w:name="_Toc321984631"/>
-      <w:r>
-        <w:t>Gestion d'un membre</w:t>
-      </w:r>
-      <w:bookmarkEnd w:id="29"/>
-    </w:p>
-    <w:p/>
-    <w:p>
-      <w:pPr>
-        <w:pStyle w:val="Titre2"/>
-      </w:pPr>
-      <w:bookmarkStart w:id="30" w:name="_Toc321984632"/>
-      <w:r>
-        <w:t>Intelligence Métiers</w:t>
-      </w:r>
-      <w:bookmarkEnd w:id="30"/>
-    </w:p>
-    <w:p>
-      <w:pPr>
-        <w:pStyle w:val="Titre3"/>
-      </w:pPr>
-      <w:bookmarkStart w:id="31" w:name="_Toc321984633"/>
-      <w:r>
-        <w:t>Diagramme</w:t>
-      </w:r>
-      <w:r>
-        <w:t xml:space="preserve"> des classes</w:t>
-      </w:r>
-      <w:bookmarkEnd w:id="31"/>
-    </w:p>
-    <w:p/>
-    <w:p>
-      <w:pPr>
-        <w:pStyle w:val="Titre3"/>
-      </w:pPr>
-      <w:bookmarkStart w:id="32" w:name="_Toc321984634"/>
-      <w:r>
-        <w:t>Classes de gestion du site</w:t>
-      </w:r>
-      <w:bookmarkEnd w:id="32"/>
-    </w:p>
-    <w:p/>
-    <w:p>
-      <w:pPr>
-        <w:pStyle w:val="Titre4"/>
-      </w:pPr>
-      <w:proofErr w:type="spellStart"/>
-      <w:r>
-        <w:t>Artworks</w:t>
-      </w:r>
-      <w:proofErr w:type="spellEnd"/>
-    </w:p>
-    <w:p/>
-    <w:p>
-      <w:pPr>
-        <w:pStyle w:val="Titre4"/>
-      </w:pPr>
-      <w:proofErr w:type="spellStart"/>
-      <w:r>
-        <w:t>Categories</w:t>
-      </w:r>
-      <w:proofErr w:type="spellEnd"/>
-    </w:p>
-    <w:p/>
-    <w:p>
-      <w:pPr>
-        <w:pStyle w:val="Titre4"/>
-      </w:pPr>
-      <w:proofErr w:type="spellStart"/>
-      <w:r>
-        <w:t>DataBase</w:t>
-      </w:r>
-      <w:proofErr w:type="spellEnd"/>
-    </w:p>
-    <w:p/>
-    <w:p>
-      <w:pPr>
-        <w:pStyle w:val="Titre4"/>
-      </w:pPr>
-      <w:proofErr w:type="spellStart"/>
-      <w:r>
-        <w:t>Debug</w:t>
-      </w:r>
-      <w:proofErr w:type="spellEnd"/>
-    </w:p>
-    <w:p/>
-    <w:p>
-      <w:pPr>
-        <w:pStyle w:val="Titre4"/>
-      </w:pPr>
-      <w:r>
-        <w:t>Documents</w:t>
-      </w:r>
-    </w:p>
-    <w:p/>
-    <w:p>
-      <w:pPr>
-        <w:pStyle w:val="Titre4"/>
-      </w:pPr>
-      <w:r>
-        <w:t>Files</w:t>
-      </w:r>
-    </w:p>
-    <w:p/>
-    <w:p>
-      <w:pPr>
-        <w:pStyle w:val="Titre4"/>
-      </w:pPr>
-      <w:proofErr w:type="spellStart"/>
-      <w:r>
-        <w:t>Form</w:t>
-      </w:r>
-      <w:proofErr w:type="spellEnd"/>
-    </w:p>
-    <w:p/>
-    <w:p>
-      <w:pPr>
-        <w:pStyle w:val="Titre4"/>
-      </w:pPr>
-      <w:r>
-        <w:t>Images</w:t>
-      </w:r>
-    </w:p>
-    <w:p/>
-    <w:p>
-      <w:pPr>
-        <w:pStyle w:val="Titre4"/>
-      </w:pPr>
-      <w:proofErr w:type="spellStart"/>
-      <w:r>
-        <w:t>InfosWebsite</w:t>
-      </w:r>
-      <w:proofErr w:type="spellEnd"/>
-    </w:p>
-    <w:p/>
-    <w:p>
-      <w:pPr>
-        <w:pStyle w:val="Titre4"/>
-      </w:pPr>
-      <w:proofErr w:type="spellStart"/>
-      <w:r>
-        <w:t>Languages</w:t>
-      </w:r>
-      <w:proofErr w:type="spellEnd"/>
-    </w:p>
-    <w:p/>
-    <w:p>
-      <w:pPr>
-        <w:pStyle w:val="Titre4"/>
-      </w:pPr>
-      <w:r>
-        <w:t>Matrice</w:t>
-      </w:r>
-    </w:p>
-    <w:p/>
-    <w:p>
-      <w:pPr>
-        <w:pStyle w:val="Titre4"/>
-      </w:pPr>
-      <w:r>
-        <w:t>Menu</w:t>
-      </w:r>
-    </w:p>
-    <w:p/>
-    <w:p>
-      <w:pPr>
-        <w:pStyle w:val="Titre4"/>
-      </w:pPr>
-      <w:r>
-        <w:t>Pages</w:t>
-      </w:r>
-    </w:p>
-    <w:p/>
-    <w:p>
-      <w:pPr>
-        <w:pStyle w:val="Titre4"/>
-      </w:pPr>
-      <w:r>
-        <w:lastRenderedPageBreak/>
-        <w:t>Scripts</w:t>
-      </w:r>
-    </w:p>
-    <w:p/>
-    <w:p>
-      <w:pPr>
-        <w:pStyle w:val="Titre4"/>
-      </w:pPr>
-      <w:proofErr w:type="spellStart"/>
-      <w:r>
-        <w:t>SmartyYungi</w:t>
-      </w:r>
-      <w:proofErr w:type="spellEnd"/>
-    </w:p>
-    <w:p/>
-    <w:p>
-      <w:pPr>
-        <w:pStyle w:val="Titre4"/>
-      </w:pPr>
-      <w:r>
-        <w:t>String</w:t>
-      </w:r>
-    </w:p>
-    <w:p/>
-    <w:p>
-      <w:pPr>
-        <w:pStyle w:val="Titre4"/>
-      </w:pPr>
-      <w:proofErr w:type="spellStart"/>
-      <w:r>
-        <w:t>Upload</w:t>
-      </w:r>
-      <w:proofErr w:type="spellEnd"/>
-    </w:p>
-    <w:p/>
-    <w:p>
-      <w:pPr>
-        <w:pStyle w:val="Titre4"/>
-      </w:pPr>
-      <w:r>
         <w:t>User</w:t>
       </w:r>
     </w:p>
@@ -9164,7 +9370,7 @@
 </file>
 
 <file path=customXml/itemProps1.xml><?xml version="1.0" encoding="utf-8"?>
-<ds:datastoreItem xmlns:ds="http://schemas.openxmlformats.org/officeDocument/2006/customXml" ds:itemID="{E00990CE-496F-4105-95F3-13534256360F}">
+<ds:datastoreItem xmlns:ds="http://schemas.openxmlformats.org/officeDocument/2006/customXml" ds:itemID="{C8B596B9-652D-4B04-B9AF-572DFEEB1FBA}">
   <ds:schemaRefs>
     <ds:schemaRef ds:uri="http://schemas.openxmlformats.org/officeDocument/2006/bibliography"/>
   </ds:schemaRefs>

</xml_diff>

<commit_message>
MAJ -> dossier "documentation"
</commit_message>
<xml_diff>
--- a/documentation/RapportSiteCMS.docx
+++ b/documentation/RapportSiteCMS.docx
@@ -30,6 +30,8 @@
       <w:r>
         <w:br w:type="page"/>
       </w:r>
+      <w:bookmarkStart w:id="0" w:name="_GoBack"/>
+      <w:bookmarkEnd w:id="0"/>
     </w:p>
     <w:p>
       <w:pPr>
@@ -2240,7 +2242,7 @@
             <w:noProof/>
             <w:webHidden/>
           </w:rPr>
-          <w:t>6</w:t>
+          <w:t>7</w:t>
         </w:r>
         <w:r>
           <w:rPr>
@@ -2337,7 +2339,7 @@
             <w:noProof/>
             <w:webHidden/>
           </w:rPr>
-          <w:t>6</w:t>
+          <w:t>7</w:t>
         </w:r>
         <w:r>
           <w:rPr>
@@ -2434,7 +2436,7 @@
             <w:noProof/>
             <w:webHidden/>
           </w:rPr>
-          <w:t>6</w:t>
+          <w:t>7</w:t>
         </w:r>
         <w:r>
           <w:rPr>
@@ -2531,7 +2533,7 @@
             <w:noProof/>
             <w:webHidden/>
           </w:rPr>
-          <w:t>6</w:t>
+          <w:t>7</w:t>
         </w:r>
         <w:r>
           <w:rPr>
@@ -3032,7 +3034,7 @@
             <w:noProof/>
             <w:webHidden/>
           </w:rPr>
-          <w:t>7</w:t>
+          <w:t>8</w:t>
         </w:r>
         <w:r>
           <w:rPr>
@@ -3129,7 +3131,7 @@
             <w:noProof/>
             <w:webHidden/>
           </w:rPr>
-          <w:t>7</w:t>
+          <w:t>8</w:t>
         </w:r>
         <w:r>
           <w:rPr>
@@ -3226,7 +3228,7 @@
             <w:noProof/>
             <w:webHidden/>
           </w:rPr>
-          <w:t>7</w:t>
+          <w:t>8</w:t>
         </w:r>
         <w:r>
           <w:rPr>
@@ -3331,7 +3333,7 @@
             <w:noProof/>
             <w:webHidden/>
           </w:rPr>
-          <w:t>8</w:t>
+          <w:t>9</w:t>
         </w:r>
         <w:r>
           <w:rPr>
@@ -3428,7 +3430,7 @@
             <w:noProof/>
             <w:webHidden/>
           </w:rPr>
-          <w:t>8</w:t>
+          <w:t>9</w:t>
         </w:r>
         <w:r>
           <w:rPr>
@@ -3535,7 +3537,7 @@
             <w:noProof/>
             <w:webHidden/>
           </w:rPr>
-          <w:t>8</w:t>
+          <w:t>9</w:t>
         </w:r>
         <w:r>
           <w:rPr>
@@ -3640,7 +3642,7 @@
             <w:noProof/>
             <w:webHidden/>
           </w:rPr>
-          <w:t>8</w:t>
+          <w:t>9</w:t>
         </w:r>
         <w:r>
           <w:rPr>
@@ -3745,7 +3747,7 @@
             <w:noProof/>
             <w:webHidden/>
           </w:rPr>
-          <w:t>8</w:t>
+          <w:t>9</w:t>
         </w:r>
         <w:r>
           <w:rPr>
@@ -3850,7 +3852,7 @@
             <w:noProof/>
             <w:webHidden/>
           </w:rPr>
-          <w:t>8</w:t>
+          <w:t>9</w:t>
         </w:r>
         <w:r>
           <w:rPr>
@@ -3957,7 +3959,7 @@
             <w:noProof/>
             <w:webHidden/>
           </w:rPr>
-          <w:t>8</w:t>
+          <w:t>9</w:t>
         </w:r>
         <w:r>
           <w:rPr>
@@ -3992,21 +3994,21 @@
       <w:pPr>
         <w:pStyle w:val="Titre1"/>
       </w:pPr>
-      <w:bookmarkStart w:id="0" w:name="_Toc321984603"/>
+      <w:bookmarkStart w:id="1" w:name="_Toc321984603"/>
       <w:r>
         <w:t>Analyse</w:t>
       </w:r>
-      <w:bookmarkEnd w:id="0"/>
+      <w:bookmarkEnd w:id="1"/>
     </w:p>
     <w:p>
       <w:pPr>
         <w:pStyle w:val="Titre2"/>
       </w:pPr>
-      <w:bookmarkStart w:id="1" w:name="_Toc321984604"/>
+      <w:bookmarkStart w:id="2" w:name="_Toc321984604"/>
       <w:r>
         <w:t>Concept de base</w:t>
       </w:r>
-      <w:bookmarkEnd w:id="1"/>
+      <w:bookmarkEnd w:id="2"/>
     </w:p>
     <w:p>
       <w:r>
@@ -4237,26 +4239,26 @@
       <w:pPr>
         <w:pStyle w:val="Titre2"/>
       </w:pPr>
-      <w:bookmarkStart w:id="2" w:name="_Toc321984605"/>
+      <w:bookmarkStart w:id="3" w:name="_Toc321984605"/>
       <w:proofErr w:type="spellStart"/>
       <w:r>
         <w:t>Drupal</w:t>
       </w:r>
-      <w:bookmarkEnd w:id="2"/>
+      <w:bookmarkEnd w:id="3"/>
       <w:proofErr w:type="spellEnd"/>
     </w:p>
     <w:p>
       <w:pPr>
         <w:pStyle w:val="Titre3"/>
       </w:pPr>
-      <w:bookmarkStart w:id="3" w:name="_Toc321984606"/>
+      <w:bookmarkStart w:id="4" w:name="_Toc321984606"/>
       <w:r>
         <w:t>Modèles</w:t>
       </w:r>
       <w:r>
         <w:t xml:space="preserve"> de documents</w:t>
       </w:r>
-      <w:bookmarkEnd w:id="3"/>
+      <w:bookmarkEnd w:id="4"/>
     </w:p>
     <w:p>
       <w:r>
@@ -4275,7 +4277,7 @@
       <w:pPr>
         <w:pStyle w:val="Titre3"/>
       </w:pPr>
-      <w:bookmarkStart w:id="4" w:name="_Toc321984607"/>
+      <w:bookmarkStart w:id="5" w:name="_Toc321984607"/>
       <w:r>
         <w:t>Affichage via des "</w:t>
       </w:r>
@@ -4287,7 +4289,7 @@
       <w:r>
         <w:t>"</w:t>
       </w:r>
-      <w:bookmarkEnd w:id="4"/>
+      <w:bookmarkEnd w:id="5"/>
     </w:p>
     <w:p>
       <w:r>
@@ -4309,11 +4311,11 @@
       <w:pPr>
         <w:pStyle w:val="Titre3"/>
       </w:pPr>
-      <w:bookmarkStart w:id="5" w:name="_Toc321984608"/>
+      <w:bookmarkStart w:id="6" w:name="_Toc321984608"/>
       <w:r>
         <w:t>Tout tient dans des catégories</w:t>
       </w:r>
-      <w:bookmarkEnd w:id="5"/>
+      <w:bookmarkEnd w:id="6"/>
     </w:p>
     <w:p>
       <w:r>
@@ -4332,11 +4334,11 @@
       <w:pPr>
         <w:pStyle w:val="Titre3"/>
       </w:pPr>
-      <w:bookmarkStart w:id="6" w:name="_Toc321984609"/>
+      <w:bookmarkStart w:id="7" w:name="_Toc321984609"/>
       <w:r>
         <w:t>Console d'administration</w:t>
       </w:r>
-      <w:bookmarkEnd w:id="6"/>
+      <w:bookmarkEnd w:id="7"/>
     </w:p>
     <w:p>
       <w:r>
@@ -4358,12 +4360,12 @@
       <w:pPr>
         <w:pStyle w:val="Titre3"/>
       </w:pPr>
-      <w:bookmarkStart w:id="7" w:name="_Toc321984610"/>
+      <w:bookmarkStart w:id="8" w:name="_Toc321984610"/>
       <w:r>
         <w:lastRenderedPageBreak/>
         <w:t>Expérience utilisateurs</w:t>
       </w:r>
-      <w:bookmarkEnd w:id="7"/>
+      <w:bookmarkEnd w:id="8"/>
     </w:p>
     <w:p>
       <w:r>
@@ -4374,23 +4376,23 @@
       <w:pPr>
         <w:pStyle w:val="Titre2"/>
       </w:pPr>
-      <w:bookmarkStart w:id="8" w:name="_Toc321984611"/>
+      <w:bookmarkStart w:id="9" w:name="_Toc321984611"/>
       <w:proofErr w:type="spellStart"/>
       <w:r>
         <w:t>Vivamea</w:t>
       </w:r>
-      <w:bookmarkEnd w:id="8"/>
+      <w:bookmarkEnd w:id="9"/>
       <w:proofErr w:type="spellEnd"/>
     </w:p>
     <w:p>
       <w:pPr>
         <w:pStyle w:val="Titre3"/>
       </w:pPr>
-      <w:bookmarkStart w:id="9" w:name="_Toc321984612"/>
+      <w:bookmarkStart w:id="10" w:name="_Toc321984612"/>
       <w:r>
         <w:t>Logique d'affichage</w:t>
       </w:r>
-      <w:bookmarkEnd w:id="9"/>
+      <w:bookmarkEnd w:id="10"/>
     </w:p>
     <w:p>
       <w:r>
@@ -4449,11 +4451,11 @@
       <w:pPr>
         <w:pStyle w:val="Titre3"/>
       </w:pPr>
-      <w:bookmarkStart w:id="10" w:name="_Toc321984613"/>
+      <w:bookmarkStart w:id="11" w:name="_Toc321984613"/>
       <w:r>
         <w:t>Procédé Commercial</w:t>
       </w:r>
-      <w:bookmarkEnd w:id="10"/>
+      <w:bookmarkEnd w:id="11"/>
     </w:p>
     <w:p>
       <w:r>
@@ -4485,65 +4487,65 @@
       <w:pPr>
         <w:pStyle w:val="Titre2"/>
       </w:pPr>
-      <w:bookmarkStart w:id="11" w:name="_Toc321984614"/>
+      <w:bookmarkStart w:id="12" w:name="_Toc321984614"/>
       <w:r>
         <w:t>Partis pris</w:t>
       </w:r>
-      <w:bookmarkEnd w:id="11"/>
+      <w:bookmarkEnd w:id="12"/>
     </w:p>
     <w:p>
       <w:pPr>
         <w:pStyle w:val="Titre3"/>
       </w:pPr>
-      <w:bookmarkStart w:id="12" w:name="_Toc321984615"/>
+      <w:bookmarkStart w:id="13" w:name="_Toc321984615"/>
       <w:r>
         <w:t xml:space="preserve">Librairie JS: </w:t>
       </w:r>
       <w:proofErr w:type="spellStart"/>
       <w:r>
         <w:t>JQuery</w:t>
-      </w:r>
-      <w:bookmarkEnd w:id="12"/>
-      <w:proofErr w:type="spellEnd"/>
-    </w:p>
-    <w:p>
-      <w:r>
-        <w:t xml:space="preserve">Pour la librairie JavaScript je vais opter pour </w:t>
-      </w:r>
-      <w:proofErr w:type="spellStart"/>
-      <w:r>
-        <w:t>JQuery</w:t>
-      </w:r>
-      <w:proofErr w:type="spellEnd"/>
-      <w:r>
-        <w:t>, elle est très bien documentée, me paraît parfaitement adaptée et une grosse communauté utilise cette librairie. Ce qui signifie que les informations se trouveront plus facilement.</w:t>
-      </w:r>
-    </w:p>
-    <w:p>
-      <w:pPr>
-        <w:pStyle w:val="Titre3"/>
-      </w:pPr>
-      <w:bookmarkStart w:id="13" w:name="_Toc321984616"/>
-      <w:r>
-        <w:t xml:space="preserve">Moteur de </w:t>
-      </w:r>
-      <w:proofErr w:type="spellStart"/>
-      <w:r>
-        <w:t>template</w:t>
-      </w:r>
-      <w:proofErr w:type="spellEnd"/>
-      <w:r>
-        <w:t xml:space="preserve"> PHP: </w:t>
-      </w:r>
-      <w:proofErr w:type="spellStart"/>
-      <w:r>
-        <w:t>Smarty</w:t>
       </w:r>
       <w:bookmarkEnd w:id="13"/>
       <w:proofErr w:type="spellEnd"/>
     </w:p>
     <w:p>
       <w:r>
+        <w:t xml:space="preserve">Pour la librairie JavaScript je vais opter pour </w:t>
+      </w:r>
+      <w:proofErr w:type="spellStart"/>
+      <w:r>
+        <w:t>JQuery</w:t>
+      </w:r>
+      <w:proofErr w:type="spellEnd"/>
+      <w:r>
+        <w:t>, elle est très bien documentée, me paraît parfaitement adaptée et une grosse communauté utilise cette librairie. Ce qui signifie que les informations se trouveront plus facilement.</w:t>
+      </w:r>
+    </w:p>
+    <w:p>
+      <w:pPr>
+        <w:pStyle w:val="Titre3"/>
+      </w:pPr>
+      <w:bookmarkStart w:id="14" w:name="_Toc321984616"/>
+      <w:r>
+        <w:t xml:space="preserve">Moteur de </w:t>
+      </w:r>
+      <w:proofErr w:type="spellStart"/>
+      <w:r>
+        <w:t>template</w:t>
+      </w:r>
+      <w:proofErr w:type="spellEnd"/>
+      <w:r>
+        <w:t xml:space="preserve"> PHP: </w:t>
+      </w:r>
+      <w:proofErr w:type="spellStart"/>
+      <w:r>
+        <w:t>Smarty</w:t>
+      </w:r>
+      <w:bookmarkEnd w:id="14"/>
+      <w:proofErr w:type="spellEnd"/>
+    </w:p>
+    <w:p>
+      <w:r>
         <w:t>Est un moteur complet, et je l’ai déjà utilisé, pas dans toute sa puissance mais son procédé ne m’est pas inconnu.</w:t>
       </w:r>
     </w:p>
@@ -4551,7 +4553,7 @@
       <w:pPr>
         <w:pStyle w:val="Titre3"/>
       </w:pPr>
-      <w:bookmarkStart w:id="14" w:name="_Toc321984617"/>
+      <w:bookmarkStart w:id="15" w:name="_Toc321984617"/>
       <w:r>
         <w:t xml:space="preserve">Contenus stockés dans du </w:t>
       </w:r>
@@ -4563,7 +4565,7 @@
       <w:r>
         <w:t>: JSON</w:t>
       </w:r>
-      <w:bookmarkEnd w:id="14"/>
+      <w:bookmarkEnd w:id="15"/>
     </w:p>
     <w:p>
       <w:r>
@@ -4672,12 +4674,12 @@
       <w:pPr>
         <w:pStyle w:val="Titre3"/>
       </w:pPr>
-      <w:bookmarkStart w:id="15" w:name="_Toc321984618"/>
+      <w:bookmarkStart w:id="16" w:name="_Toc321984618"/>
       <w:r>
         <w:lastRenderedPageBreak/>
         <w:t>Accès aux données: PDO</w:t>
       </w:r>
-      <w:bookmarkEnd w:id="15"/>
+      <w:bookmarkEnd w:id="16"/>
     </w:p>
     <w:p>
       <w:r>
@@ -4696,7 +4698,7 @@
       <w:pPr>
         <w:pStyle w:val="Titre3"/>
       </w:pPr>
-      <w:bookmarkStart w:id="16" w:name="_Toc321984619"/>
+      <w:bookmarkStart w:id="17" w:name="_Toc321984619"/>
       <w:proofErr w:type="spellStart"/>
       <w:r>
         <w:t>Versionning</w:t>
@@ -4713,7 +4715,7 @@
       <w:r>
         <w:t xml:space="preserve"> SVN &amp; Code.Google.com</w:t>
       </w:r>
-      <w:bookmarkEnd w:id="16"/>
+      <w:bookmarkEnd w:id="17"/>
     </w:p>
     <w:p>
       <w:r>
@@ -4745,31 +4747,31 @@
       <w:pPr>
         <w:pStyle w:val="Titre1"/>
       </w:pPr>
-      <w:bookmarkStart w:id="17" w:name="_Toc321984620"/>
+      <w:bookmarkStart w:id="18" w:name="_Toc321984620"/>
       <w:r>
         <w:t>Conception</w:t>
       </w:r>
-      <w:bookmarkEnd w:id="17"/>
+      <w:bookmarkEnd w:id="18"/>
     </w:p>
     <w:p>
       <w:pPr>
         <w:pStyle w:val="Titre2"/>
       </w:pPr>
-      <w:bookmarkStart w:id="18" w:name="_Toc321984621"/>
+      <w:bookmarkStart w:id="19" w:name="_Toc321984621"/>
       <w:r>
         <w:t>Intelligence d'affichage</w:t>
       </w:r>
-      <w:bookmarkEnd w:id="18"/>
+      <w:bookmarkEnd w:id="19"/>
     </w:p>
     <w:p>
       <w:pPr>
         <w:pStyle w:val="Titre3"/>
       </w:pPr>
-      <w:bookmarkStart w:id="19" w:name="_Toc321984622"/>
+      <w:bookmarkStart w:id="20" w:name="_Toc321984622"/>
       <w:r>
         <w:t>Ce que nous voulons</w:t>
       </w:r>
-      <w:bookmarkEnd w:id="19"/>
+      <w:bookmarkEnd w:id="20"/>
     </w:p>
     <w:p>
       <w:pPr>
@@ -4911,7 +4913,7 @@
       <w:pPr>
         <w:pStyle w:val="Titre3"/>
       </w:pPr>
-      <w:bookmarkStart w:id="20" w:name="_Toc321984623"/>
+      <w:bookmarkStart w:id="21" w:name="_Toc321984623"/>
       <w:r>
         <w:rPr>
           <w:noProof/>
@@ -4983,7 +4985,7 @@
       <w:r>
         <w:t>Squelette de base du site</w:t>
       </w:r>
-      <w:bookmarkEnd w:id="20"/>
+      <w:bookmarkEnd w:id="21"/>
       <w:r>
         <w:br w:type="page"/>
       </w:r>
@@ -5125,8 +5127,6 @@
       <w:r>
         <w:t>Découpage du site principal</w:t>
       </w:r>
-      <w:bookmarkStart w:id="21" w:name="_GoBack"/>
-      <w:bookmarkEnd w:id="21"/>
     </w:p>
     <w:p>
       <w:pPr>
@@ -9370,7 +9370,7 @@
 </file>
 
 <file path=customXml/itemProps1.xml><?xml version="1.0" encoding="utf-8"?>
-<ds:datastoreItem xmlns:ds="http://schemas.openxmlformats.org/officeDocument/2006/customXml" ds:itemID="{C8B596B9-652D-4B04-B9AF-572DFEEB1FBA}">
+<ds:datastoreItem xmlns:ds="http://schemas.openxmlformats.org/officeDocument/2006/customXml" ds:itemID="{8F989EC2-0ADE-4A31-AC5F-57B5D4F0E70C}">
   <ds:schemaRefs>
     <ds:schemaRef ds:uri="http://schemas.openxmlformats.org/officeDocument/2006/bibliography"/>
   </ds:schemaRefs>

</xml_diff>

<commit_message>
MAJ de documentation/RapportSiteCMS.docx MAJ des CSS pour les menu
</commit_message>
<xml_diff>
--- a/documentation/RapportSiteCMS.docx
+++ b/documentation/RapportSiteCMS.docx
@@ -7,13 +7,8 @@
         <w:pStyle w:val="Standard"/>
       </w:pPr>
       <w:r>
-        <w:t>Rapport du site projet: CMS-</w:t>
-      </w:r>
-      <w:proofErr w:type="spellStart"/>
-      <w:r>
-        <w:t>Yungi</w:t>
-      </w:r>
-      <w:proofErr w:type="spellEnd"/>
+        <w:t>Rapport du site projet: CMS-Yungi</w:t>
+      </w:r>
     </w:p>
     <w:p>
       <w:pPr>
@@ -30,8 +25,6 @@
       <w:r>
         <w:br w:type="page"/>
       </w:r>
-      <w:bookmarkStart w:id="0" w:name="_GoBack"/>
-      <w:bookmarkEnd w:id="0"/>
     </w:p>
     <w:p>
       <w:pPr>
@@ -3994,38 +3987,30 @@
       <w:pPr>
         <w:pStyle w:val="Titre1"/>
       </w:pPr>
-      <w:bookmarkStart w:id="1" w:name="_Toc321984603"/>
+      <w:bookmarkStart w:id="0" w:name="_Toc321984603"/>
       <w:r>
         <w:t>Analyse</w:t>
       </w:r>
+      <w:bookmarkEnd w:id="0"/>
+    </w:p>
+    <w:p>
+      <w:pPr>
+        <w:pStyle w:val="Titre2"/>
+      </w:pPr>
+      <w:bookmarkStart w:id="1" w:name="_Toc321984604"/>
+      <w:r>
+        <w:t>Concept de base</w:t>
+      </w:r>
       <w:bookmarkEnd w:id="1"/>
     </w:p>
     <w:p>
-      <w:pPr>
-        <w:pStyle w:val="Titre2"/>
-      </w:pPr>
-      <w:bookmarkStart w:id="2" w:name="_Toc321984604"/>
-      <w:r>
-        <w:t>Concept de base</w:t>
-      </w:r>
-      <w:bookmarkEnd w:id="2"/>
-    </w:p>
-    <w:p>
       <w:r>
         <w:t>Je veux réaliser un site web de type CMS. Ce site sera surtout orienté catalogue de vente, type e-commerce. Cependant tous les concepts du e-commerce ne seront pas traités dans cette version.</w:t>
       </w:r>
     </w:p>
     <w:p>
       <w:r>
-        <w:t xml:space="preserve">Un des concepts repris de </w:t>
-      </w:r>
-      <w:proofErr w:type="spellStart"/>
-      <w:r>
-        <w:t>Drupal</w:t>
-      </w:r>
-      <w:proofErr w:type="spellEnd"/>
-      <w:r>
-        <w:t xml:space="preserve"> est le concept des modèles de pages. Je m’explique vous pouvez avoir différents </w:t>
+        <w:t xml:space="preserve">Un des concepts repris de Drupal est le concept des modèles de pages. Je m’explique vous pouvez avoir différents </w:t>
       </w:r>
       <w:r>
         <w:rPr>
@@ -4200,15 +4185,7 @@
         <w:ind w:left="1080"/>
       </w:pPr>
       <w:r>
-        <w:t xml:space="preserve">Ce site tournera aussi avec un moteur de </w:t>
-      </w:r>
-      <w:proofErr w:type="spellStart"/>
-      <w:r>
-        <w:t>templates</w:t>
-      </w:r>
-      <w:proofErr w:type="spellEnd"/>
-      <w:r>
-        <w:t>, ce qui me forcera aussi d’une certaine manière à séparer un maximum les processus métiers de l’affichage.</w:t>
+        <w:t>Ce site tournera aussi avec un moteur de templates, ce qui me forcera aussi d’une certaine manière à séparer un maximum les processus métiers de l’affichage.</w:t>
       </w:r>
     </w:p>
     <w:p>
@@ -4224,348 +4201,198 @@
         <w:ind w:left="1080"/>
       </w:pPr>
       <w:r>
-        <w:t xml:space="preserve">Le contenu doit être stocké dans une base de données, cependant la partie </w:t>
-      </w:r>
-      <w:proofErr w:type="spellStart"/>
-      <w:r>
-        <w:t>admin</w:t>
-      </w:r>
-      <w:proofErr w:type="spellEnd"/>
-      <w:r>
-        <w:t xml:space="preserve"> peut être stockée dans des fichiers.</w:t>
+        <w:t>Le contenu doit être stocké dans une base de données, cependant la partie admin peut être stockée dans des fichiers.</w:t>
       </w:r>
     </w:p>
     <w:p>
       <w:pPr>
         <w:pStyle w:val="Titre2"/>
       </w:pPr>
-      <w:bookmarkStart w:id="3" w:name="_Toc321984605"/>
-      <w:proofErr w:type="spellStart"/>
+      <w:bookmarkStart w:id="2" w:name="_Toc321984605"/>
       <w:r>
         <w:t>Drupal</w:t>
       </w:r>
+      <w:bookmarkEnd w:id="2"/>
+    </w:p>
+    <w:p>
+      <w:pPr>
+        <w:pStyle w:val="Titre3"/>
+      </w:pPr>
+      <w:bookmarkStart w:id="3" w:name="_Toc321984606"/>
+      <w:r>
+        <w:t>Modèles</w:t>
+      </w:r>
+      <w:r>
+        <w:t xml:space="preserve"> de documents</w:t>
+      </w:r>
       <w:bookmarkEnd w:id="3"/>
-      <w:proofErr w:type="spellEnd"/>
+    </w:p>
+    <w:p>
+      <w:r>
+        <w:t>Un concept très intéressant de Drupal, il permet de construire ces formulaires de saisie pour des types de pages que l’utilisateur défini. Ce qui offre une souplesse maximale à l’utilisateur.</w:t>
+      </w:r>
     </w:p>
     <w:p>
       <w:pPr>
         <w:pStyle w:val="Titre3"/>
       </w:pPr>
-      <w:bookmarkStart w:id="4" w:name="_Toc321984606"/>
-      <w:r>
-        <w:t>Modèles</w:t>
-      </w:r>
-      <w:r>
-        <w:t xml:space="preserve"> de documents</w:t>
+      <w:bookmarkStart w:id="4" w:name="_Toc321984607"/>
+      <w:r>
+        <w:t>Affichage via des "templates"</w:t>
       </w:r>
       <w:bookmarkEnd w:id="4"/>
     </w:p>
     <w:p>
       <w:r>
-        <w:t xml:space="preserve">Un concept très intéressant de </w:t>
-      </w:r>
-      <w:proofErr w:type="spellStart"/>
-      <w:r>
-        <w:t>Drupal</w:t>
-      </w:r>
-      <w:proofErr w:type="spellEnd"/>
-      <w:r>
-        <w:t>, il permet de construire ces formulaires de saisie pour des types de pages que l’utilisateur défini. Ce qui offre une souplesse maximale à l’utilisateur.</w:t>
+        <w:t>Le contenu est indépendant du contenant. Je m’explique on met en page des containers, puis on y injecte du contenu. Voici le procédé du templating.</w:t>
+      </w:r>
+      <w:r>
+        <w:t xml:space="preserve"> Ce qui implique que le contenu doit être structuré. Pour ce faire il existe plusieurs technologie mais le concept est important ont doit récupérer un tableau de données.</w:t>
       </w:r>
     </w:p>
     <w:p>
       <w:pPr>
         <w:pStyle w:val="Titre3"/>
       </w:pPr>
-      <w:bookmarkStart w:id="5" w:name="_Toc321984607"/>
-      <w:r>
-        <w:t>Affichage via des "</w:t>
-      </w:r>
-      <w:proofErr w:type="spellStart"/>
-      <w:r>
-        <w:t>templates</w:t>
-      </w:r>
-      <w:proofErr w:type="spellEnd"/>
-      <w:r>
-        <w:t>"</w:t>
+      <w:bookmarkStart w:id="5" w:name="_Toc321984608"/>
+      <w:r>
+        <w:t>Tout tient dans des catégories</w:t>
       </w:r>
       <w:bookmarkEnd w:id="5"/>
     </w:p>
     <w:p>
       <w:r>
-        <w:t xml:space="preserve">Le contenu est indépendant du contenant. Je m’explique on met en page des containers, puis on y injecte du contenu. Voici le procédé du </w:t>
-      </w:r>
-      <w:proofErr w:type="spellStart"/>
-      <w:r>
-        <w:t>templating</w:t>
-      </w:r>
-      <w:proofErr w:type="spellEnd"/>
-      <w:r>
-        <w:t>.</w:t>
-      </w:r>
-      <w:r>
-        <w:t xml:space="preserve"> Ce qui implique que le contenu doit être structuré. Pour ce faire il existe plusieurs technologie mais le concept est important ont doit récupérer un tableau de données.</w:t>
+        <w:t>Dans Drupal un concept important est le concept de liens et d’organisation du contenu. On dit qu’il est fondé sur un principe de « taxonomie ». Ce concept est relativement compliqué mais il repose sur un système de classification avec des pondérations. Ce qui signifie concrètement qu’un contenu n’appartient pas à une page mais à une catégorie qui elle s’affiche indépendamment de la page. Ensuite il existe aussi une hiérarchie entre les différentes catégories.</w:t>
       </w:r>
     </w:p>
     <w:p>
       <w:pPr>
         <w:pStyle w:val="Titre3"/>
       </w:pPr>
-      <w:bookmarkStart w:id="6" w:name="_Toc321984608"/>
-      <w:r>
-        <w:t>Tout tient dans des catégories</w:t>
+      <w:bookmarkStart w:id="6" w:name="_Toc321984609"/>
+      <w:r>
+        <w:t>Console d'administration</w:t>
       </w:r>
       <w:bookmarkEnd w:id="6"/>
     </w:p>
     <w:p>
       <w:r>
-        <w:t xml:space="preserve">Dans </w:t>
-      </w:r>
-      <w:proofErr w:type="spellStart"/>
-      <w:r>
-        <w:t>Drupal</w:t>
-      </w:r>
-      <w:proofErr w:type="spellEnd"/>
-      <w:r>
-        <w:t xml:space="preserve"> un concept important est le concept de liens et d’organisation du contenu. On dit qu’il est fondé sur un principe de « taxonomie ». Ce concept est relativement compliqué mais il repose sur un système de classification avec des pondérations. Ce qui signifie concrètement qu’un contenu n’appartient pas à une page mais à une catégorie qui elle s’affiche indépendamment de la page. Ensuite il existe aussi une hiérarchie entre les différentes catégories.</w:t>
+        <w:t>Il faut que je m’inspire pour ce projet de la console d’administration de Drupal. Qui pour moi est vraiment trop complexe pour mon projet mais me paraît cohérente dans son interface. De plus il faut que je me penche sur leur système de modèles.</w:t>
+      </w:r>
+      <w:r>
+        <w:br w:type="page"/>
       </w:r>
     </w:p>
     <w:p>
       <w:pPr>
         <w:pStyle w:val="Titre3"/>
       </w:pPr>
-      <w:bookmarkStart w:id="7" w:name="_Toc321984609"/>
-      <w:r>
-        <w:t>Console d'administration</w:t>
-      </w:r>
-      <w:bookmarkEnd w:id="7"/>
-    </w:p>
-    <w:p>
-      <w:r>
-        <w:t xml:space="preserve">Il faut que je m’inspire pour ce projet de la console d’administration de </w:t>
-      </w:r>
-      <w:proofErr w:type="spellStart"/>
-      <w:r>
-        <w:t>Drupal</w:t>
-      </w:r>
-      <w:proofErr w:type="spellEnd"/>
-      <w:r>
-        <w:t>. Qui pour moi est vraiment trop complexe pour mon projet mais me paraît cohérente dans son interface. De plus il faut que je me penche sur leur système de modèles.</w:t>
-      </w:r>
-      <w:r>
-        <w:br w:type="page"/>
-      </w:r>
-    </w:p>
-    <w:p>
-      <w:pPr>
-        <w:pStyle w:val="Titre3"/>
-      </w:pPr>
-      <w:bookmarkStart w:id="8" w:name="_Toc321984610"/>
+      <w:bookmarkStart w:id="7" w:name="_Toc321984610"/>
       <w:r>
         <w:lastRenderedPageBreak/>
         <w:t>Expérience utilisateurs</w:t>
       </w:r>
+      <w:bookmarkEnd w:id="7"/>
+    </w:p>
+    <w:p>
+      <w:r>
+        <w:t>Nous allons essayer d’utiliser un maximum de technologies actuelles afin d’améliorer l’expérience de l’utilisateur avec notre plate-forme. Ce qui sous-entend que le JavaScript sera de la partie. Il faut aussi donc que je garde cette idée à l’esprit dans ma conception.</w:t>
+      </w:r>
+    </w:p>
+    <w:p>
+      <w:pPr>
+        <w:pStyle w:val="Titre2"/>
+      </w:pPr>
+      <w:bookmarkStart w:id="8" w:name="_Toc321984611"/>
+      <w:r>
+        <w:t>Vivamea</w:t>
+      </w:r>
       <w:bookmarkEnd w:id="8"/>
     </w:p>
     <w:p>
-      <w:r>
-        <w:t>Nous allons essayer d’utiliser un maximum de technologies actuelles afin d’améliorer l’expérience de l’utilisateur avec notre plate-forme. Ce qui sous-entend que le JavaScript sera de la partie. Il faut aussi donc que je garde cette idée à l’esprit dans ma conception.</w:t>
+      <w:pPr>
+        <w:pStyle w:val="Titre3"/>
+      </w:pPr>
+      <w:bookmarkStart w:id="9" w:name="_Toc321984612"/>
+      <w:r>
+        <w:t>Logique d'affichage</w:t>
+      </w:r>
+      <w:bookmarkEnd w:id="9"/>
+    </w:p>
+    <w:p>
+      <w:r>
+        <w:t>La logique d’affichage de Vivamea repose entièrement sur le moteur de template Smarty. Etant donné que je l’ai déjà utilisé dans la maintenance de Vivamea, j’ai opté pour ce moteur. De plus après quelles que recherches sur Internet il est vraiment bien positionné. Il permet de gérer le cach, et surtout de séparer la logique métier de l’affichage.</w:t>
+      </w:r>
+    </w:p>
+    <w:p>
+      <w:pPr>
+        <w:pStyle w:val="Titre3"/>
+      </w:pPr>
+      <w:bookmarkStart w:id="10" w:name="_Toc321984613"/>
+      <w:r>
+        <w:t>Procédé Commercial</w:t>
+      </w:r>
+      <w:bookmarkEnd w:id="10"/>
+    </w:p>
+    <w:p>
+      <w:r>
+        <w:t>Chez Vivaema, j’ai pu aussi voir comment il fallait découper son affichage afin d’offrir des zones d’affichage supplémentaires pour des publicités par exemple.</w:t>
+      </w:r>
+    </w:p>
+    <w:p>
+      <w:r>
+        <w:t>Le principe de White Labels, c’est-à-dire de pouvoir modifier le layout d’un site sans en changer l’intelligence, permet de faire des partenariats commerciaux.</w:t>
       </w:r>
     </w:p>
     <w:p>
       <w:pPr>
         <w:pStyle w:val="Titre2"/>
       </w:pPr>
-      <w:bookmarkStart w:id="9" w:name="_Toc321984611"/>
-      <w:proofErr w:type="spellStart"/>
-      <w:r>
-        <w:t>Vivamea</w:t>
-      </w:r>
-      <w:bookmarkEnd w:id="9"/>
-      <w:proofErr w:type="spellEnd"/>
+      <w:bookmarkStart w:id="11" w:name="_Toc321984614"/>
+      <w:r>
+        <w:t>Partis pris</w:t>
+      </w:r>
+      <w:bookmarkEnd w:id="11"/>
     </w:p>
     <w:p>
       <w:pPr>
         <w:pStyle w:val="Titre3"/>
       </w:pPr>
-      <w:bookmarkStart w:id="10" w:name="_Toc321984612"/>
-      <w:r>
-        <w:t>Logique d'affichage</w:t>
-      </w:r>
-      <w:bookmarkEnd w:id="10"/>
-    </w:p>
-    <w:p>
-      <w:r>
-        <w:t xml:space="preserve">La logique d’affichage de </w:t>
-      </w:r>
-      <w:proofErr w:type="spellStart"/>
-      <w:r>
-        <w:t>Vivamea</w:t>
-      </w:r>
-      <w:proofErr w:type="spellEnd"/>
-      <w:r>
-        <w:t xml:space="preserve"> repose entièrement sur le moteur de </w:t>
-      </w:r>
-      <w:proofErr w:type="spellStart"/>
-      <w:r>
-        <w:t>template</w:t>
-      </w:r>
-      <w:proofErr w:type="spellEnd"/>
-      <w:r>
-        <w:t xml:space="preserve"> </w:t>
-      </w:r>
-      <w:proofErr w:type="spellStart"/>
-      <w:r>
-        <w:t>Smarty</w:t>
-      </w:r>
-      <w:proofErr w:type="spellEnd"/>
-      <w:r>
-        <w:t xml:space="preserve">. Etant donné que je l’ai déjà utilisé dans la maintenance de </w:t>
-      </w:r>
-      <w:proofErr w:type="spellStart"/>
-      <w:r>
-        <w:t>Vivamea</w:t>
-      </w:r>
-      <w:proofErr w:type="spellEnd"/>
-      <w:r>
-        <w:t xml:space="preserve">, j’ai opté pour ce moteur. De plus après quelles que recherches sur Internet il est vraiment bien positionné. Il permet de gérer le </w:t>
-      </w:r>
-      <w:proofErr w:type="spellStart"/>
-      <w:r>
-        <w:t>cach</w:t>
-      </w:r>
-      <w:proofErr w:type="spellEnd"/>
-      <w:r>
-        <w:t xml:space="preserve">, et surtout de séparer </w:t>
-      </w:r>
-      <w:proofErr w:type="gramStart"/>
-      <w:r>
-        <w:t>la</w:t>
-      </w:r>
-      <w:proofErr w:type="gramEnd"/>
-      <w:r>
-        <w:t xml:space="preserve"> logique métier de l’affichage.</w:t>
+      <w:bookmarkStart w:id="12" w:name="_Toc321984615"/>
+      <w:r>
+        <w:t>Librairie JS: JQuery</w:t>
+      </w:r>
+      <w:bookmarkEnd w:id="12"/>
+    </w:p>
+    <w:p>
+      <w:r>
+        <w:t>Pour la librairie JavaScript je vais opter pour JQuery, elle est très bien documentée, me paraît parfaitement adaptée et une grosse communauté utilise cette librairie. Ce qui signifie que les informations se trouveront plus facilement.</w:t>
       </w:r>
     </w:p>
     <w:p>
       <w:pPr>
         <w:pStyle w:val="Titre3"/>
       </w:pPr>
-      <w:bookmarkStart w:id="11" w:name="_Toc321984613"/>
-      <w:r>
-        <w:t>Procédé Commercial</w:t>
-      </w:r>
-      <w:bookmarkEnd w:id="11"/>
-    </w:p>
-    <w:p>
-      <w:r>
-        <w:t xml:space="preserve">Chez </w:t>
-      </w:r>
-      <w:proofErr w:type="spellStart"/>
-      <w:r>
-        <w:t>Vivaema</w:t>
-      </w:r>
-      <w:proofErr w:type="spellEnd"/>
-      <w:r>
-        <w:t>, j’ai pu aussi voir comment il fallait découper son affichage afin d’offrir des zones d’affichage supplémentaires pour des publicités par exemple.</w:t>
-      </w:r>
-    </w:p>
-    <w:p>
-      <w:r>
-        <w:t xml:space="preserve">Le principe de White Labels, c’est-à-dire de pouvoir modifier le </w:t>
-      </w:r>
-      <w:proofErr w:type="spellStart"/>
-      <w:r>
-        <w:t>layout</w:t>
-      </w:r>
-      <w:proofErr w:type="spellEnd"/>
-      <w:r>
-        <w:t xml:space="preserve"> d’un site sans en changer l’intelligence, permet de faire des partenariats commerciaux.</w:t>
-      </w:r>
-    </w:p>
-    <w:p>
-      <w:pPr>
-        <w:pStyle w:val="Titre2"/>
-      </w:pPr>
-      <w:bookmarkStart w:id="12" w:name="_Toc321984614"/>
-      <w:r>
-        <w:t>Partis pris</w:t>
-      </w:r>
-      <w:bookmarkEnd w:id="12"/>
+      <w:bookmarkStart w:id="13" w:name="_Toc321984616"/>
+      <w:r>
+        <w:t>Moteur de template PHP: Smarty</w:t>
+      </w:r>
+      <w:bookmarkEnd w:id="13"/>
+    </w:p>
+    <w:p>
+      <w:r>
+        <w:t>Est un moteur complet, et je l’ai déjà utilisé, pas dans toute sa puissance mais son procédé ne m’est pas inconnu.</w:t>
+      </w:r>
     </w:p>
     <w:p>
       <w:pPr>
         <w:pStyle w:val="Titre3"/>
       </w:pPr>
-      <w:bookmarkStart w:id="13" w:name="_Toc321984615"/>
-      <w:r>
-        <w:t xml:space="preserve">Librairie JS: </w:t>
-      </w:r>
-      <w:proofErr w:type="spellStart"/>
-      <w:r>
-        <w:t>JQuery</w:t>
-      </w:r>
-      <w:bookmarkEnd w:id="13"/>
-      <w:proofErr w:type="spellEnd"/>
-    </w:p>
-    <w:p>
-      <w:r>
-        <w:t xml:space="preserve">Pour la librairie JavaScript je vais opter pour </w:t>
-      </w:r>
-      <w:proofErr w:type="spellStart"/>
-      <w:r>
-        <w:t>JQuery</w:t>
-      </w:r>
-      <w:proofErr w:type="spellEnd"/>
-      <w:r>
-        <w:t>, elle est très bien documentée, me paraît parfaitement adaptée et une grosse communauté utilise cette librairie. Ce qui signifie que les informations se trouveront plus facilement.</w:t>
-      </w:r>
-    </w:p>
-    <w:p>
-      <w:pPr>
-        <w:pStyle w:val="Titre3"/>
-      </w:pPr>
-      <w:bookmarkStart w:id="14" w:name="_Toc321984616"/>
-      <w:r>
-        <w:t xml:space="preserve">Moteur de </w:t>
-      </w:r>
-      <w:proofErr w:type="spellStart"/>
-      <w:r>
-        <w:t>template</w:t>
-      </w:r>
-      <w:proofErr w:type="spellEnd"/>
-      <w:r>
-        <w:t xml:space="preserve"> PHP: </w:t>
-      </w:r>
-      <w:proofErr w:type="spellStart"/>
-      <w:r>
-        <w:t>Smarty</w:t>
+      <w:bookmarkStart w:id="14" w:name="_Toc321984617"/>
+      <w:r>
+        <w:t>Contenus stockés dans du MySql: JSON</w:t>
       </w:r>
       <w:bookmarkEnd w:id="14"/>
-      <w:proofErr w:type="spellEnd"/>
-    </w:p>
-    <w:p>
-      <w:r>
-        <w:t>Est un moteur complet, et je l’ai déjà utilisé, pas dans toute sa puissance mais son procédé ne m’est pas inconnu.</w:t>
-      </w:r>
-    </w:p>
-    <w:p>
-      <w:pPr>
-        <w:pStyle w:val="Titre3"/>
-      </w:pPr>
-      <w:bookmarkStart w:id="15" w:name="_Toc321984617"/>
-      <w:r>
-        <w:t xml:space="preserve">Contenus stockés dans du </w:t>
-      </w:r>
-      <w:proofErr w:type="spellStart"/>
-      <w:r>
-        <w:t>MySql</w:t>
-      </w:r>
-      <w:proofErr w:type="spellEnd"/>
-      <w:r>
-        <w:t>: JSON</w:t>
-      </w:r>
-      <w:bookmarkEnd w:id="15"/>
     </w:p>
     <w:p>
       <w:r>
@@ -4607,13 +4434,8 @@
       </w:r>
     </w:p>
     <w:p>
-      <w:proofErr w:type="spellStart"/>
-      <w:r>
-        <w:t>Javascript</w:t>
-      </w:r>
-      <w:proofErr w:type="spellEnd"/>
-      <w:r>
-        <w:t xml:space="preserve"> prend en charge nativement les objets JSON et PHP les transforment en tableaux PHP sans aucuns soucis.</w:t>
+      <w:r>
+        <w:t>Javascript prend en charge nativement les objets JSON et PHP les transforment en tableaux PHP sans aucuns soucis.</w:t>
       </w:r>
     </w:p>
     <w:p>
@@ -4631,15 +4453,7 @@
     </w:p>
     <w:p>
       <w:r>
-        <w:t xml:space="preserve">C’est un format qui a le vent en poupe. On parle maintenant de base </w:t>
-      </w:r>
-      <w:proofErr w:type="spellStart"/>
-      <w:r>
-        <w:t>NoSQL</w:t>
-      </w:r>
-      <w:proofErr w:type="spellEnd"/>
-      <w:r>
-        <w:t>, ces bases qui seraient l’avenir (Google et Facebook entre autre ne travaillent pratiquement qu’avec ces systèmes) intègrent aussi nativement le JSON.</w:t>
+        <w:t>C’est un format qui a le vent en poupe. On parle maintenant de base NoSQL, ces bases qui seraient l’avenir (Google et Facebook entre autre ne travaillent pratiquement qu’avec ces systèmes) intègrent aussi nativement le JSON.</w:t>
       </w:r>
     </w:p>
     <w:p>
@@ -4674,104 +4488,75 @@
       <w:pPr>
         <w:pStyle w:val="Titre3"/>
       </w:pPr>
-      <w:bookmarkStart w:id="16" w:name="_Toc321984618"/>
+      <w:bookmarkStart w:id="15" w:name="_Toc321984618"/>
       <w:r>
         <w:lastRenderedPageBreak/>
         <w:t>Accès aux données: PDO</w:t>
       </w:r>
+      <w:bookmarkEnd w:id="15"/>
+    </w:p>
+    <w:p>
+      <w:r>
+        <w:t>Nous allons utiliser PDO afin d’accéder aux données. Ce qui me permet de faire un code d’accès aux données indépen</w:t>
+      </w:r>
+      <w:r>
+        <w:t>dant du SGBD. Elle joue le rôle d’interface, permettant au programmeur de coder sans trop se soucier du déploiement en divers environnements ni de se soucier de la suite.</w:t>
+      </w:r>
+    </w:p>
+    <w:p>
+      <w:r>
+        <w:t>PDO gère aussi les exceptions, ce qui permet d’avoir un script plus stable. De plus à partir de PHP 6, se sera le système par défaut activer pour accéder aux données, donc la librairie a de l’avenir devant elle.</w:t>
+      </w:r>
+    </w:p>
+    <w:p>
+      <w:pPr>
+        <w:pStyle w:val="Titre3"/>
+      </w:pPr>
+      <w:bookmarkStart w:id="16" w:name="_Toc321984619"/>
+      <w:r>
+        <w:t>Versionning: Totoise SVN &amp; Code.Google.com</w:t>
+      </w:r>
       <w:bookmarkEnd w:id="16"/>
     </w:p>
     <w:p>
       <w:r>
-        <w:t>Nous allons utiliser PDO afin d’accéder aux données. Ce qui me permet de faire un code d’accès aux données indépen</w:t>
-      </w:r>
-      <w:r>
-        <w:t>dant du SGBD. Elle joue le rôle d’interface, permettant au programmeur de coder sans trop se soucier du déploiement en divers environnements ni de se soucier de la suite.</w:t>
-      </w:r>
-    </w:p>
-    <w:p>
-      <w:r>
-        <w:t>PDO gère aussi les exceptions, ce qui permet d’avoir un script plus stable. De plus à partir de PHP 6, se sera le système par défaut activer pour accéder aux données, donc la librairie a de l’avenir devant elle.</w:t>
-      </w:r>
+        <w:t>Durant le projet toutes les évolutions seront commitées. Ce qui permet d’avoir des versions et de revenir sur des changements le cas échéant.</w:t>
+      </w:r>
+    </w:p>
+    <w:p>
+      <w:r>
+        <w:t>Comme Repository en ligne j’ai choisi Google Code, qui m’offre un serveur SVN en line gratuitement… enfin à voir.</w:t>
+      </w:r>
+    </w:p>
+    <w:p>
+      <w:pPr>
+        <w:pStyle w:val="Titre1"/>
+      </w:pPr>
+      <w:bookmarkStart w:id="17" w:name="_Toc321984620"/>
+      <w:r>
+        <w:t>Conception</w:t>
+      </w:r>
+      <w:bookmarkEnd w:id="17"/>
+    </w:p>
+    <w:p>
+      <w:pPr>
+        <w:pStyle w:val="Titre2"/>
+      </w:pPr>
+      <w:bookmarkStart w:id="18" w:name="_Toc321984621"/>
+      <w:r>
+        <w:t>Intelligence d'affichage</w:t>
+      </w:r>
+      <w:bookmarkEnd w:id="18"/>
     </w:p>
     <w:p>
       <w:pPr>
         <w:pStyle w:val="Titre3"/>
       </w:pPr>
-      <w:bookmarkStart w:id="17" w:name="_Toc321984619"/>
-      <w:proofErr w:type="spellStart"/>
-      <w:r>
-        <w:t>Versionning</w:t>
-      </w:r>
-      <w:proofErr w:type="spellEnd"/>
-      <w:r>
-        <w:t xml:space="preserve">: </w:t>
-      </w:r>
-      <w:proofErr w:type="spellStart"/>
-      <w:r>
-        <w:t>Totoise</w:t>
-      </w:r>
-      <w:proofErr w:type="spellEnd"/>
-      <w:r>
-        <w:t xml:space="preserve"> SVN &amp; Code.Google.com</w:t>
-      </w:r>
-      <w:bookmarkEnd w:id="17"/>
-    </w:p>
-    <w:p>
-      <w:r>
-        <w:t xml:space="preserve">Durant le projet toutes les évolutions seront </w:t>
-      </w:r>
-      <w:proofErr w:type="spellStart"/>
-      <w:r>
-        <w:t>commitées</w:t>
-      </w:r>
-      <w:proofErr w:type="spellEnd"/>
-      <w:r>
-        <w:t>. Ce qui permet d’avoir des versions et de revenir sur des changements le cas échéant.</w:t>
-      </w:r>
-    </w:p>
-    <w:p>
-      <w:r>
-        <w:t xml:space="preserve">Comme </w:t>
-      </w:r>
-      <w:proofErr w:type="spellStart"/>
-      <w:r>
-        <w:t>Repository</w:t>
-      </w:r>
-      <w:proofErr w:type="spellEnd"/>
-      <w:r>
-        <w:t xml:space="preserve"> en ligne j’ai choisi Google Code, qui m’offre un serveur SVN en line gratuitement… enfin à voir.</w:t>
-      </w:r>
-    </w:p>
-    <w:p>
-      <w:pPr>
-        <w:pStyle w:val="Titre1"/>
-      </w:pPr>
-      <w:bookmarkStart w:id="18" w:name="_Toc321984620"/>
-      <w:r>
-        <w:t>Conception</w:t>
-      </w:r>
-      <w:bookmarkEnd w:id="18"/>
-    </w:p>
-    <w:p>
-      <w:pPr>
-        <w:pStyle w:val="Titre2"/>
-      </w:pPr>
-      <w:bookmarkStart w:id="19" w:name="_Toc321984621"/>
-      <w:r>
-        <w:t>Intelligence d'affichage</w:t>
+      <w:bookmarkStart w:id="19" w:name="_Toc321984622"/>
+      <w:r>
+        <w:t>Ce que nous voulons</w:t>
       </w:r>
       <w:bookmarkEnd w:id="19"/>
-    </w:p>
-    <w:p>
-      <w:pPr>
-        <w:pStyle w:val="Titre3"/>
-      </w:pPr>
-      <w:bookmarkStart w:id="20" w:name="_Toc321984622"/>
-      <w:r>
-        <w:t>Ce que nous voulons</w:t>
-      </w:r>
-      <w:bookmarkEnd w:id="20"/>
     </w:p>
     <w:p>
       <w:pPr>
@@ -4835,39 +4620,7 @@
         <w:ind w:left="2268"/>
       </w:pPr>
       <w:r>
-        <w:t xml:space="preserve">Un formulaire, composé de champs (texte, </w:t>
-      </w:r>
-      <w:proofErr w:type="spellStart"/>
-      <w:r>
-        <w:t>textarea</w:t>
-      </w:r>
-      <w:proofErr w:type="spellEnd"/>
-      <w:r>
-        <w:t xml:space="preserve">, </w:t>
-      </w:r>
-      <w:proofErr w:type="spellStart"/>
-      <w:r>
-        <w:t>password</w:t>
-      </w:r>
-      <w:proofErr w:type="spellEnd"/>
-      <w:r>
-        <w:t xml:space="preserve">, select, </w:t>
-      </w:r>
-      <w:proofErr w:type="spellStart"/>
-      <w:r>
-        <w:t>checkbox</w:t>
-      </w:r>
-      <w:proofErr w:type="spellEnd"/>
-      <w:r>
-        <w:t xml:space="preserve">, radios, bouton et autres reset ou </w:t>
-      </w:r>
-      <w:proofErr w:type="spellStart"/>
-      <w:r>
-        <w:t>submit</w:t>
-      </w:r>
-      <w:proofErr w:type="spellEnd"/>
-      <w:r>
-        <w:t>.</w:t>
+        <w:t>Un formulaire, composé de champs (texte, textarea, password, select, checkbox, radios, bouton et autres reset ou submit.</w:t>
       </w:r>
     </w:p>
     <w:p>
@@ -4913,7 +4666,7 @@
       <w:pPr>
         <w:pStyle w:val="Titre3"/>
       </w:pPr>
-      <w:bookmarkStart w:id="21" w:name="_Toc321984623"/>
+      <w:bookmarkStart w:id="20" w:name="_Toc321984623"/>
       <w:r>
         <w:rPr>
           <w:noProof/>
@@ -4985,7 +4738,7 @@
       <w:r>
         <w:t>Squelette de base du site</w:t>
       </w:r>
-      <w:bookmarkEnd w:id="21"/>
+      <w:bookmarkEnd w:id="20"/>
       <w:r>
         <w:br w:type="page"/>
       </w:r>
@@ -5239,13 +4992,8 @@
       </w:pPr>
       <w:r>
         <w:lastRenderedPageBreak/>
-        <w:t xml:space="preserve">Type </w:t>
-      </w:r>
-      <w:proofErr w:type="spellStart"/>
-      <w:r>
-        <w:t>checkbox</w:t>
-      </w:r>
-      <w:proofErr w:type="spellEnd"/>
+        <w:t>Type checkbox</w:t>
+      </w:r>
     </w:p>
     <w:p>
       <w:pPr>
@@ -5292,13 +5040,8 @@
         </w:tabs>
       </w:pPr>
       <w:r>
-        <w:t xml:space="preserve">Type </w:t>
-      </w:r>
-      <w:proofErr w:type="spellStart"/>
-      <w:r>
-        <w:t>textarea</w:t>
-      </w:r>
-      <w:proofErr w:type="spellEnd"/>
+        <w:t>Type textarea</w:t>
+      </w:r>
     </w:p>
     <w:p>
       <w:pPr>
@@ -5343,13 +5086,8 @@
       <w:pPr>
         <w:pStyle w:val="Titre4"/>
       </w:pPr>
-      <w:proofErr w:type="spellStart"/>
-      <w:r>
-        <w:t>Theming</w:t>
-      </w:r>
-      <w:proofErr w:type="spellEnd"/>
-      <w:r>
-        <w:t xml:space="preserve"> – gestion des thèmes</w:t>
+      <w:r>
+        <w:t>Theming – gestion des thèmes</w:t>
       </w:r>
     </w:p>
     <w:p/>
@@ -5366,13 +5104,8 @@
       <w:pPr>
         <w:pStyle w:val="Titre4"/>
       </w:pPr>
-      <w:proofErr w:type="spellStart"/>
-      <w:r>
-        <w:t>Tradiluxe</w:t>
-      </w:r>
-      <w:proofErr w:type="spellEnd"/>
-      <w:r>
-        <w:t xml:space="preserve"> </w:t>
+      <w:r>
+        <w:t xml:space="preserve">Tradiluxe </w:t>
       </w:r>
       <w:r>
         <w:t>à venir</w:t>
@@ -5392,19 +5125,30 @@
       <w:pPr>
         <w:pStyle w:val="Titre2"/>
       </w:pPr>
-      <w:bookmarkStart w:id="22" w:name="_Toc321984624"/>
+      <w:bookmarkStart w:id="21" w:name="_Toc321984624"/>
       <w:r>
         <w:t>Conception de la BDD</w:t>
       </w:r>
+      <w:bookmarkEnd w:id="21"/>
+    </w:p>
+    <w:p>
+      <w:pPr>
+        <w:pStyle w:val="Titre3"/>
+      </w:pPr>
+      <w:bookmarkStart w:id="22" w:name="_Toc321984625"/>
+      <w:r>
+        <w:t>MCD</w:t>
+      </w:r>
       <w:bookmarkEnd w:id="22"/>
     </w:p>
+    <w:p/>
     <w:p>
       <w:pPr>
         <w:pStyle w:val="Titre3"/>
       </w:pPr>
-      <w:bookmarkStart w:id="23" w:name="_Toc321984625"/>
-      <w:r>
-        <w:t>MCD</w:t>
+      <w:bookmarkStart w:id="23" w:name="_Toc321984626"/>
+      <w:r>
+        <w:t>Raisonnements intermédiaires</w:t>
       </w:r>
       <w:bookmarkEnd w:id="23"/>
     </w:p>
@@ -5413,383 +5157,388 @@
       <w:pPr>
         <w:pStyle w:val="Titre3"/>
       </w:pPr>
-      <w:bookmarkStart w:id="24" w:name="_Toc321984626"/>
-      <w:r>
-        <w:t>Raisonnements intermédiaires</w:t>
+      <w:bookmarkStart w:id="24" w:name="_Toc321984627"/>
+      <w:r>
+        <w:t>MLD</w:t>
       </w:r>
       <w:bookmarkEnd w:id="24"/>
     </w:p>
     <w:p/>
     <w:p>
       <w:pPr>
+        <w:pStyle w:val="Titre2"/>
+      </w:pPr>
+      <w:bookmarkStart w:id="25" w:name="_Toc321984628"/>
+      <w:r>
+        <w:t xml:space="preserve">Quels que </w:t>
+      </w:r>
+      <w:r>
+        <w:t>diagrammes</w:t>
+      </w:r>
+      <w:r>
+        <w:t xml:space="preserve"> de traitements</w:t>
+      </w:r>
+      <w:bookmarkEnd w:id="25"/>
+    </w:p>
+    <w:p>
+      <w:pPr>
         <w:pStyle w:val="Titre3"/>
       </w:pPr>
-      <w:bookmarkStart w:id="25" w:name="_Toc321984627"/>
-      <w:r>
-        <w:t>MLD</w:t>
-      </w:r>
-      <w:bookmarkEnd w:id="25"/>
+      <w:bookmarkStart w:id="26" w:name="_Toc321984629"/>
+      <w:r>
+        <w:t>Création d'un modèle de page</w:t>
+      </w:r>
+      <w:bookmarkEnd w:id="26"/>
     </w:p>
     <w:p/>
     <w:p>
       <w:pPr>
+        <w:pStyle w:val="Titre3"/>
+      </w:pPr>
+      <w:bookmarkStart w:id="27" w:name="_Toc321984630"/>
+      <w:r>
+        <w:t>Ajout d'un produit dans le catalogue</w:t>
+      </w:r>
+      <w:bookmarkEnd w:id="27"/>
+    </w:p>
+    <w:p/>
+    <w:p>
+      <w:pPr>
+        <w:pStyle w:val="Titre3"/>
+      </w:pPr>
+      <w:bookmarkStart w:id="28" w:name="_Toc321984631"/>
+      <w:r>
+        <w:t>Gestion d'un membre</w:t>
+      </w:r>
+      <w:bookmarkEnd w:id="28"/>
+    </w:p>
+    <w:p/>
+    <w:p>
+      <w:pPr>
         <w:pStyle w:val="Titre2"/>
       </w:pPr>
-      <w:bookmarkStart w:id="26" w:name="_Toc321984628"/>
-      <w:r>
-        <w:t xml:space="preserve">Quels que </w:t>
-      </w:r>
-      <w:r>
-        <w:t>diagrammes</w:t>
-      </w:r>
-      <w:r>
-        <w:t xml:space="preserve"> de traitements</w:t>
-      </w:r>
-      <w:bookmarkEnd w:id="26"/>
-    </w:p>
-    <w:p>
-      <w:pPr>
-        <w:pStyle w:val="Titre3"/>
-      </w:pPr>
-      <w:bookmarkStart w:id="27" w:name="_Toc321984629"/>
-      <w:r>
-        <w:t>Création d'un modèle de page</w:t>
-      </w:r>
-      <w:bookmarkEnd w:id="27"/>
-    </w:p>
-    <w:p/>
-    <w:p>
-      <w:pPr>
-        <w:pStyle w:val="Titre3"/>
-      </w:pPr>
-      <w:bookmarkStart w:id="28" w:name="_Toc321984630"/>
-      <w:r>
-        <w:t>Ajout d'un produit dans le catalogue</w:t>
-      </w:r>
-      <w:bookmarkEnd w:id="28"/>
-    </w:p>
-    <w:p/>
-    <w:p>
-      <w:pPr>
-        <w:pStyle w:val="Titre3"/>
-      </w:pPr>
-      <w:bookmarkStart w:id="29" w:name="_Toc321984631"/>
-      <w:r>
-        <w:t>Gestion d'un membre</w:t>
-      </w:r>
-      <w:bookmarkEnd w:id="29"/>
-    </w:p>
-    <w:p/>
-    <w:p>
-      <w:pPr>
-        <w:pStyle w:val="Titre2"/>
-      </w:pPr>
-      <w:bookmarkStart w:id="30" w:name="_Toc321984632"/>
+      <w:bookmarkStart w:id="29" w:name="_Toc321984632"/>
       <w:r>
         <w:lastRenderedPageBreak/>
         <w:t>Intelligence Métiers</w:t>
       </w:r>
+      <w:bookmarkEnd w:id="29"/>
+    </w:p>
+    <w:p>
+      <w:pPr>
+        <w:pStyle w:val="Titre3"/>
+      </w:pPr>
+      <w:bookmarkStart w:id="30" w:name="_Toc321984633"/>
+      <w:r>
+        <w:t>Diagramme</w:t>
+      </w:r>
+      <w:r>
+        <w:t xml:space="preserve"> des classes</w:t>
+      </w:r>
       <w:bookmarkEnd w:id="30"/>
     </w:p>
     <w:p>
+      <w:r>
+        <w:t>Afin de respecter le principe d’encapsulation toutes les variables de classes seront définies en « Privé »</w:t>
+      </w:r>
+    </w:p>
+    <w:p/>
+    <w:p>
       <w:pPr>
         <w:pStyle w:val="Titre3"/>
       </w:pPr>
-      <w:bookmarkStart w:id="31" w:name="_Toc321984633"/>
-      <w:r>
-        <w:t>Diagramme</w:t>
-      </w:r>
-      <w:r>
-        <w:t xml:space="preserve"> des classes</w:t>
+      <w:bookmarkStart w:id="31" w:name="_Toc321984634"/>
+      <w:r>
+        <w:t>Classes de gestion du site</w:t>
       </w:r>
       <w:bookmarkEnd w:id="31"/>
     </w:p>
     <w:p/>
     <w:p>
       <w:pPr>
+        <w:pStyle w:val="Titre4"/>
+      </w:pPr>
+      <w:r>
+        <w:t>Artworks</w:t>
+      </w:r>
+    </w:p>
+    <w:p>
+      <w:r>
+        <w:t>//Pour le moment ne contient encore aucune méthode…</w:t>
+      </w:r>
+    </w:p>
+    <w:p>
+      <w:pPr>
+        <w:pStyle w:val="Titre4"/>
+      </w:pPr>
+      <w:r>
+        <w:t>Categories</w:t>
+      </w:r>
+    </w:p>
+    <w:p>
+      <w:pPr>
+        <w:pStyle w:val="Titre5"/>
+      </w:pPr>
+      <w:r>
+        <w:t>Propriétés :</w:t>
+      </w:r>
+    </w:p>
+    <w:p>
+      <w:pPr>
+        <w:pStyle w:val="Paragraphedeliste"/>
+        <w:numPr>
+          <w:ilvl w:val="0"/>
+          <w:numId w:val="24"/>
+        </w:numPr>
+      </w:pPr>
+      <w:r>
+        <w:t>Asdf</w:t>
+      </w:r>
+    </w:p>
+    <w:p>
+      <w:pPr>
+        <w:pStyle w:val="Paragraphedeliste"/>
+        <w:numPr>
+          <w:ilvl w:val="0"/>
+          <w:numId w:val="24"/>
+        </w:numPr>
+      </w:pPr>
+      <w:r>
+        <w:t>Asdf</w:t>
+      </w:r>
+    </w:p>
+    <w:p>
+      <w:pPr>
+        <w:pStyle w:val="Titre5"/>
+      </w:pPr>
+      <w:r>
+        <w:t>Méthodes :</w:t>
+      </w:r>
+      <w:bookmarkStart w:id="32" w:name="_GoBack"/>
+      <w:bookmarkEnd w:id="32"/>
+    </w:p>
+    <w:p>
+      <w:pPr>
+        <w:pStyle w:val="Titre4"/>
+      </w:pPr>
+      <w:r>
+        <w:t>DataBase</w:t>
+      </w:r>
+    </w:p>
+    <w:p/>
+    <w:p>
+      <w:pPr>
+        <w:pStyle w:val="Titre4"/>
+      </w:pPr>
+      <w:r>
+        <w:t>Debug</w:t>
+      </w:r>
+    </w:p>
+    <w:p/>
+    <w:p>
+      <w:pPr>
+        <w:pStyle w:val="Titre4"/>
+      </w:pPr>
+      <w:r>
+        <w:t>Documents</w:t>
+      </w:r>
+    </w:p>
+    <w:p/>
+    <w:p>
+      <w:pPr>
+        <w:pStyle w:val="Titre4"/>
+      </w:pPr>
+      <w:r>
+        <w:t>Files</w:t>
+      </w:r>
+    </w:p>
+    <w:p/>
+    <w:p>
+      <w:pPr>
+        <w:pStyle w:val="Titre4"/>
+      </w:pPr>
+      <w:r>
+        <w:t>Form</w:t>
+      </w:r>
+    </w:p>
+    <w:p/>
+    <w:p>
+      <w:pPr>
+        <w:pStyle w:val="Titre4"/>
+      </w:pPr>
+      <w:r>
+        <w:t>Images</w:t>
+      </w:r>
+    </w:p>
+    <w:p/>
+    <w:p>
+      <w:pPr>
+        <w:pStyle w:val="Titre4"/>
+      </w:pPr>
+      <w:r>
+        <w:t>InfosWebsite</w:t>
+      </w:r>
+    </w:p>
+    <w:p/>
+    <w:p>
+      <w:pPr>
+        <w:pStyle w:val="Titre4"/>
+      </w:pPr>
+      <w:r>
+        <w:t>Languages</w:t>
+      </w:r>
+    </w:p>
+    <w:p/>
+    <w:p>
+      <w:pPr>
+        <w:pStyle w:val="Titre4"/>
+      </w:pPr>
+      <w:r>
+        <w:t>Matrice</w:t>
+      </w:r>
+    </w:p>
+    <w:p/>
+    <w:p>
+      <w:pPr>
+        <w:pStyle w:val="Titre4"/>
+      </w:pPr>
+      <w:r>
+        <w:t>Menu</w:t>
+      </w:r>
+    </w:p>
+    <w:p/>
+    <w:p>
+      <w:pPr>
+        <w:pStyle w:val="Titre4"/>
+      </w:pPr>
+      <w:r>
+        <w:t>Pages</w:t>
+      </w:r>
+    </w:p>
+    <w:p/>
+    <w:p>
+      <w:pPr>
+        <w:pStyle w:val="Titre4"/>
+      </w:pPr>
+      <w:r>
+        <w:t>Scripts</w:t>
+      </w:r>
+    </w:p>
+    <w:p/>
+    <w:p>
+      <w:pPr>
+        <w:pStyle w:val="Titre4"/>
+      </w:pPr>
+      <w:r>
+        <w:t>SmartyYungi</w:t>
+      </w:r>
+    </w:p>
+    <w:p/>
+    <w:p>
+      <w:pPr>
+        <w:pStyle w:val="Titre4"/>
+      </w:pPr>
+      <w:r>
+        <w:lastRenderedPageBreak/>
+        <w:t>String</w:t>
+      </w:r>
+    </w:p>
+    <w:p/>
+    <w:p>
+      <w:pPr>
+        <w:pStyle w:val="Titre4"/>
+      </w:pPr>
+      <w:r>
+        <w:t>Upload</w:t>
+      </w:r>
+    </w:p>
+    <w:p/>
+    <w:p>
+      <w:pPr>
+        <w:pStyle w:val="Titre4"/>
+      </w:pPr>
+      <w:r>
+        <w:t>User</w:t>
+      </w:r>
+    </w:p>
+    <w:p/>
+    <w:p>
+      <w:pPr>
+        <w:pStyle w:val="Titre4"/>
+      </w:pPr>
+      <w:r>
+        <w:t>Videos</w:t>
+      </w:r>
+    </w:p>
+    <w:p/>
+    <w:p>
+      <w:pPr>
+        <w:pStyle w:val="Titre4"/>
+      </w:pPr>
+      <w:r>
+        <w:t>Vues</w:t>
+      </w:r>
+    </w:p>
+    <w:p/>
+    <w:p>
+      <w:pPr>
+        <w:pStyle w:val="Titre2"/>
+      </w:pPr>
+      <w:bookmarkStart w:id="33" w:name="_Toc321984635"/>
+      <w:r>
+        <w:t>Intelligence d’Affichage</w:t>
+      </w:r>
+      <w:bookmarkEnd w:id="33"/>
+    </w:p>
+    <w:p>
+      <w:pPr>
         <w:pStyle w:val="Titre3"/>
       </w:pPr>
-      <w:bookmarkStart w:id="32" w:name="_Toc321984634"/>
-      <w:r>
-        <w:t>Classes de gestion du site</w:t>
-      </w:r>
-      <w:bookmarkEnd w:id="32"/>
+      <w:bookmarkStart w:id="34" w:name="_Toc321984636"/>
+      <w:r>
+        <w:t>Les objets JS</w:t>
+      </w:r>
+      <w:bookmarkEnd w:id="34"/>
+    </w:p>
+    <w:p>
+      <w:pPr>
+        <w:pStyle w:val="Titre4"/>
+      </w:pPr>
+      <w:r>
+        <w:t>oCheckForm</w:t>
+      </w:r>
     </w:p>
     <w:p/>
     <w:p>
       <w:pPr>
-        <w:pStyle w:val="Titre4"/>
-      </w:pPr>
-      <w:proofErr w:type="spellStart"/>
-      <w:r>
-        <w:t>Artworks</w:t>
-      </w:r>
-      <w:proofErr w:type="spellEnd"/>
+        <w:pStyle w:val="Titre1"/>
+      </w:pPr>
+      <w:bookmarkStart w:id="35" w:name="_Toc321984637"/>
+      <w:r>
+        <w:t>Réalisation</w:t>
+      </w:r>
+      <w:bookmarkEnd w:id="35"/>
+    </w:p>
+    <w:p>
+      <w:pPr>
+        <w:pStyle w:val="Titre2"/>
+      </w:pPr>
+      <w:bookmarkStart w:id="36" w:name="_Toc321984638"/>
+      <w:r>
+        <w:t>Google Analytics</w:t>
+      </w:r>
+      <w:bookmarkEnd w:id="36"/>
     </w:p>
     <w:p/>
     <w:p>
       <w:pPr>
-        <w:pStyle w:val="Titre4"/>
-      </w:pPr>
-      <w:proofErr w:type="spellStart"/>
-      <w:r>
-        <w:t>Categories</w:t>
-      </w:r>
-      <w:proofErr w:type="spellEnd"/>
-    </w:p>
-    <w:p/>
-    <w:p>
-      <w:pPr>
-        <w:pStyle w:val="Titre4"/>
-      </w:pPr>
-      <w:proofErr w:type="spellStart"/>
-      <w:r>
-        <w:t>DataBase</w:t>
-      </w:r>
-      <w:proofErr w:type="spellEnd"/>
-    </w:p>
-    <w:p/>
-    <w:p>
-      <w:pPr>
-        <w:pStyle w:val="Titre4"/>
-      </w:pPr>
-      <w:proofErr w:type="spellStart"/>
-      <w:r>
-        <w:t>Debug</w:t>
-      </w:r>
-      <w:proofErr w:type="spellEnd"/>
-    </w:p>
-    <w:p/>
-    <w:p>
-      <w:pPr>
-        <w:pStyle w:val="Titre4"/>
-      </w:pPr>
-      <w:r>
-        <w:t>Documents</w:t>
-      </w:r>
-    </w:p>
-    <w:p/>
-    <w:p>
-      <w:pPr>
-        <w:pStyle w:val="Titre4"/>
-      </w:pPr>
-      <w:r>
-        <w:t>Files</w:t>
-      </w:r>
-    </w:p>
-    <w:p/>
-    <w:p>
-      <w:pPr>
-        <w:pStyle w:val="Titre4"/>
-      </w:pPr>
-      <w:proofErr w:type="spellStart"/>
-      <w:r>
-        <w:t>Form</w:t>
-      </w:r>
-      <w:proofErr w:type="spellEnd"/>
-    </w:p>
-    <w:p/>
-    <w:p>
-      <w:pPr>
-        <w:pStyle w:val="Titre4"/>
-      </w:pPr>
-      <w:r>
-        <w:t>Images</w:t>
-      </w:r>
-    </w:p>
-    <w:p/>
-    <w:p>
-      <w:pPr>
-        <w:pStyle w:val="Titre4"/>
-      </w:pPr>
-      <w:proofErr w:type="spellStart"/>
-      <w:r>
-        <w:t>InfosWebsite</w:t>
-      </w:r>
-      <w:proofErr w:type="spellEnd"/>
-    </w:p>
-    <w:p/>
-    <w:p>
-      <w:pPr>
-        <w:pStyle w:val="Titre4"/>
-      </w:pPr>
-      <w:proofErr w:type="spellStart"/>
-      <w:r>
-        <w:t>Languages</w:t>
-      </w:r>
-      <w:proofErr w:type="spellEnd"/>
-    </w:p>
-    <w:p/>
-    <w:p>
-      <w:pPr>
-        <w:pStyle w:val="Titre4"/>
-      </w:pPr>
-      <w:r>
-        <w:t>Matrice</w:t>
-      </w:r>
-    </w:p>
-    <w:p/>
-    <w:p>
-      <w:pPr>
-        <w:pStyle w:val="Titre4"/>
-      </w:pPr>
-      <w:r>
-        <w:t>Menu</w:t>
-      </w:r>
-    </w:p>
-    <w:p/>
-    <w:p>
-      <w:pPr>
-        <w:pStyle w:val="Titre4"/>
-      </w:pPr>
-      <w:r>
-        <w:t>Pages</w:t>
-      </w:r>
-    </w:p>
-    <w:p/>
-    <w:p>
-      <w:pPr>
-        <w:pStyle w:val="Titre4"/>
-      </w:pPr>
-      <w:r>
-        <w:t>Scripts</w:t>
-      </w:r>
-    </w:p>
-    <w:p/>
-    <w:p>
-      <w:pPr>
-        <w:pStyle w:val="Titre4"/>
-      </w:pPr>
-      <w:proofErr w:type="spellStart"/>
-      <w:r>
-        <w:t>SmartyYungi</w:t>
-      </w:r>
-      <w:proofErr w:type="spellEnd"/>
-    </w:p>
-    <w:p/>
-    <w:p>
-      <w:pPr>
-        <w:pStyle w:val="Titre4"/>
-      </w:pPr>
-      <w:r>
-        <w:t>String</w:t>
-      </w:r>
-    </w:p>
-    <w:p/>
-    <w:p>
-      <w:pPr>
-        <w:pStyle w:val="Titre4"/>
-      </w:pPr>
-      <w:proofErr w:type="spellStart"/>
-      <w:r>
-        <w:t>Upload</w:t>
-      </w:r>
-      <w:proofErr w:type="spellEnd"/>
-    </w:p>
-    <w:p/>
-    <w:p>
-      <w:pPr>
-        <w:pStyle w:val="Titre4"/>
-      </w:pPr>
-      <w:r>
-        <w:lastRenderedPageBreak/>
-        <w:t>User</w:t>
-      </w:r>
-    </w:p>
-    <w:p/>
-    <w:p>
-      <w:pPr>
-        <w:pStyle w:val="Titre4"/>
-      </w:pPr>
-      <w:proofErr w:type="spellStart"/>
-      <w:r>
-        <w:t>Videos</w:t>
-      </w:r>
-      <w:proofErr w:type="spellEnd"/>
-    </w:p>
-    <w:p/>
-    <w:p>
-      <w:pPr>
-        <w:pStyle w:val="Titre4"/>
-      </w:pPr>
-      <w:r>
-        <w:t>Vues</w:t>
-      </w:r>
-    </w:p>
-    <w:p/>
-    <w:p>
-      <w:pPr>
         <w:pStyle w:val="Titre2"/>
       </w:pPr>
-      <w:bookmarkStart w:id="33" w:name="_Toc321984635"/>
-      <w:r>
-        <w:t>Intelligence d’Affichage</w:t>
-      </w:r>
-      <w:bookmarkEnd w:id="33"/>
-    </w:p>
-    <w:p>
-      <w:pPr>
-        <w:pStyle w:val="Titre3"/>
-      </w:pPr>
-      <w:bookmarkStart w:id="34" w:name="_Toc321984636"/>
-      <w:r>
-        <w:t>Les objets JS</w:t>
-      </w:r>
-      <w:bookmarkEnd w:id="34"/>
-    </w:p>
-    <w:p>
-      <w:pPr>
-        <w:pStyle w:val="Titre4"/>
-      </w:pPr>
-      <w:proofErr w:type="spellStart"/>
-      <w:proofErr w:type="gramStart"/>
-      <w:r>
-        <w:t>oCheckForm</w:t>
-      </w:r>
-      <w:proofErr w:type="spellEnd"/>
-      <w:proofErr w:type="gramEnd"/>
-    </w:p>
-    <w:p/>
-    <w:p>
-      <w:pPr>
-        <w:pStyle w:val="Titre1"/>
-      </w:pPr>
-      <w:bookmarkStart w:id="35" w:name="_Toc321984637"/>
-      <w:r>
-        <w:t>Réalisation</w:t>
-      </w:r>
-      <w:bookmarkEnd w:id="35"/>
-    </w:p>
-    <w:p>
-      <w:pPr>
-        <w:pStyle w:val="Titre2"/>
-      </w:pPr>
-      <w:bookmarkStart w:id="36" w:name="_Toc321984638"/>
-      <w:r>
-        <w:t xml:space="preserve">Google </w:t>
-      </w:r>
-      <w:proofErr w:type="spellStart"/>
-      <w:r>
-        <w:t>Analytics</w:t>
-      </w:r>
-      <w:bookmarkEnd w:id="36"/>
-      <w:proofErr w:type="spellEnd"/>
-    </w:p>
-    <w:p/>
-    <w:p>
-      <w:pPr>
-        <w:pStyle w:val="Titre2"/>
-      </w:pPr>
       <w:bookmarkStart w:id="37" w:name="_Toc321984639"/>
       <w:r>
-        <w:t xml:space="preserve">Google </w:t>
-      </w:r>
-      <w:proofErr w:type="spellStart"/>
-      <w:r>
-        <w:t>Maps</w:t>
+        <w:t>Google Maps</w:t>
       </w:r>
       <w:bookmarkEnd w:id="37"/>
-      <w:proofErr w:type="spellEnd"/>
     </w:p>
     <w:p/>
     <w:p>
@@ -7978,6 +7727,234 @@
     </w:lvl>
   </w:abstractNum>
   <w:abstractNum w:abstractNumId="20">
+    <w:nsid w:val="61281834"/>
+    <w:multiLevelType w:val="hybridMultilevel"/>
+    <w:tmpl w:val="8BDAC572"/>
+    <w:lvl w:ilvl="0" w:tplc="DEAE57F8">
+      <w:start w:val="1"/>
+      <w:numFmt w:val="bullet"/>
+      <w:lvlText w:val="Ü"/>
+      <w:lvlJc w:val="left"/>
+      <w:pPr>
+        <w:ind w:left="1996" w:hanging="360"/>
+      </w:pPr>
+      <w:rPr>
+        <w:rFonts w:ascii="Wingdings" w:hAnsi="Wingdings" w:hint="default"/>
+        <w:color w:val="4A442A" w:themeColor="background2" w:themeShade="40"/>
+      </w:rPr>
+    </w:lvl>
+    <w:lvl w:ilvl="1" w:tplc="100C0003" w:tentative="1">
+      <w:start w:val="1"/>
+      <w:numFmt w:val="bullet"/>
+      <w:lvlText w:val="o"/>
+      <w:lvlJc w:val="left"/>
+      <w:pPr>
+        <w:ind w:left="2716" w:hanging="360"/>
+      </w:pPr>
+      <w:rPr>
+        <w:rFonts w:ascii="Courier New" w:hAnsi="Courier New" w:cs="Courier New" w:hint="default"/>
+      </w:rPr>
+    </w:lvl>
+    <w:lvl w:ilvl="2" w:tplc="100C0005" w:tentative="1">
+      <w:start w:val="1"/>
+      <w:numFmt w:val="bullet"/>
+      <w:lvlText w:val=""/>
+      <w:lvlJc w:val="left"/>
+      <w:pPr>
+        <w:ind w:left="3436" w:hanging="360"/>
+      </w:pPr>
+      <w:rPr>
+        <w:rFonts w:ascii="Wingdings" w:hAnsi="Wingdings" w:hint="default"/>
+      </w:rPr>
+    </w:lvl>
+    <w:lvl w:ilvl="3" w:tplc="100C0001" w:tentative="1">
+      <w:start w:val="1"/>
+      <w:numFmt w:val="bullet"/>
+      <w:lvlText w:val=""/>
+      <w:lvlJc w:val="left"/>
+      <w:pPr>
+        <w:ind w:left="4156" w:hanging="360"/>
+      </w:pPr>
+      <w:rPr>
+        <w:rFonts w:ascii="Symbol" w:hAnsi="Symbol" w:hint="default"/>
+      </w:rPr>
+    </w:lvl>
+    <w:lvl w:ilvl="4" w:tplc="100C0003" w:tentative="1">
+      <w:start w:val="1"/>
+      <w:numFmt w:val="bullet"/>
+      <w:lvlText w:val="o"/>
+      <w:lvlJc w:val="left"/>
+      <w:pPr>
+        <w:ind w:left="4876" w:hanging="360"/>
+      </w:pPr>
+      <w:rPr>
+        <w:rFonts w:ascii="Courier New" w:hAnsi="Courier New" w:cs="Courier New" w:hint="default"/>
+      </w:rPr>
+    </w:lvl>
+    <w:lvl w:ilvl="5" w:tplc="100C0005" w:tentative="1">
+      <w:start w:val="1"/>
+      <w:numFmt w:val="bullet"/>
+      <w:lvlText w:val=""/>
+      <w:lvlJc w:val="left"/>
+      <w:pPr>
+        <w:ind w:left="5596" w:hanging="360"/>
+      </w:pPr>
+      <w:rPr>
+        <w:rFonts w:ascii="Wingdings" w:hAnsi="Wingdings" w:hint="default"/>
+      </w:rPr>
+    </w:lvl>
+    <w:lvl w:ilvl="6" w:tplc="100C0001" w:tentative="1">
+      <w:start w:val="1"/>
+      <w:numFmt w:val="bullet"/>
+      <w:lvlText w:val=""/>
+      <w:lvlJc w:val="left"/>
+      <w:pPr>
+        <w:ind w:left="6316" w:hanging="360"/>
+      </w:pPr>
+      <w:rPr>
+        <w:rFonts w:ascii="Symbol" w:hAnsi="Symbol" w:hint="default"/>
+      </w:rPr>
+    </w:lvl>
+    <w:lvl w:ilvl="7" w:tplc="100C0003" w:tentative="1">
+      <w:start w:val="1"/>
+      <w:numFmt w:val="bullet"/>
+      <w:lvlText w:val="o"/>
+      <w:lvlJc w:val="left"/>
+      <w:pPr>
+        <w:ind w:left="7036" w:hanging="360"/>
+      </w:pPr>
+      <w:rPr>
+        <w:rFonts w:ascii="Courier New" w:hAnsi="Courier New" w:cs="Courier New" w:hint="default"/>
+      </w:rPr>
+    </w:lvl>
+    <w:lvl w:ilvl="8" w:tplc="100C0005" w:tentative="1">
+      <w:start w:val="1"/>
+      <w:numFmt w:val="bullet"/>
+      <w:lvlText w:val=""/>
+      <w:lvlJc w:val="left"/>
+      <w:pPr>
+        <w:ind w:left="7756" w:hanging="360"/>
+      </w:pPr>
+      <w:rPr>
+        <w:rFonts w:ascii="Wingdings" w:hAnsi="Wingdings" w:hint="default"/>
+      </w:rPr>
+    </w:lvl>
+  </w:abstractNum>
+  <w:abstractNum w:abstractNumId="21">
+    <w:nsid w:val="6B6A01D0"/>
+    <w:multiLevelType w:val="hybridMultilevel"/>
+    <w:tmpl w:val="610463F6"/>
+    <w:lvl w:ilvl="0" w:tplc="DEAE57F8">
+      <w:start w:val="1"/>
+      <w:numFmt w:val="bullet"/>
+      <w:lvlText w:val="Ü"/>
+      <w:lvlJc w:val="left"/>
+      <w:pPr>
+        <w:ind w:left="2421" w:hanging="360"/>
+      </w:pPr>
+      <w:rPr>
+        <w:rFonts w:ascii="Wingdings" w:hAnsi="Wingdings" w:hint="default"/>
+        <w:color w:val="4A442A" w:themeColor="background2" w:themeShade="40"/>
+      </w:rPr>
+    </w:lvl>
+    <w:lvl w:ilvl="1" w:tplc="100C0003" w:tentative="1">
+      <w:start w:val="1"/>
+      <w:numFmt w:val="bullet"/>
+      <w:lvlText w:val="o"/>
+      <w:lvlJc w:val="left"/>
+      <w:pPr>
+        <w:ind w:left="3141" w:hanging="360"/>
+      </w:pPr>
+      <w:rPr>
+        <w:rFonts w:ascii="Courier New" w:hAnsi="Courier New" w:cs="Courier New" w:hint="default"/>
+      </w:rPr>
+    </w:lvl>
+    <w:lvl w:ilvl="2" w:tplc="100C0005" w:tentative="1">
+      <w:start w:val="1"/>
+      <w:numFmt w:val="bullet"/>
+      <w:lvlText w:val=""/>
+      <w:lvlJc w:val="left"/>
+      <w:pPr>
+        <w:ind w:left="3861" w:hanging="360"/>
+      </w:pPr>
+      <w:rPr>
+        <w:rFonts w:ascii="Wingdings" w:hAnsi="Wingdings" w:hint="default"/>
+      </w:rPr>
+    </w:lvl>
+    <w:lvl w:ilvl="3" w:tplc="100C0001" w:tentative="1">
+      <w:start w:val="1"/>
+      <w:numFmt w:val="bullet"/>
+      <w:lvlText w:val=""/>
+      <w:lvlJc w:val="left"/>
+      <w:pPr>
+        <w:ind w:left="4581" w:hanging="360"/>
+      </w:pPr>
+      <w:rPr>
+        <w:rFonts w:ascii="Symbol" w:hAnsi="Symbol" w:hint="default"/>
+      </w:rPr>
+    </w:lvl>
+    <w:lvl w:ilvl="4" w:tplc="100C0003" w:tentative="1">
+      <w:start w:val="1"/>
+      <w:numFmt w:val="bullet"/>
+      <w:lvlText w:val="o"/>
+      <w:lvlJc w:val="left"/>
+      <w:pPr>
+        <w:ind w:left="5301" w:hanging="360"/>
+      </w:pPr>
+      <w:rPr>
+        <w:rFonts w:ascii="Courier New" w:hAnsi="Courier New" w:cs="Courier New" w:hint="default"/>
+      </w:rPr>
+    </w:lvl>
+    <w:lvl w:ilvl="5" w:tplc="100C0005" w:tentative="1">
+      <w:start w:val="1"/>
+      <w:numFmt w:val="bullet"/>
+      <w:lvlText w:val=""/>
+      <w:lvlJc w:val="left"/>
+      <w:pPr>
+        <w:ind w:left="6021" w:hanging="360"/>
+      </w:pPr>
+      <w:rPr>
+        <w:rFonts w:ascii="Wingdings" w:hAnsi="Wingdings" w:hint="default"/>
+      </w:rPr>
+    </w:lvl>
+    <w:lvl w:ilvl="6" w:tplc="100C0001" w:tentative="1">
+      <w:start w:val="1"/>
+      <w:numFmt w:val="bullet"/>
+      <w:lvlText w:val=""/>
+      <w:lvlJc w:val="left"/>
+      <w:pPr>
+        <w:ind w:left="6741" w:hanging="360"/>
+      </w:pPr>
+      <w:rPr>
+        <w:rFonts w:ascii="Symbol" w:hAnsi="Symbol" w:hint="default"/>
+      </w:rPr>
+    </w:lvl>
+    <w:lvl w:ilvl="7" w:tplc="100C0003" w:tentative="1">
+      <w:start w:val="1"/>
+      <w:numFmt w:val="bullet"/>
+      <w:lvlText w:val="o"/>
+      <w:lvlJc w:val="left"/>
+      <w:pPr>
+        <w:ind w:left="7461" w:hanging="360"/>
+      </w:pPr>
+      <w:rPr>
+        <w:rFonts w:ascii="Courier New" w:hAnsi="Courier New" w:cs="Courier New" w:hint="default"/>
+      </w:rPr>
+    </w:lvl>
+    <w:lvl w:ilvl="8" w:tplc="100C0005" w:tentative="1">
+      <w:start w:val="1"/>
+      <w:numFmt w:val="bullet"/>
+      <w:lvlText w:val=""/>
+      <w:lvlJc w:val="left"/>
+      <w:pPr>
+        <w:ind w:left="8181" w:hanging="360"/>
+      </w:pPr>
+      <w:rPr>
+        <w:rFonts w:ascii="Wingdings" w:hAnsi="Wingdings" w:hint="default"/>
+      </w:rPr>
+    </w:lvl>
+  </w:abstractNum>
+  <w:abstractNum w:abstractNumId="22">
     <w:nsid w:val="6FDC133A"/>
     <w:multiLevelType w:val="hybridMultilevel"/>
     <w:tmpl w:val="A0742D0C"/>
@@ -8142,7 +8119,7 @@
     <w:abstractNumId w:val="15"/>
   </w:num>
   <w:num w:numId="18">
-    <w:abstractNumId w:val="20"/>
+    <w:abstractNumId w:val="22"/>
   </w:num>
   <w:num w:numId="19">
     <w:abstractNumId w:val="3"/>
@@ -8155,6 +8132,12 @@
   </w:num>
   <w:num w:numId="22">
     <w:abstractNumId w:val="5"/>
+  </w:num>
+  <w:num w:numId="23">
+    <w:abstractNumId w:val="21"/>
+  </w:num>
+  <w:num w:numId="24">
+    <w:abstractNumId w:val="20"/>
   </w:num>
 </w:numbering>
 </file>
@@ -9370,7 +9353,7 @@
 </file>
 
 <file path=customXml/itemProps1.xml><?xml version="1.0" encoding="utf-8"?>
-<ds:datastoreItem xmlns:ds="http://schemas.openxmlformats.org/officeDocument/2006/customXml" ds:itemID="{8F989EC2-0ADE-4A31-AC5F-57B5D4F0E70C}">
+<ds:datastoreItem xmlns:ds="http://schemas.openxmlformats.org/officeDocument/2006/customXml" ds:itemID="{3A565775-BAD0-4F86-A603-2D7EF3BA95EE}">
   <ds:schemaRefs>
     <ds:schemaRef ds:uri="http://schemas.openxmlformats.org/officeDocument/2006/bibliography"/>
   </ds:schemaRefs>

</xml_diff>

<commit_message>
Mise à jour majeure afin de retraiter une grosse partie de la logique d'affichage  1. Le tableau des envois de contenu ont été modifiés  2. Un index_navigation a été ajouté afin de connaitre la profondeur à laquelle se trouve l'internaute  3. Ce qui implique une révision de passablement de template_dir  4. Une modification de la base de données a aussi été effectuée, afin de pouvoir donner un type d'affichage pour chaque niveau de Navigation  5. On peut désormais pour les catégories et sous-categorie définir un max par page ainsi qu'un type d'affichage, puis un paginator, si nécessaire se met en place.
</commit_message>
<xml_diff>
--- a/documentation/RapportSiteCMS.docx
+++ b/documentation/RapportSiteCMS.docx
@@ -1,14 +1,161 @@
 
 <file path=word/document.xml><?xml version="1.0" encoding="utf-8"?>
-<w:document xmlns:wpc="http://schemas.microsoft.com/office/word/2010/wordprocessingCanvas" xmlns:mc="http://schemas.openxmlformats.org/markup-compatibility/2006" xmlns:o="urn:schemas-microsoft-com:office:office" xmlns:r="http://schemas.openxmlformats.org/officeDocument/2006/relationships" xmlns:m="http://schemas.openxmlformats.org/officeDocument/2006/math" xmlns:v="urn:schemas-microsoft-com:vml" xmlns:wp14="http://schemas.microsoft.com/office/word/2010/wordprocessingDrawing" xmlns:wp="http://schemas.openxmlformats.org/drawingml/2006/wordprocessingDrawing" xmlns:w10="urn:schemas-microsoft-com:office:word" xmlns:w="http://schemas.openxmlformats.org/wordprocessingml/2006/main" xmlns:w14="http://schemas.microsoft.com/office/word/2010/wordml" xmlns:wpg="http://schemas.microsoft.com/office/word/2010/wordprocessingGroup" xmlns:wpi="http://schemas.microsoft.com/office/word/2010/wordprocessingInk" xmlns:wne="http://schemas.microsoft.com/office/word/2006/wordml" xmlns:wps="http://schemas.microsoft.com/office/word/2010/wordprocessingShape" mc:Ignorable="w14 wp14">
+<w:document xmlns:wpc="http://schemas.microsoft.com/office/word/2010/wordprocessingCanvas" xmlns:mc="http://schemas.openxmlformats.org/markup-compatibility/2006" xmlns:o="urn:schemas-microsoft-com:office:office" xmlns:r="http://schemas.openxmlformats.org/officeDocument/2006/relationships" xmlns:m="http://schemas.openxmlformats.org/officeDocument/2006/math" xmlns:v="urn:schemas-microsoft-com:vml" xmlns:wp14="http://schemas.microsoft.com/office/word/2010/wordprocessingDrawing" xmlns:wp="http://schemas.openxmlformats.org/drawingml/2006/wordprocessingDrawing" xmlns:w10="urn:schemas-microsoft-com:office:word" xmlns:w="http://schemas.openxmlformats.org/wordprocessingml/2006/main" xmlns:w14="http://schemas.microsoft.com/office/word/2010/wordml" xmlns:w15="http://schemas.microsoft.com/office/word/2012/wordml" xmlns:wpg="http://schemas.microsoft.com/office/word/2010/wordprocessingGroup" xmlns:wpi="http://schemas.microsoft.com/office/word/2010/wordprocessingInk" xmlns:wne="http://schemas.microsoft.com/office/word/2006/wordml" xmlns:wps="http://schemas.microsoft.com/office/word/2010/wordprocessingShape" mc:Ignorable="w14 w15 wp14">
   <w:body>
     <w:p>
       <w:pPr>
         <w:pStyle w:val="Standard"/>
       </w:pPr>
-      <w:r>
-        <w:t>Rapport du site projet: CMS-Yungi</w:t>
-      </w:r>
+    </w:p>
+    <w:p>
+      <w:pPr>
+        <w:pStyle w:val="Standard"/>
+      </w:pPr>
+    </w:p>
+    <w:p>
+      <w:pPr>
+        <w:pStyle w:val="Heading1"/>
+        <w:numPr>
+          <w:ilvl w:val="0"/>
+          <w:numId w:val="0"/>
+        </w:numPr>
+        <w:rPr>
+          <w:rStyle w:val="Caractresdenumrotation"/>
+          <w:color w:val="C4BC96" w:themeColor="background2" w:themeShade="BF"/>
+          <w:sz w:val="48"/>
+          <w:szCs w:val="48"/>
+        </w:rPr>
+      </w:pPr>
+      <w:r>
+        <w:rPr>
+          <w:rStyle w:val="Caractresdenumrotation"/>
+          <w:color w:val="C4BC96" w:themeColor="background2" w:themeShade="BF"/>
+          <w:sz w:val="48"/>
+          <w:szCs w:val="48"/>
+        </w:rPr>
+        <w:t>Rapport du site projet: CMS-</w:t>
+      </w:r>
+      <w:proofErr w:type="spellStart"/>
+      <w:r>
+        <w:rPr>
+          <w:rStyle w:val="Caractresdenumrotation"/>
+          <w:color w:val="C4BC96" w:themeColor="background2" w:themeShade="BF"/>
+          <w:sz w:val="48"/>
+          <w:szCs w:val="48"/>
+        </w:rPr>
+        <w:t>Yungi</w:t>
+      </w:r>
+      <w:proofErr w:type="spellEnd"/>
+    </w:p>
+    <w:p>
+      <w:pPr>
+        <w:spacing w:before="0" w:after="200" w:line="276" w:lineRule="auto"/>
+        <w:ind w:left="0"/>
+        <w:jc w:val="left"/>
+        <w:rPr>
+          <w:noProof/>
+          <w:lang w:val="fr-CH" w:eastAsia="fr-CH" w:bidi="ar-SA"/>
+        </w:rPr>
+      </w:pPr>
+    </w:p>
+    <w:p>
+      <w:pPr>
+        <w:spacing w:before="0" w:after="200" w:line="276" w:lineRule="auto"/>
+        <w:ind w:left="0"/>
+        <w:jc w:val="left"/>
+        <w:rPr>
+          <w:noProof/>
+          <w:lang w:val="fr-CH" w:eastAsia="fr-CH" w:bidi="ar-SA"/>
+        </w:rPr>
+      </w:pPr>
+      <w:bookmarkStart w:id="0" w:name="_GoBack"/>
+      <w:r>
+        <w:rPr>
+          <w:noProof/>
+          <w:lang w:val="fr-CH" w:eastAsia="fr-CH" w:bidi="ar-SA"/>
+        </w:rPr>
+        <w:drawing>
+          <wp:anchor distT="0" distB="0" distL="114300" distR="114300" simplePos="0" relativeHeight="251663360" behindDoc="0" locked="0" layoutInCell="1" allowOverlap="1">
+            <wp:simplePos x="1200150" y="2781300"/>
+            <wp:positionH relativeFrom="page">
+              <wp:align>center</wp:align>
+            </wp:positionH>
+            <wp:positionV relativeFrom="page">
+              <wp:align>center</wp:align>
+            </wp:positionV>
+            <wp:extent cx="4186800" cy="2905200"/>
+            <wp:effectExtent l="476250" t="685800" r="461645" b="676275"/>
+            <wp:wrapTopAndBottom/>
+            <wp:docPr id="6" name="Picture 6"/>
+            <wp:cNvGraphicFramePr>
+              <a:graphicFrameLocks xmlns:a="http://schemas.openxmlformats.org/drawingml/2006/main" noChangeAspect="1"/>
+            </wp:cNvGraphicFramePr>
+            <a:graphic xmlns:a="http://schemas.openxmlformats.org/drawingml/2006/main">
+              <a:graphicData uri="http://schemas.openxmlformats.org/drawingml/2006/picture">
+                <pic:pic xmlns:pic="http://schemas.openxmlformats.org/drawingml/2006/picture">
+                  <pic:nvPicPr>
+                    <pic:cNvPr id="6" name="couverture.jpg"/>
+                    <pic:cNvPicPr/>
+                  </pic:nvPicPr>
+                  <pic:blipFill rotWithShape="1">
+                    <a:blip r:embed="rId6">
+                      <a:extLst>
+                        <a:ext uri="{28A0092B-C50C-407E-A947-70E740481C1C}">
+                          <a14:useLocalDpi xmlns:a14="http://schemas.microsoft.com/office/drawing/2010/main" val="0"/>
+                        </a:ext>
+                      </a:extLst>
+                    </a:blip>
+                    <a:srcRect l="460" t="4060" r="495" b="4312"/>
+                    <a:stretch/>
+                  </pic:blipFill>
+                  <pic:spPr bwMode="auto">
+                    <a:xfrm rot="20603932">
+                      <a:off x="0" y="0"/>
+                      <a:ext cx="4186800" cy="2905200"/>
+                    </a:xfrm>
+                    <a:prstGeom prst="rect">
+                      <a:avLst/>
+                    </a:prstGeom>
+                    <a:ln>
+                      <a:noFill/>
+                    </a:ln>
+                    <a:effectLst>
+                      <a:outerShdw blurRad="190500" algn="tl" rotWithShape="0">
+                        <a:srgbClr val="000000">
+                          <a:alpha val="70000"/>
+                        </a:srgbClr>
+                      </a:outerShdw>
+                    </a:effectLst>
+                    <a:extLst>
+                      <a:ext uri="{53640926-AAD7-44D8-BBD7-CCE9431645EC}">
+                        <a14:shadowObscured xmlns:a14="http://schemas.microsoft.com/office/drawing/2010/main"/>
+                      </a:ext>
+                    </a:extLst>
+                  </pic:spPr>
+                </pic:pic>
+              </a:graphicData>
+            </a:graphic>
+            <wp14:sizeRelH relativeFrom="margin">
+              <wp14:pctWidth>0</wp14:pctWidth>
+            </wp14:sizeRelH>
+            <wp14:sizeRelV relativeFrom="margin">
+              <wp14:pctHeight>0</wp14:pctHeight>
+            </wp14:sizeRelV>
+          </wp:anchor>
+        </w:drawing>
+      </w:r>
+      <w:bookmarkEnd w:id="0"/>
+    </w:p>
+    <w:p>
+      <w:pPr>
+        <w:spacing w:before="0" w:after="200" w:line="276" w:lineRule="auto"/>
+        <w:ind w:left="0"/>
+        <w:jc w:val="left"/>
+        <w:rPr>
+          <w:noProof/>
+          <w:lang w:val="fr-CH" w:eastAsia="fr-CH" w:bidi="ar-SA"/>
+        </w:rPr>
+      </w:pPr>
     </w:p>
     <w:p>
       <w:pPr>
@@ -28,7 +175,7 @@
     </w:p>
     <w:p>
       <w:pPr>
-        <w:pStyle w:val="TM1"/>
+        <w:pStyle w:val="TOC1"/>
         <w:tabs>
           <w:tab w:val="left" w:pos="440"/>
           <w:tab w:val="right" w:leader="underscore" w:pos="9627"/>
@@ -67,7 +214,7 @@
       <w:hyperlink w:anchor="_Toc321984603" w:history="1">
         <w:r>
           <w:rPr>
-            <w:rStyle w:val="Lienhypertexte"/>
+            <w:rStyle w:val="Hyperlink"/>
             <w:rFonts w:ascii="Georgia" w:hAnsi="Georgia"/>
             <w:noProof/>
           </w:rPr>
@@ -89,7 +236,7 @@
         </w:r>
         <w:r>
           <w:rPr>
-            <w:rStyle w:val="Lienhypertexte"/>
+            <w:rStyle w:val="Hyperlink"/>
             <w:rFonts w:ascii="Georgia" w:hAnsi="Georgia"/>
             <w:noProof/>
           </w:rPr>
@@ -154,7 +301,7 @@
     </w:p>
     <w:p>
       <w:pPr>
-        <w:pStyle w:val="TM2"/>
+        <w:pStyle w:val="TOC2"/>
         <w:tabs>
           <w:tab w:val="left" w:pos="660"/>
           <w:tab w:val="right" w:leader="underscore" w:pos="9627"/>
@@ -173,7 +320,7 @@
       <w:hyperlink w:anchor="_Toc321984604" w:history="1">
         <w:r>
           <w:rPr>
-            <w:rStyle w:val="Lienhypertexte"/>
+            <w:rStyle w:val="Hyperlink"/>
             <w:rFonts w:ascii="Georgia" w:hAnsi="Georgia"/>
             <w:noProof/>
           </w:rPr>
@@ -194,7 +341,7 @@
         </w:r>
         <w:r>
           <w:rPr>
-            <w:rStyle w:val="Lienhypertexte"/>
+            <w:rStyle w:val="Hyperlink"/>
             <w:rFonts w:ascii="Georgia" w:hAnsi="Georgia"/>
             <w:noProof/>
           </w:rPr>
@@ -259,7 +406,7 @@
     </w:p>
     <w:p>
       <w:pPr>
-        <w:pStyle w:val="TM2"/>
+        <w:pStyle w:val="TOC2"/>
         <w:tabs>
           <w:tab w:val="left" w:pos="660"/>
           <w:tab w:val="right" w:leader="underscore" w:pos="9627"/>
@@ -278,7 +425,7 @@
       <w:hyperlink w:anchor="_Toc321984605" w:history="1">
         <w:r>
           <w:rPr>
-            <w:rStyle w:val="Lienhypertexte"/>
+            <w:rStyle w:val="Hyperlink"/>
             <w:rFonts w:ascii="Georgia" w:hAnsi="Georgia"/>
             <w:noProof/>
           </w:rPr>
@@ -299,7 +446,7 @@
         </w:r>
         <w:r>
           <w:rPr>
-            <w:rStyle w:val="Lienhypertexte"/>
+            <w:rStyle w:val="Hyperlink"/>
             <w:rFonts w:ascii="Georgia" w:hAnsi="Georgia"/>
             <w:noProof/>
           </w:rPr>
@@ -364,7 +511,7 @@
     </w:p>
     <w:p>
       <w:pPr>
-        <w:pStyle w:val="TM3"/>
+        <w:pStyle w:val="TOC3"/>
         <w:rPr>
           <w:rFonts w:ascii="Georgia" w:hAnsi="Georgia" w:cstheme="minorBidi"/>
           <w:noProof/>
@@ -377,7 +524,7 @@
       <w:hyperlink w:anchor="_Toc321984606" w:history="1">
         <w:r>
           <w:rPr>
-            <w:rStyle w:val="Lienhypertexte"/>
+            <w:rStyle w:val="Hyperlink"/>
             <w:rFonts w:ascii="Georgia" w:hAnsi="Georgia"/>
             <w:noProof/>
           </w:rPr>
@@ -396,7 +543,7 @@
         </w:r>
         <w:r>
           <w:rPr>
-            <w:rStyle w:val="Lienhypertexte"/>
+            <w:rStyle w:val="Hyperlink"/>
             <w:rFonts w:ascii="Georgia" w:hAnsi="Georgia"/>
             <w:noProof/>
           </w:rPr>
@@ -461,7 +608,7 @@
     </w:p>
     <w:p>
       <w:pPr>
-        <w:pStyle w:val="TM3"/>
+        <w:pStyle w:val="TOC3"/>
         <w:rPr>
           <w:rFonts w:ascii="Georgia" w:hAnsi="Georgia" w:cstheme="minorBidi"/>
           <w:noProof/>
@@ -474,7 +621,7 @@
       <w:hyperlink w:anchor="_Toc321984607" w:history="1">
         <w:r>
           <w:rPr>
-            <w:rStyle w:val="Lienhypertexte"/>
+            <w:rStyle w:val="Hyperlink"/>
             <w:rFonts w:ascii="Georgia" w:hAnsi="Georgia"/>
             <w:noProof/>
           </w:rPr>
@@ -493,7 +640,7 @@
         </w:r>
         <w:r>
           <w:rPr>
-            <w:rStyle w:val="Lienhypertexte"/>
+            <w:rStyle w:val="Hyperlink"/>
             <w:rFonts w:ascii="Georgia" w:hAnsi="Georgia"/>
             <w:noProof/>
           </w:rPr>
@@ -558,7 +705,7 @@
     </w:p>
     <w:p>
       <w:pPr>
-        <w:pStyle w:val="TM3"/>
+        <w:pStyle w:val="TOC3"/>
         <w:rPr>
           <w:rFonts w:ascii="Georgia" w:hAnsi="Georgia" w:cstheme="minorBidi"/>
           <w:noProof/>
@@ -571,7 +718,7 @@
       <w:hyperlink w:anchor="_Toc321984608" w:history="1">
         <w:r>
           <w:rPr>
-            <w:rStyle w:val="Lienhypertexte"/>
+            <w:rStyle w:val="Hyperlink"/>
             <w:rFonts w:ascii="Georgia" w:hAnsi="Georgia"/>
             <w:noProof/>
           </w:rPr>
@@ -590,7 +737,7 @@
         </w:r>
         <w:r>
           <w:rPr>
-            <w:rStyle w:val="Lienhypertexte"/>
+            <w:rStyle w:val="Hyperlink"/>
             <w:rFonts w:ascii="Georgia" w:hAnsi="Georgia"/>
             <w:noProof/>
           </w:rPr>
@@ -655,7 +802,7 @@
     </w:p>
     <w:p>
       <w:pPr>
-        <w:pStyle w:val="TM3"/>
+        <w:pStyle w:val="TOC3"/>
         <w:rPr>
           <w:rFonts w:ascii="Georgia" w:hAnsi="Georgia" w:cstheme="minorBidi"/>
           <w:noProof/>
@@ -668,7 +815,7 @@
       <w:hyperlink w:anchor="_Toc321984609" w:history="1">
         <w:r>
           <w:rPr>
-            <w:rStyle w:val="Lienhypertexte"/>
+            <w:rStyle w:val="Hyperlink"/>
             <w:rFonts w:ascii="Georgia" w:hAnsi="Georgia"/>
             <w:noProof/>
           </w:rPr>
@@ -687,7 +834,7 @@
         </w:r>
         <w:r>
           <w:rPr>
-            <w:rStyle w:val="Lienhypertexte"/>
+            <w:rStyle w:val="Hyperlink"/>
             <w:rFonts w:ascii="Georgia" w:hAnsi="Georgia"/>
             <w:noProof/>
           </w:rPr>
@@ -752,7 +899,7 @@
     </w:p>
     <w:p>
       <w:pPr>
-        <w:pStyle w:val="TM3"/>
+        <w:pStyle w:val="TOC3"/>
         <w:rPr>
           <w:rFonts w:ascii="Georgia" w:hAnsi="Georgia" w:cstheme="minorBidi"/>
           <w:noProof/>
@@ -765,7 +912,7 @@
       <w:hyperlink w:anchor="_Toc321984610" w:history="1">
         <w:r>
           <w:rPr>
-            <w:rStyle w:val="Lienhypertexte"/>
+            <w:rStyle w:val="Hyperlink"/>
             <w:rFonts w:ascii="Georgia" w:hAnsi="Georgia"/>
             <w:noProof/>
           </w:rPr>
@@ -784,7 +931,7 @@
         </w:r>
         <w:r>
           <w:rPr>
-            <w:rStyle w:val="Lienhypertexte"/>
+            <w:rStyle w:val="Hyperlink"/>
             <w:rFonts w:ascii="Georgia" w:hAnsi="Georgia"/>
             <w:noProof/>
           </w:rPr>
@@ -849,7 +996,7 @@
     </w:p>
     <w:p>
       <w:pPr>
-        <w:pStyle w:val="TM2"/>
+        <w:pStyle w:val="TOC2"/>
         <w:tabs>
           <w:tab w:val="left" w:pos="660"/>
           <w:tab w:val="right" w:leader="underscore" w:pos="9627"/>
@@ -868,7 +1015,7 @@
       <w:hyperlink w:anchor="_Toc321984611" w:history="1">
         <w:r>
           <w:rPr>
-            <w:rStyle w:val="Lienhypertexte"/>
+            <w:rStyle w:val="Hyperlink"/>
             <w:rFonts w:ascii="Georgia" w:hAnsi="Georgia"/>
             <w:noProof/>
           </w:rPr>
@@ -889,7 +1036,7 @@
         </w:r>
         <w:r>
           <w:rPr>
-            <w:rStyle w:val="Lienhypertexte"/>
+            <w:rStyle w:val="Hyperlink"/>
             <w:rFonts w:ascii="Georgia" w:hAnsi="Georgia"/>
             <w:noProof/>
           </w:rPr>
@@ -954,7 +1101,7 @@
     </w:p>
     <w:p>
       <w:pPr>
-        <w:pStyle w:val="TM3"/>
+        <w:pStyle w:val="TOC3"/>
         <w:rPr>
           <w:rFonts w:ascii="Georgia" w:hAnsi="Georgia" w:cstheme="minorBidi"/>
           <w:noProof/>
@@ -967,7 +1114,7 @@
       <w:hyperlink w:anchor="_Toc321984612" w:history="1">
         <w:r>
           <w:rPr>
-            <w:rStyle w:val="Lienhypertexte"/>
+            <w:rStyle w:val="Hyperlink"/>
             <w:rFonts w:ascii="Georgia" w:hAnsi="Georgia"/>
             <w:noProof/>
           </w:rPr>
@@ -986,7 +1133,7 @@
         </w:r>
         <w:r>
           <w:rPr>
-            <w:rStyle w:val="Lienhypertexte"/>
+            <w:rStyle w:val="Hyperlink"/>
             <w:rFonts w:ascii="Georgia" w:hAnsi="Georgia"/>
             <w:noProof/>
           </w:rPr>
@@ -1051,7 +1198,7 @@
     </w:p>
     <w:p>
       <w:pPr>
-        <w:pStyle w:val="TM3"/>
+        <w:pStyle w:val="TOC3"/>
         <w:rPr>
           <w:rFonts w:ascii="Georgia" w:hAnsi="Georgia" w:cstheme="minorBidi"/>
           <w:noProof/>
@@ -1064,7 +1211,7 @@
       <w:hyperlink w:anchor="_Toc321984613" w:history="1">
         <w:r>
           <w:rPr>
-            <w:rStyle w:val="Lienhypertexte"/>
+            <w:rStyle w:val="Hyperlink"/>
             <w:rFonts w:ascii="Georgia" w:hAnsi="Georgia"/>
             <w:noProof/>
           </w:rPr>
@@ -1083,7 +1230,7 @@
         </w:r>
         <w:r>
           <w:rPr>
-            <w:rStyle w:val="Lienhypertexte"/>
+            <w:rStyle w:val="Hyperlink"/>
             <w:rFonts w:ascii="Georgia" w:hAnsi="Georgia"/>
             <w:noProof/>
           </w:rPr>
@@ -1148,7 +1295,7 @@
     </w:p>
     <w:p>
       <w:pPr>
-        <w:pStyle w:val="TM2"/>
+        <w:pStyle w:val="TOC2"/>
         <w:tabs>
           <w:tab w:val="left" w:pos="660"/>
           <w:tab w:val="right" w:leader="underscore" w:pos="9627"/>
@@ -1167,7 +1314,7 @@
       <w:hyperlink w:anchor="_Toc321984614" w:history="1">
         <w:r>
           <w:rPr>
-            <w:rStyle w:val="Lienhypertexte"/>
+            <w:rStyle w:val="Hyperlink"/>
             <w:rFonts w:ascii="Georgia" w:hAnsi="Georgia"/>
             <w:noProof/>
           </w:rPr>
@@ -1188,7 +1335,7 @@
         </w:r>
         <w:r>
           <w:rPr>
-            <w:rStyle w:val="Lienhypertexte"/>
+            <w:rStyle w:val="Hyperlink"/>
             <w:rFonts w:ascii="Georgia" w:hAnsi="Georgia"/>
             <w:noProof/>
           </w:rPr>
@@ -1253,7 +1400,7 @@
     </w:p>
     <w:p>
       <w:pPr>
-        <w:pStyle w:val="TM3"/>
+        <w:pStyle w:val="TOC3"/>
         <w:rPr>
           <w:rFonts w:ascii="Georgia" w:hAnsi="Georgia" w:cstheme="minorBidi"/>
           <w:noProof/>
@@ -1266,7 +1413,7 @@
       <w:hyperlink w:anchor="_Toc321984615" w:history="1">
         <w:r>
           <w:rPr>
-            <w:rStyle w:val="Lienhypertexte"/>
+            <w:rStyle w:val="Hyperlink"/>
             <w:rFonts w:ascii="Georgia" w:hAnsi="Georgia"/>
             <w:noProof/>
           </w:rPr>
@@ -1285,7 +1432,7 @@
         </w:r>
         <w:r>
           <w:rPr>
-            <w:rStyle w:val="Lienhypertexte"/>
+            <w:rStyle w:val="Hyperlink"/>
             <w:rFonts w:ascii="Georgia" w:hAnsi="Georgia"/>
             <w:noProof/>
           </w:rPr>
@@ -1350,7 +1497,7 @@
     </w:p>
     <w:p>
       <w:pPr>
-        <w:pStyle w:val="TM3"/>
+        <w:pStyle w:val="TOC3"/>
         <w:rPr>
           <w:rFonts w:ascii="Georgia" w:hAnsi="Georgia" w:cstheme="minorBidi"/>
           <w:noProof/>
@@ -1363,7 +1510,7 @@
       <w:hyperlink w:anchor="_Toc321984616" w:history="1">
         <w:r>
           <w:rPr>
-            <w:rStyle w:val="Lienhypertexte"/>
+            <w:rStyle w:val="Hyperlink"/>
             <w:rFonts w:ascii="Georgia" w:hAnsi="Georgia"/>
             <w:noProof/>
           </w:rPr>
@@ -1382,7 +1529,7 @@
         </w:r>
         <w:r>
           <w:rPr>
-            <w:rStyle w:val="Lienhypertexte"/>
+            <w:rStyle w:val="Hyperlink"/>
             <w:rFonts w:ascii="Georgia" w:hAnsi="Georgia"/>
             <w:noProof/>
           </w:rPr>
@@ -1447,7 +1594,7 @@
     </w:p>
     <w:p>
       <w:pPr>
-        <w:pStyle w:val="TM3"/>
+        <w:pStyle w:val="TOC3"/>
         <w:rPr>
           <w:rFonts w:ascii="Georgia" w:hAnsi="Georgia" w:cstheme="minorBidi"/>
           <w:noProof/>
@@ -1460,7 +1607,7 @@
       <w:hyperlink w:anchor="_Toc321984617" w:history="1">
         <w:r>
           <w:rPr>
-            <w:rStyle w:val="Lienhypertexte"/>
+            <w:rStyle w:val="Hyperlink"/>
             <w:rFonts w:ascii="Georgia" w:hAnsi="Georgia"/>
             <w:noProof/>
           </w:rPr>
@@ -1479,7 +1626,7 @@
         </w:r>
         <w:r>
           <w:rPr>
-            <w:rStyle w:val="Lienhypertexte"/>
+            <w:rStyle w:val="Hyperlink"/>
             <w:rFonts w:ascii="Georgia" w:hAnsi="Georgia"/>
             <w:noProof/>
           </w:rPr>
@@ -1544,7 +1691,7 @@
     </w:p>
     <w:p>
       <w:pPr>
-        <w:pStyle w:val="TM3"/>
+        <w:pStyle w:val="TOC3"/>
         <w:rPr>
           <w:rFonts w:ascii="Georgia" w:hAnsi="Georgia" w:cstheme="minorBidi"/>
           <w:noProof/>
@@ -1557,7 +1704,7 @@
       <w:hyperlink w:anchor="_Toc321984618" w:history="1">
         <w:r>
           <w:rPr>
-            <w:rStyle w:val="Lienhypertexte"/>
+            <w:rStyle w:val="Hyperlink"/>
             <w:rFonts w:ascii="Georgia" w:hAnsi="Georgia"/>
             <w:noProof/>
           </w:rPr>
@@ -1576,7 +1723,7 @@
         </w:r>
         <w:r>
           <w:rPr>
-            <w:rStyle w:val="Lienhypertexte"/>
+            <w:rStyle w:val="Hyperlink"/>
             <w:rFonts w:ascii="Georgia" w:hAnsi="Georgia"/>
             <w:noProof/>
           </w:rPr>
@@ -1641,7 +1788,7 @@
     </w:p>
     <w:p>
       <w:pPr>
-        <w:pStyle w:val="TM3"/>
+        <w:pStyle w:val="TOC3"/>
         <w:rPr>
           <w:rFonts w:ascii="Georgia" w:hAnsi="Georgia" w:cstheme="minorBidi"/>
           <w:noProof/>
@@ -1654,7 +1801,7 @@
       <w:hyperlink w:anchor="_Toc321984619" w:history="1">
         <w:r>
           <w:rPr>
-            <w:rStyle w:val="Lienhypertexte"/>
+            <w:rStyle w:val="Hyperlink"/>
             <w:rFonts w:ascii="Georgia" w:hAnsi="Georgia"/>
             <w:noProof/>
           </w:rPr>
@@ -1673,7 +1820,7 @@
         </w:r>
         <w:r>
           <w:rPr>
-            <w:rStyle w:val="Lienhypertexte"/>
+            <w:rStyle w:val="Hyperlink"/>
             <w:rFonts w:ascii="Georgia" w:hAnsi="Georgia"/>
             <w:noProof/>
           </w:rPr>
@@ -1738,7 +1885,7 @@
     </w:p>
     <w:p>
       <w:pPr>
-        <w:pStyle w:val="TM1"/>
+        <w:pStyle w:val="TOC1"/>
         <w:tabs>
           <w:tab w:val="left" w:pos="440"/>
           <w:tab w:val="right" w:leader="underscore" w:pos="9627"/>
@@ -1758,7 +1905,7 @@
       <w:hyperlink w:anchor="_Toc321984620" w:history="1">
         <w:r>
           <w:rPr>
-            <w:rStyle w:val="Lienhypertexte"/>
+            <w:rStyle w:val="Hyperlink"/>
             <w:rFonts w:ascii="Georgia" w:hAnsi="Georgia"/>
             <w:noProof/>
           </w:rPr>
@@ -1780,7 +1927,7 @@
         </w:r>
         <w:r>
           <w:rPr>
-            <w:rStyle w:val="Lienhypertexte"/>
+            <w:rStyle w:val="Hyperlink"/>
             <w:rFonts w:ascii="Georgia" w:hAnsi="Georgia"/>
             <w:noProof/>
           </w:rPr>
@@ -1845,7 +1992,7 @@
     </w:p>
     <w:p>
       <w:pPr>
-        <w:pStyle w:val="TM2"/>
+        <w:pStyle w:val="TOC2"/>
         <w:tabs>
           <w:tab w:val="left" w:pos="660"/>
           <w:tab w:val="right" w:leader="underscore" w:pos="9627"/>
@@ -1864,7 +2011,7 @@
       <w:hyperlink w:anchor="_Toc321984621" w:history="1">
         <w:r>
           <w:rPr>
-            <w:rStyle w:val="Lienhypertexte"/>
+            <w:rStyle w:val="Hyperlink"/>
             <w:rFonts w:ascii="Georgia" w:hAnsi="Georgia"/>
             <w:noProof/>
           </w:rPr>
@@ -1885,7 +2032,7 @@
         </w:r>
         <w:r>
           <w:rPr>
-            <w:rStyle w:val="Lienhypertexte"/>
+            <w:rStyle w:val="Hyperlink"/>
             <w:rFonts w:ascii="Georgia" w:hAnsi="Georgia"/>
             <w:noProof/>
           </w:rPr>
@@ -1950,7 +2097,7 @@
     </w:p>
     <w:p>
       <w:pPr>
-        <w:pStyle w:val="TM3"/>
+        <w:pStyle w:val="TOC3"/>
         <w:rPr>
           <w:rFonts w:ascii="Georgia" w:hAnsi="Georgia" w:cstheme="minorBidi"/>
           <w:noProof/>
@@ -1963,7 +2110,7 @@
       <w:hyperlink w:anchor="_Toc321984622" w:history="1">
         <w:r>
           <w:rPr>
-            <w:rStyle w:val="Lienhypertexte"/>
+            <w:rStyle w:val="Hyperlink"/>
             <w:rFonts w:ascii="Georgia" w:hAnsi="Georgia"/>
             <w:noProof/>
           </w:rPr>
@@ -1982,7 +2129,7 @@
         </w:r>
         <w:r>
           <w:rPr>
-            <w:rStyle w:val="Lienhypertexte"/>
+            <w:rStyle w:val="Hyperlink"/>
             <w:rFonts w:ascii="Georgia" w:hAnsi="Georgia"/>
             <w:noProof/>
           </w:rPr>
@@ -2047,7 +2194,7 @@
     </w:p>
     <w:p>
       <w:pPr>
-        <w:pStyle w:val="TM3"/>
+        <w:pStyle w:val="TOC3"/>
         <w:rPr>
           <w:rFonts w:ascii="Georgia" w:hAnsi="Georgia" w:cstheme="minorBidi"/>
           <w:noProof/>
@@ -2060,7 +2207,7 @@
       <w:hyperlink w:anchor="_Toc321984623" w:history="1">
         <w:r>
           <w:rPr>
-            <w:rStyle w:val="Lienhypertexte"/>
+            <w:rStyle w:val="Hyperlink"/>
             <w:rFonts w:ascii="Georgia" w:hAnsi="Georgia"/>
             <w:noProof/>
           </w:rPr>
@@ -2079,7 +2226,7 @@
         </w:r>
         <w:r>
           <w:rPr>
-            <w:rStyle w:val="Lienhypertexte"/>
+            <w:rStyle w:val="Hyperlink"/>
             <w:rFonts w:ascii="Georgia" w:hAnsi="Georgia"/>
             <w:noProof/>
           </w:rPr>
@@ -2144,7 +2291,7 @@
     </w:p>
     <w:p>
       <w:pPr>
-        <w:pStyle w:val="TM2"/>
+        <w:pStyle w:val="TOC2"/>
         <w:tabs>
           <w:tab w:val="left" w:pos="660"/>
           <w:tab w:val="right" w:leader="underscore" w:pos="9627"/>
@@ -2163,7 +2310,7 @@
       <w:hyperlink w:anchor="_Toc321984624" w:history="1">
         <w:r>
           <w:rPr>
-            <w:rStyle w:val="Lienhypertexte"/>
+            <w:rStyle w:val="Hyperlink"/>
             <w:rFonts w:ascii="Georgia" w:hAnsi="Georgia"/>
             <w:noProof/>
           </w:rPr>
@@ -2184,7 +2331,7 @@
         </w:r>
         <w:r>
           <w:rPr>
-            <w:rStyle w:val="Lienhypertexte"/>
+            <w:rStyle w:val="Hyperlink"/>
             <w:rFonts w:ascii="Georgia" w:hAnsi="Georgia"/>
             <w:noProof/>
           </w:rPr>
@@ -2249,7 +2396,7 @@
     </w:p>
     <w:p>
       <w:pPr>
-        <w:pStyle w:val="TM3"/>
+        <w:pStyle w:val="TOC3"/>
         <w:rPr>
           <w:rFonts w:ascii="Georgia" w:hAnsi="Georgia" w:cstheme="minorBidi"/>
           <w:noProof/>
@@ -2262,7 +2409,7 @@
       <w:hyperlink w:anchor="_Toc321984625" w:history="1">
         <w:r>
           <w:rPr>
-            <w:rStyle w:val="Lienhypertexte"/>
+            <w:rStyle w:val="Hyperlink"/>
             <w:rFonts w:ascii="Georgia" w:hAnsi="Georgia"/>
             <w:noProof/>
           </w:rPr>
@@ -2281,7 +2428,7 @@
         </w:r>
         <w:r>
           <w:rPr>
-            <w:rStyle w:val="Lienhypertexte"/>
+            <w:rStyle w:val="Hyperlink"/>
             <w:rFonts w:ascii="Georgia" w:hAnsi="Georgia"/>
             <w:noProof/>
           </w:rPr>
@@ -2346,7 +2493,7 @@
     </w:p>
     <w:p>
       <w:pPr>
-        <w:pStyle w:val="TM3"/>
+        <w:pStyle w:val="TOC3"/>
         <w:rPr>
           <w:rFonts w:ascii="Georgia" w:hAnsi="Georgia" w:cstheme="minorBidi"/>
           <w:noProof/>
@@ -2359,7 +2506,7 @@
       <w:hyperlink w:anchor="_Toc321984626" w:history="1">
         <w:r>
           <w:rPr>
-            <w:rStyle w:val="Lienhypertexte"/>
+            <w:rStyle w:val="Hyperlink"/>
             <w:rFonts w:ascii="Georgia" w:hAnsi="Georgia"/>
             <w:noProof/>
           </w:rPr>
@@ -2378,7 +2525,7 @@
         </w:r>
         <w:r>
           <w:rPr>
-            <w:rStyle w:val="Lienhypertexte"/>
+            <w:rStyle w:val="Hyperlink"/>
             <w:rFonts w:ascii="Georgia" w:hAnsi="Georgia"/>
             <w:noProof/>
           </w:rPr>
@@ -2443,7 +2590,7 @@
     </w:p>
     <w:p>
       <w:pPr>
-        <w:pStyle w:val="TM3"/>
+        <w:pStyle w:val="TOC3"/>
         <w:rPr>
           <w:rFonts w:ascii="Georgia" w:hAnsi="Georgia" w:cstheme="minorBidi"/>
           <w:noProof/>
@@ -2456,7 +2603,7 @@
       <w:hyperlink w:anchor="_Toc321984627" w:history="1">
         <w:r>
           <w:rPr>
-            <w:rStyle w:val="Lienhypertexte"/>
+            <w:rStyle w:val="Hyperlink"/>
             <w:rFonts w:ascii="Georgia" w:hAnsi="Georgia"/>
             <w:noProof/>
           </w:rPr>
@@ -2475,7 +2622,7 @@
         </w:r>
         <w:r>
           <w:rPr>
-            <w:rStyle w:val="Lienhypertexte"/>
+            <w:rStyle w:val="Hyperlink"/>
             <w:rFonts w:ascii="Georgia" w:hAnsi="Georgia"/>
             <w:noProof/>
           </w:rPr>
@@ -2540,7 +2687,7 @@
     </w:p>
     <w:p>
       <w:pPr>
-        <w:pStyle w:val="TM2"/>
+        <w:pStyle w:val="TOC2"/>
         <w:tabs>
           <w:tab w:val="left" w:pos="660"/>
           <w:tab w:val="right" w:leader="underscore" w:pos="9627"/>
@@ -2559,7 +2706,7 @@
       <w:hyperlink w:anchor="_Toc321984628" w:history="1">
         <w:r>
           <w:rPr>
-            <w:rStyle w:val="Lienhypertexte"/>
+            <w:rStyle w:val="Hyperlink"/>
             <w:rFonts w:ascii="Georgia" w:hAnsi="Georgia"/>
             <w:noProof/>
           </w:rPr>
@@ -2580,7 +2727,7 @@
         </w:r>
         <w:r>
           <w:rPr>
-            <w:rStyle w:val="Lienhypertexte"/>
+            <w:rStyle w:val="Hyperlink"/>
             <w:rFonts w:ascii="Georgia" w:hAnsi="Georgia"/>
             <w:noProof/>
           </w:rPr>
@@ -2645,7 +2792,7 @@
     </w:p>
     <w:p>
       <w:pPr>
-        <w:pStyle w:val="TM3"/>
+        <w:pStyle w:val="TOC3"/>
         <w:rPr>
           <w:rFonts w:ascii="Georgia" w:hAnsi="Georgia" w:cstheme="minorBidi"/>
           <w:noProof/>
@@ -2658,7 +2805,7 @@
       <w:hyperlink w:anchor="_Toc321984629" w:history="1">
         <w:r>
           <w:rPr>
-            <w:rStyle w:val="Lienhypertexte"/>
+            <w:rStyle w:val="Hyperlink"/>
             <w:rFonts w:ascii="Georgia" w:hAnsi="Georgia"/>
             <w:noProof/>
           </w:rPr>
@@ -2677,7 +2824,7 @@
         </w:r>
         <w:r>
           <w:rPr>
-            <w:rStyle w:val="Lienhypertexte"/>
+            <w:rStyle w:val="Hyperlink"/>
             <w:rFonts w:ascii="Georgia" w:hAnsi="Georgia"/>
             <w:noProof/>
           </w:rPr>
@@ -2742,7 +2889,7 @@
     </w:p>
     <w:p>
       <w:pPr>
-        <w:pStyle w:val="TM3"/>
+        <w:pStyle w:val="TOC3"/>
         <w:rPr>
           <w:rFonts w:ascii="Georgia" w:hAnsi="Georgia" w:cstheme="minorBidi"/>
           <w:noProof/>
@@ -2755,7 +2902,7 @@
       <w:hyperlink w:anchor="_Toc321984630" w:history="1">
         <w:r>
           <w:rPr>
-            <w:rStyle w:val="Lienhypertexte"/>
+            <w:rStyle w:val="Hyperlink"/>
             <w:rFonts w:ascii="Georgia" w:hAnsi="Georgia"/>
             <w:noProof/>
           </w:rPr>
@@ -2774,7 +2921,7 @@
         </w:r>
         <w:r>
           <w:rPr>
-            <w:rStyle w:val="Lienhypertexte"/>
+            <w:rStyle w:val="Hyperlink"/>
             <w:rFonts w:ascii="Georgia" w:hAnsi="Georgia"/>
             <w:noProof/>
           </w:rPr>
@@ -2839,7 +2986,7 @@
     </w:p>
     <w:p>
       <w:pPr>
-        <w:pStyle w:val="TM3"/>
+        <w:pStyle w:val="TOC3"/>
         <w:rPr>
           <w:rFonts w:ascii="Georgia" w:hAnsi="Georgia" w:cstheme="minorBidi"/>
           <w:noProof/>
@@ -2852,7 +2999,7 @@
       <w:hyperlink w:anchor="_Toc321984631" w:history="1">
         <w:r>
           <w:rPr>
-            <w:rStyle w:val="Lienhypertexte"/>
+            <w:rStyle w:val="Hyperlink"/>
             <w:rFonts w:ascii="Georgia" w:hAnsi="Georgia"/>
             <w:noProof/>
           </w:rPr>
@@ -2871,7 +3018,7 @@
         </w:r>
         <w:r>
           <w:rPr>
-            <w:rStyle w:val="Lienhypertexte"/>
+            <w:rStyle w:val="Hyperlink"/>
             <w:rFonts w:ascii="Georgia" w:hAnsi="Georgia"/>
             <w:noProof/>
           </w:rPr>
@@ -2922,7 +3069,7 @@
             <w:noProof/>
             <w:webHidden/>
           </w:rPr>
-          <w:t>7</w:t>
+          <w:t>8</w:t>
         </w:r>
         <w:r>
           <w:rPr>
@@ -2936,7 +3083,7 @@
     </w:p>
     <w:p>
       <w:pPr>
-        <w:pStyle w:val="TM2"/>
+        <w:pStyle w:val="TOC2"/>
         <w:tabs>
           <w:tab w:val="left" w:pos="660"/>
           <w:tab w:val="right" w:leader="underscore" w:pos="9627"/>
@@ -2955,7 +3102,7 @@
       <w:hyperlink w:anchor="_Toc321984632" w:history="1">
         <w:r>
           <w:rPr>
-            <w:rStyle w:val="Lienhypertexte"/>
+            <w:rStyle w:val="Hyperlink"/>
             <w:rFonts w:ascii="Georgia" w:hAnsi="Georgia"/>
             <w:noProof/>
           </w:rPr>
@@ -2976,7 +3123,7 @@
         </w:r>
         <w:r>
           <w:rPr>
-            <w:rStyle w:val="Lienhypertexte"/>
+            <w:rStyle w:val="Hyperlink"/>
             <w:rFonts w:ascii="Georgia" w:hAnsi="Georgia"/>
             <w:noProof/>
           </w:rPr>
@@ -3041,7 +3188,7 @@
     </w:p>
     <w:p>
       <w:pPr>
-        <w:pStyle w:val="TM3"/>
+        <w:pStyle w:val="TOC3"/>
         <w:rPr>
           <w:rFonts w:ascii="Georgia" w:hAnsi="Georgia" w:cstheme="minorBidi"/>
           <w:noProof/>
@@ -3054,7 +3201,7 @@
       <w:hyperlink w:anchor="_Toc321984633" w:history="1">
         <w:r>
           <w:rPr>
-            <w:rStyle w:val="Lienhypertexte"/>
+            <w:rStyle w:val="Hyperlink"/>
             <w:rFonts w:ascii="Georgia" w:hAnsi="Georgia"/>
             <w:noProof/>
           </w:rPr>
@@ -3073,7 +3220,7 @@
         </w:r>
         <w:r>
           <w:rPr>
-            <w:rStyle w:val="Lienhypertexte"/>
+            <w:rStyle w:val="Hyperlink"/>
             <w:rFonts w:ascii="Georgia" w:hAnsi="Georgia"/>
             <w:noProof/>
           </w:rPr>
@@ -3138,7 +3285,7 @@
     </w:p>
     <w:p>
       <w:pPr>
-        <w:pStyle w:val="TM3"/>
+        <w:pStyle w:val="TOC3"/>
         <w:rPr>
           <w:rFonts w:ascii="Georgia" w:hAnsi="Georgia" w:cstheme="minorBidi"/>
           <w:noProof/>
@@ -3151,7 +3298,7 @@
       <w:hyperlink w:anchor="_Toc321984634" w:history="1">
         <w:r>
           <w:rPr>
-            <w:rStyle w:val="Lienhypertexte"/>
+            <w:rStyle w:val="Hyperlink"/>
             <w:rFonts w:ascii="Georgia" w:hAnsi="Georgia"/>
             <w:noProof/>
           </w:rPr>
@@ -3170,7 +3317,7 @@
         </w:r>
         <w:r>
           <w:rPr>
-            <w:rStyle w:val="Lienhypertexte"/>
+            <w:rStyle w:val="Hyperlink"/>
             <w:rFonts w:ascii="Georgia" w:hAnsi="Georgia"/>
             <w:noProof/>
           </w:rPr>
@@ -3235,7 +3382,7 @@
     </w:p>
     <w:p>
       <w:pPr>
-        <w:pStyle w:val="TM2"/>
+        <w:pStyle w:val="TOC2"/>
         <w:tabs>
           <w:tab w:val="left" w:pos="660"/>
           <w:tab w:val="right" w:leader="underscore" w:pos="9627"/>
@@ -3254,7 +3401,7 @@
       <w:hyperlink w:anchor="_Toc321984635" w:history="1">
         <w:r>
           <w:rPr>
-            <w:rStyle w:val="Lienhypertexte"/>
+            <w:rStyle w:val="Hyperlink"/>
             <w:rFonts w:ascii="Georgia" w:hAnsi="Georgia"/>
             <w:noProof/>
           </w:rPr>
@@ -3275,7 +3422,7 @@
         </w:r>
         <w:r>
           <w:rPr>
-            <w:rStyle w:val="Lienhypertexte"/>
+            <w:rStyle w:val="Hyperlink"/>
             <w:rFonts w:ascii="Georgia" w:hAnsi="Georgia"/>
             <w:noProof/>
           </w:rPr>
@@ -3340,7 +3487,7 @@
     </w:p>
     <w:p>
       <w:pPr>
-        <w:pStyle w:val="TM3"/>
+        <w:pStyle w:val="TOC3"/>
         <w:rPr>
           <w:rFonts w:ascii="Georgia" w:hAnsi="Georgia" w:cstheme="minorBidi"/>
           <w:noProof/>
@@ -3353,7 +3500,7 @@
       <w:hyperlink w:anchor="_Toc321984636" w:history="1">
         <w:r>
           <w:rPr>
-            <w:rStyle w:val="Lienhypertexte"/>
+            <w:rStyle w:val="Hyperlink"/>
             <w:rFonts w:ascii="Georgia" w:hAnsi="Georgia"/>
             <w:noProof/>
           </w:rPr>
@@ -3372,7 +3519,7 @@
         </w:r>
         <w:r>
           <w:rPr>
-            <w:rStyle w:val="Lienhypertexte"/>
+            <w:rStyle w:val="Hyperlink"/>
             <w:rFonts w:ascii="Georgia" w:hAnsi="Georgia"/>
             <w:noProof/>
           </w:rPr>
@@ -3437,7 +3584,7 @@
     </w:p>
     <w:p>
       <w:pPr>
-        <w:pStyle w:val="TM1"/>
+        <w:pStyle w:val="TOC1"/>
         <w:tabs>
           <w:tab w:val="left" w:pos="440"/>
           <w:tab w:val="right" w:leader="underscore" w:pos="9627"/>
@@ -3457,7 +3604,7 @@
       <w:hyperlink w:anchor="_Toc321984637" w:history="1">
         <w:r>
           <w:rPr>
-            <w:rStyle w:val="Lienhypertexte"/>
+            <w:rStyle w:val="Hyperlink"/>
             <w:rFonts w:ascii="Georgia" w:hAnsi="Georgia"/>
             <w:noProof/>
           </w:rPr>
@@ -3479,7 +3626,7 @@
         </w:r>
         <w:r>
           <w:rPr>
-            <w:rStyle w:val="Lienhypertexte"/>
+            <w:rStyle w:val="Hyperlink"/>
             <w:rFonts w:ascii="Georgia" w:hAnsi="Georgia"/>
             <w:noProof/>
           </w:rPr>
@@ -3544,7 +3691,7 @@
     </w:p>
     <w:p>
       <w:pPr>
-        <w:pStyle w:val="TM2"/>
+        <w:pStyle w:val="TOC2"/>
         <w:tabs>
           <w:tab w:val="left" w:pos="660"/>
           <w:tab w:val="right" w:leader="underscore" w:pos="9627"/>
@@ -3563,7 +3710,7 @@
       <w:hyperlink w:anchor="_Toc321984638" w:history="1">
         <w:r>
           <w:rPr>
-            <w:rStyle w:val="Lienhypertexte"/>
+            <w:rStyle w:val="Hyperlink"/>
             <w:rFonts w:ascii="Georgia" w:hAnsi="Georgia"/>
             <w:noProof/>
           </w:rPr>
@@ -3584,7 +3731,7 @@
         </w:r>
         <w:r>
           <w:rPr>
-            <w:rStyle w:val="Lienhypertexte"/>
+            <w:rStyle w:val="Hyperlink"/>
             <w:rFonts w:ascii="Georgia" w:hAnsi="Georgia"/>
             <w:noProof/>
           </w:rPr>
@@ -3649,7 +3796,7 @@
     </w:p>
     <w:p>
       <w:pPr>
-        <w:pStyle w:val="TM2"/>
+        <w:pStyle w:val="TOC2"/>
         <w:tabs>
           <w:tab w:val="left" w:pos="660"/>
           <w:tab w:val="right" w:leader="underscore" w:pos="9627"/>
@@ -3668,7 +3815,7 @@
       <w:hyperlink w:anchor="_Toc321984639" w:history="1">
         <w:r>
           <w:rPr>
-            <w:rStyle w:val="Lienhypertexte"/>
+            <w:rStyle w:val="Hyperlink"/>
             <w:rFonts w:ascii="Georgia" w:hAnsi="Georgia"/>
             <w:noProof/>
           </w:rPr>
@@ -3689,7 +3836,7 @@
         </w:r>
         <w:r>
           <w:rPr>
-            <w:rStyle w:val="Lienhypertexte"/>
+            <w:rStyle w:val="Hyperlink"/>
             <w:rFonts w:ascii="Georgia" w:hAnsi="Georgia"/>
             <w:noProof/>
           </w:rPr>
@@ -3754,7 +3901,7 @@
     </w:p>
     <w:p>
       <w:pPr>
-        <w:pStyle w:val="TM2"/>
+        <w:pStyle w:val="TOC2"/>
         <w:tabs>
           <w:tab w:val="left" w:pos="660"/>
           <w:tab w:val="right" w:leader="underscore" w:pos="9627"/>
@@ -3773,7 +3920,7 @@
       <w:hyperlink w:anchor="_Toc321984640" w:history="1">
         <w:r>
           <w:rPr>
-            <w:rStyle w:val="Lienhypertexte"/>
+            <w:rStyle w:val="Hyperlink"/>
             <w:rFonts w:ascii="Georgia" w:hAnsi="Georgia"/>
             <w:noProof/>
           </w:rPr>
@@ -3794,7 +3941,7 @@
         </w:r>
         <w:r>
           <w:rPr>
-            <w:rStyle w:val="Lienhypertexte"/>
+            <w:rStyle w:val="Hyperlink"/>
             <w:rFonts w:ascii="Georgia" w:hAnsi="Georgia"/>
             <w:noProof/>
           </w:rPr>
@@ -3859,7 +4006,7 @@
     </w:p>
     <w:p>
       <w:pPr>
-        <w:pStyle w:val="TM1"/>
+        <w:pStyle w:val="TOC1"/>
         <w:tabs>
           <w:tab w:val="left" w:pos="440"/>
           <w:tab w:val="right" w:leader="underscore" w:pos="9627"/>
@@ -3879,7 +4026,7 @@
       <w:hyperlink w:anchor="_Toc321984641" w:history="1">
         <w:r>
           <w:rPr>
-            <w:rStyle w:val="Lienhypertexte"/>
+            <w:rStyle w:val="Hyperlink"/>
             <w:rFonts w:ascii="Georgia" w:hAnsi="Georgia"/>
             <w:noProof/>
           </w:rPr>
@@ -3901,7 +4048,7 @@
         </w:r>
         <w:r>
           <w:rPr>
-            <w:rStyle w:val="Lienhypertexte"/>
+            <w:rStyle w:val="Hyperlink"/>
             <w:rFonts w:ascii="Georgia" w:hAnsi="Georgia"/>
             <w:noProof/>
           </w:rPr>
@@ -3985,23 +4132,23 @@
     </w:p>
     <w:p>
       <w:pPr>
-        <w:pStyle w:val="Titre1"/>
-      </w:pPr>
-      <w:bookmarkStart w:id="0" w:name="_Toc321984603"/>
+        <w:pStyle w:val="Heading1"/>
+      </w:pPr>
+      <w:bookmarkStart w:id="1" w:name="_Toc321984603"/>
       <w:r>
         <w:t>Analyse</w:t>
       </w:r>
-      <w:bookmarkEnd w:id="0"/>
-    </w:p>
-    <w:p>
-      <w:pPr>
-        <w:pStyle w:val="Titre2"/>
-      </w:pPr>
-      <w:bookmarkStart w:id="1" w:name="_Toc321984604"/>
+      <w:bookmarkEnd w:id="1"/>
+    </w:p>
+    <w:p>
+      <w:pPr>
+        <w:pStyle w:val="Heading2"/>
+      </w:pPr>
+      <w:bookmarkStart w:id="2" w:name="_Toc321984604"/>
       <w:r>
         <w:t>Concept de base</w:t>
       </w:r>
-      <w:bookmarkEnd w:id="1"/>
+      <w:bookmarkEnd w:id="2"/>
     </w:p>
     <w:p>
       <w:r>
@@ -4010,7 +4157,15 @@
     </w:p>
     <w:p>
       <w:r>
-        <w:t xml:space="preserve">Un des concepts repris de Drupal est le concept des modèles de pages. Je m’explique vous pouvez avoir différents </w:t>
+        <w:t xml:space="preserve">Un des concepts repris de </w:t>
+      </w:r>
+      <w:proofErr w:type="spellStart"/>
+      <w:r>
+        <w:t>Drupal</w:t>
+      </w:r>
+      <w:proofErr w:type="spellEnd"/>
+      <w:r>
+        <w:t xml:space="preserve"> est le concept des modèles de pages. Je m’explique vous pouvez avoir différents </w:t>
       </w:r>
       <w:r>
         <w:rPr>
@@ -4029,7 +4184,7 @@
     </w:p>
     <w:p>
       <w:pPr>
-        <w:pStyle w:val="Paragraphedeliste"/>
+        <w:pStyle w:val="ListParagraph"/>
         <w:numPr>
           <w:ilvl w:val="2"/>
           <w:numId w:val="16"/>
@@ -4041,7 +4196,7 @@
     </w:p>
     <w:p>
       <w:pPr>
-        <w:pStyle w:val="Paragraphedeliste"/>
+        <w:pStyle w:val="ListParagraph"/>
         <w:numPr>
           <w:ilvl w:val="3"/>
           <w:numId w:val="16"/>
@@ -4053,7 +4208,7 @@
     </w:p>
     <w:p>
       <w:pPr>
-        <w:pStyle w:val="Paragraphedeliste"/>
+        <w:pStyle w:val="ListParagraph"/>
         <w:numPr>
           <w:ilvl w:val="3"/>
           <w:numId w:val="16"/>
@@ -4065,7 +4220,7 @@
     </w:p>
     <w:p>
       <w:pPr>
-        <w:pStyle w:val="Paragraphedeliste"/>
+        <w:pStyle w:val="ListParagraph"/>
         <w:numPr>
           <w:ilvl w:val="3"/>
           <w:numId w:val="16"/>
@@ -4077,7 +4232,7 @@
     </w:p>
     <w:p>
       <w:pPr>
-        <w:pStyle w:val="Paragraphedeliste"/>
+        <w:pStyle w:val="ListParagraph"/>
         <w:numPr>
           <w:ilvl w:val="3"/>
           <w:numId w:val="16"/>
@@ -4089,7 +4244,7 @@
     </w:p>
     <w:p>
       <w:pPr>
-        <w:pStyle w:val="Paragraphedeliste"/>
+        <w:pStyle w:val="ListParagraph"/>
         <w:numPr>
           <w:ilvl w:val="3"/>
           <w:numId w:val="16"/>
@@ -4101,7 +4256,7 @@
     </w:p>
     <w:p>
       <w:pPr>
-        <w:pStyle w:val="Paragraphedeliste"/>
+        <w:pStyle w:val="ListParagraph"/>
         <w:numPr>
           <w:ilvl w:val="3"/>
           <w:numId w:val="16"/>
@@ -4113,7 +4268,7 @@
     </w:p>
     <w:p>
       <w:pPr>
-        <w:pStyle w:val="Paragraphedeliste"/>
+        <w:pStyle w:val="ListParagraph"/>
         <w:numPr>
           <w:ilvl w:val="4"/>
           <w:numId w:val="17"/>
@@ -4132,7 +4287,7 @@
     </w:p>
     <w:p>
       <w:pPr>
-        <w:pStyle w:val="Paragraphedeliste"/>
+        <w:pStyle w:val="ListParagraph"/>
         <w:numPr>
           <w:ilvl w:val="4"/>
           <w:numId w:val="17"/>
@@ -4145,7 +4300,7 @@
     </w:p>
     <w:p>
       <w:pPr>
-        <w:pStyle w:val="Paragraphedeliste"/>
+        <w:pStyle w:val="ListParagraph"/>
         <w:numPr>
           <w:ilvl w:val="4"/>
           <w:numId w:val="17"/>
@@ -4158,7 +4313,7 @@
     </w:p>
     <w:p>
       <w:pPr>
-        <w:pStyle w:val="Paragraphedeliste"/>
+        <w:pStyle w:val="ListParagraph"/>
         <w:numPr>
           <w:ilvl w:val="3"/>
           <w:numId w:val="16"/>
@@ -4170,7 +4325,7 @@
     </w:p>
     <w:p>
       <w:pPr>
-        <w:pStyle w:val="Paragraphedeliste"/>
+        <w:pStyle w:val="ListParagraph"/>
         <w:numPr>
           <w:ilvl w:val="3"/>
           <w:numId w:val="16"/>
@@ -4185,7 +4340,15 @@
         <w:ind w:left="1080"/>
       </w:pPr>
       <w:r>
-        <w:t>Ce site tournera aussi avec un moteur de templates, ce qui me forcera aussi d’une certaine manière à séparer un maximum les processus métiers de l’affichage.</w:t>
+        <w:t xml:space="preserve">Ce site tournera aussi avec un moteur de </w:t>
+      </w:r>
+      <w:proofErr w:type="spellStart"/>
+      <w:r>
+        <w:t>templates</w:t>
+      </w:r>
+      <w:proofErr w:type="spellEnd"/>
+      <w:r>
+        <w:t>, ce qui me forcera aussi d’une certaine manière à séparer un maximum les processus métiers de l’affichage.</w:t>
       </w:r>
     </w:p>
     <w:p>
@@ -4201,50 +4364,84 @@
         <w:ind w:left="1080"/>
       </w:pPr>
       <w:r>
-        <w:t>Le contenu doit être stocké dans une base de données, cependant la partie admin peut être stockée dans des fichiers.</w:t>
-      </w:r>
-    </w:p>
-    <w:p>
-      <w:pPr>
-        <w:pStyle w:val="Titre2"/>
-      </w:pPr>
-      <w:bookmarkStart w:id="2" w:name="_Toc321984605"/>
+        <w:t xml:space="preserve">Le contenu doit être stocké dans une base de données, cependant la partie </w:t>
+      </w:r>
+      <w:proofErr w:type="spellStart"/>
+      <w:r>
+        <w:t>admin</w:t>
+      </w:r>
+      <w:proofErr w:type="spellEnd"/>
+      <w:r>
+        <w:t xml:space="preserve"> peut être stockée dans des fichiers.</w:t>
+      </w:r>
+    </w:p>
+    <w:p>
+      <w:pPr>
+        <w:pStyle w:val="Heading2"/>
+      </w:pPr>
+      <w:bookmarkStart w:id="3" w:name="_Toc321984605"/>
+      <w:proofErr w:type="spellStart"/>
       <w:r>
         <w:t>Drupal</w:t>
       </w:r>
-      <w:bookmarkEnd w:id="2"/>
-    </w:p>
-    <w:p>
-      <w:pPr>
-        <w:pStyle w:val="Titre3"/>
-      </w:pPr>
-      <w:bookmarkStart w:id="3" w:name="_Toc321984606"/>
+      <w:bookmarkEnd w:id="3"/>
+      <w:proofErr w:type="spellEnd"/>
+    </w:p>
+    <w:p>
+      <w:pPr>
+        <w:pStyle w:val="Heading3"/>
+      </w:pPr>
+      <w:bookmarkStart w:id="4" w:name="_Toc321984606"/>
       <w:r>
         <w:t>Modèles</w:t>
       </w:r>
       <w:r>
         <w:t xml:space="preserve"> de documents</w:t>
       </w:r>
-      <w:bookmarkEnd w:id="3"/>
-    </w:p>
-    <w:p>
-      <w:r>
-        <w:t>Un concept très intéressant de Drupal, il permet de construire ces formulaires de saisie pour des types de pages que l’utilisateur défini. Ce qui offre une souplesse maximale à l’utilisateur.</w:t>
-      </w:r>
-    </w:p>
-    <w:p>
-      <w:pPr>
-        <w:pStyle w:val="Titre3"/>
-      </w:pPr>
-      <w:bookmarkStart w:id="4" w:name="_Toc321984607"/>
-      <w:r>
-        <w:t>Affichage via des "templates"</w:t>
-      </w:r>
       <w:bookmarkEnd w:id="4"/>
     </w:p>
     <w:p>
       <w:r>
-        <w:t>Le contenu est indépendant du contenant. Je m’explique on met en page des containers, puis on y injecte du contenu. Voici le procédé du templating.</w:t>
+        <w:t xml:space="preserve">Un concept très intéressant de </w:t>
+      </w:r>
+      <w:proofErr w:type="spellStart"/>
+      <w:r>
+        <w:t>Drupal</w:t>
+      </w:r>
+      <w:proofErr w:type="spellEnd"/>
+      <w:r>
+        <w:t>, il permet de construire ces formulaires de saisie pour des types de pages que l’utilisateur défini. Ce qui offre une souplesse maximale à l’utilisateur.</w:t>
+      </w:r>
+    </w:p>
+    <w:p>
+      <w:pPr>
+        <w:pStyle w:val="Heading3"/>
+      </w:pPr>
+      <w:bookmarkStart w:id="5" w:name="_Toc321984607"/>
+      <w:r>
+        <w:t>Affichage via des "</w:t>
+      </w:r>
+      <w:proofErr w:type="spellStart"/>
+      <w:r>
+        <w:t>templates</w:t>
+      </w:r>
+      <w:proofErr w:type="spellEnd"/>
+      <w:r>
+        <w:t>"</w:t>
+      </w:r>
+      <w:bookmarkEnd w:id="5"/>
+    </w:p>
+    <w:p>
+      <w:r>
+        <w:t xml:space="preserve">Le contenu est indépendant du contenant. Je m’explique on met en page des containers, puis on y injecte du contenu. Voici le procédé du </w:t>
+      </w:r>
+      <w:proofErr w:type="spellStart"/>
+      <w:r>
+        <w:t>templating</w:t>
+      </w:r>
+      <w:proofErr w:type="spellEnd"/>
+      <w:r>
+        <w:t>.</w:t>
       </w:r>
       <w:r>
         <w:t xml:space="preserve"> Ce qui implique que le contenu doit être structuré. Pour ce faire il existe plusieurs technologie mais le concept est important ont doit récupérer un tableau de données.</w:t>
@@ -4252,32 +4449,48 @@
     </w:p>
     <w:p>
       <w:pPr>
-        <w:pStyle w:val="Titre3"/>
-      </w:pPr>
-      <w:bookmarkStart w:id="5" w:name="_Toc321984608"/>
+        <w:pStyle w:val="Heading3"/>
+      </w:pPr>
+      <w:bookmarkStart w:id="6" w:name="_Toc321984608"/>
       <w:r>
         <w:t>Tout tient dans des catégories</w:t>
       </w:r>
-      <w:bookmarkEnd w:id="5"/>
-    </w:p>
-    <w:p>
-      <w:r>
-        <w:t>Dans Drupal un concept important est le concept de liens et d’organisation du contenu. On dit qu’il est fondé sur un principe de « taxonomie ». Ce concept est relativement compliqué mais il repose sur un système de classification avec des pondérations. Ce qui signifie concrètement qu’un contenu n’appartient pas à une page mais à une catégorie qui elle s’affiche indépendamment de la page. Ensuite il existe aussi une hiérarchie entre les différentes catégories.</w:t>
-      </w:r>
-    </w:p>
-    <w:p>
-      <w:pPr>
-        <w:pStyle w:val="Titre3"/>
-      </w:pPr>
-      <w:bookmarkStart w:id="6" w:name="_Toc321984609"/>
+      <w:bookmarkEnd w:id="6"/>
+    </w:p>
+    <w:p>
+      <w:r>
+        <w:t xml:space="preserve">Dans </w:t>
+      </w:r>
+      <w:proofErr w:type="spellStart"/>
+      <w:r>
+        <w:t>Drupal</w:t>
+      </w:r>
+      <w:proofErr w:type="spellEnd"/>
+      <w:r>
+        <w:t xml:space="preserve"> un concept important est le concept de liens et d’organisation du contenu. On dit qu’il est fondé sur un principe de « taxonomie ». Ce concept est relativement compliqué mais il repose sur un système de classification avec des pondérations. Ce qui signifie concrètement qu’un contenu n’appartient pas à une page mais à une catégorie qui elle s’affiche indépendamment de la page. Ensuite il existe aussi une hiérarchie entre les différentes catégories.</w:t>
+      </w:r>
+    </w:p>
+    <w:p>
+      <w:pPr>
+        <w:pStyle w:val="Heading3"/>
+      </w:pPr>
+      <w:bookmarkStart w:id="7" w:name="_Toc321984609"/>
       <w:r>
         <w:t>Console d'administration</w:t>
       </w:r>
-      <w:bookmarkEnd w:id="6"/>
-    </w:p>
-    <w:p>
-      <w:r>
-        <w:t>Il faut que je m’inspire pour ce projet de la console d’administration de Drupal. Qui pour moi est vraiment trop complexe pour mon projet mais me paraît cohérente dans son interface. De plus il faut que je me penche sur leur système de modèles.</w:t>
+      <w:bookmarkEnd w:id="7"/>
+    </w:p>
+    <w:p>
+      <w:r>
+        <w:t xml:space="preserve">Il faut que je m’inspire pour ce projet de la console d’administration de </w:t>
+      </w:r>
+      <w:proofErr w:type="spellStart"/>
+      <w:r>
+        <w:t>Drupal</w:t>
+      </w:r>
+      <w:proofErr w:type="spellEnd"/>
+      <w:r>
+        <w:t>. Qui pour moi est vraiment trop complexe pour mon projet mais me paraît cohérente dans son interface. De plus il faut que je me penche sur leur système de modèles.</w:t>
       </w:r>
       <w:r>
         <w:br w:type="page"/>
@@ -4285,14 +4498,14 @@
     </w:p>
     <w:p>
       <w:pPr>
-        <w:pStyle w:val="Titre3"/>
-      </w:pPr>
-      <w:bookmarkStart w:id="7" w:name="_Toc321984610"/>
+        <w:pStyle w:val="Heading3"/>
+      </w:pPr>
+      <w:bookmarkStart w:id="8" w:name="_Toc321984610"/>
       <w:r>
         <w:lastRenderedPageBreak/>
         <w:t>Expérience utilisateurs</w:t>
       </w:r>
-      <w:bookmarkEnd w:id="7"/>
+      <w:bookmarkEnd w:id="8"/>
     </w:p>
     <w:p>
       <w:r>
@@ -4301,83 +4514,175 @@
     </w:p>
     <w:p>
       <w:pPr>
-        <w:pStyle w:val="Titre2"/>
-      </w:pPr>
-      <w:bookmarkStart w:id="8" w:name="_Toc321984611"/>
+        <w:pStyle w:val="Heading2"/>
+      </w:pPr>
+      <w:bookmarkStart w:id="9" w:name="_Toc321984611"/>
+      <w:proofErr w:type="spellStart"/>
       <w:r>
         <w:t>Vivamea</w:t>
       </w:r>
-      <w:bookmarkEnd w:id="8"/>
-    </w:p>
-    <w:p>
-      <w:pPr>
-        <w:pStyle w:val="Titre3"/>
-      </w:pPr>
-      <w:bookmarkStart w:id="9" w:name="_Toc321984612"/>
+      <w:bookmarkEnd w:id="9"/>
+      <w:proofErr w:type="spellEnd"/>
+    </w:p>
+    <w:p>
+      <w:pPr>
+        <w:pStyle w:val="Heading3"/>
+      </w:pPr>
+      <w:bookmarkStart w:id="10" w:name="_Toc321984612"/>
       <w:r>
         <w:t>Logique d'affichage</w:t>
       </w:r>
-      <w:bookmarkEnd w:id="9"/>
-    </w:p>
-    <w:p>
-      <w:r>
-        <w:t>La logique d’affichage de Vivamea repose entièrement sur le moteur de template Smarty. Etant donné que je l’ai déjà utilisé dans la maintenance de Vivamea, j’ai opté pour ce moteur. De plus après quelles que recherches sur Internet il est vraiment bien positionné. Il permet de gérer le cach, et surtout de séparer la logique métier de l’affichage.</w:t>
-      </w:r>
-    </w:p>
-    <w:p>
-      <w:pPr>
-        <w:pStyle w:val="Titre3"/>
-      </w:pPr>
-      <w:bookmarkStart w:id="10" w:name="_Toc321984613"/>
+      <w:bookmarkEnd w:id="10"/>
+    </w:p>
+    <w:p>
+      <w:r>
+        <w:t xml:space="preserve">La logique d’affichage de </w:t>
+      </w:r>
+      <w:proofErr w:type="spellStart"/>
+      <w:r>
+        <w:t>Vivamea</w:t>
+      </w:r>
+      <w:proofErr w:type="spellEnd"/>
+      <w:r>
+        <w:t xml:space="preserve"> repose entièrement sur le moteur de </w:t>
+      </w:r>
+      <w:proofErr w:type="spellStart"/>
+      <w:r>
+        <w:t>template</w:t>
+      </w:r>
+      <w:proofErr w:type="spellEnd"/>
+      <w:r>
+        <w:t xml:space="preserve"> </w:t>
+      </w:r>
+      <w:proofErr w:type="spellStart"/>
+      <w:r>
+        <w:t>Smarty</w:t>
+      </w:r>
+      <w:proofErr w:type="spellEnd"/>
+      <w:r>
+        <w:t xml:space="preserve">. Etant donné que je l’ai déjà utilisé dans la maintenance de </w:t>
+      </w:r>
+      <w:proofErr w:type="spellStart"/>
+      <w:r>
+        <w:t>Vivamea</w:t>
+      </w:r>
+      <w:proofErr w:type="spellEnd"/>
+      <w:r>
+        <w:t xml:space="preserve">, j’ai opté pour ce moteur. De plus après quelles que recherches sur Internet il est vraiment bien positionné. Il permet de gérer le </w:t>
+      </w:r>
+      <w:proofErr w:type="spellStart"/>
+      <w:r>
+        <w:t>cach</w:t>
+      </w:r>
+      <w:proofErr w:type="spellEnd"/>
+      <w:r>
+        <w:t xml:space="preserve">, et surtout de séparer </w:t>
+      </w:r>
+      <w:proofErr w:type="gramStart"/>
+      <w:r>
+        <w:t>la</w:t>
+      </w:r>
+      <w:proofErr w:type="gramEnd"/>
+      <w:r>
+        <w:t xml:space="preserve"> logique métier de l’affichage.</w:t>
+      </w:r>
+    </w:p>
+    <w:p>
+      <w:pPr>
+        <w:pStyle w:val="Heading3"/>
+      </w:pPr>
+      <w:bookmarkStart w:id="11" w:name="_Toc321984613"/>
       <w:r>
         <w:t>Procédé Commercial</w:t>
       </w:r>
-      <w:bookmarkEnd w:id="10"/>
-    </w:p>
-    <w:p>
-      <w:r>
-        <w:t>Chez Vivaema, j’ai pu aussi voir comment il fallait découper son affichage afin d’offrir des zones d’affichage supplémentaires pour des publicités par exemple.</w:t>
-      </w:r>
-    </w:p>
-    <w:p>
-      <w:r>
-        <w:t>Le principe de White Labels, c’est-à-dire de pouvoir modifier le layout d’un site sans en changer l’intelligence, permet de faire des partenariats commerciaux.</w:t>
-      </w:r>
-    </w:p>
-    <w:p>
-      <w:pPr>
-        <w:pStyle w:val="Titre2"/>
-      </w:pPr>
-      <w:bookmarkStart w:id="11" w:name="_Toc321984614"/>
+      <w:bookmarkEnd w:id="11"/>
+    </w:p>
+    <w:p>
+      <w:r>
+        <w:t xml:space="preserve">Chez </w:t>
+      </w:r>
+      <w:proofErr w:type="spellStart"/>
+      <w:r>
+        <w:t>Vivaema</w:t>
+      </w:r>
+      <w:proofErr w:type="spellEnd"/>
+      <w:r>
+        <w:t>, j’ai pu aussi voir comment il fallait découper son affichage afin d’offrir des zones d’affichage supplémentaires pour des publicités par exemple.</w:t>
+      </w:r>
+    </w:p>
+    <w:p>
+      <w:r>
+        <w:t xml:space="preserve">Le principe de White Labels, c’est-à-dire de pouvoir modifier le </w:t>
+      </w:r>
+      <w:proofErr w:type="spellStart"/>
+      <w:r>
+        <w:t>layout</w:t>
+      </w:r>
+      <w:proofErr w:type="spellEnd"/>
+      <w:r>
+        <w:t xml:space="preserve"> d’un site sans en changer l’intelligence, permet de faire des partenariats commerciaux.</w:t>
+      </w:r>
+    </w:p>
+    <w:p>
+      <w:pPr>
+        <w:pStyle w:val="Heading2"/>
+      </w:pPr>
+      <w:bookmarkStart w:id="12" w:name="_Toc321984614"/>
       <w:r>
         <w:t>Partis pris</w:t>
       </w:r>
-      <w:bookmarkEnd w:id="11"/>
-    </w:p>
-    <w:p>
-      <w:pPr>
-        <w:pStyle w:val="Titre3"/>
-      </w:pPr>
-      <w:bookmarkStart w:id="12" w:name="_Toc321984615"/>
-      <w:r>
-        <w:t>Librairie JS: JQuery</w:t>
-      </w:r>
       <w:bookmarkEnd w:id="12"/>
     </w:p>
     <w:p>
-      <w:r>
-        <w:t>Pour la librairie JavaScript je vais opter pour JQuery, elle est très bien documentée, me paraît parfaitement adaptée et une grosse communauté utilise cette librairie. Ce qui signifie que les informations se trouveront plus facilement.</w:t>
-      </w:r>
-    </w:p>
-    <w:p>
-      <w:pPr>
-        <w:pStyle w:val="Titre3"/>
-      </w:pPr>
-      <w:bookmarkStart w:id="13" w:name="_Toc321984616"/>
-      <w:r>
-        <w:t>Moteur de template PHP: Smarty</w:t>
+      <w:pPr>
+        <w:pStyle w:val="Heading3"/>
+      </w:pPr>
+      <w:bookmarkStart w:id="13" w:name="_Toc321984615"/>
+      <w:r>
+        <w:t xml:space="preserve">Librairie JS: </w:t>
+      </w:r>
+      <w:proofErr w:type="spellStart"/>
+      <w:r>
+        <w:t>JQuery</w:t>
       </w:r>
       <w:bookmarkEnd w:id="13"/>
+      <w:proofErr w:type="spellEnd"/>
+    </w:p>
+    <w:p>
+      <w:r>
+        <w:t xml:space="preserve">Pour la librairie JavaScript je vais opter pour </w:t>
+      </w:r>
+      <w:proofErr w:type="spellStart"/>
+      <w:r>
+        <w:t>JQuery</w:t>
+      </w:r>
+      <w:proofErr w:type="spellEnd"/>
+      <w:r>
+        <w:t>, elle est très bien documentée, me paraît parfaitement adaptée et une grosse communauté utilise cette librairie. Ce qui signifie que les informations se trouveront plus facilement.</w:t>
+      </w:r>
+    </w:p>
+    <w:p>
+      <w:pPr>
+        <w:pStyle w:val="Heading3"/>
+      </w:pPr>
+      <w:bookmarkStart w:id="14" w:name="_Toc321984616"/>
+      <w:r>
+        <w:t xml:space="preserve">Moteur de </w:t>
+      </w:r>
+      <w:proofErr w:type="spellStart"/>
+      <w:r>
+        <w:t>template</w:t>
+      </w:r>
+      <w:proofErr w:type="spellEnd"/>
+      <w:r>
+        <w:t xml:space="preserve"> PHP: </w:t>
+      </w:r>
+      <w:proofErr w:type="spellStart"/>
+      <w:r>
+        <w:t>Smarty</w:t>
+      </w:r>
+      <w:bookmarkEnd w:id="14"/>
+      <w:proofErr w:type="spellEnd"/>
     </w:p>
     <w:p>
       <w:r>
@@ -4386,13 +4691,21 @@
     </w:p>
     <w:p>
       <w:pPr>
-        <w:pStyle w:val="Titre3"/>
-      </w:pPr>
-      <w:bookmarkStart w:id="14" w:name="_Toc321984617"/>
-      <w:r>
-        <w:t>Contenus stockés dans du MySql: JSON</w:t>
-      </w:r>
-      <w:bookmarkEnd w:id="14"/>
+        <w:pStyle w:val="Heading3"/>
+      </w:pPr>
+      <w:bookmarkStart w:id="15" w:name="_Toc321984617"/>
+      <w:r>
+        <w:t xml:space="preserve">Contenus stockés dans du </w:t>
+      </w:r>
+      <w:proofErr w:type="spellStart"/>
+      <w:r>
+        <w:t>MySql</w:t>
+      </w:r>
+      <w:proofErr w:type="spellEnd"/>
+      <w:r>
+        <w:t>: JSON</w:t>
+      </w:r>
+      <w:bookmarkEnd w:id="15"/>
     </w:p>
     <w:p>
       <w:r>
@@ -4404,7 +4717,7 @@
     </w:p>
     <w:p>
       <w:pPr>
-        <w:pStyle w:val="Titre4"/>
+        <w:pStyle w:val="Heading4"/>
         <w:numPr>
           <w:ilvl w:val="0"/>
           <w:numId w:val="0"/>
@@ -4422,7 +4735,7 @@
     </w:p>
     <w:p>
       <w:pPr>
-        <w:pStyle w:val="Titre4"/>
+        <w:pStyle w:val="Heading4"/>
         <w:numPr>
           <w:ilvl w:val="0"/>
           <w:numId w:val="0"/>
@@ -4434,13 +4747,18 @@
       </w:r>
     </w:p>
     <w:p>
-      <w:r>
-        <w:t>Javascript prend en charge nativement les objets JSON et PHP les transforment en tableaux PHP sans aucuns soucis.</w:t>
-      </w:r>
-    </w:p>
-    <w:p>
-      <w:pPr>
-        <w:pStyle w:val="Titre4"/>
+      <w:proofErr w:type="spellStart"/>
+      <w:r>
+        <w:t>Javascript</w:t>
+      </w:r>
+      <w:proofErr w:type="spellEnd"/>
+      <w:r>
+        <w:t xml:space="preserve"> prend en charge nativement les objets JSON et PHP les transforment en tableaux PHP sans aucuns soucis.</w:t>
+      </w:r>
+    </w:p>
+    <w:p>
+      <w:pPr>
+        <w:pStyle w:val="Heading4"/>
         <w:numPr>
           <w:ilvl w:val="0"/>
           <w:numId w:val="0"/>
@@ -4453,12 +4771,20 @@
     </w:p>
     <w:p>
       <w:r>
-        <w:t>C’est un format qui a le vent en poupe. On parle maintenant de base NoSQL, ces bases qui seraient l’avenir (Google et Facebook entre autre ne travaillent pratiquement qu’avec ces systèmes) intègrent aussi nativement le JSON.</w:t>
-      </w:r>
-    </w:p>
-    <w:p>
-      <w:pPr>
-        <w:pStyle w:val="Titre4"/>
+        <w:t xml:space="preserve">C’est un format qui a le vent en poupe. On parle maintenant de base </w:t>
+      </w:r>
+      <w:proofErr w:type="spellStart"/>
+      <w:r>
+        <w:t>NoSQL</w:t>
+      </w:r>
+      <w:proofErr w:type="spellEnd"/>
+      <w:r>
+        <w:t>, ces bases qui seraient l’avenir (Google et Facebook entre autre ne travaillent pratiquement qu’avec ces systèmes) intègrent aussi nativement le JSON.</w:t>
+      </w:r>
+    </w:p>
+    <w:p>
+      <w:pPr>
+        <w:pStyle w:val="Heading4"/>
         <w:numPr>
           <w:ilvl w:val="0"/>
           <w:numId w:val="0"/>
@@ -4486,14 +4812,14 @@
     </w:p>
     <w:p>
       <w:pPr>
-        <w:pStyle w:val="Titre3"/>
-      </w:pPr>
-      <w:bookmarkStart w:id="15" w:name="_Toc321984618"/>
+        <w:pStyle w:val="Heading3"/>
+      </w:pPr>
+      <w:bookmarkStart w:id="16" w:name="_Toc321984618"/>
       <w:r>
         <w:lastRenderedPageBreak/>
         <w:t>Accès aux données: PDO</w:t>
       </w:r>
-      <w:bookmarkEnd w:id="15"/>
+      <w:bookmarkEnd w:id="16"/>
     </w:p>
     <w:p>
       <w:r>
@@ -4510,57 +4836,86 @@
     </w:p>
     <w:p>
       <w:pPr>
-        <w:pStyle w:val="Titre3"/>
-      </w:pPr>
-      <w:bookmarkStart w:id="16" w:name="_Toc321984619"/>
-      <w:r>
-        <w:t>Versionning: Totoise SVN &amp; Code.Google.com</w:t>
-      </w:r>
-      <w:bookmarkEnd w:id="16"/>
-    </w:p>
-    <w:p>
-      <w:r>
-        <w:t>Durant le projet toutes les évolutions seront commitées. Ce qui permet d’avoir des versions et de revenir sur des changements le cas échéant.</w:t>
-      </w:r>
-    </w:p>
-    <w:p>
-      <w:r>
-        <w:t>Comme Repository en ligne j’ai choisi Google Code, qui m’offre un serveur SVN en line gratuitement… enfin à voir.</w:t>
-      </w:r>
-    </w:p>
-    <w:p>
-      <w:pPr>
-        <w:pStyle w:val="Titre1"/>
-      </w:pPr>
-      <w:bookmarkStart w:id="17" w:name="_Toc321984620"/>
+        <w:pStyle w:val="Heading3"/>
+      </w:pPr>
+      <w:bookmarkStart w:id="17" w:name="_Toc321984619"/>
+      <w:proofErr w:type="spellStart"/>
+      <w:r>
+        <w:t>Versionning</w:t>
+      </w:r>
+      <w:proofErr w:type="spellEnd"/>
+      <w:r>
+        <w:t xml:space="preserve">: </w:t>
+      </w:r>
+      <w:proofErr w:type="spellStart"/>
+      <w:r>
+        <w:t>Totoise</w:t>
+      </w:r>
+      <w:proofErr w:type="spellEnd"/>
+      <w:r>
+        <w:t xml:space="preserve"> SVN &amp; Code.Google.com</w:t>
+      </w:r>
+      <w:bookmarkEnd w:id="17"/>
+    </w:p>
+    <w:p>
+      <w:r>
+        <w:t xml:space="preserve">Durant le projet toutes les évolutions seront </w:t>
+      </w:r>
+      <w:proofErr w:type="spellStart"/>
+      <w:r>
+        <w:t>commitées</w:t>
+      </w:r>
+      <w:proofErr w:type="spellEnd"/>
+      <w:r>
+        <w:t>. Ce qui permet d’avoir des versions et de revenir sur des changements le cas échéant.</w:t>
+      </w:r>
+    </w:p>
+    <w:p>
+      <w:r>
+        <w:t xml:space="preserve">Comme </w:t>
+      </w:r>
+      <w:proofErr w:type="spellStart"/>
+      <w:r>
+        <w:t>Repository</w:t>
+      </w:r>
+      <w:proofErr w:type="spellEnd"/>
+      <w:r>
+        <w:t xml:space="preserve"> en ligne j’ai choisi Google Code, qui m’offre un serveur SVN en line gratuitement… enfin à voir.</w:t>
+      </w:r>
+    </w:p>
+    <w:p>
+      <w:pPr>
+        <w:pStyle w:val="Heading1"/>
+      </w:pPr>
+      <w:bookmarkStart w:id="18" w:name="_Toc321984620"/>
       <w:r>
         <w:t>Conception</w:t>
       </w:r>
-      <w:bookmarkEnd w:id="17"/>
-    </w:p>
-    <w:p>
-      <w:pPr>
-        <w:pStyle w:val="Titre2"/>
-      </w:pPr>
-      <w:bookmarkStart w:id="18" w:name="_Toc321984621"/>
+      <w:bookmarkEnd w:id="18"/>
+    </w:p>
+    <w:p>
+      <w:pPr>
+        <w:pStyle w:val="Heading2"/>
+      </w:pPr>
+      <w:bookmarkStart w:id="19" w:name="_Toc321984621"/>
       <w:r>
         <w:t>Intelligence d'affichage</w:t>
       </w:r>
-      <w:bookmarkEnd w:id="18"/>
-    </w:p>
-    <w:p>
-      <w:pPr>
-        <w:pStyle w:val="Titre3"/>
-      </w:pPr>
-      <w:bookmarkStart w:id="19" w:name="_Toc321984622"/>
+      <w:bookmarkEnd w:id="19"/>
+    </w:p>
+    <w:p>
+      <w:pPr>
+        <w:pStyle w:val="Heading3"/>
+      </w:pPr>
+      <w:bookmarkStart w:id="20" w:name="_Toc321984622"/>
       <w:r>
         <w:t>Ce que nous voulons</w:t>
       </w:r>
-      <w:bookmarkEnd w:id="19"/>
-    </w:p>
-    <w:p>
-      <w:pPr>
-        <w:pStyle w:val="Paragraphedeliste"/>
+      <w:bookmarkEnd w:id="20"/>
+    </w:p>
+    <w:p>
+      <w:pPr>
+        <w:pStyle w:val="ListParagraph"/>
         <w:numPr>
           <w:ilvl w:val="2"/>
           <w:numId w:val="22"/>
@@ -4573,7 +4928,7 @@
     </w:p>
     <w:p>
       <w:pPr>
-        <w:pStyle w:val="Paragraphedeliste"/>
+        <w:pStyle w:val="ListParagraph"/>
         <w:numPr>
           <w:ilvl w:val="2"/>
           <w:numId w:val="22"/>
@@ -4586,7 +4941,7 @@
     </w:p>
     <w:p>
       <w:pPr>
-        <w:pStyle w:val="Paragraphedeliste"/>
+        <w:pStyle w:val="ListParagraph"/>
         <w:numPr>
           <w:ilvl w:val="2"/>
           <w:numId w:val="22"/>
@@ -4599,7 +4954,7 @@
     </w:p>
     <w:p>
       <w:pPr>
-        <w:pStyle w:val="Paragraphedeliste"/>
+        <w:pStyle w:val="ListParagraph"/>
         <w:numPr>
           <w:ilvl w:val="4"/>
           <w:numId w:val="21"/>
@@ -4612,7 +4967,7 @@
     </w:p>
     <w:p>
       <w:pPr>
-        <w:pStyle w:val="Paragraphedeliste"/>
+        <w:pStyle w:val="ListParagraph"/>
         <w:numPr>
           <w:ilvl w:val="4"/>
           <w:numId w:val="21"/>
@@ -4620,12 +4975,44 @@
         <w:ind w:left="2268"/>
       </w:pPr>
       <w:r>
-        <w:t>Un formulaire, composé de champs (texte, textarea, password, select, checkbox, radios, bouton et autres reset ou submit.</w:t>
-      </w:r>
-    </w:p>
-    <w:p>
-      <w:pPr>
-        <w:pStyle w:val="Paragraphedeliste"/>
+        <w:t xml:space="preserve">Un formulaire, composé de champs (texte, </w:t>
+      </w:r>
+      <w:proofErr w:type="spellStart"/>
+      <w:r>
+        <w:t>textarea</w:t>
+      </w:r>
+      <w:proofErr w:type="spellEnd"/>
+      <w:r>
+        <w:t xml:space="preserve">, </w:t>
+      </w:r>
+      <w:proofErr w:type="spellStart"/>
+      <w:r>
+        <w:t>password</w:t>
+      </w:r>
+      <w:proofErr w:type="spellEnd"/>
+      <w:r>
+        <w:t xml:space="preserve">, select, </w:t>
+      </w:r>
+      <w:proofErr w:type="spellStart"/>
+      <w:r>
+        <w:t>checkbox</w:t>
+      </w:r>
+      <w:proofErr w:type="spellEnd"/>
+      <w:r>
+        <w:t xml:space="preserve">, radios, bouton et autres reset ou </w:t>
+      </w:r>
+      <w:proofErr w:type="spellStart"/>
+      <w:r>
+        <w:t>submit</w:t>
+      </w:r>
+      <w:proofErr w:type="spellEnd"/>
+      <w:r>
+        <w:t>.</w:t>
+      </w:r>
+    </w:p>
+    <w:p>
+      <w:pPr>
+        <w:pStyle w:val="ListParagraph"/>
         <w:numPr>
           <w:ilvl w:val="4"/>
           <w:numId w:val="21"/>
@@ -4638,7 +5025,7 @@
     </w:p>
     <w:p>
       <w:pPr>
-        <w:pStyle w:val="Paragraphedeliste"/>
+        <w:pStyle w:val="ListParagraph"/>
         <w:numPr>
           <w:ilvl w:val="4"/>
           <w:numId w:val="21"/>
@@ -4651,7 +5038,7 @@
     </w:p>
     <w:p>
       <w:pPr>
-        <w:pStyle w:val="Paragraphedeliste"/>
+        <w:pStyle w:val="ListParagraph"/>
         <w:numPr>
           <w:ilvl w:val="2"/>
           <w:numId w:val="22"/>
@@ -4664,9 +5051,9 @@
     </w:p>
     <w:p>
       <w:pPr>
-        <w:pStyle w:val="Titre3"/>
-      </w:pPr>
-      <w:bookmarkStart w:id="20" w:name="_Toc321984623"/>
+        <w:pStyle w:val="Heading3"/>
+      </w:pPr>
+      <w:bookmarkStart w:id="21" w:name="_Toc321984623"/>
       <w:r>
         <w:rPr>
           <w:noProof/>
@@ -4738,14 +5125,14 @@
       <w:r>
         <w:t>Squelette de base du site</w:t>
       </w:r>
-      <w:bookmarkEnd w:id="20"/>
+      <w:bookmarkEnd w:id="21"/>
       <w:r>
         <w:br w:type="page"/>
       </w:r>
     </w:p>
     <w:p>
       <w:pPr>
-        <w:pStyle w:val="Titre4"/>
+        <w:pStyle w:val="Heading4"/>
       </w:pPr>
       <w:r>
         <w:rPr>
@@ -4883,7 +5270,7 @@
     </w:p>
     <w:p>
       <w:pPr>
-        <w:pStyle w:val="Titre4"/>
+        <w:pStyle w:val="Heading4"/>
       </w:pPr>
       <w:r>
         <w:rPr>
@@ -4960,7 +5347,7 @@
     <w:p/>
     <w:p>
       <w:pPr>
-        <w:pStyle w:val="Titre4"/>
+        <w:pStyle w:val="Heading4"/>
       </w:pPr>
       <w:r>
         <w:t>Type Formulaire</w:t>
@@ -4969,7 +5356,7 @@
     <w:p/>
     <w:p>
       <w:pPr>
-        <w:pStyle w:val="Titre5"/>
+        <w:pStyle w:val="Heading5"/>
         <w:tabs>
           <w:tab w:val="left" w:pos="2552"/>
         </w:tabs>
@@ -4985,15 +5372,20 @@
     </w:p>
     <w:p>
       <w:pPr>
-        <w:pStyle w:val="Titre5"/>
+        <w:pStyle w:val="Heading5"/>
         <w:tabs>
           <w:tab w:val="left" w:pos="2552"/>
         </w:tabs>
       </w:pPr>
       <w:r>
         <w:lastRenderedPageBreak/>
-        <w:t>Type checkbox</w:t>
-      </w:r>
+        <w:t xml:space="preserve">Type </w:t>
+      </w:r>
+      <w:proofErr w:type="spellStart"/>
+      <w:r>
+        <w:t>checkbox</w:t>
+      </w:r>
+      <w:proofErr w:type="spellEnd"/>
     </w:p>
     <w:p>
       <w:pPr>
@@ -5002,7 +5394,7 @@
     </w:p>
     <w:p>
       <w:pPr>
-        <w:pStyle w:val="Titre5"/>
+        <w:pStyle w:val="Heading5"/>
         <w:tabs>
           <w:tab w:val="left" w:pos="2552"/>
         </w:tabs>
@@ -5018,7 +5410,7 @@
     </w:p>
     <w:p>
       <w:pPr>
-        <w:pStyle w:val="Titre5"/>
+        <w:pStyle w:val="Heading5"/>
         <w:tabs>
           <w:tab w:val="left" w:pos="2552"/>
         </w:tabs>
@@ -5034,14 +5426,19 @@
     </w:p>
     <w:p>
       <w:pPr>
-        <w:pStyle w:val="Titre5"/>
+        <w:pStyle w:val="Heading5"/>
         <w:tabs>
           <w:tab w:val="left" w:pos="2552"/>
         </w:tabs>
       </w:pPr>
       <w:r>
-        <w:t>Type textarea</w:t>
-      </w:r>
+        <w:t xml:space="preserve">Type </w:t>
+      </w:r>
+      <w:proofErr w:type="spellStart"/>
+      <w:r>
+        <w:t>textarea</w:t>
+      </w:r>
+      <w:proofErr w:type="spellEnd"/>
     </w:p>
     <w:p>
       <w:pPr>
@@ -5050,7 +5447,7 @@
     </w:p>
     <w:p>
       <w:pPr>
-        <w:pStyle w:val="Titre5"/>
+        <w:pStyle w:val="Heading5"/>
         <w:tabs>
           <w:tab w:val="left" w:pos="2552"/>
         </w:tabs>
@@ -5066,7 +5463,7 @@
     </w:p>
     <w:p>
       <w:pPr>
-        <w:pStyle w:val="Titre4"/>
+        <w:pStyle w:val="Heading4"/>
       </w:pPr>
       <w:r>
         <w:t>Type Matrice</w:t>
@@ -5075,7 +5472,7 @@
     <w:p/>
     <w:p>
       <w:pPr>
-        <w:pStyle w:val="Titre4"/>
+        <w:pStyle w:val="Heading4"/>
       </w:pPr>
       <w:r>
         <w:t>Type Menu</w:t>
@@ -5084,16 +5481,21 @@
     <w:p/>
     <w:p>
       <w:pPr>
-        <w:pStyle w:val="Titre4"/>
-      </w:pPr>
-      <w:r>
-        <w:t>Theming – gestion des thèmes</w:t>
+        <w:pStyle w:val="Heading4"/>
+      </w:pPr>
+      <w:proofErr w:type="spellStart"/>
+      <w:r>
+        <w:t>Theming</w:t>
+      </w:r>
+      <w:proofErr w:type="spellEnd"/>
+      <w:r>
+        <w:t xml:space="preserve"> – gestion des thèmes</w:t>
       </w:r>
     </w:p>
     <w:p/>
     <w:p>
       <w:pPr>
-        <w:pStyle w:val="Titre4"/>
+        <w:pStyle w:val="Heading4"/>
       </w:pPr>
       <w:r>
         <w:t>Classique</w:t>
@@ -5102,10 +5504,15 @@
     <w:p/>
     <w:p>
       <w:pPr>
-        <w:pStyle w:val="Titre4"/>
-      </w:pPr>
-      <w:r>
-        <w:t xml:space="preserve">Tradiluxe </w:t>
+        <w:pStyle w:val="Heading4"/>
+      </w:pPr>
+      <w:proofErr w:type="spellStart"/>
+      <w:r>
+        <w:t>Tradiluxe</w:t>
+      </w:r>
+      <w:proofErr w:type="spellEnd"/>
+      <w:r>
+        <w:t xml:space="preserve"> </w:t>
       </w:r>
       <w:r>
         <w:t>à venir</w:t>
@@ -5114,7 +5521,7 @@
     <w:p/>
     <w:p>
       <w:pPr>
-        <w:pStyle w:val="Titre4"/>
+        <w:pStyle w:val="Heading4"/>
       </w:pPr>
       <w:r>
         <w:t>Arborescence</w:t>
@@ -5123,52 +5530,52 @@
     <w:p/>
     <w:p>
       <w:pPr>
-        <w:pStyle w:val="Titre2"/>
-      </w:pPr>
-      <w:bookmarkStart w:id="21" w:name="_Toc321984624"/>
+        <w:pStyle w:val="Heading2"/>
+      </w:pPr>
+      <w:bookmarkStart w:id="22" w:name="_Toc321984624"/>
       <w:r>
         <w:t>Conception de la BDD</w:t>
       </w:r>
-      <w:bookmarkEnd w:id="21"/>
-    </w:p>
-    <w:p>
-      <w:pPr>
-        <w:pStyle w:val="Titre3"/>
-      </w:pPr>
-      <w:bookmarkStart w:id="22" w:name="_Toc321984625"/>
+      <w:bookmarkEnd w:id="22"/>
+    </w:p>
+    <w:p>
+      <w:pPr>
+        <w:pStyle w:val="Heading3"/>
+      </w:pPr>
+      <w:bookmarkStart w:id="23" w:name="_Toc321984625"/>
       <w:r>
         <w:t>MCD</w:t>
       </w:r>
-      <w:bookmarkEnd w:id="22"/>
+      <w:bookmarkEnd w:id="23"/>
     </w:p>
     <w:p/>
     <w:p>
       <w:pPr>
-        <w:pStyle w:val="Titre3"/>
-      </w:pPr>
-      <w:bookmarkStart w:id="23" w:name="_Toc321984626"/>
+        <w:pStyle w:val="Heading3"/>
+      </w:pPr>
+      <w:bookmarkStart w:id="24" w:name="_Toc321984626"/>
       <w:r>
         <w:t>Raisonnements intermédiaires</w:t>
       </w:r>
-      <w:bookmarkEnd w:id="23"/>
+      <w:bookmarkEnd w:id="24"/>
     </w:p>
     <w:p/>
     <w:p>
       <w:pPr>
-        <w:pStyle w:val="Titre3"/>
-      </w:pPr>
-      <w:bookmarkStart w:id="24" w:name="_Toc321984627"/>
+        <w:pStyle w:val="Heading3"/>
+      </w:pPr>
+      <w:bookmarkStart w:id="25" w:name="_Toc321984627"/>
       <w:r>
         <w:t>MLD</w:t>
       </w:r>
-      <w:bookmarkEnd w:id="24"/>
+      <w:bookmarkEnd w:id="25"/>
     </w:p>
     <w:p/>
     <w:p>
       <w:pPr>
-        <w:pStyle w:val="Titre2"/>
-      </w:pPr>
-      <w:bookmarkStart w:id="25" w:name="_Toc321984628"/>
+        <w:pStyle w:val="Heading2"/>
+      </w:pPr>
+      <w:bookmarkStart w:id="26" w:name="_Toc321984628"/>
       <w:r>
         <w:t xml:space="preserve">Quels que </w:t>
       </w:r>
@@ -5178,64 +5585,85 @@
       <w:r>
         <w:t xml:space="preserve"> de traitements</w:t>
       </w:r>
-      <w:bookmarkEnd w:id="25"/>
-    </w:p>
-    <w:p>
-      <w:pPr>
-        <w:pStyle w:val="Titre3"/>
-      </w:pPr>
-      <w:bookmarkStart w:id="26" w:name="_Toc321984629"/>
+      <w:bookmarkEnd w:id="26"/>
+    </w:p>
+    <w:p>
+      <w:pPr>
+        <w:pStyle w:val="Heading3"/>
+      </w:pPr>
+      <w:bookmarkStart w:id="27" w:name="_Toc321984629"/>
+      <w:r>
+        <w:t>Ajout d’une catégorie</w:t>
+      </w:r>
+    </w:p>
+    <w:p>
+      <w:r>
+        <w:t>Il faudra gérer le regroupement d’affichage si nécessaire</w:t>
+      </w:r>
+      <w:proofErr w:type="gramStart"/>
+      <w:r>
+        <w:t>…(</w:t>
+      </w:r>
+      <w:proofErr w:type="gramEnd"/>
+      <w:r>
+        <w:t>liste/matrice =&gt; max par page…)</w:t>
+      </w:r>
+    </w:p>
+    <w:p>
+      <w:pPr>
+        <w:pStyle w:val="Heading3"/>
+      </w:pPr>
       <w:r>
         <w:t>Création d'un modèle de page</w:t>
       </w:r>
-      <w:bookmarkEnd w:id="26"/>
+      <w:bookmarkEnd w:id="27"/>
     </w:p>
     <w:p/>
     <w:p>
       <w:pPr>
-        <w:pStyle w:val="Titre3"/>
-      </w:pPr>
-      <w:bookmarkStart w:id="27" w:name="_Toc321984630"/>
+        <w:pStyle w:val="Heading3"/>
+      </w:pPr>
+      <w:bookmarkStart w:id="28" w:name="_Toc321984630"/>
       <w:r>
         <w:t>Ajout d'un produit dans le catalogue</w:t>
       </w:r>
-      <w:bookmarkEnd w:id="27"/>
+      <w:bookmarkEnd w:id="28"/>
     </w:p>
     <w:p/>
     <w:p>
       <w:pPr>
-        <w:pStyle w:val="Titre3"/>
-      </w:pPr>
-      <w:bookmarkStart w:id="28" w:name="_Toc321984631"/>
-      <w:r>
+        <w:pStyle w:val="Heading3"/>
+      </w:pPr>
+      <w:bookmarkStart w:id="29" w:name="_Toc321984631"/>
+      <w:r>
+        <w:lastRenderedPageBreak/>
         <w:t>Gestion d'un membre</w:t>
       </w:r>
-      <w:bookmarkEnd w:id="28"/>
+      <w:bookmarkEnd w:id="29"/>
     </w:p>
     <w:p/>
     <w:p>
       <w:pPr>
-        <w:pStyle w:val="Titre2"/>
-      </w:pPr>
-      <w:bookmarkStart w:id="29" w:name="_Toc321984632"/>
-      <w:r>
-        <w:lastRenderedPageBreak/>
+        <w:pStyle w:val="Heading2"/>
+      </w:pPr>
+      <w:bookmarkStart w:id="30" w:name="_Toc321984632"/>
+      <w:r>
         <w:t>Intelligence Métiers</w:t>
       </w:r>
-      <w:bookmarkEnd w:id="29"/>
-    </w:p>
-    <w:p>
-      <w:pPr>
-        <w:pStyle w:val="Titre3"/>
-      </w:pPr>
-      <w:bookmarkStart w:id="30" w:name="_Toc321984633"/>
+      <w:bookmarkEnd w:id="30"/>
+    </w:p>
+    <w:p>
+      <w:pPr>
+        <w:pStyle w:val="Heading3"/>
+      </w:pPr>
+      <w:bookmarkStart w:id="31" w:name="_Toc321984633"/>
       <w:r>
         <w:t>Diagramme</w:t>
       </w:r>
       <w:r>
         <w:t xml:space="preserve"> des classes</w:t>
       </w:r>
-      <w:bookmarkEnd w:id="30"/>
+      <w:bookmarkEnd w:id="31"/>
     </w:p>
     <w:p>
       <w:r>
@@ -5245,22 +5673,24 @@
     <w:p/>
     <w:p>
       <w:pPr>
-        <w:pStyle w:val="Titre3"/>
-      </w:pPr>
-      <w:bookmarkStart w:id="31" w:name="_Toc321984634"/>
+        <w:pStyle w:val="Heading3"/>
+      </w:pPr>
+      <w:bookmarkStart w:id="32" w:name="_Toc321984634"/>
       <w:r>
         <w:t>Classes de gestion du site</w:t>
       </w:r>
-      <w:bookmarkEnd w:id="31"/>
+      <w:bookmarkEnd w:id="32"/>
     </w:p>
     <w:p/>
     <w:p>
       <w:pPr>
-        <w:pStyle w:val="Titre4"/>
-      </w:pPr>
+        <w:pStyle w:val="Heading4"/>
+      </w:pPr>
+      <w:proofErr w:type="spellStart"/>
       <w:r>
         <w:t>Artworks</w:t>
       </w:r>
+      <w:proofErr w:type="spellEnd"/>
     </w:p>
     <w:p>
       <w:r>
@@ -5269,15 +5699,17 @@
     </w:p>
     <w:p>
       <w:pPr>
-        <w:pStyle w:val="Titre4"/>
-      </w:pPr>
+        <w:pStyle w:val="Heading4"/>
+      </w:pPr>
+      <w:proofErr w:type="spellStart"/>
       <w:r>
         <w:t>Categories</w:t>
       </w:r>
-    </w:p>
-    <w:p>
-      <w:pPr>
-        <w:pStyle w:val="Titre5"/>
+      <w:proofErr w:type="spellEnd"/>
+    </w:p>
+    <w:p>
+      <w:pPr>
+        <w:pStyle w:val="Heading5"/>
       </w:pPr>
       <w:r>
         <w:t>Propriétés :</w:t>
@@ -5285,59 +5717,65 @@
     </w:p>
     <w:p>
       <w:pPr>
-        <w:pStyle w:val="Paragraphedeliste"/>
+        <w:pStyle w:val="ListParagraph"/>
         <w:numPr>
           <w:ilvl w:val="0"/>
           <w:numId w:val="24"/>
         </w:numPr>
       </w:pPr>
+      <w:proofErr w:type="spellStart"/>
       <w:r>
         <w:t>Asdf</w:t>
       </w:r>
-    </w:p>
-    <w:p>
-      <w:pPr>
-        <w:pStyle w:val="Paragraphedeliste"/>
+      <w:proofErr w:type="spellEnd"/>
+    </w:p>
+    <w:p>
+      <w:pPr>
+        <w:pStyle w:val="ListParagraph"/>
         <w:numPr>
           <w:ilvl w:val="0"/>
           <w:numId w:val="24"/>
         </w:numPr>
       </w:pPr>
+      <w:proofErr w:type="spellStart"/>
       <w:r>
         <w:t>Asdf</w:t>
       </w:r>
-    </w:p>
-    <w:p>
-      <w:pPr>
-        <w:pStyle w:val="Titre5"/>
+      <w:proofErr w:type="spellEnd"/>
+    </w:p>
+    <w:p>
+      <w:pPr>
+        <w:pStyle w:val="Heading5"/>
       </w:pPr>
       <w:r>
         <w:t>Méthodes :</w:t>
       </w:r>
-      <w:bookmarkStart w:id="32" w:name="_GoBack"/>
-      <w:bookmarkEnd w:id="32"/>
-    </w:p>
-    <w:p>
-      <w:pPr>
-        <w:pStyle w:val="Titre4"/>
-      </w:pPr>
+    </w:p>
+    <w:p>
+      <w:pPr>
+        <w:pStyle w:val="Heading4"/>
+      </w:pPr>
+      <w:proofErr w:type="spellStart"/>
       <w:r>
         <w:t>DataBase</w:t>
       </w:r>
+      <w:proofErr w:type="spellEnd"/>
     </w:p>
     <w:p/>
     <w:p>
       <w:pPr>
-        <w:pStyle w:val="Titre4"/>
-      </w:pPr>
+        <w:pStyle w:val="Heading4"/>
+      </w:pPr>
+      <w:proofErr w:type="spellStart"/>
       <w:r>
         <w:t>Debug</w:t>
       </w:r>
+      <w:proofErr w:type="spellEnd"/>
     </w:p>
     <w:p/>
     <w:p>
       <w:pPr>
-        <w:pStyle w:val="Titre4"/>
+        <w:pStyle w:val="Heading4"/>
       </w:pPr>
       <w:r>
         <w:t>Documents</w:t>
@@ -5346,7 +5784,7 @@
     <w:p/>
     <w:p>
       <w:pPr>
-        <w:pStyle w:val="Titre4"/>
+        <w:pStyle w:val="Heading4"/>
       </w:pPr>
       <w:r>
         <w:t>Files</w:t>
@@ -5355,16 +5793,18 @@
     <w:p/>
     <w:p>
       <w:pPr>
-        <w:pStyle w:val="Titre4"/>
-      </w:pPr>
+        <w:pStyle w:val="Heading4"/>
+      </w:pPr>
+      <w:proofErr w:type="spellStart"/>
       <w:r>
         <w:t>Form</w:t>
       </w:r>
+      <w:proofErr w:type="spellEnd"/>
     </w:p>
     <w:p/>
     <w:p>
       <w:pPr>
-        <w:pStyle w:val="Titre4"/>
+        <w:pStyle w:val="Heading4"/>
       </w:pPr>
       <w:r>
         <w:t>Images</w:t>
@@ -5373,25 +5813,29 @@
     <w:p/>
     <w:p>
       <w:pPr>
-        <w:pStyle w:val="Titre4"/>
-      </w:pPr>
+        <w:pStyle w:val="Heading4"/>
+      </w:pPr>
+      <w:proofErr w:type="spellStart"/>
       <w:r>
         <w:t>InfosWebsite</w:t>
       </w:r>
+      <w:proofErr w:type="spellEnd"/>
     </w:p>
     <w:p/>
     <w:p>
       <w:pPr>
-        <w:pStyle w:val="Titre4"/>
-      </w:pPr>
+        <w:pStyle w:val="Heading4"/>
+      </w:pPr>
+      <w:proofErr w:type="spellStart"/>
       <w:r>
         <w:t>Languages</w:t>
       </w:r>
+      <w:proofErr w:type="spellEnd"/>
     </w:p>
     <w:p/>
     <w:p>
       <w:pPr>
-        <w:pStyle w:val="Titre4"/>
+        <w:pStyle w:val="Heading4"/>
       </w:pPr>
       <w:r>
         <w:t>Matrice</w:t>
@@ -5400,7 +5844,7 @@
     <w:p/>
     <w:p>
       <w:pPr>
-        <w:pStyle w:val="Titre4"/>
+        <w:pStyle w:val="Heading4"/>
       </w:pPr>
       <w:r>
         <w:t>Menu</w:t>
@@ -5409,7 +5853,7 @@
     <w:p/>
     <w:p>
       <w:pPr>
-        <w:pStyle w:val="Titre4"/>
+        <w:pStyle w:val="Heading4"/>
       </w:pPr>
       <w:r>
         <w:t>Pages</w:t>
@@ -5418,7 +5862,7 @@
     <w:p/>
     <w:p>
       <w:pPr>
-        <w:pStyle w:val="Titre4"/>
+        <w:pStyle w:val="Heading4"/>
       </w:pPr>
       <w:r>
         <w:t>Scripts</w:t>
@@ -5427,35 +5871,39 @@
     <w:p/>
     <w:p>
       <w:pPr>
-        <w:pStyle w:val="Titre4"/>
-      </w:pPr>
-      <w:r>
+        <w:pStyle w:val="Heading4"/>
+      </w:pPr>
+      <w:proofErr w:type="spellStart"/>
+      <w:r>
+        <w:lastRenderedPageBreak/>
         <w:t>SmartyYungi</w:t>
       </w:r>
+      <w:proofErr w:type="spellEnd"/>
     </w:p>
     <w:p/>
     <w:p>
       <w:pPr>
-        <w:pStyle w:val="Titre4"/>
-      </w:pPr>
-      <w:r>
-        <w:lastRenderedPageBreak/>
+        <w:pStyle w:val="Heading4"/>
+      </w:pPr>
+      <w:r>
         <w:t>String</w:t>
       </w:r>
     </w:p>
     <w:p/>
     <w:p>
       <w:pPr>
-        <w:pStyle w:val="Titre4"/>
-      </w:pPr>
+        <w:pStyle w:val="Heading4"/>
+      </w:pPr>
+      <w:proofErr w:type="spellStart"/>
       <w:r>
         <w:t>Upload</w:t>
       </w:r>
+      <w:proofErr w:type="spellEnd"/>
     </w:p>
     <w:p/>
     <w:p>
       <w:pPr>
-        <w:pStyle w:val="Titre4"/>
+        <w:pStyle w:val="Heading4"/>
       </w:pPr>
       <w:r>
         <w:t>User</w:t>
@@ -5464,16 +5912,18 @@
     <w:p/>
     <w:p>
       <w:pPr>
-        <w:pStyle w:val="Titre4"/>
-      </w:pPr>
+        <w:pStyle w:val="Heading4"/>
+      </w:pPr>
+      <w:proofErr w:type="spellStart"/>
       <w:r>
         <w:t>Videos</w:t>
       </w:r>
+      <w:proofErr w:type="spellEnd"/>
     </w:p>
     <w:p/>
     <w:p>
       <w:pPr>
-        <w:pStyle w:val="Titre4"/>
+        <w:pStyle w:val="Heading4"/>
       </w:pPr>
       <w:r>
         <w:t>Vues</w:t>
@@ -5482,7 +5932,7 @@
     <w:p/>
     <w:p>
       <w:pPr>
-        <w:pStyle w:val="Titre2"/>
+        <w:pStyle w:val="Heading2"/>
       </w:pPr>
       <w:bookmarkStart w:id="33" w:name="_Toc321984635"/>
       <w:r>
@@ -5492,7 +5942,7 @@
     </w:p>
     <w:p>
       <w:pPr>
-        <w:pStyle w:val="Titre3"/>
+        <w:pStyle w:val="Heading3"/>
       </w:pPr>
       <w:bookmarkStart w:id="34" w:name="_Toc321984636"/>
       <w:r>
@@ -5502,16 +5952,20 @@
     </w:p>
     <w:p>
       <w:pPr>
-        <w:pStyle w:val="Titre4"/>
-      </w:pPr>
+        <w:pStyle w:val="Heading4"/>
+      </w:pPr>
+      <w:proofErr w:type="spellStart"/>
+      <w:proofErr w:type="gramStart"/>
       <w:r>
         <w:t>oCheckForm</w:t>
       </w:r>
+      <w:proofErr w:type="spellEnd"/>
+      <w:proofErr w:type="gramEnd"/>
     </w:p>
     <w:p/>
     <w:p>
       <w:pPr>
-        <w:pStyle w:val="Titre1"/>
+        <w:pStyle w:val="Heading1"/>
       </w:pPr>
       <w:bookmarkStart w:id="35" w:name="_Toc321984637"/>
       <w:r>
@@ -5521,29 +5975,39 @@
     </w:p>
     <w:p>
       <w:pPr>
-        <w:pStyle w:val="Titre2"/>
+        <w:pStyle w:val="Heading2"/>
       </w:pPr>
       <w:bookmarkStart w:id="36" w:name="_Toc321984638"/>
       <w:r>
-        <w:t>Google Analytics</w:t>
+        <w:t xml:space="preserve">Google </w:t>
+      </w:r>
+      <w:proofErr w:type="spellStart"/>
+      <w:r>
+        <w:t>Analytics</w:t>
       </w:r>
       <w:bookmarkEnd w:id="36"/>
+      <w:proofErr w:type="spellEnd"/>
     </w:p>
     <w:p/>
     <w:p>
       <w:pPr>
-        <w:pStyle w:val="Titre2"/>
+        <w:pStyle w:val="Heading2"/>
       </w:pPr>
       <w:bookmarkStart w:id="37" w:name="_Toc321984639"/>
       <w:r>
-        <w:t>Google Maps</w:t>
+        <w:t xml:space="preserve">Google </w:t>
+      </w:r>
+      <w:proofErr w:type="spellStart"/>
+      <w:r>
+        <w:t>Maps</w:t>
       </w:r>
       <w:bookmarkEnd w:id="37"/>
+      <w:proofErr w:type="spellEnd"/>
     </w:p>
     <w:p/>
     <w:p>
       <w:pPr>
-        <w:pStyle w:val="Titre2"/>
+        <w:pStyle w:val="Heading2"/>
       </w:pPr>
       <w:bookmarkStart w:id="38" w:name="_Toc321984640"/>
       <w:r>
@@ -5554,7 +6018,7 @@
     <w:p/>
     <w:p>
       <w:pPr>
-        <w:pStyle w:val="Titre1"/>
+        <w:pStyle w:val="Heading1"/>
       </w:pPr>
       <w:bookmarkStart w:id="39" w:name="_Toc321984641"/>
       <w:r>
@@ -5583,7 +6047,7 @@
 </file>
 
 <file path=word/numbering.xml><?xml version="1.0" encoding="utf-8"?>
-<w:numbering xmlns:wpc="http://schemas.microsoft.com/office/word/2010/wordprocessingCanvas" xmlns:mc="http://schemas.openxmlformats.org/markup-compatibility/2006" xmlns:o="urn:schemas-microsoft-com:office:office" xmlns:r="http://schemas.openxmlformats.org/officeDocument/2006/relationships" xmlns:m="http://schemas.openxmlformats.org/officeDocument/2006/math" xmlns:v="urn:schemas-microsoft-com:vml" xmlns:wp14="http://schemas.microsoft.com/office/word/2010/wordprocessingDrawing" xmlns:wp="http://schemas.openxmlformats.org/drawingml/2006/wordprocessingDrawing" xmlns:w10="urn:schemas-microsoft-com:office:word" xmlns:w="http://schemas.openxmlformats.org/wordprocessingml/2006/main" xmlns:w14="http://schemas.microsoft.com/office/word/2010/wordml" xmlns:wpg="http://schemas.microsoft.com/office/word/2010/wordprocessingGroup" xmlns:wpi="http://schemas.microsoft.com/office/word/2010/wordprocessingInk" xmlns:wne="http://schemas.microsoft.com/office/word/2006/wordml" xmlns:wps="http://schemas.microsoft.com/office/word/2010/wordprocessingShape" mc:Ignorable="w14 wp14">
+<w:numbering xmlns:wpc="http://schemas.microsoft.com/office/word/2010/wordprocessingCanvas" xmlns:mc="http://schemas.openxmlformats.org/markup-compatibility/2006" xmlns:o="urn:schemas-microsoft-com:office:office" xmlns:r="http://schemas.openxmlformats.org/officeDocument/2006/relationships" xmlns:m="http://schemas.openxmlformats.org/officeDocument/2006/math" xmlns:v="urn:schemas-microsoft-com:vml" xmlns:wp14="http://schemas.microsoft.com/office/word/2010/wordprocessingDrawing" xmlns:wp="http://schemas.openxmlformats.org/drawingml/2006/wordprocessingDrawing" xmlns:w10="urn:schemas-microsoft-com:office:word" xmlns:w="http://schemas.openxmlformats.org/wordprocessingml/2006/main" xmlns:w14="http://schemas.microsoft.com/office/word/2010/wordml" xmlns:w15="http://schemas.microsoft.com/office/word/2012/wordml" xmlns:wpg="http://schemas.microsoft.com/office/word/2010/wordprocessingGroup" xmlns:wpi="http://schemas.microsoft.com/office/word/2010/wordprocessingInk" xmlns:wne="http://schemas.microsoft.com/office/word/2006/wordml" xmlns:wps="http://schemas.microsoft.com/office/word/2010/wordprocessingShape" mc:Ignorable="w14 w15 wp14">
   <w:abstractNum w:abstractNumId="0">
     <w:nsid w:val="03DF2E5A"/>
     <w:multiLevelType w:val="multilevel"/>
@@ -6852,7 +7316,7 @@
     <w:lvl w:ilvl="0">
       <w:start w:val="1"/>
       <w:numFmt w:val="decimal"/>
-      <w:pStyle w:val="Titre1"/>
+      <w:pStyle w:val="Heading1"/>
       <w:lvlText w:val="%1."/>
       <w:lvlJc w:val="left"/>
       <w:pPr>
@@ -6865,7 +7329,7 @@
     <w:lvl w:ilvl="1">
       <w:start w:val="1"/>
       <w:numFmt w:val="decimal"/>
-      <w:pStyle w:val="Titre2"/>
+      <w:pStyle w:val="Heading2"/>
       <w:lvlText w:val="%1.%2."/>
       <w:lvlJc w:val="left"/>
       <w:pPr>
@@ -6878,7 +7342,7 @@
     <w:lvl w:ilvl="2">
       <w:start w:val="1"/>
       <w:numFmt w:val="lowerRoman"/>
-      <w:pStyle w:val="Titre3"/>
+      <w:pStyle w:val="Heading3"/>
       <w:lvlText w:val="%1.%2.%3."/>
       <w:lvlJc w:val="left"/>
       <w:pPr>
@@ -6891,7 +7355,7 @@
     <w:lvl w:ilvl="3">
       <w:start w:val="1"/>
       <w:numFmt w:val="lowerRoman"/>
-      <w:pStyle w:val="Titre4"/>
+      <w:pStyle w:val="Heading4"/>
       <w:lvlText w:val="%1.%2.%3.%4."/>
       <w:lvlJc w:val="left"/>
       <w:pPr>
@@ -8143,7 +8607,7 @@
 </file>
 
 <file path=word/styles.xml><?xml version="1.0" encoding="utf-8"?>
-<w:styles xmlns:mc="http://schemas.openxmlformats.org/markup-compatibility/2006" xmlns:r="http://schemas.openxmlformats.org/officeDocument/2006/relationships" xmlns:w="http://schemas.openxmlformats.org/wordprocessingml/2006/main" xmlns:w14="http://schemas.microsoft.com/office/word/2010/wordml" mc:Ignorable="w14">
+<w:styles xmlns:mc="http://schemas.openxmlformats.org/markup-compatibility/2006" xmlns:r="http://schemas.openxmlformats.org/officeDocument/2006/relationships" xmlns:w="http://schemas.openxmlformats.org/wordprocessingml/2006/main" xmlns:w14="http://schemas.microsoft.com/office/word/2010/wordml" xmlns:w15="http://schemas.microsoft.com/office/word/2012/wordml" mc:Ignorable="w14 w15">
   <w:docDefaults>
     <w:rPrDefault>
       <w:rPr>
@@ -8159,144 +8623,378 @@
       </w:pPr>
     </w:pPrDefault>
   </w:docDefaults>
-  <w:latentStyles w:defLockedState="0" w:defUIPriority="99" w:defSemiHidden="1" w:defUnhideWhenUsed="1" w:defQFormat="0" w:count="267">
-    <w:lsdException w:name="Normal" w:semiHidden="0" w:uiPriority="0" w:unhideWhenUsed="0" w:qFormat="1"/>
-    <w:lsdException w:name="heading 1" w:semiHidden="0" w:uiPriority="0" w:unhideWhenUsed="0" w:qFormat="1"/>
-    <w:lsdException w:name="heading 2" w:uiPriority="0" w:qFormat="1"/>
-    <w:lsdException w:name="heading 3" w:uiPriority="0" w:qFormat="1"/>
-    <w:lsdException w:name="heading 4" w:uiPriority="9" w:qFormat="1"/>
-    <w:lsdException w:name="heading 5" w:uiPriority="9" w:qFormat="1"/>
-    <w:lsdException w:name="heading 6" w:uiPriority="9" w:qFormat="1"/>
-    <w:lsdException w:name="heading 7" w:uiPriority="9" w:qFormat="1"/>
-    <w:lsdException w:name="heading 8" w:uiPriority="9" w:qFormat="1"/>
-    <w:lsdException w:name="heading 9" w:uiPriority="9" w:qFormat="1"/>
-    <w:lsdException w:name="toc 1" w:uiPriority="39" w:qFormat="1"/>
-    <w:lsdException w:name="toc 2" w:uiPriority="39" w:qFormat="1"/>
-    <w:lsdException w:name="toc 3" w:uiPriority="39" w:qFormat="1"/>
-    <w:lsdException w:name="toc 4" w:uiPriority="39"/>
-    <w:lsdException w:name="toc 5" w:uiPriority="39"/>
-    <w:lsdException w:name="toc 6" w:uiPriority="39"/>
-    <w:lsdException w:name="toc 7" w:uiPriority="39"/>
-    <w:lsdException w:name="toc 8" w:uiPriority="39"/>
-    <w:lsdException w:name="toc 9" w:uiPriority="39"/>
-    <w:lsdException w:name="caption" w:uiPriority="35" w:qFormat="1"/>
-    <w:lsdException w:name="Title" w:semiHidden="0" w:uiPriority="10" w:unhideWhenUsed="0" w:qFormat="1"/>
-    <w:lsdException w:name="Default Paragraph Font" w:uiPriority="1"/>
-    <w:lsdException w:name="Subtitle" w:semiHidden="0" w:uiPriority="11" w:unhideWhenUsed="0" w:qFormat="1"/>
-    <w:lsdException w:name="Strong" w:semiHidden="0" w:uiPriority="22" w:unhideWhenUsed="0" w:qFormat="1"/>
-    <w:lsdException w:name="Emphasis" w:semiHidden="0" w:uiPriority="20" w:unhideWhenUsed="0" w:qFormat="1"/>
-    <w:lsdException w:name="Table Grid" w:semiHidden="0" w:uiPriority="59" w:unhideWhenUsed="0"/>
-    <w:lsdException w:name="Placeholder Text" w:unhideWhenUsed="0"/>
-    <w:lsdException w:name="No Spacing" w:semiHidden="0" w:uiPriority="1" w:unhideWhenUsed="0" w:qFormat="1"/>
-    <w:lsdException w:name="Light Shading" w:semiHidden="0" w:uiPriority="60" w:unhideWhenUsed="0"/>
-    <w:lsdException w:name="Light List" w:semiHidden="0" w:uiPriority="61" w:unhideWhenUsed="0"/>
-    <w:lsdException w:name="Light Grid" w:semiHidden="0" w:uiPriority="62" w:unhideWhenUsed="0"/>
-    <w:lsdException w:name="Medium Shading 1" w:semiHidden="0" w:uiPriority="63" w:unhideWhenUsed="0"/>
-    <w:lsdException w:name="Medium Shading 2" w:semiHidden="0" w:uiPriority="64" w:unhideWhenUsed="0"/>
-    <w:lsdException w:name="Medium List 1" w:semiHidden="0" w:uiPriority="65" w:unhideWhenUsed="0"/>
-    <w:lsdException w:name="Medium List 2" w:semiHidden="0" w:uiPriority="66" w:unhideWhenUsed="0"/>
-    <w:lsdException w:name="Medium Grid 1" w:semiHidden="0" w:uiPriority="67" w:unhideWhenUsed="0"/>
-    <w:lsdException w:name="Medium Grid 2" w:semiHidden="0" w:uiPriority="68" w:unhideWhenUsed="0"/>
-    <w:lsdException w:name="Medium Grid 3" w:semiHidden="0" w:uiPriority="69" w:unhideWhenUsed="0"/>
-    <w:lsdException w:name="Dark List" w:semiHidden="0" w:uiPriority="70" w:unhideWhenUsed="0"/>
-    <w:lsdException w:name="Colorful Shading" w:semiHidden="0" w:uiPriority="71" w:unhideWhenUsed="0"/>
-    <w:lsdException w:name="Colorful List" w:semiHidden="0" w:uiPriority="72" w:unhideWhenUsed="0"/>
-    <w:lsdException w:name="Colorful Grid" w:semiHidden="0" w:uiPriority="73" w:unhideWhenUsed="0"/>
-    <w:lsdException w:name="Light Shading Accent 1" w:semiHidden="0" w:uiPriority="60" w:unhideWhenUsed="0"/>
-    <w:lsdException w:name="Light List Accent 1" w:semiHidden="0" w:uiPriority="61" w:unhideWhenUsed="0"/>
-    <w:lsdException w:name="Light Grid Accent 1" w:semiHidden="0" w:uiPriority="62" w:unhideWhenUsed="0"/>
-    <w:lsdException w:name="Medium Shading 1 Accent 1" w:semiHidden="0" w:uiPriority="63" w:unhideWhenUsed="0"/>
-    <w:lsdException w:name="Medium Shading 2 Accent 1" w:semiHidden="0" w:uiPriority="64" w:unhideWhenUsed="0"/>
-    <w:lsdException w:name="Medium List 1 Accent 1" w:semiHidden="0" w:uiPriority="65" w:unhideWhenUsed="0"/>
-    <w:lsdException w:name="Revision" w:unhideWhenUsed="0"/>
-    <w:lsdException w:name="List Paragraph" w:semiHidden="0" w:uiPriority="34" w:unhideWhenUsed="0" w:qFormat="1"/>
-    <w:lsdException w:name="Quote" w:semiHidden="0" w:uiPriority="29" w:unhideWhenUsed="0" w:qFormat="1"/>
-    <w:lsdException w:name="Intense Quote" w:semiHidden="0" w:uiPriority="30" w:unhideWhenUsed="0" w:qFormat="1"/>
-    <w:lsdException w:name="Medium List 2 Accent 1" w:semiHidden="0" w:uiPriority="66" w:unhideWhenUsed="0"/>
-    <w:lsdException w:name="Medium Grid 1 Accent 1" w:semiHidden="0" w:uiPriority="67" w:unhideWhenUsed="0"/>
-    <w:lsdException w:name="Medium Grid 2 Accent 1" w:semiHidden="0" w:uiPriority="68" w:unhideWhenUsed="0"/>
-    <w:lsdException w:name="Medium Grid 3 Accent 1" w:semiHidden="0" w:uiPriority="69" w:unhideWhenUsed="0"/>
-    <w:lsdException w:name="Dark List Accent 1" w:semiHidden="0" w:uiPriority="70" w:unhideWhenUsed="0"/>
-    <w:lsdException w:name="Colorful Shading Accent 1" w:semiHidden="0" w:uiPriority="71" w:unhideWhenUsed="0"/>
-    <w:lsdException w:name="Colorful List Accent 1" w:semiHidden="0" w:uiPriority="72" w:unhideWhenUsed="0"/>
-    <w:lsdException w:name="Colorful Grid Accent 1" w:semiHidden="0" w:uiPriority="73" w:unhideWhenUsed="0"/>
-    <w:lsdException w:name="Light Shading Accent 2" w:semiHidden="0" w:uiPriority="60" w:unhideWhenUsed="0"/>
-    <w:lsdException w:name="Light List Accent 2" w:semiHidden="0" w:uiPriority="61" w:unhideWhenUsed="0"/>
-    <w:lsdException w:name="Light Grid Accent 2" w:semiHidden="0" w:uiPriority="62" w:unhideWhenUsed="0"/>
-    <w:lsdException w:name="Medium Shading 1 Accent 2" w:semiHidden="0" w:uiPriority="63" w:unhideWhenUsed="0"/>
-    <w:lsdException w:name="Medium Shading 2 Accent 2" w:semiHidden="0" w:uiPriority="64" w:unhideWhenUsed="0"/>
-    <w:lsdException w:name="Medium List 1 Accent 2" w:semiHidden="0" w:uiPriority="65" w:unhideWhenUsed="0"/>
-    <w:lsdException w:name="Medium List 2 Accent 2" w:semiHidden="0" w:uiPriority="66" w:unhideWhenUsed="0"/>
-    <w:lsdException w:name="Medium Grid 1 Accent 2" w:semiHidden="0" w:uiPriority="67" w:unhideWhenUsed="0"/>
-    <w:lsdException w:name="Medium Grid 2 Accent 2" w:semiHidden="0" w:uiPriority="68" w:unhideWhenUsed="0"/>
-    <w:lsdException w:name="Medium Grid 3 Accent 2" w:semiHidden="0" w:uiPriority="69" w:unhideWhenUsed="0"/>
-    <w:lsdException w:name="Dark List Accent 2" w:semiHidden="0" w:uiPriority="70" w:unhideWhenUsed="0"/>
-    <w:lsdException w:name="Colorful Shading Accent 2" w:semiHidden="0" w:uiPriority="71" w:unhideWhenUsed="0"/>
-    <w:lsdException w:name="Colorful List Accent 2" w:semiHidden="0" w:uiPriority="72" w:unhideWhenUsed="0"/>
-    <w:lsdException w:name="Colorful Grid Accent 2" w:semiHidden="0" w:uiPriority="73" w:unhideWhenUsed="0"/>
-    <w:lsdException w:name="Light Shading Accent 3" w:semiHidden="0" w:uiPriority="60" w:unhideWhenUsed="0"/>
-    <w:lsdException w:name="Light List Accent 3" w:semiHidden="0" w:uiPriority="61" w:unhideWhenUsed="0"/>
-    <w:lsdException w:name="Light Grid Accent 3" w:semiHidden="0" w:uiPriority="62" w:unhideWhenUsed="0"/>
-    <w:lsdException w:name="Medium Shading 1 Accent 3" w:semiHidden="0" w:uiPriority="63" w:unhideWhenUsed="0"/>
-    <w:lsdException w:name="Medium Shading 2 Accent 3" w:semiHidden="0" w:uiPriority="64" w:unhideWhenUsed="0"/>
-    <w:lsdException w:name="Medium List 1 Accent 3" w:semiHidden="0" w:uiPriority="65" w:unhideWhenUsed="0"/>
-    <w:lsdException w:name="Medium List 2 Accent 3" w:semiHidden="0" w:uiPriority="66" w:unhideWhenUsed="0"/>
-    <w:lsdException w:name="Medium Grid 1 Accent 3" w:semiHidden="0" w:uiPriority="67" w:unhideWhenUsed="0"/>
-    <w:lsdException w:name="Medium Grid 2 Accent 3" w:semiHidden="0" w:uiPriority="68" w:unhideWhenUsed="0"/>
-    <w:lsdException w:name="Medium Grid 3 Accent 3" w:semiHidden="0" w:uiPriority="69" w:unhideWhenUsed="0"/>
-    <w:lsdException w:name="Dark List Accent 3" w:semiHidden="0" w:uiPriority="70" w:unhideWhenUsed="0"/>
-    <w:lsdException w:name="Colorful Shading Accent 3" w:semiHidden="0" w:uiPriority="71" w:unhideWhenUsed="0"/>
-    <w:lsdException w:name="Colorful List Accent 3" w:semiHidden="0" w:uiPriority="72" w:unhideWhenUsed="0"/>
-    <w:lsdException w:name="Colorful Grid Accent 3" w:semiHidden="0" w:uiPriority="73" w:unhideWhenUsed="0"/>
-    <w:lsdException w:name="Light Shading Accent 4" w:semiHidden="0" w:uiPriority="60" w:unhideWhenUsed="0"/>
-    <w:lsdException w:name="Light List Accent 4" w:semiHidden="0" w:uiPriority="61" w:unhideWhenUsed="0"/>
-    <w:lsdException w:name="Light Grid Accent 4" w:semiHidden="0" w:uiPriority="62" w:unhideWhenUsed="0"/>
-    <w:lsdException w:name="Medium Shading 1 Accent 4" w:semiHidden="0" w:uiPriority="63" w:unhideWhenUsed="0"/>
-    <w:lsdException w:name="Medium Shading 2 Accent 4" w:semiHidden="0" w:uiPriority="64" w:unhideWhenUsed="0"/>
-    <w:lsdException w:name="Medium List 1 Accent 4" w:semiHidden="0" w:uiPriority="65" w:unhideWhenUsed="0"/>
-    <w:lsdException w:name="Medium List 2 Accent 4" w:semiHidden="0" w:uiPriority="66" w:unhideWhenUsed="0"/>
-    <w:lsdException w:name="Medium Grid 1 Accent 4" w:semiHidden="0" w:uiPriority="67" w:unhideWhenUsed="0"/>
-    <w:lsdException w:name="Medium Grid 2 Accent 4" w:semiHidden="0" w:uiPriority="68" w:unhideWhenUsed="0"/>
-    <w:lsdException w:name="Medium Grid 3 Accent 4" w:semiHidden="0" w:uiPriority="69" w:unhideWhenUsed="0"/>
-    <w:lsdException w:name="Dark List Accent 4" w:semiHidden="0" w:uiPriority="70" w:unhideWhenUsed="0"/>
-    <w:lsdException w:name="Colorful Shading Accent 4" w:semiHidden="0" w:uiPriority="71" w:unhideWhenUsed="0"/>
-    <w:lsdException w:name="Colorful List Accent 4" w:semiHidden="0" w:uiPriority="72" w:unhideWhenUsed="0"/>
-    <w:lsdException w:name="Colorful Grid Accent 4" w:semiHidden="0" w:uiPriority="73" w:unhideWhenUsed="0"/>
-    <w:lsdException w:name="Light Shading Accent 5" w:semiHidden="0" w:uiPriority="60" w:unhideWhenUsed="0"/>
-    <w:lsdException w:name="Light List Accent 5" w:semiHidden="0" w:uiPriority="61" w:unhideWhenUsed="0"/>
-    <w:lsdException w:name="Light Grid Accent 5" w:semiHidden="0" w:uiPriority="62" w:unhideWhenUsed="0"/>
-    <w:lsdException w:name="Medium Shading 1 Accent 5" w:semiHidden="0" w:uiPriority="63" w:unhideWhenUsed="0"/>
-    <w:lsdException w:name="Medium Shading 2 Accent 5" w:semiHidden="0" w:uiPriority="64" w:unhideWhenUsed="0"/>
-    <w:lsdException w:name="Medium List 1 Accent 5" w:semiHidden="0" w:uiPriority="65" w:unhideWhenUsed="0"/>
-    <w:lsdException w:name="Medium List 2 Accent 5" w:semiHidden="0" w:uiPriority="66" w:unhideWhenUsed="0"/>
-    <w:lsdException w:name="Medium Grid 1 Accent 5" w:semiHidden="0" w:uiPriority="67" w:unhideWhenUsed="0"/>
-    <w:lsdException w:name="Medium Grid 2 Accent 5" w:semiHidden="0" w:uiPriority="68" w:unhideWhenUsed="0"/>
-    <w:lsdException w:name="Medium Grid 3 Accent 5" w:semiHidden="0" w:uiPriority="69" w:unhideWhenUsed="0"/>
-    <w:lsdException w:name="Dark List Accent 5" w:semiHidden="0" w:uiPriority="70" w:unhideWhenUsed="0"/>
-    <w:lsdException w:name="Colorful Shading Accent 5" w:semiHidden="0" w:uiPriority="71" w:unhideWhenUsed="0"/>
-    <w:lsdException w:name="Colorful List Accent 5" w:semiHidden="0" w:uiPriority="72" w:unhideWhenUsed="0"/>
-    <w:lsdException w:name="Colorful Grid Accent 5" w:semiHidden="0" w:uiPriority="73" w:unhideWhenUsed="0"/>
-    <w:lsdException w:name="Light Shading Accent 6" w:semiHidden="0" w:uiPriority="60" w:unhideWhenUsed="0"/>
-    <w:lsdException w:name="Light List Accent 6" w:semiHidden="0" w:uiPriority="61" w:unhideWhenUsed="0"/>
-    <w:lsdException w:name="Light Grid Accent 6" w:semiHidden="0" w:uiPriority="62" w:unhideWhenUsed="0"/>
-    <w:lsdException w:name="Medium Shading 1 Accent 6" w:semiHidden="0" w:uiPriority="63" w:unhideWhenUsed="0"/>
-    <w:lsdException w:name="Medium Shading 2 Accent 6" w:semiHidden="0" w:uiPriority="64" w:unhideWhenUsed="0"/>
-    <w:lsdException w:name="Medium List 1 Accent 6" w:semiHidden="0" w:uiPriority="65" w:unhideWhenUsed="0"/>
-    <w:lsdException w:name="Medium List 2 Accent 6" w:semiHidden="0" w:uiPriority="66" w:unhideWhenUsed="0"/>
-    <w:lsdException w:name="Medium Grid 1 Accent 6" w:semiHidden="0" w:uiPriority="67" w:unhideWhenUsed="0"/>
-    <w:lsdException w:name="Medium Grid 2 Accent 6" w:semiHidden="0" w:uiPriority="68" w:unhideWhenUsed="0"/>
-    <w:lsdException w:name="Medium Grid 3 Accent 6" w:semiHidden="0" w:uiPriority="69" w:unhideWhenUsed="0"/>
-    <w:lsdException w:name="Dark List Accent 6" w:semiHidden="0" w:uiPriority="70" w:unhideWhenUsed="0"/>
-    <w:lsdException w:name="Colorful Shading Accent 6" w:semiHidden="0" w:uiPriority="71" w:unhideWhenUsed="0"/>
-    <w:lsdException w:name="Colorful List Accent 6" w:semiHidden="0" w:uiPriority="72" w:unhideWhenUsed="0"/>
-    <w:lsdException w:name="Colorful Grid Accent 6" w:semiHidden="0" w:uiPriority="73" w:unhideWhenUsed="0"/>
-    <w:lsdException w:name="Subtle Emphasis" w:semiHidden="0" w:uiPriority="19" w:unhideWhenUsed="0" w:qFormat="1"/>
-    <w:lsdException w:name="Intense Emphasis" w:semiHidden="0" w:uiPriority="21" w:unhideWhenUsed="0" w:qFormat="1"/>
-    <w:lsdException w:name="Subtle Reference" w:semiHidden="0" w:uiPriority="31" w:unhideWhenUsed="0" w:qFormat="1"/>
-    <w:lsdException w:name="Intense Reference" w:semiHidden="0" w:uiPriority="32" w:unhideWhenUsed="0" w:qFormat="1"/>
-    <w:lsdException w:name="Book Title" w:semiHidden="0" w:uiPriority="33" w:unhideWhenUsed="0" w:qFormat="1"/>
-    <w:lsdException w:name="Bibliography" w:uiPriority="37"/>
-    <w:lsdException w:name="TOC Heading" w:uiPriority="39" w:qFormat="1"/>
+  <w:latentStyles w:defLockedState="0" w:defUIPriority="99" w:defSemiHidden="0" w:defUnhideWhenUsed="0" w:defQFormat="0" w:count="371">
+    <w:lsdException w:name="Normal" w:uiPriority="0" w:qFormat="1"/>
+    <w:lsdException w:name="heading 1" w:uiPriority="0" w:qFormat="1"/>
+    <w:lsdException w:name="heading 2" w:semiHidden="1" w:uiPriority="0" w:unhideWhenUsed="1" w:qFormat="1"/>
+    <w:lsdException w:name="heading 3" w:semiHidden="1" w:uiPriority="0" w:unhideWhenUsed="1" w:qFormat="1"/>
+    <w:lsdException w:name="heading 4" w:semiHidden="1" w:uiPriority="9" w:unhideWhenUsed="1" w:qFormat="1"/>
+    <w:lsdException w:name="heading 5" w:semiHidden="1" w:uiPriority="9" w:unhideWhenUsed="1" w:qFormat="1"/>
+    <w:lsdException w:name="heading 6" w:semiHidden="1" w:uiPriority="9" w:unhideWhenUsed="1" w:qFormat="1"/>
+    <w:lsdException w:name="heading 7" w:semiHidden="1" w:uiPriority="9" w:unhideWhenUsed="1" w:qFormat="1"/>
+    <w:lsdException w:name="heading 8" w:semiHidden="1" w:uiPriority="9" w:unhideWhenUsed="1" w:qFormat="1"/>
+    <w:lsdException w:name="heading 9" w:semiHidden="1" w:uiPriority="9" w:unhideWhenUsed="1" w:qFormat="1"/>
+    <w:lsdException w:name="index 1" w:semiHidden="1" w:unhideWhenUsed="1"/>
+    <w:lsdException w:name="index 2" w:semiHidden="1" w:unhideWhenUsed="1"/>
+    <w:lsdException w:name="index 3" w:semiHidden="1" w:unhideWhenUsed="1"/>
+    <w:lsdException w:name="index 4" w:semiHidden="1" w:unhideWhenUsed="1"/>
+    <w:lsdException w:name="index 5" w:semiHidden="1" w:unhideWhenUsed="1"/>
+    <w:lsdException w:name="index 6" w:semiHidden="1" w:unhideWhenUsed="1"/>
+    <w:lsdException w:name="index 7" w:semiHidden="1" w:unhideWhenUsed="1"/>
+    <w:lsdException w:name="index 8" w:semiHidden="1" w:unhideWhenUsed="1"/>
+    <w:lsdException w:name="index 9" w:semiHidden="1" w:unhideWhenUsed="1"/>
+    <w:lsdException w:name="toc 1" w:semiHidden="1" w:uiPriority="39" w:unhideWhenUsed="1" w:qFormat="1"/>
+    <w:lsdException w:name="toc 2" w:semiHidden="1" w:uiPriority="39" w:unhideWhenUsed="1" w:qFormat="1"/>
+    <w:lsdException w:name="toc 3" w:semiHidden="1" w:uiPriority="39" w:unhideWhenUsed="1" w:qFormat="1"/>
+    <w:lsdException w:name="toc 4" w:semiHidden="1" w:uiPriority="39" w:unhideWhenUsed="1"/>
+    <w:lsdException w:name="toc 5" w:semiHidden="1" w:uiPriority="39" w:unhideWhenUsed="1"/>
+    <w:lsdException w:name="toc 6" w:semiHidden="1" w:uiPriority="39" w:unhideWhenUsed="1"/>
+    <w:lsdException w:name="toc 7" w:semiHidden="1" w:uiPriority="39" w:unhideWhenUsed="1"/>
+    <w:lsdException w:name="toc 8" w:semiHidden="1" w:uiPriority="39" w:unhideWhenUsed="1"/>
+    <w:lsdException w:name="toc 9" w:semiHidden="1" w:uiPriority="39" w:unhideWhenUsed="1"/>
+    <w:lsdException w:name="Normal Indent" w:semiHidden="1" w:unhideWhenUsed="1"/>
+    <w:lsdException w:name="footnote text" w:semiHidden="1" w:unhideWhenUsed="1"/>
+    <w:lsdException w:name="annotation text" w:semiHidden="1" w:unhideWhenUsed="1"/>
+    <w:lsdException w:name="header" w:semiHidden="1" w:unhideWhenUsed="1"/>
+    <w:lsdException w:name="footer" w:semiHidden="1" w:unhideWhenUsed="1"/>
+    <w:lsdException w:name="index heading" w:semiHidden="1" w:unhideWhenUsed="1"/>
+    <w:lsdException w:name="caption" w:semiHidden="1" w:uiPriority="35" w:unhideWhenUsed="1" w:qFormat="1"/>
+    <w:lsdException w:name="table of figures" w:semiHidden="1" w:unhideWhenUsed="1"/>
+    <w:lsdException w:name="envelope address" w:semiHidden="1" w:unhideWhenUsed="1"/>
+    <w:lsdException w:name="envelope return" w:semiHidden="1" w:unhideWhenUsed="1"/>
+    <w:lsdException w:name="footnote reference" w:semiHidden="1" w:unhideWhenUsed="1"/>
+    <w:lsdException w:name="annotation reference" w:semiHidden="1" w:unhideWhenUsed="1"/>
+    <w:lsdException w:name="line number" w:semiHidden="1" w:unhideWhenUsed="1"/>
+    <w:lsdException w:name="page number" w:semiHidden="1" w:unhideWhenUsed="1"/>
+    <w:lsdException w:name="endnote reference" w:semiHidden="1" w:unhideWhenUsed="1"/>
+    <w:lsdException w:name="endnote text" w:semiHidden="1" w:unhideWhenUsed="1"/>
+    <w:lsdException w:name="table of authorities" w:semiHidden="1" w:unhideWhenUsed="1"/>
+    <w:lsdException w:name="macro" w:semiHidden="1" w:unhideWhenUsed="1"/>
+    <w:lsdException w:name="toa heading" w:semiHidden="1" w:unhideWhenUsed="1"/>
+    <w:lsdException w:name="List" w:semiHidden="1" w:unhideWhenUsed="1"/>
+    <w:lsdException w:name="List Bullet" w:semiHidden="1" w:unhideWhenUsed="1"/>
+    <w:lsdException w:name="List Number" w:semiHidden="1" w:unhideWhenUsed="1"/>
+    <w:lsdException w:name="List 2" w:semiHidden="1" w:unhideWhenUsed="1"/>
+    <w:lsdException w:name="List 3" w:semiHidden="1" w:unhideWhenUsed="1"/>
+    <w:lsdException w:name="List 4" w:semiHidden="1" w:unhideWhenUsed="1"/>
+    <w:lsdException w:name="List 5" w:semiHidden="1" w:unhideWhenUsed="1"/>
+    <w:lsdException w:name="List Bullet 2" w:semiHidden="1" w:unhideWhenUsed="1"/>
+    <w:lsdException w:name="List Bullet 3" w:semiHidden="1" w:unhideWhenUsed="1"/>
+    <w:lsdException w:name="List Bullet 4" w:semiHidden="1" w:unhideWhenUsed="1"/>
+    <w:lsdException w:name="List Bullet 5" w:semiHidden="1" w:unhideWhenUsed="1"/>
+    <w:lsdException w:name="List Number 2" w:semiHidden="1" w:unhideWhenUsed="1"/>
+    <w:lsdException w:name="List Number 3" w:semiHidden="1" w:unhideWhenUsed="1"/>
+    <w:lsdException w:name="List Number 4" w:semiHidden="1" w:unhideWhenUsed="1"/>
+    <w:lsdException w:name="List Number 5" w:semiHidden="1" w:unhideWhenUsed="1"/>
+    <w:lsdException w:name="Title" w:uiPriority="10" w:qFormat="1"/>
+    <w:lsdException w:name="Closing" w:semiHidden="1" w:unhideWhenUsed="1"/>
+    <w:lsdException w:name="Signature" w:semiHidden="1" w:unhideWhenUsed="1"/>
+    <w:lsdException w:name="Default Paragraph Font" w:semiHidden="1" w:uiPriority="1" w:unhideWhenUsed="1"/>
+    <w:lsdException w:name="Body Text" w:semiHidden="1" w:unhideWhenUsed="1"/>
+    <w:lsdException w:name="Body Text Indent" w:semiHidden="1" w:unhideWhenUsed="1"/>
+    <w:lsdException w:name="List Continue" w:semiHidden="1" w:unhideWhenUsed="1"/>
+    <w:lsdException w:name="List Continue 2" w:semiHidden="1" w:unhideWhenUsed="1"/>
+    <w:lsdException w:name="List Continue 3" w:semiHidden="1" w:unhideWhenUsed="1"/>
+    <w:lsdException w:name="List Continue 4" w:semiHidden="1" w:unhideWhenUsed="1"/>
+    <w:lsdException w:name="List Continue 5" w:semiHidden="1" w:unhideWhenUsed="1"/>
+    <w:lsdException w:name="Message Header" w:semiHidden="1" w:unhideWhenUsed="1"/>
+    <w:lsdException w:name="Subtitle" w:uiPriority="11" w:qFormat="1"/>
+    <w:lsdException w:name="Salutation" w:semiHidden="1" w:unhideWhenUsed="1"/>
+    <w:lsdException w:name="Date" w:semiHidden="1" w:unhideWhenUsed="1"/>
+    <w:lsdException w:name="Body Text First Indent" w:semiHidden="1" w:unhideWhenUsed="1"/>
+    <w:lsdException w:name="Body Text First Indent 2" w:semiHidden="1" w:unhideWhenUsed="1"/>
+    <w:lsdException w:name="Note Heading" w:semiHidden="1" w:unhideWhenUsed="1"/>
+    <w:lsdException w:name="Body Text 2" w:semiHidden="1" w:unhideWhenUsed="1"/>
+    <w:lsdException w:name="Body Text 3" w:semiHidden="1" w:unhideWhenUsed="1"/>
+    <w:lsdException w:name="Body Text Indent 2" w:semiHidden="1" w:unhideWhenUsed="1"/>
+    <w:lsdException w:name="Body Text Indent 3" w:semiHidden="1" w:unhideWhenUsed="1"/>
+    <w:lsdException w:name="Block Text" w:semiHidden="1" w:unhideWhenUsed="1"/>
+    <w:lsdException w:name="Hyperlink" w:semiHidden="1" w:unhideWhenUsed="1"/>
+    <w:lsdException w:name="FollowedHyperlink" w:semiHidden="1" w:unhideWhenUsed="1"/>
+    <w:lsdException w:name="Strong" w:uiPriority="22" w:qFormat="1"/>
+    <w:lsdException w:name="Emphasis" w:uiPriority="20" w:qFormat="1"/>
+    <w:lsdException w:name="Document Map" w:semiHidden="1" w:unhideWhenUsed="1"/>
+    <w:lsdException w:name="Plain Text" w:semiHidden="1" w:unhideWhenUsed="1"/>
+    <w:lsdException w:name="E-mail Signature" w:semiHidden="1" w:unhideWhenUsed="1"/>
+    <w:lsdException w:name="HTML Top of Form" w:semiHidden="1" w:unhideWhenUsed="1"/>
+    <w:lsdException w:name="HTML Bottom of Form" w:semiHidden="1" w:unhideWhenUsed="1"/>
+    <w:lsdException w:name="Normal (Web)" w:semiHidden="1" w:unhideWhenUsed="1"/>
+    <w:lsdException w:name="HTML Acronym" w:semiHidden="1" w:unhideWhenUsed="1"/>
+    <w:lsdException w:name="HTML Address" w:semiHidden="1" w:unhideWhenUsed="1"/>
+    <w:lsdException w:name="HTML Cite" w:semiHidden="1" w:unhideWhenUsed="1"/>
+    <w:lsdException w:name="HTML Code" w:semiHidden="1" w:unhideWhenUsed="1"/>
+    <w:lsdException w:name="HTML Definition" w:semiHidden="1" w:unhideWhenUsed="1"/>
+    <w:lsdException w:name="HTML Keyboard" w:semiHidden="1" w:unhideWhenUsed="1"/>
+    <w:lsdException w:name="HTML Preformatted" w:semiHidden="1" w:unhideWhenUsed="1"/>
+    <w:lsdException w:name="HTML Sample" w:semiHidden="1" w:unhideWhenUsed="1"/>
+    <w:lsdException w:name="HTML Typewriter" w:semiHidden="1" w:unhideWhenUsed="1"/>
+    <w:lsdException w:name="HTML Variable" w:semiHidden="1" w:unhideWhenUsed="1"/>
+    <w:lsdException w:name="Normal Table" w:semiHidden="1" w:unhideWhenUsed="1"/>
+    <w:lsdException w:name="annotation subject" w:semiHidden="1" w:unhideWhenUsed="1"/>
+    <w:lsdException w:name="No List" w:semiHidden="1" w:unhideWhenUsed="1"/>
+    <w:lsdException w:name="Outline List 1" w:semiHidden="1" w:unhideWhenUsed="1"/>
+    <w:lsdException w:name="Outline List 2" w:semiHidden="1" w:unhideWhenUsed="1"/>
+    <w:lsdException w:name="Outline List 3" w:semiHidden="1" w:unhideWhenUsed="1"/>
+    <w:lsdException w:name="Table Simple 1" w:semiHidden="1" w:unhideWhenUsed="1"/>
+    <w:lsdException w:name="Table Simple 2" w:semiHidden="1" w:unhideWhenUsed="1"/>
+    <w:lsdException w:name="Table Simple 3" w:semiHidden="1" w:unhideWhenUsed="1"/>
+    <w:lsdException w:name="Table Classic 1" w:semiHidden="1" w:unhideWhenUsed="1"/>
+    <w:lsdException w:name="Table Classic 2" w:semiHidden="1" w:unhideWhenUsed="1"/>
+    <w:lsdException w:name="Table Classic 3" w:semiHidden="1" w:unhideWhenUsed="1"/>
+    <w:lsdException w:name="Table Classic 4" w:semiHidden="1" w:unhideWhenUsed="1"/>
+    <w:lsdException w:name="Table Colorful 1" w:semiHidden="1" w:unhideWhenUsed="1"/>
+    <w:lsdException w:name="Table Colorful 2" w:semiHidden="1" w:unhideWhenUsed="1"/>
+    <w:lsdException w:name="Table Colorful 3" w:semiHidden="1" w:unhideWhenUsed="1"/>
+    <w:lsdException w:name="Table Columns 1" w:semiHidden="1" w:unhideWhenUsed="1"/>
+    <w:lsdException w:name="Table Columns 2" w:semiHidden="1" w:unhideWhenUsed="1"/>
+    <w:lsdException w:name="Table Columns 3" w:semiHidden="1" w:unhideWhenUsed="1"/>
+    <w:lsdException w:name="Table Columns 4" w:semiHidden="1" w:unhideWhenUsed="1"/>
+    <w:lsdException w:name="Table Columns 5" w:semiHidden="1" w:unhideWhenUsed="1"/>
+    <w:lsdException w:name="Table Grid 1" w:semiHidden="1" w:unhideWhenUsed="1"/>
+    <w:lsdException w:name="Table Grid 2" w:semiHidden="1" w:unhideWhenUsed="1"/>
+    <w:lsdException w:name="Table Grid 3" w:semiHidden="1" w:unhideWhenUsed="1"/>
+    <w:lsdException w:name="Table Grid 4" w:semiHidden="1" w:unhideWhenUsed="1"/>
+    <w:lsdException w:name="Table Grid 5" w:semiHidden="1" w:unhideWhenUsed="1"/>
+    <w:lsdException w:name="Table Grid 6" w:semiHidden="1" w:unhideWhenUsed="1"/>
+    <w:lsdException w:name="Table Grid 7" w:semiHidden="1" w:unhideWhenUsed="1"/>
+    <w:lsdException w:name="Table Grid 8" w:semiHidden="1" w:unhideWhenUsed="1"/>
+    <w:lsdException w:name="Table List 1" w:semiHidden="1" w:unhideWhenUsed="1"/>
+    <w:lsdException w:name="Table List 2" w:semiHidden="1" w:unhideWhenUsed="1"/>
+    <w:lsdException w:name="Table List 3" w:semiHidden="1" w:unhideWhenUsed="1"/>
+    <w:lsdException w:name="Table List 4" w:semiHidden="1" w:unhideWhenUsed="1"/>
+    <w:lsdException w:name="Table List 5" w:semiHidden="1" w:unhideWhenUsed="1"/>
+    <w:lsdException w:name="Table List 6" w:semiHidden="1" w:unhideWhenUsed="1"/>
+    <w:lsdException w:name="Table List 7" w:semiHidden="1" w:unhideWhenUsed="1"/>
+    <w:lsdException w:name="Table List 8" w:semiHidden="1" w:unhideWhenUsed="1"/>
+    <w:lsdException w:name="Table 3D effects 1" w:semiHidden="1" w:unhideWhenUsed="1"/>
+    <w:lsdException w:name="Table 3D effects 2" w:semiHidden="1" w:unhideWhenUsed="1"/>
+    <w:lsdException w:name="Table 3D effects 3" w:semiHidden="1" w:unhideWhenUsed="1"/>
+    <w:lsdException w:name="Table Contemporary" w:semiHidden="1" w:unhideWhenUsed="1"/>
+    <w:lsdException w:name="Table Elegant" w:semiHidden="1" w:unhideWhenUsed="1"/>
+    <w:lsdException w:name="Table Professional" w:semiHidden="1" w:unhideWhenUsed="1"/>
+    <w:lsdException w:name="Table Subtle 1" w:semiHidden="1" w:unhideWhenUsed="1"/>
+    <w:lsdException w:name="Table Subtle 2" w:semiHidden="1" w:unhideWhenUsed="1"/>
+    <w:lsdException w:name="Table Web 1" w:semiHidden="1" w:unhideWhenUsed="1"/>
+    <w:lsdException w:name="Table Web 2" w:semiHidden="1" w:unhideWhenUsed="1"/>
+    <w:lsdException w:name="Table Web 3" w:semiHidden="1" w:unhideWhenUsed="1"/>
+    <w:lsdException w:name="Balloon Text" w:semiHidden="1" w:unhideWhenUsed="1"/>
+    <w:lsdException w:name="Table Grid" w:uiPriority="59"/>
+    <w:lsdException w:name="Table Theme" w:semiHidden="1" w:unhideWhenUsed="1"/>
+    <w:lsdException w:name="Placeholder Text" w:semiHidden="1"/>
+    <w:lsdException w:name="No Spacing" w:uiPriority="1" w:qFormat="1"/>
+    <w:lsdException w:name="Light Shading" w:uiPriority="60"/>
+    <w:lsdException w:name="Light List" w:uiPriority="61"/>
+    <w:lsdException w:name="Light Grid" w:uiPriority="62"/>
+    <w:lsdException w:name="Medium Shading 1" w:uiPriority="63"/>
+    <w:lsdException w:name="Medium Shading 2" w:uiPriority="64"/>
+    <w:lsdException w:name="Medium List 1" w:uiPriority="65"/>
+    <w:lsdException w:name="Medium List 2" w:uiPriority="66"/>
+    <w:lsdException w:name="Medium Grid 1" w:uiPriority="67"/>
+    <w:lsdException w:name="Medium Grid 2" w:uiPriority="68"/>
+    <w:lsdException w:name="Medium Grid 3" w:uiPriority="69"/>
+    <w:lsdException w:name="Dark List" w:uiPriority="70"/>
+    <w:lsdException w:name="Colorful Shading" w:uiPriority="71"/>
+    <w:lsdException w:name="Colorful List" w:uiPriority="72"/>
+    <w:lsdException w:name="Colorful Grid" w:uiPriority="73"/>
+    <w:lsdException w:name="Light Shading Accent 1" w:uiPriority="60"/>
+    <w:lsdException w:name="Light List Accent 1" w:uiPriority="61"/>
+    <w:lsdException w:name="Light Grid Accent 1" w:uiPriority="62"/>
+    <w:lsdException w:name="Medium Shading 1 Accent 1" w:uiPriority="63"/>
+    <w:lsdException w:name="Medium Shading 2 Accent 1" w:uiPriority="64"/>
+    <w:lsdException w:name="Medium List 1 Accent 1" w:uiPriority="65"/>
+    <w:lsdException w:name="Revision" w:semiHidden="1"/>
+    <w:lsdException w:name="List Paragraph" w:uiPriority="34" w:qFormat="1"/>
+    <w:lsdException w:name="Quote" w:uiPriority="29" w:qFormat="1"/>
+    <w:lsdException w:name="Intense Quote" w:uiPriority="30" w:qFormat="1"/>
+    <w:lsdException w:name="Medium List 2 Accent 1" w:uiPriority="66"/>
+    <w:lsdException w:name="Medium Grid 1 Accent 1" w:uiPriority="67"/>
+    <w:lsdException w:name="Medium Grid 2 Accent 1" w:uiPriority="68"/>
+    <w:lsdException w:name="Medium Grid 3 Accent 1" w:uiPriority="69"/>
+    <w:lsdException w:name="Dark List Accent 1" w:uiPriority="70"/>
+    <w:lsdException w:name="Colorful Shading Accent 1" w:uiPriority="71"/>
+    <w:lsdException w:name="Colorful List Accent 1" w:uiPriority="72"/>
+    <w:lsdException w:name="Colorful Grid Accent 1" w:uiPriority="73"/>
+    <w:lsdException w:name="Light Shading Accent 2" w:uiPriority="60"/>
+    <w:lsdException w:name="Light List Accent 2" w:uiPriority="61"/>
+    <w:lsdException w:name="Light Grid Accent 2" w:uiPriority="62"/>
+    <w:lsdException w:name="Medium Shading 1 Accent 2" w:uiPriority="63"/>
+    <w:lsdException w:name="Medium Shading 2 Accent 2" w:uiPriority="64"/>
+    <w:lsdException w:name="Medium List 1 Accent 2" w:uiPriority="65"/>
+    <w:lsdException w:name="Medium List 2 Accent 2" w:uiPriority="66"/>
+    <w:lsdException w:name="Medium Grid 1 Accent 2" w:uiPriority="67"/>
+    <w:lsdException w:name="Medium Grid 2 Accent 2" w:uiPriority="68"/>
+    <w:lsdException w:name="Medium Grid 3 Accent 2" w:uiPriority="69"/>
+    <w:lsdException w:name="Dark List Accent 2" w:uiPriority="70"/>
+    <w:lsdException w:name="Colorful Shading Accent 2" w:uiPriority="71"/>
+    <w:lsdException w:name="Colorful List Accent 2" w:uiPriority="72"/>
+    <w:lsdException w:name="Colorful Grid Accent 2" w:uiPriority="73"/>
+    <w:lsdException w:name="Light Shading Accent 3" w:uiPriority="60"/>
+    <w:lsdException w:name="Light List Accent 3" w:uiPriority="61"/>
+    <w:lsdException w:name="Light Grid Accent 3" w:uiPriority="62"/>
+    <w:lsdException w:name="Medium Shading 1 Accent 3" w:uiPriority="63"/>
+    <w:lsdException w:name="Medium Shading 2 Accent 3" w:uiPriority="64"/>
+    <w:lsdException w:name="Medium List 1 Accent 3" w:uiPriority="65"/>
+    <w:lsdException w:name="Medium List 2 Accent 3" w:uiPriority="66"/>
+    <w:lsdException w:name="Medium Grid 1 Accent 3" w:uiPriority="67"/>
+    <w:lsdException w:name="Medium Grid 2 Accent 3" w:uiPriority="68"/>
+    <w:lsdException w:name="Medium Grid 3 Accent 3" w:uiPriority="69"/>
+    <w:lsdException w:name="Dark List Accent 3" w:uiPriority="70"/>
+    <w:lsdException w:name="Colorful Shading Accent 3" w:uiPriority="71"/>
+    <w:lsdException w:name="Colorful List Accent 3" w:uiPriority="72"/>
+    <w:lsdException w:name="Colorful Grid Accent 3" w:uiPriority="73"/>
+    <w:lsdException w:name="Light Shading Accent 4" w:uiPriority="60"/>
+    <w:lsdException w:name="Light List Accent 4" w:uiPriority="61"/>
+    <w:lsdException w:name="Light Grid Accent 4" w:uiPriority="62"/>
+    <w:lsdException w:name="Medium Shading 1 Accent 4" w:uiPriority="63"/>
+    <w:lsdException w:name="Medium Shading 2 Accent 4" w:uiPriority="64"/>
+    <w:lsdException w:name="Medium List 1 Accent 4" w:uiPriority="65"/>
+    <w:lsdException w:name="Medium List 2 Accent 4" w:uiPriority="66"/>
+    <w:lsdException w:name="Medium Grid 1 Accent 4" w:uiPriority="67"/>
+    <w:lsdException w:name="Medium Grid 2 Accent 4" w:uiPriority="68"/>
+    <w:lsdException w:name="Medium Grid 3 Accent 4" w:uiPriority="69"/>
+    <w:lsdException w:name="Dark List Accent 4" w:uiPriority="70"/>
+    <w:lsdException w:name="Colorful Shading Accent 4" w:uiPriority="71"/>
+    <w:lsdException w:name="Colorful List Accent 4" w:uiPriority="72"/>
+    <w:lsdException w:name="Colorful Grid Accent 4" w:uiPriority="73"/>
+    <w:lsdException w:name="Light Shading Accent 5" w:uiPriority="60"/>
+    <w:lsdException w:name="Light List Accent 5" w:uiPriority="61"/>
+    <w:lsdException w:name="Light Grid Accent 5" w:uiPriority="62"/>
+    <w:lsdException w:name="Medium Shading 1 Accent 5" w:uiPriority="63"/>
+    <w:lsdException w:name="Medium Shading 2 Accent 5" w:uiPriority="64"/>
+    <w:lsdException w:name="Medium List 1 Accent 5" w:uiPriority="65"/>
+    <w:lsdException w:name="Medium List 2 Accent 5" w:uiPriority="66"/>
+    <w:lsdException w:name="Medium Grid 1 Accent 5" w:uiPriority="67"/>
+    <w:lsdException w:name="Medium Grid 2 Accent 5" w:uiPriority="68"/>
+    <w:lsdException w:name="Medium Grid 3 Accent 5" w:uiPriority="69"/>
+    <w:lsdException w:name="Dark List Accent 5" w:uiPriority="70"/>
+    <w:lsdException w:name="Colorful Shading Accent 5" w:uiPriority="71"/>
+    <w:lsdException w:name="Colorful List Accent 5" w:uiPriority="72"/>
+    <w:lsdException w:name="Colorful Grid Accent 5" w:uiPriority="73"/>
+    <w:lsdException w:name="Light Shading Accent 6" w:uiPriority="60"/>
+    <w:lsdException w:name="Light List Accent 6" w:uiPriority="61"/>
+    <w:lsdException w:name="Light Grid Accent 6" w:uiPriority="62"/>
+    <w:lsdException w:name="Medium Shading 1 Accent 6" w:uiPriority="63"/>
+    <w:lsdException w:name="Medium Shading 2 Accent 6" w:uiPriority="64"/>
+    <w:lsdException w:name="Medium List 1 Accent 6" w:uiPriority="65"/>
+    <w:lsdException w:name="Medium List 2 Accent 6" w:uiPriority="66"/>
+    <w:lsdException w:name="Medium Grid 1 Accent 6" w:uiPriority="67"/>
+    <w:lsdException w:name="Medium Grid 2 Accent 6" w:uiPriority="68"/>
+    <w:lsdException w:name="Medium Grid 3 Accent 6" w:uiPriority="69"/>
+    <w:lsdException w:name="Dark List Accent 6" w:uiPriority="70"/>
+    <w:lsdException w:name="Colorful Shading Accent 6" w:uiPriority="71"/>
+    <w:lsdException w:name="Colorful List Accent 6" w:uiPriority="72"/>
+    <w:lsdException w:name="Colorful Grid Accent 6" w:uiPriority="73"/>
+    <w:lsdException w:name="Subtle Emphasis" w:uiPriority="19" w:qFormat="1"/>
+    <w:lsdException w:name="Intense Emphasis" w:uiPriority="21" w:qFormat="1"/>
+    <w:lsdException w:name="Subtle Reference" w:uiPriority="31" w:qFormat="1"/>
+    <w:lsdException w:name="Intense Reference" w:uiPriority="32" w:qFormat="1"/>
+    <w:lsdException w:name="Book Title" w:uiPriority="33" w:qFormat="1"/>
+    <w:lsdException w:name="Bibliography" w:semiHidden="1" w:uiPriority="37" w:unhideWhenUsed="1"/>
+    <w:lsdException w:name="TOC Heading" w:semiHidden="1" w:uiPriority="39" w:unhideWhenUsed="1" w:qFormat="1"/>
+    <w:lsdException w:name="Plain Table 1" w:uiPriority="41"/>
+    <w:lsdException w:name="Plain Table 2" w:uiPriority="42"/>
+    <w:lsdException w:name="Plain Table 3" w:uiPriority="43"/>
+    <w:lsdException w:name="Plain Table 4" w:uiPriority="44"/>
+    <w:lsdException w:name="Plain Table 5" w:uiPriority="45"/>
+    <w:lsdException w:name="Grid Table Light" w:uiPriority="40"/>
+    <w:lsdException w:name="Grid Table 1 Light" w:uiPriority="46"/>
+    <w:lsdException w:name="Grid Table 2" w:uiPriority="47"/>
+    <w:lsdException w:name="Grid Table 3" w:uiPriority="48"/>
+    <w:lsdException w:name="Grid Table 4" w:uiPriority="49"/>
+    <w:lsdException w:name="Grid Table 5 Dark" w:uiPriority="50"/>
+    <w:lsdException w:name="Grid Table 6 Colorful" w:uiPriority="51"/>
+    <w:lsdException w:name="Grid Table 7 Colorful" w:uiPriority="52"/>
+    <w:lsdException w:name="Grid Table 1 Light Accent 1" w:uiPriority="46"/>
+    <w:lsdException w:name="Grid Table 2 Accent 1" w:uiPriority="47"/>
+    <w:lsdException w:name="Grid Table 3 Accent 1" w:uiPriority="48"/>
+    <w:lsdException w:name="Grid Table 4 Accent 1" w:uiPriority="49"/>
+    <w:lsdException w:name="Grid Table 5 Dark Accent 1" w:uiPriority="50"/>
+    <w:lsdException w:name="Grid Table 6 Colorful Accent 1" w:uiPriority="51"/>
+    <w:lsdException w:name="Grid Table 7 Colorful Accent 1" w:uiPriority="52"/>
+    <w:lsdException w:name="Grid Table 1 Light Accent 2" w:uiPriority="46"/>
+    <w:lsdException w:name="Grid Table 2 Accent 2" w:uiPriority="47"/>
+    <w:lsdException w:name="Grid Table 3 Accent 2" w:uiPriority="48"/>
+    <w:lsdException w:name="Grid Table 4 Accent 2" w:uiPriority="49"/>
+    <w:lsdException w:name="Grid Table 5 Dark Accent 2" w:uiPriority="50"/>
+    <w:lsdException w:name="Grid Table 6 Colorful Accent 2" w:uiPriority="51"/>
+    <w:lsdException w:name="Grid Table 7 Colorful Accent 2" w:uiPriority="52"/>
+    <w:lsdException w:name="Grid Table 1 Light Accent 3" w:uiPriority="46"/>
+    <w:lsdException w:name="Grid Table 2 Accent 3" w:uiPriority="47"/>
+    <w:lsdException w:name="Grid Table 3 Accent 3" w:uiPriority="48"/>
+    <w:lsdException w:name="Grid Table 4 Accent 3" w:uiPriority="49"/>
+    <w:lsdException w:name="Grid Table 5 Dark Accent 3" w:uiPriority="50"/>
+    <w:lsdException w:name="Grid Table 6 Colorful Accent 3" w:uiPriority="51"/>
+    <w:lsdException w:name="Grid Table 7 Colorful Accent 3" w:uiPriority="52"/>
+    <w:lsdException w:name="Grid Table 1 Light Accent 4" w:uiPriority="46"/>
+    <w:lsdException w:name="Grid Table 2 Accent 4" w:uiPriority="47"/>
+    <w:lsdException w:name="Grid Table 3 Accent 4" w:uiPriority="48"/>
+    <w:lsdException w:name="Grid Table 4 Accent 4" w:uiPriority="49"/>
+    <w:lsdException w:name="Grid Table 5 Dark Accent 4" w:uiPriority="50"/>
+    <w:lsdException w:name="Grid Table 6 Colorful Accent 4" w:uiPriority="51"/>
+    <w:lsdException w:name="Grid Table 7 Colorful Accent 4" w:uiPriority="52"/>
+    <w:lsdException w:name="Grid Table 1 Light Accent 5" w:uiPriority="46"/>
+    <w:lsdException w:name="Grid Table 2 Accent 5" w:uiPriority="47"/>
+    <w:lsdException w:name="Grid Table 3 Accent 5" w:uiPriority="48"/>
+    <w:lsdException w:name="Grid Table 4 Accent 5" w:uiPriority="49"/>
+    <w:lsdException w:name="Grid Table 5 Dark Accent 5" w:uiPriority="50"/>
+    <w:lsdException w:name="Grid Table 6 Colorful Accent 5" w:uiPriority="51"/>
+    <w:lsdException w:name="Grid Table 7 Colorful Accent 5" w:uiPriority="52"/>
+    <w:lsdException w:name="Grid Table 1 Light Accent 6" w:uiPriority="46"/>
+    <w:lsdException w:name="Grid Table 2 Accent 6" w:uiPriority="47"/>
+    <w:lsdException w:name="Grid Table 3 Accent 6" w:uiPriority="48"/>
+    <w:lsdException w:name="Grid Table 4 Accent 6" w:uiPriority="49"/>
+    <w:lsdException w:name="Grid Table 5 Dark Accent 6" w:uiPriority="50"/>
+    <w:lsdException w:name="Grid Table 6 Colorful Accent 6" w:uiPriority="51"/>
+    <w:lsdException w:name="Grid Table 7 Colorful Accent 6" w:uiPriority="52"/>
+    <w:lsdException w:name="List Table 1 Light" w:uiPriority="46"/>
+    <w:lsdException w:name="List Table 2" w:uiPriority="47"/>
+    <w:lsdException w:name="List Table 3" w:uiPriority="48"/>
+    <w:lsdException w:name="List Table 4" w:uiPriority="49"/>
+    <w:lsdException w:name="List Table 5 Dark" w:uiPriority="50"/>
+    <w:lsdException w:name="List Table 6 Colorful" w:uiPriority="51"/>
+    <w:lsdException w:name="List Table 7 Colorful" w:uiPriority="52"/>
+    <w:lsdException w:name="List Table 1 Light Accent 1" w:uiPriority="46"/>
+    <w:lsdException w:name="List Table 2 Accent 1" w:uiPriority="47"/>
+    <w:lsdException w:name="List Table 3 Accent 1" w:uiPriority="48"/>
+    <w:lsdException w:name="List Table 4 Accent 1" w:uiPriority="49"/>
+    <w:lsdException w:name="List Table 5 Dark Accent 1" w:uiPriority="50"/>
+    <w:lsdException w:name="List Table 6 Colorful Accent 1" w:uiPriority="51"/>
+    <w:lsdException w:name="List Table 7 Colorful Accent 1" w:uiPriority="52"/>
+    <w:lsdException w:name="List Table 1 Light Accent 2" w:uiPriority="46"/>
+    <w:lsdException w:name="List Table 2 Accent 2" w:uiPriority="47"/>
+    <w:lsdException w:name="List Table 3 Accent 2" w:uiPriority="48"/>
+    <w:lsdException w:name="List Table 4 Accent 2" w:uiPriority="49"/>
+    <w:lsdException w:name="List Table 5 Dark Accent 2" w:uiPriority="50"/>
+    <w:lsdException w:name="List Table 6 Colorful Accent 2" w:uiPriority="51"/>
+    <w:lsdException w:name="List Table 7 Colorful Accent 2" w:uiPriority="52"/>
+    <w:lsdException w:name="List Table 1 Light Accent 3" w:uiPriority="46"/>
+    <w:lsdException w:name="List Table 2 Accent 3" w:uiPriority="47"/>
+    <w:lsdException w:name="List Table 3 Accent 3" w:uiPriority="48"/>
+    <w:lsdException w:name="List Table 4 Accent 3" w:uiPriority="49"/>
+    <w:lsdException w:name="List Table 5 Dark Accent 3" w:uiPriority="50"/>
+    <w:lsdException w:name="List Table 6 Colorful Accent 3" w:uiPriority="51"/>
+    <w:lsdException w:name="List Table 7 Colorful Accent 3" w:uiPriority="52"/>
+    <w:lsdException w:name="List Table 1 Light Accent 4" w:uiPriority="46"/>
+    <w:lsdException w:name="List Table 2 Accent 4" w:uiPriority="47"/>
+    <w:lsdException w:name="List Table 3 Accent 4" w:uiPriority="48"/>
+    <w:lsdException w:name="List Table 4 Accent 4" w:uiPriority="49"/>
+    <w:lsdException w:name="List Table 5 Dark Accent 4" w:uiPriority="50"/>
+    <w:lsdException w:name="List Table 6 Colorful Accent 4" w:uiPriority="51"/>
+    <w:lsdException w:name="List Table 7 Colorful Accent 4" w:uiPriority="52"/>
+    <w:lsdException w:name="List Table 1 Light Accent 5" w:uiPriority="46"/>
+    <w:lsdException w:name="List Table 2 Accent 5" w:uiPriority="47"/>
+    <w:lsdException w:name="List Table 3 Accent 5" w:uiPriority="48"/>
+    <w:lsdException w:name="List Table 4 Accent 5" w:uiPriority="49"/>
+    <w:lsdException w:name="List Table 5 Dark Accent 5" w:uiPriority="50"/>
+    <w:lsdException w:name="List Table 6 Colorful Accent 5" w:uiPriority="51"/>
+    <w:lsdException w:name="List Table 7 Colorful Accent 5" w:uiPriority="52"/>
+    <w:lsdException w:name="List Table 1 Light Accent 6" w:uiPriority="46"/>
+    <w:lsdException w:name="List Table 2 Accent 6" w:uiPriority="47"/>
+    <w:lsdException w:name="List Table 3 Accent 6" w:uiPriority="48"/>
+    <w:lsdException w:name="List Table 4 Accent 6" w:uiPriority="49"/>
+    <w:lsdException w:name="List Table 5 Dark Accent 6" w:uiPriority="50"/>
+    <w:lsdException w:name="List Table 6 Colorful Accent 6" w:uiPriority="51"/>
+    <w:lsdException w:name="List Table 7 Colorful Accent 6" w:uiPriority="52"/>
   </w:latentStyles>
   <w:style w:type="paragraph" w:default="1" w:styleId="Normal">
     <w:name w:val="Normal"/>
@@ -8314,9 +9012,9 @@
       <w:lang w:val="fr-FR" w:eastAsia="fr-FR" w:bidi="fr-FR"/>
     </w:rPr>
   </w:style>
-  <w:style w:type="paragraph" w:styleId="Titre1">
+  <w:style w:type="paragraph" w:styleId="Heading1">
     <w:name w:val="heading 1"/>
-    <w:basedOn w:val="Titre"/>
+    <w:basedOn w:val="Title"/>
     <w:next w:val="Normal"/>
     <w:rsid w:val="00CD6DE5"/>
     <w:pPr>
@@ -8339,9 +9037,9 @@
       <w:szCs w:val="32"/>
     </w:rPr>
   </w:style>
-  <w:style w:type="paragraph" w:styleId="Titre2">
+  <w:style w:type="paragraph" w:styleId="Heading2">
     <w:name w:val="heading 2"/>
-    <w:basedOn w:val="Titre"/>
+    <w:basedOn w:val="Title"/>
     <w:next w:val="Normal"/>
     <w:rsid w:val="00CD6DE5"/>
     <w:pPr>
@@ -8363,9 +9061,9 @@
       <w:color w:val="948A54" w:themeColor="background2" w:themeShade="80"/>
     </w:rPr>
   </w:style>
-  <w:style w:type="paragraph" w:styleId="Titre3">
+  <w:style w:type="paragraph" w:styleId="Heading3">
     <w:name w:val="heading 3"/>
-    <w:basedOn w:val="Titre"/>
+    <w:basedOn w:val="Title"/>
     <w:next w:val="Normal"/>
     <w:rsid w:val="003422E5"/>
     <w:pPr>
@@ -8390,11 +9088,11 @@
       <w:sz w:val="24"/>
     </w:rPr>
   </w:style>
-  <w:style w:type="paragraph" w:styleId="Titre4">
+  <w:style w:type="paragraph" w:styleId="Heading4">
     <w:name w:val="heading 4"/>
-    <w:basedOn w:val="Titre3"/>
+    <w:basedOn w:val="Heading3"/>
     <w:next w:val="Normal"/>
-    <w:link w:val="Titre4Car"/>
+    <w:link w:val="Heading4Char"/>
     <w:uiPriority w:val="9"/>
     <w:unhideWhenUsed/>
     <w:qFormat/>
@@ -8418,11 +9116,11 @@
       <w:sz w:val="22"/>
     </w:rPr>
   </w:style>
-  <w:style w:type="paragraph" w:styleId="Titre5">
+  <w:style w:type="paragraph" w:styleId="Heading5">
     <w:name w:val="heading 5"/>
-    <w:basedOn w:val="Titre4"/>
+    <w:basedOn w:val="Heading4"/>
     <w:next w:val="Normal"/>
-    <w:link w:val="Titre5Car"/>
+    <w:link w:val="Heading5Char"/>
     <w:uiPriority w:val="9"/>
     <w:unhideWhenUsed/>
     <w:qFormat/>
@@ -8441,11 +9139,11 @@
       <w:sz w:val="20"/>
     </w:rPr>
   </w:style>
-  <w:style w:type="paragraph" w:styleId="Titre6">
+  <w:style w:type="paragraph" w:styleId="Heading6">
     <w:name w:val="heading 6"/>
     <w:basedOn w:val="Normal"/>
     <w:next w:val="Normal"/>
-    <w:link w:val="Titre6Car"/>
+    <w:link w:val="Heading6Char"/>
     <w:uiPriority w:val="9"/>
     <w:unhideWhenUsed/>
     <w:qFormat/>
@@ -8463,13 +9161,13 @@
       <w:color w:val="243F60" w:themeColor="accent1" w:themeShade="7F"/>
     </w:rPr>
   </w:style>
-  <w:style w:type="character" w:default="1" w:styleId="Policepardfaut">
+  <w:style w:type="character" w:default="1" w:styleId="DefaultParagraphFont">
     <w:name w:val="Default Paragraph Font"/>
     <w:uiPriority w:val="1"/>
     <w:semiHidden/>
     <w:unhideWhenUsed/>
   </w:style>
-  <w:style w:type="table" w:default="1" w:styleId="TableauNormal">
+  <w:style w:type="table" w:default="1" w:styleId="TableNormal">
     <w:name w:val="Normal Table"/>
     <w:uiPriority w:val="99"/>
     <w:semiHidden/>
@@ -8484,7 +9182,7 @@
       </w:tblCellMar>
     </w:tblPr>
   </w:style>
-  <w:style w:type="numbering" w:default="1" w:styleId="Aucuneliste">
+  <w:style w:type="numbering" w:default="1" w:styleId="NoList">
     <w:name w:val="No List"/>
     <w:uiPriority w:val="99"/>
     <w:semiHidden/>
@@ -8509,10 +9207,10 @@
   <w:style w:type="character" w:customStyle="1" w:styleId="Caractresdenumrotation">
     <w:name w:val="Caractères de numérotation"/>
   </w:style>
-  <w:style w:type="paragraph" w:styleId="Titre">
+  <w:style w:type="paragraph" w:styleId="Title">
     <w:name w:val="Title"/>
     <w:basedOn w:val="Standard"/>
-    <w:next w:val="Corpsdetexte"/>
+    <w:next w:val="BodyText"/>
     <w:pPr>
       <w:keepNext/>
       <w:spacing w:before="240" w:after="120"/>
@@ -8523,18 +9221,18 @@
       <w:szCs w:val="28"/>
     </w:rPr>
   </w:style>
-  <w:style w:type="paragraph" w:styleId="Corpsdetexte">
+  <w:style w:type="paragraph" w:styleId="BodyText">
     <w:name w:val="Body Text"/>
     <w:basedOn w:val="Standard"/>
     <w:pPr>
       <w:spacing w:after="120"/>
     </w:pPr>
   </w:style>
-  <w:style w:type="paragraph" w:styleId="Liste">
+  <w:style w:type="paragraph" w:styleId="List">
     <w:name w:val="List"/>
-    <w:basedOn w:val="Corpsdetexte"/>
+    <w:basedOn w:val="BodyText"/>
   </w:style>
-  <w:style w:type="paragraph" w:styleId="Lgende">
+  <w:style w:type="paragraph" w:styleId="Caption">
     <w:name w:val="caption"/>
     <w:basedOn w:val="Standard"/>
     <w:pPr>
@@ -8553,10 +9251,10 @@
       <w:suppressLineNumbers/>
     </w:pPr>
   </w:style>
-  <w:style w:type="character" w:customStyle="1" w:styleId="Titre4Car">
-    <w:name w:val="Titre 4 Car"/>
-    <w:basedOn w:val="Policepardfaut"/>
-    <w:link w:val="Titre4"/>
+  <w:style w:type="character" w:customStyle="1" w:styleId="Heading4Char">
+    <w:name w:val="Heading 4 Char"/>
+    <w:basedOn w:val="DefaultParagraphFont"/>
+    <w:link w:val="Heading4"/>
     <w:uiPriority w:val="9"/>
     <w:rsid w:val="004E215E"/>
     <w:rPr>
@@ -8568,10 +9266,10 @@
       <w:lang w:val="fr-FR" w:eastAsia="fr-FR" w:bidi="fr-FR"/>
     </w:rPr>
   </w:style>
-  <w:style w:type="character" w:customStyle="1" w:styleId="Titre5Car">
-    <w:name w:val="Titre 5 Car"/>
-    <w:basedOn w:val="Policepardfaut"/>
-    <w:link w:val="Titre5"/>
+  <w:style w:type="character" w:customStyle="1" w:styleId="Heading5Char">
+    <w:name w:val="Heading 5 Char"/>
+    <w:basedOn w:val="DefaultParagraphFont"/>
+    <w:link w:val="Heading5"/>
     <w:uiPriority w:val="9"/>
     <w:rsid w:val="007521AE"/>
     <w:rPr>
@@ -8585,7 +9283,7 @@
       <w:lang w:val="fr-FR" w:eastAsia="fr-FR" w:bidi="fr-FR"/>
     </w:rPr>
   </w:style>
-  <w:style w:type="paragraph" w:styleId="Paragraphedeliste">
+  <w:style w:type="paragraph" w:styleId="ListParagraph">
     <w:name w:val="List Paragraph"/>
     <w:basedOn w:val="Normal"/>
     <w:uiPriority w:val="34"/>
@@ -8596,10 +9294,10 @@
       <w:contextualSpacing/>
     </w:pPr>
   </w:style>
-  <w:style w:type="character" w:customStyle="1" w:styleId="Titre6Car">
-    <w:name w:val="Titre 6 Car"/>
-    <w:basedOn w:val="Policepardfaut"/>
-    <w:link w:val="Titre6"/>
+  <w:style w:type="character" w:customStyle="1" w:styleId="Heading6Char">
+    <w:name w:val="Heading 6 Char"/>
+    <w:basedOn w:val="DefaultParagraphFont"/>
+    <w:link w:val="Heading6"/>
     <w:uiPriority w:val="9"/>
     <w:rsid w:val="00956C90"/>
     <w:rPr>
@@ -8610,10 +9308,10 @@
       <w:lang w:val="fr-FR" w:eastAsia="fr-FR" w:bidi="fr-FR"/>
     </w:rPr>
   </w:style>
-  <w:style w:type="paragraph" w:styleId="Textedebulles">
+  <w:style w:type="paragraph" w:styleId="BalloonText">
     <w:name w:val="Balloon Text"/>
     <w:basedOn w:val="Normal"/>
-    <w:link w:val="TextedebullesCar"/>
+    <w:link w:val="BalloonTextChar"/>
     <w:uiPriority w:val="99"/>
     <w:semiHidden/>
     <w:unhideWhenUsed/>
@@ -8627,10 +9325,10 @@
       <w:szCs w:val="16"/>
     </w:rPr>
   </w:style>
-  <w:style w:type="character" w:customStyle="1" w:styleId="TextedebullesCar">
-    <w:name w:val="Texte de bulles Car"/>
-    <w:basedOn w:val="Policepardfaut"/>
-    <w:link w:val="Textedebulles"/>
+  <w:style w:type="character" w:customStyle="1" w:styleId="BalloonTextChar">
+    <w:name w:val="Balloon Text Char"/>
+    <w:basedOn w:val="DefaultParagraphFont"/>
+    <w:link w:val="BalloonText"/>
     <w:uiPriority w:val="99"/>
     <w:semiHidden/>
     <w:rsid w:val="0025535F"/>
@@ -8642,9 +9340,9 @@
       <w:lang w:val="fr-FR" w:eastAsia="fr-FR" w:bidi="fr-FR"/>
     </w:rPr>
   </w:style>
-  <w:style w:type="paragraph" w:styleId="En-ttedetabledesmatires">
+  <w:style w:type="paragraph" w:styleId="TOCHeading">
     <w:name w:val="TOC Heading"/>
-    <w:basedOn w:val="Titre1"/>
+    <w:basedOn w:val="Heading1"/>
     <w:next w:val="Normal"/>
     <w:uiPriority w:val="39"/>
     <w:semiHidden/>
@@ -8676,7 +9374,7 @@
       <w:lang w:val="fr-CH" w:eastAsia="fr-CH" w:bidi="ar-SA"/>
     </w:rPr>
   </w:style>
-  <w:style w:type="paragraph" w:styleId="TM2">
+  <w:style w:type="paragraph" w:styleId="TOC2">
     <w:name w:val="toc 2"/>
     <w:basedOn w:val="Normal"/>
     <w:next w:val="Normal"/>
@@ -8698,7 +9396,7 @@
       <w:szCs w:val="20"/>
     </w:rPr>
   </w:style>
-  <w:style w:type="paragraph" w:styleId="TM1">
+  <w:style w:type="paragraph" w:styleId="TOC1">
     <w:name w:val="toc 1"/>
     <w:basedOn w:val="Normal"/>
     <w:next w:val="Normal"/>
@@ -8721,7 +9419,7 @@
       <w:szCs w:val="24"/>
     </w:rPr>
   </w:style>
-  <w:style w:type="paragraph" w:styleId="TM3">
+  <w:style w:type="paragraph" w:styleId="TOC3">
     <w:name w:val="toc 3"/>
     <w:basedOn w:val="Normal"/>
     <w:next w:val="Normal"/>
@@ -8745,9 +9443,9 @@
       <w:szCs w:val="20"/>
     </w:rPr>
   </w:style>
-  <w:style w:type="character" w:styleId="Lienhypertexte">
+  <w:style w:type="character" w:styleId="Hyperlink">
     <w:name w:val="Hyperlink"/>
-    <w:basedOn w:val="Policepardfaut"/>
+    <w:basedOn w:val="DefaultParagraphFont"/>
     <w:uiPriority w:val="99"/>
     <w:unhideWhenUsed/>
     <w:rsid w:val="003A7A3D"/>
@@ -8756,7 +9454,7 @@
       <w:u w:val="single"/>
     </w:rPr>
   </w:style>
-  <w:style w:type="paragraph" w:styleId="TM4">
+  <w:style w:type="paragraph" w:styleId="TOC4">
     <w:name w:val="toc 4"/>
     <w:basedOn w:val="Normal"/>
     <w:next w:val="Normal"/>
@@ -8775,7 +9473,7 @@
       <w:szCs w:val="20"/>
     </w:rPr>
   </w:style>
-  <w:style w:type="paragraph" w:styleId="TM5">
+  <w:style w:type="paragraph" w:styleId="TOC5">
     <w:name w:val="toc 5"/>
     <w:basedOn w:val="Normal"/>
     <w:next w:val="Normal"/>
@@ -8794,7 +9492,7 @@
       <w:szCs w:val="20"/>
     </w:rPr>
   </w:style>
-  <w:style w:type="paragraph" w:styleId="TM6">
+  <w:style w:type="paragraph" w:styleId="TOC6">
     <w:name w:val="toc 6"/>
     <w:basedOn w:val="Normal"/>
     <w:next w:val="Normal"/>
@@ -8813,7 +9511,7 @@
       <w:szCs w:val="20"/>
     </w:rPr>
   </w:style>
-  <w:style w:type="paragraph" w:styleId="TM7">
+  <w:style w:type="paragraph" w:styleId="TOC7">
     <w:name w:val="toc 7"/>
     <w:basedOn w:val="Normal"/>
     <w:next w:val="Normal"/>
@@ -8832,7 +9530,7 @@
       <w:szCs w:val="20"/>
     </w:rPr>
   </w:style>
-  <w:style w:type="paragraph" w:styleId="TM8">
+  <w:style w:type="paragraph" w:styleId="TOC8">
     <w:name w:val="toc 8"/>
     <w:basedOn w:val="Normal"/>
     <w:next w:val="Normal"/>
@@ -8851,7 +9549,7 @@
       <w:szCs w:val="20"/>
     </w:rPr>
   </w:style>
-  <w:style w:type="paragraph" w:styleId="TM9">
+  <w:style w:type="paragraph" w:styleId="TOC9">
     <w:name w:val="toc 9"/>
     <w:basedOn w:val="Normal"/>
     <w:next w:val="Normal"/>
@@ -8869,196 +9567,6 @@
       <w:sz w:val="20"/>
       <w:szCs w:val="20"/>
     </w:rPr>
-  </w:style>
-</w:styles>
-</file>
-
-<file path=word/stylesWithEffects.xml><?xml version="1.0" encoding="utf-8"?>
-<w:styles xmlns:wpc="http://schemas.microsoft.com/office/word/2010/wordprocessingCanvas" xmlns:mc="http://schemas.openxmlformats.org/markup-compatibility/2006" xmlns:o="urn:schemas-microsoft-com:office:office" xmlns:r="http://schemas.openxmlformats.org/officeDocument/2006/relationships" xmlns:m="http://schemas.openxmlformats.org/officeDocument/2006/math" xmlns:v="urn:schemas-microsoft-com:vml" xmlns:wp14="http://schemas.microsoft.com/office/word/2010/wordprocessingDrawing" xmlns:wp="http://schemas.openxmlformats.org/drawingml/2006/wordprocessingDrawing" xmlns:w10="urn:schemas-microsoft-com:office:word" xmlns:w="http://schemas.openxmlformats.org/wordprocessingml/2006/main" xmlns:w14="http://schemas.microsoft.com/office/word/2010/wordml" xmlns:wpg="http://schemas.microsoft.com/office/word/2010/wordprocessingGroup" xmlns:wpi="http://schemas.microsoft.com/office/word/2010/wordprocessingInk" xmlns:wne="http://schemas.microsoft.com/office/word/2006/wordml" xmlns:wps="http://schemas.microsoft.com/office/word/2010/wordprocessingShape" mc:Ignorable="w14 wp14">
-  <w:docDefaults>
-    <w:rPrDefault>
-      <w:rPr>
-        <w:rFonts w:asciiTheme="minorHAnsi" w:eastAsiaTheme="minorEastAsia" w:hAnsiTheme="minorHAnsi" w:cstheme="minorBidi"/>
-        <w:sz w:val="22"/>
-        <w:szCs w:val="22"/>
-        <w:lang w:val="fr-CH" w:eastAsia="fr-CH" w:bidi="ar-SA"/>
-      </w:rPr>
-    </w:rPrDefault>
-    <w:pPrDefault>
-      <w:pPr>
-        <w:spacing w:after="200" w:line="276" w:lineRule="auto"/>
-      </w:pPr>
-    </w:pPrDefault>
-  </w:docDefaults>
-  <w:latentStyles w:defLockedState="0" w:defUIPriority="99" w:defSemiHidden="1" w:defUnhideWhenUsed="1" w:defQFormat="0" w:count="267">
-    <w:lsdException w:name="Normal" w:semiHidden="0" w:uiPriority="0" w:unhideWhenUsed="0" w:qFormat="1"/>
-    <w:lsdException w:name="heading 1" w:semiHidden="0" w:uiPriority="9" w:unhideWhenUsed="0" w:qFormat="1"/>
-    <w:lsdException w:name="heading 2" w:uiPriority="9" w:qFormat="1"/>
-    <w:lsdException w:name="heading 3" w:uiPriority="9" w:qFormat="1"/>
-    <w:lsdException w:name="heading 4" w:uiPriority="9" w:qFormat="1"/>
-    <w:lsdException w:name="heading 5" w:uiPriority="9" w:qFormat="1"/>
-    <w:lsdException w:name="heading 6" w:uiPriority="9" w:qFormat="1"/>
-    <w:lsdException w:name="heading 7" w:uiPriority="9" w:qFormat="1"/>
-    <w:lsdException w:name="heading 8" w:uiPriority="9" w:qFormat="1"/>
-    <w:lsdException w:name="heading 9" w:uiPriority="9" w:qFormat="1"/>
-    <w:lsdException w:name="toc 1" w:uiPriority="39"/>
-    <w:lsdException w:name="toc 2" w:uiPriority="39"/>
-    <w:lsdException w:name="toc 3" w:uiPriority="39"/>
-    <w:lsdException w:name="toc 4" w:uiPriority="39"/>
-    <w:lsdException w:name="toc 5" w:uiPriority="39"/>
-    <w:lsdException w:name="toc 6" w:uiPriority="39"/>
-    <w:lsdException w:name="toc 7" w:uiPriority="39"/>
-    <w:lsdException w:name="toc 8" w:uiPriority="39"/>
-    <w:lsdException w:name="toc 9" w:uiPriority="39"/>
-    <w:lsdException w:name="caption" w:uiPriority="35" w:qFormat="1"/>
-    <w:lsdException w:name="Title" w:semiHidden="0" w:uiPriority="10" w:unhideWhenUsed="0" w:qFormat="1"/>
-    <w:lsdException w:name="Default Paragraph Font" w:uiPriority="1"/>
-    <w:lsdException w:name="Subtitle" w:semiHidden="0" w:uiPriority="11" w:unhideWhenUsed="0" w:qFormat="1"/>
-    <w:lsdException w:name="Strong" w:semiHidden="0" w:uiPriority="22" w:unhideWhenUsed="0" w:qFormat="1"/>
-    <w:lsdException w:name="Emphasis" w:semiHidden="0" w:uiPriority="20" w:unhideWhenUsed="0" w:qFormat="1"/>
-    <w:lsdException w:name="Table Grid" w:semiHidden="0" w:uiPriority="59" w:unhideWhenUsed="0"/>
-    <w:lsdException w:name="Placeholder Text" w:unhideWhenUsed="0"/>
-    <w:lsdException w:name="No Spacing" w:semiHidden="0" w:uiPriority="1" w:unhideWhenUsed="0" w:qFormat="1"/>
-    <w:lsdException w:name="Light Shading" w:semiHidden="0" w:uiPriority="60" w:unhideWhenUsed="0"/>
-    <w:lsdException w:name="Light List" w:semiHidden="0" w:uiPriority="61" w:unhideWhenUsed="0"/>
-    <w:lsdException w:name="Light Grid" w:semiHidden="0" w:uiPriority="62" w:unhideWhenUsed="0"/>
-    <w:lsdException w:name="Medium Shading 1" w:semiHidden="0" w:uiPriority="63" w:unhideWhenUsed="0"/>
-    <w:lsdException w:name="Medium Shading 2" w:semiHidden="0" w:uiPriority="64" w:unhideWhenUsed="0"/>
-    <w:lsdException w:name="Medium List 1" w:semiHidden="0" w:uiPriority="65" w:unhideWhenUsed="0"/>
-    <w:lsdException w:name="Medium List 2" w:semiHidden="0" w:uiPriority="66" w:unhideWhenUsed="0"/>
-    <w:lsdException w:name="Medium Grid 1" w:semiHidden="0" w:uiPriority="67" w:unhideWhenUsed="0"/>
-    <w:lsdException w:name="Medium Grid 2" w:semiHidden="0" w:uiPriority="68" w:unhideWhenUsed="0"/>
-    <w:lsdException w:name="Medium Grid 3" w:semiHidden="0" w:uiPriority="69" w:unhideWhenUsed="0"/>
-    <w:lsdException w:name="Dark List" w:semiHidden="0" w:uiPriority="70" w:unhideWhenUsed="0"/>
-    <w:lsdException w:name="Colorful Shading" w:semiHidden="0" w:uiPriority="71" w:unhideWhenUsed="0"/>
-    <w:lsdException w:name="Colorful List" w:semiHidden="0" w:uiPriority="72" w:unhideWhenUsed="0"/>
-    <w:lsdException w:name="Colorful Grid" w:semiHidden="0" w:uiPriority="73" w:unhideWhenUsed="0"/>
-    <w:lsdException w:name="Light Shading Accent 1" w:semiHidden="0" w:uiPriority="60" w:unhideWhenUsed="0"/>
-    <w:lsdException w:name="Light List Accent 1" w:semiHidden="0" w:uiPriority="61" w:unhideWhenUsed="0"/>
-    <w:lsdException w:name="Light Grid Accent 1" w:semiHidden="0" w:uiPriority="62" w:unhideWhenUsed="0"/>
-    <w:lsdException w:name="Medium Shading 1 Accent 1" w:semiHidden="0" w:uiPriority="63" w:unhideWhenUsed="0"/>
-    <w:lsdException w:name="Medium Shading 2 Accent 1" w:semiHidden="0" w:uiPriority="64" w:unhideWhenUsed="0"/>
-    <w:lsdException w:name="Medium List 1 Accent 1" w:semiHidden="0" w:uiPriority="65" w:unhideWhenUsed="0"/>
-    <w:lsdException w:name="Revision" w:unhideWhenUsed="0"/>
-    <w:lsdException w:name="List Paragraph" w:semiHidden="0" w:uiPriority="34" w:unhideWhenUsed="0" w:qFormat="1"/>
-    <w:lsdException w:name="Quote" w:semiHidden="0" w:uiPriority="29" w:unhideWhenUsed="0" w:qFormat="1"/>
-    <w:lsdException w:name="Intense Quote" w:semiHidden="0" w:uiPriority="30" w:unhideWhenUsed="0" w:qFormat="1"/>
-    <w:lsdException w:name="Medium List 2 Accent 1" w:semiHidden="0" w:uiPriority="66" w:unhideWhenUsed="0"/>
-    <w:lsdException w:name="Medium Grid 1 Accent 1" w:semiHidden="0" w:uiPriority="67" w:unhideWhenUsed="0"/>
-    <w:lsdException w:name="Medium Grid 2 Accent 1" w:semiHidden="0" w:uiPriority="68" w:unhideWhenUsed="0"/>
-    <w:lsdException w:name="Medium Grid 3 Accent 1" w:semiHidden="0" w:uiPriority="69" w:unhideWhenUsed="0"/>
-    <w:lsdException w:name="Dark List Accent 1" w:semiHidden="0" w:uiPriority="70" w:unhideWhenUsed="0"/>
-    <w:lsdException w:name="Colorful Shading Accent 1" w:semiHidden="0" w:uiPriority="71" w:unhideWhenUsed="0"/>
-    <w:lsdException w:name="Colorful List Accent 1" w:semiHidden="0" w:uiPriority="72" w:unhideWhenUsed="0"/>
-    <w:lsdException w:name="Colorful Grid Accent 1" w:semiHidden="0" w:uiPriority="73" w:unhideWhenUsed="0"/>
-    <w:lsdException w:name="Light Shading Accent 2" w:semiHidden="0" w:uiPriority="60" w:unhideWhenUsed="0"/>
-    <w:lsdException w:name="Light List Accent 2" w:semiHidden="0" w:uiPriority="61" w:unhideWhenUsed="0"/>
-    <w:lsdException w:name="Light Grid Accent 2" w:semiHidden="0" w:uiPriority="62" w:unhideWhenUsed="0"/>
-    <w:lsdException w:name="Medium Shading 1 Accent 2" w:semiHidden="0" w:uiPriority="63" w:unhideWhenUsed="0"/>
-    <w:lsdException w:name="Medium Shading 2 Accent 2" w:semiHidden="0" w:uiPriority="64" w:unhideWhenUsed="0"/>
-    <w:lsdException w:name="Medium List 1 Accent 2" w:semiHidden="0" w:uiPriority="65" w:unhideWhenUsed="0"/>
-    <w:lsdException w:name="Medium List 2 Accent 2" w:semiHidden="0" w:uiPriority="66" w:unhideWhenUsed="0"/>
-    <w:lsdException w:name="Medium Grid 1 Accent 2" w:semiHidden="0" w:uiPriority="67" w:unhideWhenUsed="0"/>
-    <w:lsdException w:name="Medium Grid 2 Accent 2" w:semiHidden="0" w:uiPriority="68" w:unhideWhenUsed="0"/>
-    <w:lsdException w:name="Medium Grid 3 Accent 2" w:semiHidden="0" w:uiPriority="69" w:unhideWhenUsed="0"/>
-    <w:lsdException w:name="Dark List Accent 2" w:semiHidden="0" w:uiPriority="70" w:unhideWhenUsed="0"/>
-    <w:lsdException w:name="Colorful Shading Accent 2" w:semiHidden="0" w:uiPriority="71" w:unhideWhenUsed="0"/>
-    <w:lsdException w:name="Colorful List Accent 2" w:semiHidden="0" w:uiPriority="72" w:unhideWhenUsed="0"/>
-    <w:lsdException w:name="Colorful Grid Accent 2" w:semiHidden="0" w:uiPriority="73" w:unhideWhenUsed="0"/>
-    <w:lsdException w:name="Light Shading Accent 3" w:semiHidden="0" w:uiPriority="60" w:unhideWhenUsed="0"/>
-    <w:lsdException w:name="Light List Accent 3" w:semiHidden="0" w:uiPriority="61" w:unhideWhenUsed="0"/>
-    <w:lsdException w:name="Light Grid Accent 3" w:semiHidden="0" w:uiPriority="62" w:unhideWhenUsed="0"/>
-    <w:lsdException w:name="Medium Shading 1 Accent 3" w:semiHidden="0" w:uiPriority="63" w:unhideWhenUsed="0"/>
-    <w:lsdException w:name="Medium Shading 2 Accent 3" w:semiHidden="0" w:uiPriority="64" w:unhideWhenUsed="0"/>
-    <w:lsdException w:name="Medium List 1 Accent 3" w:semiHidden="0" w:uiPriority="65" w:unhideWhenUsed="0"/>
-    <w:lsdException w:name="Medium List 2 Accent 3" w:semiHidden="0" w:uiPriority="66" w:unhideWhenUsed="0"/>
-    <w:lsdException w:name="Medium Grid 1 Accent 3" w:semiHidden="0" w:uiPriority="67" w:unhideWhenUsed="0"/>
-    <w:lsdException w:name="Medium Grid 2 Accent 3" w:semiHidden="0" w:uiPriority="68" w:unhideWhenUsed="0"/>
-    <w:lsdException w:name="Medium Grid 3 Accent 3" w:semiHidden="0" w:uiPriority="69" w:unhideWhenUsed="0"/>
-    <w:lsdException w:name="Dark List Accent 3" w:semiHidden="0" w:uiPriority="70" w:unhideWhenUsed="0"/>
-    <w:lsdException w:name="Colorful Shading Accent 3" w:semiHidden="0" w:uiPriority="71" w:unhideWhenUsed="0"/>
-    <w:lsdException w:name="Colorful List Accent 3" w:semiHidden="0" w:uiPriority="72" w:unhideWhenUsed="0"/>
-    <w:lsdException w:name="Colorful Grid Accent 3" w:semiHidden="0" w:uiPriority="73" w:unhideWhenUsed="0"/>
-    <w:lsdException w:name="Light Shading Accent 4" w:semiHidden="0" w:uiPriority="60" w:unhideWhenUsed="0"/>
-    <w:lsdException w:name="Light List Accent 4" w:semiHidden="0" w:uiPriority="61" w:unhideWhenUsed="0"/>
-    <w:lsdException w:name="Light Grid Accent 4" w:semiHidden="0" w:uiPriority="62" w:unhideWhenUsed="0"/>
-    <w:lsdException w:name="Medium Shading 1 Accent 4" w:semiHidden="0" w:uiPriority="63" w:unhideWhenUsed="0"/>
-    <w:lsdException w:name="Medium Shading 2 Accent 4" w:semiHidden="0" w:uiPriority="64" w:unhideWhenUsed="0"/>
-    <w:lsdException w:name="Medium List 1 Accent 4" w:semiHidden="0" w:uiPriority="65" w:unhideWhenUsed="0"/>
-    <w:lsdException w:name="Medium List 2 Accent 4" w:semiHidden="0" w:uiPriority="66" w:unhideWhenUsed="0"/>
-    <w:lsdException w:name="Medium Grid 1 Accent 4" w:semiHidden="0" w:uiPriority="67" w:unhideWhenUsed="0"/>
-    <w:lsdException w:name="Medium Grid 2 Accent 4" w:semiHidden="0" w:uiPriority="68" w:unhideWhenUsed="0"/>
-    <w:lsdException w:name="Medium Grid 3 Accent 4" w:semiHidden="0" w:uiPriority="69" w:unhideWhenUsed="0"/>
-    <w:lsdException w:name="Dark List Accent 4" w:semiHidden="0" w:uiPriority="70" w:unhideWhenUsed="0"/>
-    <w:lsdException w:name="Colorful Shading Accent 4" w:semiHidden="0" w:uiPriority="71" w:unhideWhenUsed="0"/>
-    <w:lsdException w:name="Colorful List Accent 4" w:semiHidden="0" w:uiPriority="72" w:unhideWhenUsed="0"/>
-    <w:lsdException w:name="Colorful Grid Accent 4" w:semiHidden="0" w:uiPriority="73" w:unhideWhenUsed="0"/>
-    <w:lsdException w:name="Light Shading Accent 5" w:semiHidden="0" w:uiPriority="60" w:unhideWhenUsed="0"/>
-    <w:lsdException w:name="Light List Accent 5" w:semiHidden="0" w:uiPriority="61" w:unhideWhenUsed="0"/>
-    <w:lsdException w:name="Light Grid Accent 5" w:semiHidden="0" w:uiPriority="62" w:unhideWhenUsed="0"/>
-    <w:lsdException w:name="Medium Shading 1 Accent 5" w:semiHidden="0" w:uiPriority="63" w:unhideWhenUsed="0"/>
-    <w:lsdException w:name="Medium Shading 2 Accent 5" w:semiHidden="0" w:uiPriority="64" w:unhideWhenUsed="0"/>
-    <w:lsdException w:name="Medium List 1 Accent 5" w:semiHidden="0" w:uiPriority="65" w:unhideWhenUsed="0"/>
-    <w:lsdException w:name="Medium List 2 Accent 5" w:semiHidden="0" w:uiPriority="66" w:unhideWhenUsed="0"/>
-    <w:lsdException w:name="Medium Grid 1 Accent 5" w:semiHidden="0" w:uiPriority="67" w:unhideWhenUsed="0"/>
-    <w:lsdException w:name="Medium Grid 2 Accent 5" w:semiHidden="0" w:uiPriority="68" w:unhideWhenUsed="0"/>
-    <w:lsdException w:name="Medium Grid 3 Accent 5" w:semiHidden="0" w:uiPriority="69" w:unhideWhenUsed="0"/>
-    <w:lsdException w:name="Dark List Accent 5" w:semiHidden="0" w:uiPriority="70" w:unhideWhenUsed="0"/>
-    <w:lsdException w:name="Colorful Shading Accent 5" w:semiHidden="0" w:uiPriority="71" w:unhideWhenUsed="0"/>
-    <w:lsdException w:name="Colorful List Accent 5" w:semiHidden="0" w:uiPriority="72" w:unhideWhenUsed="0"/>
-    <w:lsdException w:name="Colorful Grid Accent 5" w:semiHidden="0" w:uiPriority="73" w:unhideWhenUsed="0"/>
-    <w:lsdException w:name="Light Shading Accent 6" w:semiHidden="0" w:uiPriority="60" w:unhideWhenUsed="0"/>
-    <w:lsdException w:name="Light List Accent 6" w:semiHidden="0" w:uiPriority="61" w:unhideWhenUsed="0"/>
-    <w:lsdException w:name="Light Grid Accent 6" w:semiHidden="0" w:uiPriority="62" w:unhideWhenUsed="0"/>
-    <w:lsdException w:name="Medium Shading 1 Accent 6" w:semiHidden="0" w:uiPriority="63" w:unhideWhenUsed="0"/>
-    <w:lsdException w:name="Medium Shading 2 Accent 6" w:semiHidden="0" w:uiPriority="64" w:unhideWhenUsed="0"/>
-    <w:lsdException w:name="Medium List 1 Accent 6" w:semiHidden="0" w:uiPriority="65" w:unhideWhenUsed="0"/>
-    <w:lsdException w:name="Medium List 2 Accent 6" w:semiHidden="0" w:uiPriority="66" w:unhideWhenUsed="0"/>
-    <w:lsdException w:name="Medium Grid 1 Accent 6" w:semiHidden="0" w:uiPriority="67" w:unhideWhenUsed="0"/>
-    <w:lsdException w:name="Medium Grid 2 Accent 6" w:semiHidden="0" w:uiPriority="68" w:unhideWhenUsed="0"/>
-    <w:lsdException w:name="Medium Grid 3 Accent 6" w:semiHidden="0" w:uiPriority="69" w:unhideWhenUsed="0"/>
-    <w:lsdException w:name="Dark List Accent 6" w:semiHidden="0" w:uiPriority="70" w:unhideWhenUsed="0"/>
-    <w:lsdException w:name="Colorful Shading Accent 6" w:semiHidden="0" w:uiPriority="71" w:unhideWhenUsed="0"/>
-    <w:lsdException w:name="Colorful List Accent 6" w:semiHidden="0" w:uiPriority="72" w:unhideWhenUsed="0"/>
-    <w:lsdException w:name="Colorful Grid Accent 6" w:semiHidden="0" w:uiPriority="73" w:unhideWhenUsed="0"/>
-    <w:lsdException w:name="Subtle Emphasis" w:semiHidden="0" w:uiPriority="19" w:unhideWhenUsed="0" w:qFormat="1"/>
-    <w:lsdException w:name="Intense Emphasis" w:semiHidden="0" w:uiPriority="21" w:unhideWhenUsed="0" w:qFormat="1"/>
-    <w:lsdException w:name="Subtle Reference" w:semiHidden="0" w:uiPriority="31" w:unhideWhenUsed="0" w:qFormat="1"/>
-    <w:lsdException w:name="Intense Reference" w:semiHidden="0" w:uiPriority="32" w:unhideWhenUsed="0" w:qFormat="1"/>
-    <w:lsdException w:name="Book Title" w:semiHidden="0" w:uiPriority="33" w:unhideWhenUsed="0" w:qFormat="1"/>
-    <w:lsdException w:name="Bibliography" w:uiPriority="37"/>
-    <w:lsdException w:name="TOC Heading" w:uiPriority="39" w:qFormat="1"/>
-  </w:latentStyles>
-  <w:style w:type="paragraph" w:default="1" w:styleId="Normal">
-    <w:name w:val="Normal"/>
-    <w:qFormat/>
-  </w:style>
-  <w:style w:type="character" w:default="1" w:styleId="Policepardfaut">
-    <w:name w:val="Default Paragraph Font"/>
-    <w:uiPriority w:val="1"/>
-    <w:semiHidden/>
-    <w:unhideWhenUsed/>
-  </w:style>
-  <w:style w:type="table" w:default="1" w:styleId="TableauNormal">
-    <w:name w:val="Normal Table"/>
-    <w:uiPriority w:val="99"/>
-    <w:semiHidden/>
-    <w:unhideWhenUsed/>
-    <w:tblPr>
-      <w:tblInd w:w="0" w:type="dxa"/>
-      <w:tblCellMar>
-        <w:top w:w="0" w:type="dxa"/>
-        <w:left w:w="108" w:type="dxa"/>
-        <w:bottom w:w="0" w:type="dxa"/>
-        <w:right w:w="108" w:type="dxa"/>
-      </w:tblCellMar>
-    </w:tblPr>
-  </w:style>
-  <w:style w:type="numbering" w:default="1" w:styleId="Aucuneliste">
-    <w:name w:val="No List"/>
-    <w:uiPriority w:val="99"/>
-    <w:semiHidden/>
-    <w:unhideWhenUsed/>
   </w:style>
 </w:styles>
 </file>
@@ -9353,7 +9861,7 @@
 </file>
 
 <file path=customXml/itemProps1.xml><?xml version="1.0" encoding="utf-8"?>
-<ds:datastoreItem xmlns:ds="http://schemas.openxmlformats.org/officeDocument/2006/customXml" ds:itemID="{3A565775-BAD0-4F86-A603-2D7EF3BA95EE}">
+<ds:datastoreItem xmlns:ds="http://schemas.openxmlformats.org/officeDocument/2006/customXml" ds:itemID="{F6F1D0D9-3E64-4033-BF19-E968E7AEC74F}">
   <ds:schemaRefs>
     <ds:schemaRef ds:uri="http://schemas.openxmlformats.org/officeDocument/2006/bibliography"/>
   </ds:schemaRefs>

</xml_diff>